<commit_message>
formatng done of doc. not refs yet
</commit_message>
<xml_diff>
--- a/ProjectProposal.docx
+++ b/ProjectProposal.docx
@@ -62,7 +62,7 @@
               <w:szCs w:val="28"/>
             </w:rPr>
             <w:drawing>
-              <wp:inline distT="0" distB="0" distL="0" distR="0" wp14:anchorId="298A97AC" wp14:editId="44E96A9D">
+              <wp:inline distT="0" distB="0" distL="0" distR="0" wp14:anchorId="499D3A24" wp14:editId="2FCC4408">
                 <wp:extent cx="2547798" cy="2686050"/>
                 <wp:effectExtent l="0" t="0" r="5080" b="0"/>
                 <wp:docPr id="4" name="Picture 4"/>
@@ -375,6 +375,7 @@
             <w:shd w:val="clear" w:color="auto" w:fill="FFFFFF" w:themeFill="background1"/>
             <w:spacing w:line="360" w:lineRule="auto"/>
             <w:ind w:left="27" w:right="19" w:firstLine="693"/>
+            <w:jc w:val="both"/>
             <w:rPr>
               <w:rFonts w:cs="Times New Roman"/>
             </w:rPr>
@@ -385,9 +386,14 @@
               <w:type w:val="continuous"/>
               <w:pgSz w:w="12240" w:h="15840"/>
               <w:pgMar w:top="1440" w:right="1440" w:bottom="1440" w:left="1440" w:header="720" w:footer="720" w:gutter="0"/>
+              <w:pgBorders w:display="firstPage" w:offsetFrom="page">
+                <w:top w:val="thinThickSmallGap" w:sz="36" w:space="24" w:color="auto"/>
+                <w:left w:val="thinThickSmallGap" w:sz="36" w:space="24" w:color="auto"/>
+                <w:bottom w:val="thickThinSmallGap" w:sz="36" w:space="24" w:color="auto"/>
+                <w:right w:val="thickThinSmallGap" w:sz="36" w:space="24" w:color="auto"/>
+              </w:pgBorders>
               <w:pgNumType w:fmt="upperLetter" w:start="1"/>
               <w:cols w:space="720"/>
-              <w:titlePg/>
               <w:docGrid w:linePitch="360"/>
             </w:sectPr>
           </w:pPr>
@@ -400,33 +406,10 @@
               <w:ilvl w:val="0"/>
               <w:numId w:val="0"/>
             </w:numPr>
-            <w:shd w:val="clear" w:color="auto" w:fill="FFFFFF" w:themeFill="background1"/>
-            <w:spacing w:line="360" w:lineRule="auto"/>
-            <w:ind w:left="27" w:right="19" w:firstLine="693"/>
-            <w:rPr>
-              <w:rFonts w:cs="Times New Roman"/>
-            </w:rPr>
           </w:pPr>
-        </w:p>
-        <w:p>
-          <w:pPr>
-            <w:pStyle w:val="Heading1"/>
-            <w:numPr>
-              <w:ilvl w:val="0"/>
-              <w:numId w:val="0"/>
-            </w:numPr>
-            <w:shd w:val="clear" w:color="auto" w:fill="FFFFFF" w:themeFill="background1"/>
-            <w:spacing w:line="360" w:lineRule="auto"/>
-            <w:ind w:left="27" w:right="19" w:firstLine="693"/>
-            <w:rPr>
-              <w:rFonts w:cs="Times New Roman"/>
-            </w:rPr>
-          </w:pPr>
-          <w:bookmarkStart w:id="1" w:name="_Toc22069611"/>
+          <w:bookmarkStart w:id="1" w:name="_Toc22101797"/>
           <w:r>
-            <w:rPr>
-              <w:rFonts w:cs="Times New Roman"/>
-            </w:rPr>
+            <w:lastRenderedPageBreak/>
             <w:t>DECLARATION</w:t>
           </w:r>
           <w:bookmarkEnd w:id="0"/>
@@ -443,8 +426,30 @@
             <w:rPr>
               <w:rFonts w:cs="Times New Roman"/>
             </w:rPr>
-            <w:t xml:space="preserve">I, ……………………………………………. declare that: </w:t>
+            <w:t xml:space="preserve">I, </w:t>
           </w:r>
+          <w:r>
+            <w:rPr>
+              <w:rFonts w:cs="Times New Roman"/>
+              <w:b/>
+              <w:u w:val="single"/>
+            </w:rPr>
+            <w:t>TINASHE TANYARADZWA MABIKA</w:t>
+          </w:r>
+          <w:r>
+            <w:rPr>
+              <w:rFonts w:cs="Times New Roman"/>
+            </w:rPr>
+            <w:t xml:space="preserve"> </w:t>
+          </w:r>
+          <w:r>
+            <w:rPr>
+              <w:rFonts w:cs="Times New Roman"/>
+            </w:rPr>
+            <w:t xml:space="preserve">declare that: </w:t>
+          </w:r>
+          <w:bookmarkStart w:id="2" w:name="_GoBack"/>
+          <w:bookmarkEnd w:id="2"/>
         </w:p>
         <w:p>
           <w:pPr>
@@ -598,7 +603,7 @@
         </w:p>
         <w:p>
           <w:pPr>
-            <w:spacing w:after="294" w:line="360" w:lineRule="auto"/>
+            <w:spacing w:after="294" w:line="240" w:lineRule="auto"/>
             <w:ind w:left="-5"/>
             <w:rPr>
               <w:rFonts w:cs="Times New Roman"/>
@@ -614,7 +619,7 @@
         </w:p>
         <w:p>
           <w:pPr>
-            <w:spacing w:after="294" w:line="360" w:lineRule="auto"/>
+            <w:spacing w:after="294" w:line="240" w:lineRule="auto"/>
             <w:ind w:left="-5"/>
             <w:rPr>
               <w:rFonts w:cs="Times New Roman"/>
@@ -630,7 +635,7 @@
         </w:p>
         <w:p>
           <w:pPr>
-            <w:spacing w:after="296" w:line="360" w:lineRule="auto"/>
+            <w:spacing w:after="296" w:line="240" w:lineRule="auto"/>
             <w:ind w:left="883"/>
             <w:jc w:val="center"/>
             <w:rPr>
@@ -650,7 +655,7 @@
             <w:tabs>
               <w:tab w:val="center" w:pos="6960"/>
             </w:tabs>
-            <w:spacing w:line="360" w:lineRule="auto"/>
+            <w:spacing w:line="240" w:lineRule="auto"/>
             <w:ind w:left="-15"/>
             <w:rPr>
               <w:rFonts w:eastAsia="Calibri" w:cs="Times New Roman"/>
@@ -662,7 +667,6 @@
               <w:rFonts w:cs="Times New Roman"/>
               <w:b/>
             </w:rPr>
-            <w:lastRenderedPageBreak/>
             <w:t>DATE: ..............................................................</w:t>
           </w:r>
           <w:r>
@@ -693,16 +697,17 @@
               <w:rFonts w:cs="Times New Roman"/>
             </w:rPr>
           </w:pPr>
-          <w:bookmarkStart w:id="2" w:name="_Toc21676356"/>
-          <w:bookmarkStart w:id="3" w:name="_Toc22069612"/>
+          <w:bookmarkStart w:id="3" w:name="_Toc21676356"/>
+          <w:bookmarkStart w:id="4" w:name="_Toc22101798"/>
           <w:r>
             <w:rPr>
               <w:rFonts w:cs="Times New Roman"/>
             </w:rPr>
+            <w:lastRenderedPageBreak/>
             <w:t>DEDICATIONS</w:t>
           </w:r>
-          <w:bookmarkEnd w:id="2"/>
           <w:bookmarkEnd w:id="3"/>
+          <w:bookmarkEnd w:id="4"/>
           <w:r>
             <w:rPr>
               <w:rFonts w:cs="Times New Roman"/>
@@ -996,16 +1001,16 @@
               <w:rFonts w:cs="Times New Roman"/>
             </w:rPr>
           </w:pPr>
-          <w:bookmarkStart w:id="4" w:name="_Toc21676357"/>
-          <w:bookmarkStart w:id="5" w:name="_Toc22069613"/>
+          <w:bookmarkStart w:id="5" w:name="_Toc21676357"/>
+          <w:bookmarkStart w:id="6" w:name="_Toc22101799"/>
           <w:r>
             <w:rPr>
               <w:rFonts w:cs="Times New Roman"/>
             </w:rPr>
             <w:t>ACKNOWLEDGEMENTS</w:t>
           </w:r>
-          <w:bookmarkEnd w:id="4"/>
           <w:bookmarkEnd w:id="5"/>
+          <w:bookmarkEnd w:id="6"/>
           <w:r>
             <w:rPr>
               <w:rFonts w:cs="Times New Roman"/>
@@ -1178,16 +1183,16 @@
               <w:rFonts w:cs="Times New Roman"/>
             </w:rPr>
           </w:pPr>
-          <w:bookmarkStart w:id="6" w:name="_Toc21676358"/>
-          <w:bookmarkStart w:id="7" w:name="_Toc22069614"/>
+          <w:bookmarkStart w:id="7" w:name="_Toc21676358"/>
+          <w:bookmarkStart w:id="8" w:name="_Toc22101800"/>
           <w:r>
             <w:rPr>
               <w:rFonts w:cs="Times New Roman"/>
             </w:rPr>
             <w:t>ABSTRACT</w:t>
           </w:r>
-          <w:bookmarkEnd w:id="6"/>
           <w:bookmarkEnd w:id="7"/>
+          <w:bookmarkEnd w:id="8"/>
           <w:r>
             <w:rPr>
               <w:rFonts w:cs="Times New Roman"/>
@@ -1423,7 +1428,7 @@
         </w:p>
       </w:sdtContent>
     </w:sdt>
-    <w:bookmarkStart w:id="8" w:name="_Toc22069615" w:displacedByCustomXml="next"/>
+    <w:bookmarkStart w:id="9" w:name="_Toc22101801" w:displacedByCustomXml="next"/>
     <w:sdt>
       <w:sdtPr>
         <w:rPr>
@@ -1466,7 +1471,7 @@
             </w:rPr>
             <w:t>Table of Contents</w:t>
           </w:r>
-          <w:bookmarkEnd w:id="8"/>
+          <w:bookmarkEnd w:id="9"/>
         </w:p>
         <w:p>
           <w:pPr>
@@ -1483,9 +1488,8 @@
             <w:tabs>
               <w:tab w:val="right" w:leader="dot" w:pos="9350"/>
             </w:tabs>
-            <w:spacing w:line="360" w:lineRule="auto"/>
-            <w:rPr>
-              <w:rFonts w:eastAsiaTheme="minorEastAsia" w:cs="Times New Roman"/>
+            <w:rPr>
+              <w:rFonts w:asciiTheme="minorHAnsi" w:eastAsiaTheme="minorEastAsia" w:hAnsiTheme="minorHAnsi"/>
               <w:noProof/>
               <w:sz w:val="22"/>
             </w:rPr>
@@ -1511,18 +1515,16 @@
             </w:rPr>
             <w:fldChar w:fldCharType="separate"/>
           </w:r>
-          <w:hyperlink w:anchor="_Toc22069611" w:history="1">
+          <w:hyperlink w:anchor="_Toc22101797" w:history="1">
             <w:r>
               <w:rPr>
                 <w:rStyle w:val="Hyperlink"/>
-                <w:rFonts w:cs="Times New Roman"/>
                 <w:noProof/>
               </w:rPr>
               <w:t>DECLARATION</w:t>
             </w:r>
             <w:r>
               <w:rPr>
-                <w:rFonts w:cs="Times New Roman"/>
                 <w:noProof/>
                 <w:webHidden/>
               </w:rPr>
@@ -1530,7 +1532,6 @@
             </w:r>
             <w:r>
               <w:rPr>
-                <w:rFonts w:cs="Times New Roman"/>
                 <w:noProof/>
                 <w:webHidden/>
               </w:rPr>
@@ -1538,22 +1539,19 @@
             </w:r>
             <w:r>
               <w:rPr>
-                <w:rFonts w:cs="Times New Roman"/>
                 <w:noProof/>
                 <w:webHidden/>
               </w:rPr>
-              <w:instrText xml:space="preserve"> PAGEREF _Toc22069611 \h </w:instrText>
-            </w:r>
-            <w:r>
-              <w:rPr>
-                <w:rFonts w:cs="Times New Roman"/>
+              <w:instrText xml:space="preserve"> PAGEREF _Toc22101797 \h </w:instrText>
+            </w:r>
+            <w:r>
+              <w:rPr>
                 <w:noProof/>
                 <w:webHidden/>
               </w:rPr>
             </w:r>
             <w:r>
               <w:rPr>
-                <w:rFonts w:cs="Times New Roman"/>
                 <w:noProof/>
                 <w:webHidden/>
               </w:rPr>
@@ -1561,7 +1559,6 @@
             </w:r>
             <w:r>
               <w:rPr>
-                <w:rFonts w:cs="Times New Roman"/>
                 <w:noProof/>
                 <w:webHidden/>
               </w:rPr>
@@ -1569,7 +1566,6 @@
             </w:r>
             <w:r>
               <w:rPr>
-                <w:rFonts w:cs="Times New Roman"/>
                 <w:noProof/>
                 <w:webHidden/>
               </w:rPr>
@@ -1583,14 +1579,13 @@
             <w:tabs>
               <w:tab w:val="right" w:leader="dot" w:pos="9350"/>
             </w:tabs>
-            <w:spacing w:line="360" w:lineRule="auto"/>
-            <w:rPr>
-              <w:rFonts w:eastAsiaTheme="minorEastAsia" w:cs="Times New Roman"/>
+            <w:rPr>
+              <w:rFonts w:asciiTheme="minorHAnsi" w:eastAsiaTheme="minorEastAsia" w:hAnsiTheme="minorHAnsi"/>
               <w:noProof/>
               <w:sz w:val="22"/>
             </w:rPr>
           </w:pPr>
-          <w:hyperlink w:anchor="_Toc22069612" w:history="1">
+          <w:hyperlink w:anchor="_Toc22101798" w:history="1">
             <w:r>
               <w:rPr>
                 <w:rStyle w:val="Hyperlink"/>
@@ -1601,7 +1596,6 @@
             </w:r>
             <w:r>
               <w:rPr>
-                <w:rFonts w:cs="Times New Roman"/>
                 <w:noProof/>
                 <w:webHidden/>
               </w:rPr>
@@ -1609,7 +1603,6 @@
             </w:r>
             <w:r>
               <w:rPr>
-                <w:rFonts w:cs="Times New Roman"/>
                 <w:noProof/>
                 <w:webHidden/>
               </w:rPr>
@@ -1617,22 +1610,19 @@
             </w:r>
             <w:r>
               <w:rPr>
-                <w:rFonts w:cs="Times New Roman"/>
                 <w:noProof/>
                 <w:webHidden/>
               </w:rPr>
-              <w:instrText xml:space="preserve"> PAGEREF _Toc22069612 \h </w:instrText>
-            </w:r>
-            <w:r>
-              <w:rPr>
-                <w:rFonts w:cs="Times New Roman"/>
+              <w:instrText xml:space="preserve"> PAGEREF _Toc22101798 \h </w:instrText>
+            </w:r>
+            <w:r>
+              <w:rPr>
                 <w:noProof/>
                 <w:webHidden/>
               </w:rPr>
             </w:r>
             <w:r>
               <w:rPr>
-                <w:rFonts w:cs="Times New Roman"/>
                 <w:noProof/>
                 <w:webHidden/>
               </w:rPr>
@@ -1640,7 +1630,6 @@
             </w:r>
             <w:r>
               <w:rPr>
-                <w:rFonts w:cs="Times New Roman"/>
                 <w:noProof/>
                 <w:webHidden/>
               </w:rPr>
@@ -1648,7 +1637,6 @@
             </w:r>
             <w:r>
               <w:rPr>
-                <w:rFonts w:cs="Times New Roman"/>
                 <w:noProof/>
                 <w:webHidden/>
               </w:rPr>
@@ -1662,14 +1650,13 @@
             <w:tabs>
               <w:tab w:val="right" w:leader="dot" w:pos="9350"/>
             </w:tabs>
-            <w:spacing w:line="360" w:lineRule="auto"/>
-            <w:rPr>
-              <w:rFonts w:eastAsiaTheme="minorEastAsia" w:cs="Times New Roman"/>
+            <w:rPr>
+              <w:rFonts w:asciiTheme="minorHAnsi" w:eastAsiaTheme="minorEastAsia" w:hAnsiTheme="minorHAnsi"/>
               <w:noProof/>
               <w:sz w:val="22"/>
             </w:rPr>
           </w:pPr>
-          <w:hyperlink w:anchor="_Toc22069613" w:history="1">
+          <w:hyperlink w:anchor="_Toc22101799" w:history="1">
             <w:r>
               <w:rPr>
                 <w:rStyle w:val="Hyperlink"/>
@@ -1680,7 +1667,6 @@
             </w:r>
             <w:r>
               <w:rPr>
-                <w:rFonts w:cs="Times New Roman"/>
                 <w:noProof/>
                 <w:webHidden/>
               </w:rPr>
@@ -1688,7 +1674,6 @@
             </w:r>
             <w:r>
               <w:rPr>
-                <w:rFonts w:cs="Times New Roman"/>
                 <w:noProof/>
                 <w:webHidden/>
               </w:rPr>
@@ -1696,22 +1681,19 @@
             </w:r>
             <w:r>
               <w:rPr>
-                <w:rFonts w:cs="Times New Roman"/>
                 <w:noProof/>
                 <w:webHidden/>
               </w:rPr>
-              <w:instrText xml:space="preserve"> PAGEREF _Toc22069613 \h </w:instrText>
-            </w:r>
-            <w:r>
-              <w:rPr>
-                <w:rFonts w:cs="Times New Roman"/>
+              <w:instrText xml:space="preserve"> PAGEREF _Toc22101799 \h </w:instrText>
+            </w:r>
+            <w:r>
+              <w:rPr>
                 <w:noProof/>
                 <w:webHidden/>
               </w:rPr>
             </w:r>
             <w:r>
               <w:rPr>
-                <w:rFonts w:cs="Times New Roman"/>
                 <w:noProof/>
                 <w:webHidden/>
               </w:rPr>
@@ -1719,7 +1701,6 @@
             </w:r>
             <w:r>
               <w:rPr>
-                <w:rFonts w:cs="Times New Roman"/>
                 <w:noProof/>
                 <w:webHidden/>
               </w:rPr>
@@ -1727,7 +1708,6 @@
             </w:r>
             <w:r>
               <w:rPr>
-                <w:rFonts w:cs="Times New Roman"/>
                 <w:noProof/>
                 <w:webHidden/>
               </w:rPr>
@@ -1741,14 +1721,13 @@
             <w:tabs>
               <w:tab w:val="right" w:leader="dot" w:pos="9350"/>
             </w:tabs>
-            <w:spacing w:line="360" w:lineRule="auto"/>
-            <w:rPr>
-              <w:rFonts w:eastAsiaTheme="minorEastAsia" w:cs="Times New Roman"/>
+            <w:rPr>
+              <w:rFonts w:asciiTheme="minorHAnsi" w:eastAsiaTheme="minorEastAsia" w:hAnsiTheme="minorHAnsi"/>
               <w:noProof/>
               <w:sz w:val="22"/>
             </w:rPr>
           </w:pPr>
-          <w:hyperlink w:anchor="_Toc22069614" w:history="1">
+          <w:hyperlink w:anchor="_Toc22101800" w:history="1">
             <w:r>
               <w:rPr>
                 <w:rStyle w:val="Hyperlink"/>
@@ -1759,7 +1738,6 @@
             </w:r>
             <w:r>
               <w:rPr>
-                <w:rFonts w:cs="Times New Roman"/>
                 <w:noProof/>
                 <w:webHidden/>
               </w:rPr>
@@ -1767,7 +1745,6 @@
             </w:r>
             <w:r>
               <w:rPr>
-                <w:rFonts w:cs="Times New Roman"/>
                 <w:noProof/>
                 <w:webHidden/>
               </w:rPr>
@@ -1775,22 +1752,19 @@
             </w:r>
             <w:r>
               <w:rPr>
-                <w:rFonts w:cs="Times New Roman"/>
                 <w:noProof/>
                 <w:webHidden/>
               </w:rPr>
-              <w:instrText xml:space="preserve"> PAGEREF _Toc22069614 \h </w:instrText>
-            </w:r>
-            <w:r>
-              <w:rPr>
-                <w:rFonts w:cs="Times New Roman"/>
+              <w:instrText xml:space="preserve"> PAGEREF _Toc22101800 \h </w:instrText>
+            </w:r>
+            <w:r>
+              <w:rPr>
                 <w:noProof/>
                 <w:webHidden/>
               </w:rPr>
             </w:r>
             <w:r>
               <w:rPr>
-                <w:rFonts w:cs="Times New Roman"/>
                 <w:noProof/>
                 <w:webHidden/>
               </w:rPr>
@@ -1798,7 +1772,6 @@
             </w:r>
             <w:r>
               <w:rPr>
-                <w:rFonts w:cs="Times New Roman"/>
                 <w:noProof/>
                 <w:webHidden/>
               </w:rPr>
@@ -1806,7 +1779,6 @@
             </w:r>
             <w:r>
               <w:rPr>
-                <w:rFonts w:cs="Times New Roman"/>
                 <w:noProof/>
                 <w:webHidden/>
               </w:rPr>
@@ -1820,14 +1792,13 @@
             <w:tabs>
               <w:tab w:val="right" w:leader="dot" w:pos="9350"/>
             </w:tabs>
-            <w:spacing w:line="360" w:lineRule="auto"/>
-            <w:rPr>
-              <w:rFonts w:eastAsiaTheme="minorEastAsia" w:cs="Times New Roman"/>
+            <w:rPr>
+              <w:rFonts w:asciiTheme="minorHAnsi" w:eastAsiaTheme="minorEastAsia" w:hAnsiTheme="minorHAnsi"/>
               <w:noProof/>
               <w:sz w:val="22"/>
             </w:rPr>
           </w:pPr>
-          <w:hyperlink w:anchor="_Toc22069615" w:history="1">
+          <w:hyperlink w:anchor="_Toc22101801" w:history="1">
             <w:r>
               <w:rPr>
                 <w:rStyle w:val="Hyperlink"/>
@@ -1838,7 +1809,6 @@
             </w:r>
             <w:r>
               <w:rPr>
-                <w:rFonts w:cs="Times New Roman"/>
                 <w:noProof/>
                 <w:webHidden/>
               </w:rPr>
@@ -1846,7 +1816,6 @@
             </w:r>
             <w:r>
               <w:rPr>
-                <w:rFonts w:cs="Times New Roman"/>
                 <w:noProof/>
                 <w:webHidden/>
               </w:rPr>
@@ -1854,22 +1823,19 @@
             </w:r>
             <w:r>
               <w:rPr>
-                <w:rFonts w:cs="Times New Roman"/>
                 <w:noProof/>
                 <w:webHidden/>
               </w:rPr>
-              <w:instrText xml:space="preserve"> PAGEREF _Toc22069615 \h </w:instrText>
-            </w:r>
-            <w:r>
-              <w:rPr>
-                <w:rFonts w:cs="Times New Roman"/>
+              <w:instrText xml:space="preserve"> PAGEREF _Toc22101801 \h </w:instrText>
+            </w:r>
+            <w:r>
+              <w:rPr>
                 <w:noProof/>
                 <w:webHidden/>
               </w:rPr>
             </w:r>
             <w:r>
               <w:rPr>
-                <w:rFonts w:cs="Times New Roman"/>
                 <w:noProof/>
                 <w:webHidden/>
               </w:rPr>
@@ -1877,7 +1843,6 @@
             </w:r>
             <w:r>
               <w:rPr>
-                <w:rFonts w:cs="Times New Roman"/>
                 <w:noProof/>
                 <w:webHidden/>
               </w:rPr>
@@ -1885,7 +1850,6 @@
             </w:r>
             <w:r>
               <w:rPr>
-                <w:rFonts w:cs="Times New Roman"/>
                 <w:noProof/>
                 <w:webHidden/>
               </w:rPr>
@@ -1899,14 +1863,13 @@
             <w:tabs>
               <w:tab w:val="right" w:leader="dot" w:pos="9350"/>
             </w:tabs>
-            <w:spacing w:line="360" w:lineRule="auto"/>
-            <w:rPr>
-              <w:rFonts w:eastAsiaTheme="minorEastAsia" w:cs="Times New Roman"/>
+            <w:rPr>
+              <w:rFonts w:asciiTheme="minorHAnsi" w:eastAsiaTheme="minorEastAsia" w:hAnsiTheme="minorHAnsi"/>
               <w:noProof/>
               <w:sz w:val="22"/>
             </w:rPr>
           </w:pPr>
-          <w:hyperlink w:anchor="_Toc22069616" w:history="1">
+          <w:hyperlink w:anchor="_Toc22101802" w:history="1">
             <w:r>
               <w:rPr>
                 <w:rStyle w:val="Hyperlink"/>
@@ -1917,7 +1880,6 @@
             </w:r>
             <w:r>
               <w:rPr>
-                <w:rFonts w:cs="Times New Roman"/>
                 <w:noProof/>
                 <w:webHidden/>
               </w:rPr>
@@ -1925,7 +1887,6 @@
             </w:r>
             <w:r>
               <w:rPr>
-                <w:rFonts w:cs="Times New Roman"/>
                 <w:noProof/>
                 <w:webHidden/>
               </w:rPr>
@@ -1933,22 +1894,19 @@
             </w:r>
             <w:r>
               <w:rPr>
-                <w:rFonts w:cs="Times New Roman"/>
                 <w:noProof/>
                 <w:webHidden/>
               </w:rPr>
-              <w:instrText xml:space="preserve"> PAGEREF _Toc22069616 \h </w:instrText>
-            </w:r>
-            <w:r>
-              <w:rPr>
-                <w:rFonts w:cs="Times New Roman"/>
+              <w:instrText xml:space="preserve"> PAGEREF _Toc22101802 \h </w:instrText>
+            </w:r>
+            <w:r>
+              <w:rPr>
                 <w:noProof/>
                 <w:webHidden/>
               </w:rPr>
             </w:r>
             <w:r>
               <w:rPr>
-                <w:rFonts w:cs="Times New Roman"/>
                 <w:noProof/>
                 <w:webHidden/>
               </w:rPr>
@@ -1956,7 +1914,6 @@
             </w:r>
             <w:r>
               <w:rPr>
-                <w:rFonts w:cs="Times New Roman"/>
                 <w:noProof/>
                 <w:webHidden/>
               </w:rPr>
@@ -1964,7 +1921,6 @@
             </w:r>
             <w:r>
               <w:rPr>
-                <w:rFonts w:cs="Times New Roman"/>
                 <w:noProof/>
                 <w:webHidden/>
               </w:rPr>
@@ -1978,14 +1934,13 @@
             <w:tabs>
               <w:tab w:val="right" w:leader="dot" w:pos="9350"/>
             </w:tabs>
-            <w:spacing w:line="360" w:lineRule="auto"/>
-            <w:rPr>
-              <w:rFonts w:eastAsiaTheme="minorEastAsia" w:cs="Times New Roman"/>
+            <w:rPr>
+              <w:rFonts w:asciiTheme="minorHAnsi" w:eastAsiaTheme="minorEastAsia" w:hAnsiTheme="minorHAnsi"/>
               <w:noProof/>
               <w:sz w:val="22"/>
             </w:rPr>
           </w:pPr>
-          <w:hyperlink w:anchor="_Toc22069617" w:history="1">
+          <w:hyperlink w:anchor="_Toc22101803" w:history="1">
             <w:r>
               <w:rPr>
                 <w:rStyle w:val="Hyperlink"/>
@@ -1996,7 +1951,6 @@
             </w:r>
             <w:r>
               <w:rPr>
-                <w:rFonts w:cs="Times New Roman"/>
                 <w:noProof/>
                 <w:webHidden/>
               </w:rPr>
@@ -2004,7 +1958,6 @@
             </w:r>
             <w:r>
               <w:rPr>
-                <w:rFonts w:cs="Times New Roman"/>
                 <w:noProof/>
                 <w:webHidden/>
               </w:rPr>
@@ -2012,22 +1965,19 @@
             </w:r>
             <w:r>
               <w:rPr>
-                <w:rFonts w:cs="Times New Roman"/>
                 <w:noProof/>
                 <w:webHidden/>
               </w:rPr>
-              <w:instrText xml:space="preserve"> PAGEREF _Toc22069617 \h </w:instrText>
-            </w:r>
-            <w:r>
-              <w:rPr>
-                <w:rFonts w:cs="Times New Roman"/>
+              <w:instrText xml:space="preserve"> PAGEREF _Toc22101803 \h </w:instrText>
+            </w:r>
+            <w:r>
+              <w:rPr>
                 <w:noProof/>
                 <w:webHidden/>
               </w:rPr>
             </w:r>
             <w:r>
               <w:rPr>
-                <w:rFonts w:cs="Times New Roman"/>
                 <w:noProof/>
                 <w:webHidden/>
               </w:rPr>
@@ -2035,7 +1985,6 @@
             </w:r>
             <w:r>
               <w:rPr>
-                <w:rFonts w:cs="Times New Roman"/>
                 <w:noProof/>
                 <w:webHidden/>
               </w:rPr>
@@ -2043,7 +1992,6 @@
             </w:r>
             <w:r>
               <w:rPr>
-                <w:rFonts w:cs="Times New Roman"/>
                 <w:noProof/>
                 <w:webHidden/>
               </w:rPr>
@@ -2057,14 +2005,13 @@
             <w:tabs>
               <w:tab w:val="right" w:leader="dot" w:pos="9350"/>
             </w:tabs>
-            <w:spacing w:line="360" w:lineRule="auto"/>
-            <w:rPr>
-              <w:rFonts w:eastAsiaTheme="minorEastAsia" w:cs="Times New Roman"/>
+            <w:rPr>
+              <w:rFonts w:asciiTheme="minorHAnsi" w:eastAsiaTheme="minorEastAsia" w:hAnsiTheme="minorHAnsi"/>
               <w:noProof/>
               <w:sz w:val="22"/>
             </w:rPr>
           </w:pPr>
-          <w:hyperlink w:anchor="_Toc22069618" w:history="1">
+          <w:hyperlink w:anchor="_Toc22101804" w:history="1">
             <w:r>
               <w:rPr>
                 <w:rStyle w:val="Hyperlink"/>
@@ -2075,7 +2022,6 @@
             </w:r>
             <w:r>
               <w:rPr>
-                <w:rFonts w:cs="Times New Roman"/>
                 <w:noProof/>
                 <w:webHidden/>
               </w:rPr>
@@ -2083,7 +2029,6 @@
             </w:r>
             <w:r>
               <w:rPr>
-                <w:rFonts w:cs="Times New Roman"/>
                 <w:noProof/>
                 <w:webHidden/>
               </w:rPr>
@@ -2091,22 +2036,19 @@
             </w:r>
             <w:r>
               <w:rPr>
-                <w:rFonts w:cs="Times New Roman"/>
                 <w:noProof/>
                 <w:webHidden/>
               </w:rPr>
-              <w:instrText xml:space="preserve"> PAGEREF _Toc22069618 \h </w:instrText>
-            </w:r>
-            <w:r>
-              <w:rPr>
-                <w:rFonts w:cs="Times New Roman"/>
+              <w:instrText xml:space="preserve"> PAGEREF _Toc22101804 \h </w:instrText>
+            </w:r>
+            <w:r>
+              <w:rPr>
                 <w:noProof/>
                 <w:webHidden/>
               </w:rPr>
             </w:r>
             <w:r>
               <w:rPr>
-                <w:rFonts w:cs="Times New Roman"/>
                 <w:noProof/>
                 <w:webHidden/>
               </w:rPr>
@@ -2114,7 +2056,6 @@
             </w:r>
             <w:r>
               <w:rPr>
-                <w:rFonts w:cs="Times New Roman"/>
                 <w:noProof/>
                 <w:webHidden/>
               </w:rPr>
@@ -2122,7 +2063,6 @@
             </w:r>
             <w:r>
               <w:rPr>
-                <w:rFonts w:cs="Times New Roman"/>
                 <w:noProof/>
                 <w:webHidden/>
               </w:rPr>
@@ -2137,14 +2077,13 @@
               <w:tab w:val="left" w:pos="880"/>
               <w:tab w:val="right" w:leader="dot" w:pos="9350"/>
             </w:tabs>
-            <w:spacing w:line="360" w:lineRule="auto"/>
-            <w:rPr>
-              <w:rFonts w:eastAsiaTheme="minorEastAsia" w:cs="Times New Roman"/>
+            <w:rPr>
+              <w:rFonts w:asciiTheme="minorHAnsi" w:eastAsiaTheme="minorEastAsia" w:hAnsiTheme="minorHAnsi"/>
               <w:noProof/>
               <w:sz w:val="22"/>
             </w:rPr>
           </w:pPr>
-          <w:hyperlink w:anchor="_Toc22069619" w:history="1">
+          <w:hyperlink w:anchor="_Toc22101805" w:history="1">
             <w:r>
               <w:rPr>
                 <w:rStyle w:val="Hyperlink"/>
@@ -2155,7 +2094,7 @@
             </w:r>
             <w:r>
               <w:rPr>
-                <w:rFonts w:eastAsiaTheme="minorEastAsia" w:cs="Times New Roman"/>
+                <w:rFonts w:asciiTheme="minorHAnsi" w:eastAsiaTheme="minorEastAsia" w:hAnsiTheme="minorHAnsi"/>
                 <w:noProof/>
                 <w:sz w:val="22"/>
               </w:rPr>
@@ -2171,7 +2110,6 @@
             </w:r>
             <w:r>
               <w:rPr>
-                <w:rFonts w:cs="Times New Roman"/>
                 <w:noProof/>
                 <w:webHidden/>
               </w:rPr>
@@ -2179,7 +2117,6 @@
             </w:r>
             <w:r>
               <w:rPr>
-                <w:rFonts w:cs="Times New Roman"/>
                 <w:noProof/>
                 <w:webHidden/>
               </w:rPr>
@@ -2187,22 +2124,19 @@
             </w:r>
             <w:r>
               <w:rPr>
-                <w:rFonts w:cs="Times New Roman"/>
                 <w:noProof/>
                 <w:webHidden/>
               </w:rPr>
-              <w:instrText xml:space="preserve"> PAGEREF _Toc22069619 \h </w:instrText>
-            </w:r>
-            <w:r>
-              <w:rPr>
-                <w:rFonts w:cs="Times New Roman"/>
+              <w:instrText xml:space="preserve"> PAGEREF _Toc22101805 \h </w:instrText>
+            </w:r>
+            <w:r>
+              <w:rPr>
                 <w:noProof/>
                 <w:webHidden/>
               </w:rPr>
             </w:r>
             <w:r>
               <w:rPr>
-                <w:rFonts w:cs="Times New Roman"/>
                 <w:noProof/>
                 <w:webHidden/>
               </w:rPr>
@@ -2210,7 +2144,6 @@
             </w:r>
             <w:r>
               <w:rPr>
-                <w:rFonts w:cs="Times New Roman"/>
                 <w:noProof/>
                 <w:webHidden/>
               </w:rPr>
@@ -2218,7 +2151,6 @@
             </w:r>
             <w:r>
               <w:rPr>
-                <w:rFonts w:cs="Times New Roman"/>
                 <w:noProof/>
                 <w:webHidden/>
               </w:rPr>
@@ -2233,14 +2165,13 @@
               <w:tab w:val="left" w:pos="880"/>
               <w:tab w:val="right" w:leader="dot" w:pos="9350"/>
             </w:tabs>
-            <w:spacing w:line="360" w:lineRule="auto"/>
-            <w:rPr>
-              <w:rFonts w:eastAsiaTheme="minorEastAsia" w:cs="Times New Roman"/>
+            <w:rPr>
+              <w:rFonts w:asciiTheme="minorHAnsi" w:eastAsiaTheme="minorEastAsia" w:hAnsiTheme="minorHAnsi"/>
               <w:noProof/>
               <w:sz w:val="22"/>
             </w:rPr>
           </w:pPr>
-          <w:hyperlink w:anchor="_Toc22069620" w:history="1">
+          <w:hyperlink w:anchor="_Toc22101806" w:history="1">
             <w:r>
               <w:rPr>
                 <w:rStyle w:val="Hyperlink"/>
@@ -2251,7 +2182,7 @@
             </w:r>
             <w:r>
               <w:rPr>
-                <w:rFonts w:eastAsiaTheme="minorEastAsia" w:cs="Times New Roman"/>
+                <w:rFonts w:asciiTheme="minorHAnsi" w:eastAsiaTheme="minorEastAsia" w:hAnsiTheme="minorHAnsi"/>
                 <w:noProof/>
                 <w:sz w:val="22"/>
               </w:rPr>
@@ -2267,7 +2198,6 @@
             </w:r>
             <w:r>
               <w:rPr>
-                <w:rFonts w:cs="Times New Roman"/>
                 <w:noProof/>
                 <w:webHidden/>
               </w:rPr>
@@ -2275,7 +2205,6 @@
             </w:r>
             <w:r>
               <w:rPr>
-                <w:rFonts w:cs="Times New Roman"/>
                 <w:noProof/>
                 <w:webHidden/>
               </w:rPr>
@@ -2283,22 +2212,19 @@
             </w:r>
             <w:r>
               <w:rPr>
-                <w:rFonts w:cs="Times New Roman"/>
                 <w:noProof/>
                 <w:webHidden/>
               </w:rPr>
-              <w:instrText xml:space="preserve"> PAGEREF _Toc22069620 \h </w:instrText>
-            </w:r>
-            <w:r>
-              <w:rPr>
-                <w:rFonts w:cs="Times New Roman"/>
+              <w:instrText xml:space="preserve"> PAGEREF _Toc22101806 \h </w:instrText>
+            </w:r>
+            <w:r>
+              <w:rPr>
                 <w:noProof/>
                 <w:webHidden/>
               </w:rPr>
             </w:r>
             <w:r>
               <w:rPr>
-                <w:rFonts w:cs="Times New Roman"/>
                 <w:noProof/>
                 <w:webHidden/>
               </w:rPr>
@@ -2306,7 +2232,6 @@
             </w:r>
             <w:r>
               <w:rPr>
-                <w:rFonts w:cs="Times New Roman"/>
                 <w:noProof/>
                 <w:webHidden/>
               </w:rPr>
@@ -2314,7 +2239,6 @@
             </w:r>
             <w:r>
               <w:rPr>
-                <w:rFonts w:cs="Times New Roman"/>
                 <w:noProof/>
                 <w:webHidden/>
               </w:rPr>
@@ -2329,14 +2253,13 @@
               <w:tab w:val="left" w:pos="880"/>
               <w:tab w:val="right" w:leader="dot" w:pos="9350"/>
             </w:tabs>
-            <w:spacing w:line="360" w:lineRule="auto"/>
-            <w:rPr>
-              <w:rFonts w:eastAsiaTheme="minorEastAsia" w:cs="Times New Roman"/>
+            <w:rPr>
+              <w:rFonts w:asciiTheme="minorHAnsi" w:eastAsiaTheme="minorEastAsia" w:hAnsiTheme="minorHAnsi"/>
               <w:noProof/>
               <w:sz w:val="22"/>
             </w:rPr>
           </w:pPr>
-          <w:hyperlink w:anchor="_Toc22069621" w:history="1">
+          <w:hyperlink w:anchor="_Toc22101807" w:history="1">
             <w:r>
               <w:rPr>
                 <w:rStyle w:val="Hyperlink"/>
@@ -2347,7 +2270,7 @@
             </w:r>
             <w:r>
               <w:rPr>
-                <w:rFonts w:eastAsiaTheme="minorEastAsia" w:cs="Times New Roman"/>
+                <w:rFonts w:asciiTheme="minorHAnsi" w:eastAsiaTheme="minorEastAsia" w:hAnsiTheme="minorHAnsi"/>
                 <w:noProof/>
                 <w:sz w:val="22"/>
               </w:rPr>
@@ -2363,7 +2286,6 @@
             </w:r>
             <w:r>
               <w:rPr>
-                <w:rFonts w:cs="Times New Roman"/>
                 <w:noProof/>
                 <w:webHidden/>
               </w:rPr>
@@ -2371,7 +2293,6 @@
             </w:r>
             <w:r>
               <w:rPr>
-                <w:rFonts w:cs="Times New Roman"/>
                 <w:noProof/>
                 <w:webHidden/>
               </w:rPr>
@@ -2379,22 +2300,19 @@
             </w:r>
             <w:r>
               <w:rPr>
-                <w:rFonts w:cs="Times New Roman"/>
                 <w:noProof/>
                 <w:webHidden/>
               </w:rPr>
-              <w:instrText xml:space="preserve"> PAGEREF _Toc22069621 \h </w:instrText>
-            </w:r>
-            <w:r>
-              <w:rPr>
-                <w:rFonts w:cs="Times New Roman"/>
+              <w:instrText xml:space="preserve"> PAGEREF _Toc22101807 \h </w:instrText>
+            </w:r>
+            <w:r>
+              <w:rPr>
                 <w:noProof/>
                 <w:webHidden/>
               </w:rPr>
             </w:r>
             <w:r>
               <w:rPr>
-                <w:rFonts w:cs="Times New Roman"/>
                 <w:noProof/>
                 <w:webHidden/>
               </w:rPr>
@@ -2402,7 +2320,6 @@
             </w:r>
             <w:r>
               <w:rPr>
-                <w:rFonts w:cs="Times New Roman"/>
                 <w:noProof/>
                 <w:webHidden/>
               </w:rPr>
@@ -2410,7 +2327,6 @@
             </w:r>
             <w:r>
               <w:rPr>
-                <w:rFonts w:cs="Times New Roman"/>
                 <w:noProof/>
                 <w:webHidden/>
               </w:rPr>
@@ -2425,14 +2341,13 @@
               <w:tab w:val="left" w:pos="880"/>
               <w:tab w:val="right" w:leader="dot" w:pos="9350"/>
             </w:tabs>
-            <w:spacing w:line="360" w:lineRule="auto"/>
-            <w:rPr>
-              <w:rFonts w:eastAsiaTheme="minorEastAsia" w:cs="Times New Roman"/>
+            <w:rPr>
+              <w:rFonts w:asciiTheme="minorHAnsi" w:eastAsiaTheme="minorEastAsia" w:hAnsiTheme="minorHAnsi"/>
               <w:noProof/>
               <w:sz w:val="22"/>
             </w:rPr>
           </w:pPr>
-          <w:hyperlink w:anchor="_Toc22069622" w:history="1">
+          <w:hyperlink w:anchor="_Toc22101808" w:history="1">
             <w:r>
               <w:rPr>
                 <w:rStyle w:val="Hyperlink"/>
@@ -2443,7 +2358,7 @@
             </w:r>
             <w:r>
               <w:rPr>
-                <w:rFonts w:eastAsiaTheme="minorEastAsia" w:cs="Times New Roman"/>
+                <w:rFonts w:asciiTheme="minorHAnsi" w:eastAsiaTheme="minorEastAsia" w:hAnsiTheme="minorHAnsi"/>
                 <w:noProof/>
                 <w:sz w:val="22"/>
               </w:rPr>
@@ -2459,7 +2374,6 @@
             </w:r>
             <w:r>
               <w:rPr>
-                <w:rFonts w:cs="Times New Roman"/>
                 <w:noProof/>
                 <w:webHidden/>
               </w:rPr>
@@ -2467,7 +2381,6 @@
             </w:r>
             <w:r>
               <w:rPr>
-                <w:rFonts w:cs="Times New Roman"/>
                 <w:noProof/>
                 <w:webHidden/>
               </w:rPr>
@@ -2475,22 +2388,19 @@
             </w:r>
             <w:r>
               <w:rPr>
-                <w:rFonts w:cs="Times New Roman"/>
                 <w:noProof/>
                 <w:webHidden/>
               </w:rPr>
-              <w:instrText xml:space="preserve"> PAGEREF _Toc22069622 \h </w:instrText>
-            </w:r>
-            <w:r>
-              <w:rPr>
-                <w:rFonts w:cs="Times New Roman"/>
+              <w:instrText xml:space="preserve"> PAGEREF _Toc22101808 \h </w:instrText>
+            </w:r>
+            <w:r>
+              <w:rPr>
                 <w:noProof/>
                 <w:webHidden/>
               </w:rPr>
             </w:r>
             <w:r>
               <w:rPr>
-                <w:rFonts w:cs="Times New Roman"/>
                 <w:noProof/>
                 <w:webHidden/>
               </w:rPr>
@@ -2498,7 +2408,6 @@
             </w:r>
             <w:r>
               <w:rPr>
-                <w:rFonts w:cs="Times New Roman"/>
                 <w:noProof/>
                 <w:webHidden/>
               </w:rPr>
@@ -2506,7 +2415,6 @@
             </w:r>
             <w:r>
               <w:rPr>
-                <w:rFonts w:cs="Times New Roman"/>
                 <w:noProof/>
                 <w:webHidden/>
               </w:rPr>
@@ -2521,14 +2429,13 @@
               <w:tab w:val="left" w:pos="880"/>
               <w:tab w:val="right" w:leader="dot" w:pos="9350"/>
             </w:tabs>
-            <w:spacing w:line="360" w:lineRule="auto"/>
-            <w:rPr>
-              <w:rFonts w:eastAsiaTheme="minorEastAsia" w:cs="Times New Roman"/>
+            <w:rPr>
+              <w:rFonts w:asciiTheme="minorHAnsi" w:eastAsiaTheme="minorEastAsia" w:hAnsiTheme="minorHAnsi"/>
               <w:noProof/>
               <w:sz w:val="22"/>
             </w:rPr>
           </w:pPr>
-          <w:hyperlink w:anchor="_Toc22069623" w:history="1">
+          <w:hyperlink w:anchor="_Toc22101809" w:history="1">
             <w:r>
               <w:rPr>
                 <w:rStyle w:val="Hyperlink"/>
@@ -2539,7 +2446,7 @@
             </w:r>
             <w:r>
               <w:rPr>
-                <w:rFonts w:eastAsiaTheme="minorEastAsia" w:cs="Times New Roman"/>
+                <w:rFonts w:asciiTheme="minorHAnsi" w:eastAsiaTheme="minorEastAsia" w:hAnsiTheme="minorHAnsi"/>
                 <w:noProof/>
                 <w:sz w:val="22"/>
               </w:rPr>
@@ -2555,7 +2462,6 @@
             </w:r>
             <w:r>
               <w:rPr>
-                <w:rFonts w:cs="Times New Roman"/>
                 <w:noProof/>
                 <w:webHidden/>
               </w:rPr>
@@ -2563,7 +2469,6 @@
             </w:r>
             <w:r>
               <w:rPr>
-                <w:rFonts w:cs="Times New Roman"/>
                 <w:noProof/>
                 <w:webHidden/>
               </w:rPr>
@@ -2571,22 +2476,19 @@
             </w:r>
             <w:r>
               <w:rPr>
-                <w:rFonts w:cs="Times New Roman"/>
                 <w:noProof/>
                 <w:webHidden/>
               </w:rPr>
-              <w:instrText xml:space="preserve"> PAGEREF _Toc22069623 \h </w:instrText>
-            </w:r>
-            <w:r>
-              <w:rPr>
-                <w:rFonts w:cs="Times New Roman"/>
+              <w:instrText xml:space="preserve"> PAGEREF _Toc22101809 \h </w:instrText>
+            </w:r>
+            <w:r>
+              <w:rPr>
                 <w:noProof/>
                 <w:webHidden/>
               </w:rPr>
             </w:r>
             <w:r>
               <w:rPr>
-                <w:rFonts w:cs="Times New Roman"/>
                 <w:noProof/>
                 <w:webHidden/>
               </w:rPr>
@@ -2594,7 +2496,6 @@
             </w:r>
             <w:r>
               <w:rPr>
-                <w:rFonts w:cs="Times New Roman"/>
                 <w:noProof/>
                 <w:webHidden/>
               </w:rPr>
@@ -2602,7 +2503,6 @@
             </w:r>
             <w:r>
               <w:rPr>
-                <w:rFonts w:cs="Times New Roman"/>
                 <w:noProof/>
                 <w:webHidden/>
               </w:rPr>
@@ -2617,14 +2517,13 @@
               <w:tab w:val="left" w:pos="880"/>
               <w:tab w:val="right" w:leader="dot" w:pos="9350"/>
             </w:tabs>
-            <w:spacing w:line="360" w:lineRule="auto"/>
-            <w:rPr>
-              <w:rFonts w:eastAsiaTheme="minorEastAsia" w:cs="Times New Roman"/>
+            <w:rPr>
+              <w:rFonts w:asciiTheme="minorHAnsi" w:eastAsiaTheme="minorEastAsia" w:hAnsiTheme="minorHAnsi"/>
               <w:noProof/>
               <w:sz w:val="22"/>
             </w:rPr>
           </w:pPr>
-          <w:hyperlink w:anchor="_Toc22069624" w:history="1">
+          <w:hyperlink w:anchor="_Toc22101810" w:history="1">
             <w:r>
               <w:rPr>
                 <w:rStyle w:val="Hyperlink"/>
@@ -2635,7 +2534,7 @@
             </w:r>
             <w:r>
               <w:rPr>
-                <w:rFonts w:eastAsiaTheme="minorEastAsia" w:cs="Times New Roman"/>
+                <w:rFonts w:asciiTheme="minorHAnsi" w:eastAsiaTheme="minorEastAsia" w:hAnsiTheme="minorHAnsi"/>
                 <w:noProof/>
                 <w:sz w:val="22"/>
               </w:rPr>
@@ -2651,7 +2550,6 @@
             </w:r>
             <w:r>
               <w:rPr>
-                <w:rFonts w:cs="Times New Roman"/>
                 <w:noProof/>
                 <w:webHidden/>
               </w:rPr>
@@ -2659,7 +2557,6 @@
             </w:r>
             <w:r>
               <w:rPr>
-                <w:rFonts w:cs="Times New Roman"/>
                 <w:noProof/>
                 <w:webHidden/>
               </w:rPr>
@@ -2667,22 +2564,19 @@
             </w:r>
             <w:r>
               <w:rPr>
-                <w:rFonts w:cs="Times New Roman"/>
                 <w:noProof/>
                 <w:webHidden/>
               </w:rPr>
-              <w:instrText xml:space="preserve"> PAGEREF _Toc22069624 \h </w:instrText>
-            </w:r>
-            <w:r>
-              <w:rPr>
-                <w:rFonts w:cs="Times New Roman"/>
+              <w:instrText xml:space="preserve"> PAGEREF _Toc22101810 \h </w:instrText>
+            </w:r>
+            <w:r>
+              <w:rPr>
                 <w:noProof/>
                 <w:webHidden/>
               </w:rPr>
             </w:r>
             <w:r>
               <w:rPr>
-                <w:rFonts w:cs="Times New Roman"/>
                 <w:noProof/>
                 <w:webHidden/>
               </w:rPr>
@@ -2690,7 +2584,6 @@
             </w:r>
             <w:r>
               <w:rPr>
-                <w:rFonts w:cs="Times New Roman"/>
                 <w:noProof/>
                 <w:webHidden/>
               </w:rPr>
@@ -2698,7 +2591,6 @@
             </w:r>
             <w:r>
               <w:rPr>
-                <w:rFonts w:cs="Times New Roman"/>
                 <w:noProof/>
                 <w:webHidden/>
               </w:rPr>
@@ -2713,14 +2605,13 @@
               <w:tab w:val="left" w:pos="880"/>
               <w:tab w:val="right" w:leader="dot" w:pos="9350"/>
             </w:tabs>
-            <w:spacing w:line="360" w:lineRule="auto"/>
-            <w:rPr>
-              <w:rFonts w:eastAsiaTheme="minorEastAsia" w:cs="Times New Roman"/>
+            <w:rPr>
+              <w:rFonts w:asciiTheme="minorHAnsi" w:eastAsiaTheme="minorEastAsia" w:hAnsiTheme="minorHAnsi"/>
               <w:noProof/>
               <w:sz w:val="22"/>
             </w:rPr>
           </w:pPr>
-          <w:hyperlink w:anchor="_Toc22069625" w:history="1">
+          <w:hyperlink w:anchor="_Toc22101811" w:history="1">
             <w:r>
               <w:rPr>
                 <w:rStyle w:val="Hyperlink"/>
@@ -2731,7 +2622,7 @@
             </w:r>
             <w:r>
               <w:rPr>
-                <w:rFonts w:eastAsiaTheme="minorEastAsia" w:cs="Times New Roman"/>
+                <w:rFonts w:asciiTheme="minorHAnsi" w:eastAsiaTheme="minorEastAsia" w:hAnsiTheme="minorHAnsi"/>
                 <w:noProof/>
                 <w:sz w:val="22"/>
               </w:rPr>
@@ -2747,7 +2638,6 @@
             </w:r>
             <w:r>
               <w:rPr>
-                <w:rFonts w:cs="Times New Roman"/>
                 <w:noProof/>
                 <w:webHidden/>
               </w:rPr>
@@ -2755,7 +2645,6 @@
             </w:r>
             <w:r>
               <w:rPr>
-                <w:rFonts w:cs="Times New Roman"/>
                 <w:noProof/>
                 <w:webHidden/>
               </w:rPr>
@@ -2763,22 +2652,19 @@
             </w:r>
             <w:r>
               <w:rPr>
-                <w:rFonts w:cs="Times New Roman"/>
                 <w:noProof/>
                 <w:webHidden/>
               </w:rPr>
-              <w:instrText xml:space="preserve"> PAGEREF _Toc22069625 \h </w:instrText>
-            </w:r>
-            <w:r>
-              <w:rPr>
-                <w:rFonts w:cs="Times New Roman"/>
+              <w:instrText xml:space="preserve"> PAGEREF _Toc22101811 \h </w:instrText>
+            </w:r>
+            <w:r>
+              <w:rPr>
                 <w:noProof/>
                 <w:webHidden/>
               </w:rPr>
             </w:r>
             <w:r>
               <w:rPr>
-                <w:rFonts w:cs="Times New Roman"/>
                 <w:noProof/>
                 <w:webHidden/>
               </w:rPr>
@@ -2786,7 +2672,6 @@
             </w:r>
             <w:r>
               <w:rPr>
-                <w:rFonts w:cs="Times New Roman"/>
                 <w:noProof/>
                 <w:webHidden/>
               </w:rPr>
@@ -2794,7 +2679,6 @@
             </w:r>
             <w:r>
               <w:rPr>
-                <w:rFonts w:cs="Times New Roman"/>
                 <w:noProof/>
                 <w:webHidden/>
               </w:rPr>
@@ -2809,14 +2693,13 @@
               <w:tab w:val="left" w:pos="880"/>
               <w:tab w:val="right" w:leader="dot" w:pos="9350"/>
             </w:tabs>
-            <w:spacing w:line="360" w:lineRule="auto"/>
-            <w:rPr>
-              <w:rFonts w:eastAsiaTheme="minorEastAsia" w:cs="Times New Roman"/>
+            <w:rPr>
+              <w:rFonts w:asciiTheme="minorHAnsi" w:eastAsiaTheme="minorEastAsia" w:hAnsiTheme="minorHAnsi"/>
               <w:noProof/>
               <w:sz w:val="22"/>
             </w:rPr>
           </w:pPr>
-          <w:hyperlink w:anchor="_Toc22069626" w:history="1">
+          <w:hyperlink w:anchor="_Toc22101812" w:history="1">
             <w:r>
               <w:rPr>
                 <w:rStyle w:val="Hyperlink"/>
@@ -2827,7 +2710,7 @@
             </w:r>
             <w:r>
               <w:rPr>
-                <w:rFonts w:eastAsiaTheme="minorEastAsia" w:cs="Times New Roman"/>
+                <w:rFonts w:asciiTheme="minorHAnsi" w:eastAsiaTheme="minorEastAsia" w:hAnsiTheme="minorHAnsi"/>
                 <w:noProof/>
                 <w:sz w:val="22"/>
               </w:rPr>
@@ -2843,7 +2726,6 @@
             </w:r>
             <w:r>
               <w:rPr>
-                <w:rFonts w:cs="Times New Roman"/>
                 <w:noProof/>
                 <w:webHidden/>
               </w:rPr>
@@ -2851,7 +2733,6 @@
             </w:r>
             <w:r>
               <w:rPr>
-                <w:rFonts w:cs="Times New Roman"/>
                 <w:noProof/>
                 <w:webHidden/>
               </w:rPr>
@@ -2859,22 +2740,19 @@
             </w:r>
             <w:r>
               <w:rPr>
-                <w:rFonts w:cs="Times New Roman"/>
                 <w:noProof/>
                 <w:webHidden/>
               </w:rPr>
-              <w:instrText xml:space="preserve"> PAGEREF _Toc22069626 \h </w:instrText>
-            </w:r>
-            <w:r>
-              <w:rPr>
-                <w:rFonts w:cs="Times New Roman"/>
+              <w:instrText xml:space="preserve"> PAGEREF _Toc22101812 \h </w:instrText>
+            </w:r>
+            <w:r>
+              <w:rPr>
                 <w:noProof/>
                 <w:webHidden/>
               </w:rPr>
             </w:r>
             <w:r>
               <w:rPr>
-                <w:rFonts w:cs="Times New Roman"/>
                 <w:noProof/>
                 <w:webHidden/>
               </w:rPr>
@@ -2882,15 +2760,13 @@
             </w:r>
             <w:r>
               <w:rPr>
-                <w:rFonts w:cs="Times New Roman"/>
                 <w:noProof/>
                 <w:webHidden/>
               </w:rPr>
-              <w:t>5</w:t>
-            </w:r>
-            <w:r>
-              <w:rPr>
-                <w:rFonts w:cs="Times New Roman"/>
+              <w:t>6</w:t>
+            </w:r>
+            <w:r>
+              <w:rPr>
                 <w:noProof/>
                 <w:webHidden/>
               </w:rPr>
@@ -2905,14 +2781,13 @@
               <w:tab w:val="left" w:pos="880"/>
               <w:tab w:val="right" w:leader="dot" w:pos="9350"/>
             </w:tabs>
-            <w:spacing w:line="360" w:lineRule="auto"/>
-            <w:rPr>
-              <w:rFonts w:eastAsiaTheme="minorEastAsia" w:cs="Times New Roman"/>
+            <w:rPr>
+              <w:rFonts w:asciiTheme="minorHAnsi" w:eastAsiaTheme="minorEastAsia" w:hAnsiTheme="minorHAnsi"/>
               <w:noProof/>
               <w:sz w:val="22"/>
             </w:rPr>
           </w:pPr>
-          <w:hyperlink w:anchor="_Toc22069627" w:history="1">
+          <w:hyperlink w:anchor="_Toc22101813" w:history="1">
             <w:r>
               <w:rPr>
                 <w:rStyle w:val="Hyperlink"/>
@@ -2923,7 +2798,7 @@
             </w:r>
             <w:r>
               <w:rPr>
-                <w:rFonts w:eastAsiaTheme="minorEastAsia" w:cs="Times New Roman"/>
+                <w:rFonts w:asciiTheme="minorHAnsi" w:eastAsiaTheme="minorEastAsia" w:hAnsiTheme="minorHAnsi"/>
                 <w:noProof/>
                 <w:sz w:val="22"/>
               </w:rPr>
@@ -2939,7 +2814,6 @@
             </w:r>
             <w:r>
               <w:rPr>
-                <w:rFonts w:cs="Times New Roman"/>
                 <w:noProof/>
                 <w:webHidden/>
               </w:rPr>
@@ -2947,7 +2821,6 @@
             </w:r>
             <w:r>
               <w:rPr>
-                <w:rFonts w:cs="Times New Roman"/>
                 <w:noProof/>
                 <w:webHidden/>
               </w:rPr>
@@ -2955,22 +2828,19 @@
             </w:r>
             <w:r>
               <w:rPr>
-                <w:rFonts w:cs="Times New Roman"/>
                 <w:noProof/>
                 <w:webHidden/>
               </w:rPr>
-              <w:instrText xml:space="preserve"> PAGEREF _Toc22069627 \h </w:instrText>
-            </w:r>
-            <w:r>
-              <w:rPr>
-                <w:rFonts w:cs="Times New Roman"/>
+              <w:instrText xml:space="preserve"> PAGEREF _Toc22101813 \h </w:instrText>
+            </w:r>
+            <w:r>
+              <w:rPr>
                 <w:noProof/>
                 <w:webHidden/>
               </w:rPr>
             </w:r>
             <w:r>
               <w:rPr>
-                <w:rFonts w:cs="Times New Roman"/>
                 <w:noProof/>
                 <w:webHidden/>
               </w:rPr>
@@ -2978,15 +2848,13 @@
             </w:r>
             <w:r>
               <w:rPr>
-                <w:rFonts w:cs="Times New Roman"/>
                 <w:noProof/>
                 <w:webHidden/>
               </w:rPr>
-              <w:t>5</w:t>
-            </w:r>
-            <w:r>
-              <w:rPr>
-                <w:rFonts w:cs="Times New Roman"/>
+              <w:t>7</w:t>
+            </w:r>
+            <w:r>
+              <w:rPr>
                 <w:noProof/>
                 <w:webHidden/>
               </w:rPr>
@@ -3000,14 +2868,13 @@
             <w:tabs>
               <w:tab w:val="right" w:leader="dot" w:pos="9350"/>
             </w:tabs>
-            <w:spacing w:line="360" w:lineRule="auto"/>
-            <w:rPr>
-              <w:rFonts w:eastAsiaTheme="minorEastAsia" w:cs="Times New Roman"/>
+            <w:rPr>
+              <w:rFonts w:asciiTheme="minorHAnsi" w:eastAsiaTheme="minorEastAsia" w:hAnsiTheme="minorHAnsi"/>
               <w:noProof/>
               <w:sz w:val="22"/>
             </w:rPr>
           </w:pPr>
-          <w:hyperlink w:anchor="_Toc22069628" w:history="1">
+          <w:hyperlink w:anchor="_Toc22101814" w:history="1">
             <w:r>
               <w:rPr>
                 <w:rStyle w:val="Hyperlink"/>
@@ -3018,7 +2885,6 @@
             </w:r>
             <w:r>
               <w:rPr>
-                <w:rFonts w:cs="Times New Roman"/>
                 <w:noProof/>
                 <w:webHidden/>
               </w:rPr>
@@ -3026,7 +2892,6 @@
             </w:r>
             <w:r>
               <w:rPr>
-                <w:rFonts w:cs="Times New Roman"/>
                 <w:noProof/>
                 <w:webHidden/>
               </w:rPr>
@@ -3034,22 +2899,19 @@
             </w:r>
             <w:r>
               <w:rPr>
-                <w:rFonts w:cs="Times New Roman"/>
                 <w:noProof/>
                 <w:webHidden/>
               </w:rPr>
-              <w:instrText xml:space="preserve"> PAGEREF _Toc22069628 \h </w:instrText>
-            </w:r>
-            <w:r>
-              <w:rPr>
-                <w:rFonts w:cs="Times New Roman"/>
+              <w:instrText xml:space="preserve"> PAGEREF _Toc22101814 \h </w:instrText>
+            </w:r>
+            <w:r>
+              <w:rPr>
                 <w:noProof/>
                 <w:webHidden/>
               </w:rPr>
             </w:r>
             <w:r>
               <w:rPr>
-                <w:rFonts w:cs="Times New Roman"/>
                 <w:noProof/>
                 <w:webHidden/>
               </w:rPr>
@@ -3057,15 +2919,13 @@
             </w:r>
             <w:r>
               <w:rPr>
-                <w:rFonts w:cs="Times New Roman"/>
                 <w:noProof/>
                 <w:webHidden/>
               </w:rPr>
-              <w:t>6</w:t>
-            </w:r>
-            <w:r>
-              <w:rPr>
-                <w:rFonts w:cs="Times New Roman"/>
+              <w:t>8</w:t>
+            </w:r>
+            <w:r>
+              <w:rPr>
                 <w:noProof/>
                 <w:webHidden/>
               </w:rPr>
@@ -3125,7 +2985,7 @@
           <w:rFonts w:cs="Times New Roman"/>
         </w:rPr>
       </w:pPr>
-      <w:bookmarkStart w:id="9" w:name="_Toc22069616"/>
+      <w:bookmarkStart w:id="10" w:name="_Toc22101802"/>
       <w:r>
         <w:rPr>
           <w:rFonts w:cs="Times New Roman"/>
@@ -3133,7 +2993,7 @@
         <w:lastRenderedPageBreak/>
         <w:t>LIST OF FIGURES</w:t>
       </w:r>
-      <w:bookmarkEnd w:id="9"/>
+      <w:bookmarkEnd w:id="10"/>
     </w:p>
     <w:p>
       <w:pPr>
@@ -3448,7 +3308,7 @@
           <w:rFonts w:cs="Times New Roman"/>
         </w:rPr>
       </w:pPr>
-      <w:bookmarkStart w:id="10" w:name="_Toc22069617"/>
+      <w:bookmarkStart w:id="11" w:name="_Toc22101803"/>
       <w:r>
         <w:rPr>
           <w:rFonts w:cs="Times New Roman"/>
@@ -3456,7 +3316,7 @@
         <w:lastRenderedPageBreak/>
         <w:t>LIST OF TABLES</w:t>
       </w:r>
-      <w:bookmarkEnd w:id="10"/>
+      <w:bookmarkEnd w:id="11"/>
       <w:r>
         <w:rPr>
           <w:rFonts w:cs="Times New Roman"/>
@@ -3597,11 +3457,13 @@
           <w:lang w:val="en-ZA"/>
         </w:rPr>
         <w:sectPr>
+          <w:headerReference w:type="default" r:id="rId13"/>
+          <w:footerReference w:type="default" r:id="rId14"/>
+          <w:footerReference w:type="first" r:id="rId15"/>
           <w:pgSz w:w="12240" w:h="15840"/>
           <w:pgMar w:top="1440" w:right="1440" w:bottom="1440" w:left="1440" w:header="720" w:footer="720" w:gutter="0"/>
           <w:pgNumType w:fmt="lowerRoman" w:start="1"/>
           <w:cols w:space="720"/>
-          <w:titlePg/>
           <w:docGrid w:linePitch="360"/>
         </w:sectPr>
       </w:pPr>
@@ -3627,8 +3489,8 @@
           <w:rFonts w:cs="Times New Roman"/>
         </w:rPr>
       </w:pPr>
-      <w:bookmarkStart w:id="11" w:name="_Toc21676362"/>
-      <w:bookmarkStart w:id="12" w:name="_Toc22069618"/>
+      <w:bookmarkStart w:id="12" w:name="_Toc21676362"/>
+      <w:bookmarkStart w:id="13" w:name="_Toc22101804"/>
       <w:r>
         <w:rPr>
           <w:rFonts w:cs="Times New Roman"/>
@@ -3636,8 +3498,8 @@
         <w:lastRenderedPageBreak/>
         <w:t>CHAPTER ONE - INTRODUCTORY CHAPTER</w:t>
       </w:r>
-      <w:bookmarkEnd w:id="11"/>
       <w:bookmarkEnd w:id="12"/>
+      <w:bookmarkEnd w:id="13"/>
       <w:r>
         <w:rPr>
           <w:rFonts w:cs="Times New Roman"/>
@@ -3658,22 +3520,22 @@
           <w:rFonts w:cs="Times New Roman"/>
         </w:rPr>
       </w:pPr>
-      <w:bookmarkStart w:id="13" w:name="_Toc21676363"/>
+      <w:bookmarkStart w:id="14" w:name="_Toc21676363"/>
       <w:r>
         <w:rPr>
           <w:rFonts w:cs="Times New Roman"/>
         </w:rPr>
         <w:t xml:space="preserve"> </w:t>
       </w:r>
-      <w:bookmarkStart w:id="14" w:name="_Toc22069619"/>
+      <w:bookmarkStart w:id="15" w:name="_Toc22101805"/>
       <w:r>
         <w:rPr>
           <w:rFonts w:cs="Times New Roman"/>
         </w:rPr>
         <w:t>Introduction</w:t>
       </w:r>
-      <w:bookmarkEnd w:id="13"/>
       <w:bookmarkEnd w:id="14"/>
+      <w:bookmarkEnd w:id="15"/>
       <w:r>
         <w:rPr>
           <w:rFonts w:cs="Times New Roman"/>
@@ -3825,22 +3687,22 @@
           <w:rFonts w:cs="Times New Roman"/>
         </w:rPr>
       </w:pPr>
-      <w:bookmarkStart w:id="15" w:name="_Toc21676364"/>
+      <w:bookmarkStart w:id="16" w:name="_Toc21676364"/>
       <w:r>
         <w:rPr>
           <w:rFonts w:cs="Times New Roman"/>
         </w:rPr>
         <w:t xml:space="preserve"> </w:t>
       </w:r>
-      <w:bookmarkStart w:id="16" w:name="_Toc22069620"/>
+      <w:bookmarkStart w:id="17" w:name="_Toc22101806"/>
       <w:r>
         <w:rPr>
           <w:rFonts w:cs="Times New Roman"/>
         </w:rPr>
         <w:t>Background</w:t>
       </w:r>
-      <w:bookmarkEnd w:id="15"/>
       <w:bookmarkEnd w:id="16"/>
+      <w:bookmarkEnd w:id="17"/>
       <w:r>
         <w:rPr>
           <w:rFonts w:cs="Times New Roman"/>
@@ -4190,7 +4052,7 @@
           <w:szCs w:val="24"/>
         </w:rPr>
         <w:drawing>
-          <wp:inline distT="0" distB="0" distL="0" distR="0" wp14:anchorId="49ABEDAA" wp14:editId="63C96A6C">
+          <wp:inline distT="0" distB="0" distL="0" distR="0" wp14:anchorId="4A5AAF49" wp14:editId="14036F32">
             <wp:extent cx="4124325" cy="3105233"/>
             <wp:effectExtent l="0" t="0" r="0" b="0"/>
             <wp:docPr id="1" name="Picture 1" descr="C:\Users\blackCode\Documents\Capstone\irrigation.jpg"/>
@@ -4207,7 +4069,7 @@
                     </pic:cNvPicPr>
                   </pic:nvPicPr>
                   <pic:blipFill>
-                    <a:blip r:embed="rId13">
+                    <a:blip r:embed="rId16">
                       <a:extLst>
                         <a:ext uri="{28A0092B-C50C-407E-A947-70E740481C1C}">
                           <a14:useLocalDpi xmlns:a14="http://schemas.microsoft.com/office/drawing/2010/main" val="0"/>
@@ -4251,7 +4113,7 @@
           <w:szCs w:val="24"/>
         </w:rPr>
       </w:pPr>
-      <w:bookmarkStart w:id="17" w:name="_Toc22070533"/>
+      <w:bookmarkStart w:id="18" w:name="_Toc22070533"/>
       <w:r>
         <w:rPr>
           <w:rFonts w:cs="Times New Roman"/>
@@ -4316,7 +4178,7 @@
         </w:rPr>
         <w:t xml:space="preserve"> Picture showing over irrigated land</w:t>
       </w:r>
-      <w:bookmarkEnd w:id="17"/>
+      <w:bookmarkEnd w:id="18"/>
     </w:p>
     <w:p>
       <w:pPr>
@@ -4361,46 +4223,29 @@
     </w:p>
     <w:p>
       <w:pPr>
-        <w:spacing w:after="321" w:line="360" w:lineRule="auto"/>
-        <w:jc w:val="left"/>
-        <w:rPr>
-          <w:rFonts w:cs="Times New Roman"/>
-        </w:rPr>
-      </w:pPr>
-    </w:p>
-    <w:p>
-      <w:pPr>
-        <w:spacing w:after="321" w:line="360" w:lineRule="auto"/>
-        <w:jc w:val="left"/>
-        <w:rPr>
-          <w:rFonts w:cs="Times New Roman"/>
-        </w:rPr>
-      </w:pPr>
-    </w:p>
-    <w:p>
-      <w:pPr>
         <w:pStyle w:val="Heading2"/>
         <w:spacing w:line="360" w:lineRule="auto"/>
         <w:rPr>
           <w:rFonts w:cs="Times New Roman"/>
         </w:rPr>
       </w:pPr>
-      <w:bookmarkStart w:id="18" w:name="_Toc21676365"/>
-      <w:r>
-        <w:rPr>
-          <w:rFonts w:cs="Times New Roman"/>
-        </w:rPr>
+      <w:bookmarkStart w:id="19" w:name="_Toc21676365"/>
+      <w:r>
+        <w:rPr>
+          <w:rFonts w:cs="Times New Roman"/>
+        </w:rPr>
+        <w:lastRenderedPageBreak/>
         <w:t xml:space="preserve"> </w:t>
       </w:r>
-      <w:bookmarkStart w:id="19" w:name="_Toc22069621"/>
+      <w:bookmarkStart w:id="20" w:name="_Toc22101807"/>
       <w:r>
         <w:rPr>
           <w:rFonts w:cs="Times New Roman"/>
         </w:rPr>
         <w:t>Aim</w:t>
       </w:r>
-      <w:bookmarkEnd w:id="18"/>
       <w:bookmarkEnd w:id="19"/>
+      <w:bookmarkEnd w:id="20"/>
       <w:r>
         <w:rPr>
           <w:rFonts w:cs="Times New Roman"/>
@@ -4442,22 +4287,22 @@
           <w:rFonts w:cs="Times New Roman"/>
         </w:rPr>
       </w:pPr>
-      <w:bookmarkStart w:id="20" w:name="_Toc21676366"/>
+      <w:bookmarkStart w:id="21" w:name="_Toc21676366"/>
       <w:r>
         <w:rPr>
           <w:rFonts w:cs="Times New Roman"/>
         </w:rPr>
         <w:t xml:space="preserve"> </w:t>
       </w:r>
-      <w:bookmarkStart w:id="21" w:name="_Toc22069622"/>
+      <w:bookmarkStart w:id="22" w:name="_Toc22101808"/>
       <w:r>
         <w:rPr>
           <w:rFonts w:cs="Times New Roman"/>
         </w:rPr>
         <w:t>Objectives</w:t>
       </w:r>
-      <w:bookmarkEnd w:id="20"/>
       <w:bookmarkEnd w:id="21"/>
+      <w:bookmarkEnd w:id="22"/>
       <w:r>
         <w:rPr>
           <w:rFonts w:cs="Times New Roman"/>
@@ -4598,22 +4443,22 @@
           <w:rFonts w:cs="Times New Roman"/>
         </w:rPr>
       </w:pPr>
-      <w:bookmarkStart w:id="22" w:name="_Toc21676367"/>
+      <w:bookmarkStart w:id="23" w:name="_Toc21676367"/>
       <w:r>
         <w:rPr>
           <w:rFonts w:cs="Times New Roman"/>
         </w:rPr>
         <w:t xml:space="preserve"> </w:t>
       </w:r>
-      <w:bookmarkStart w:id="23" w:name="_Toc22069623"/>
+      <w:bookmarkStart w:id="24" w:name="_Toc22101809"/>
       <w:r>
         <w:rPr>
           <w:rFonts w:cs="Times New Roman"/>
         </w:rPr>
         <w:t>Scope</w:t>
       </w:r>
-      <w:bookmarkEnd w:id="22"/>
       <w:bookmarkEnd w:id="23"/>
+      <w:bookmarkEnd w:id="24"/>
       <w:r>
         <w:rPr>
           <w:rFonts w:cs="Times New Roman"/>
@@ -4679,22 +4524,22 @@
           <w:rFonts w:cs="Times New Roman"/>
         </w:rPr>
       </w:pPr>
-      <w:bookmarkStart w:id="24" w:name="_Toc21676368"/>
+      <w:bookmarkStart w:id="25" w:name="_Toc21676368"/>
       <w:r>
         <w:rPr>
           <w:rFonts w:cs="Times New Roman"/>
         </w:rPr>
         <w:t xml:space="preserve"> </w:t>
       </w:r>
-      <w:bookmarkStart w:id="25" w:name="_Toc22069624"/>
+      <w:bookmarkStart w:id="26" w:name="_Toc22101810"/>
       <w:r>
         <w:rPr>
           <w:rFonts w:cs="Times New Roman"/>
         </w:rPr>
         <w:t>Justification</w:t>
       </w:r>
-      <w:bookmarkEnd w:id="24"/>
       <w:bookmarkEnd w:id="25"/>
+      <w:bookmarkEnd w:id="26"/>
       <w:r>
         <w:rPr>
           <w:rFonts w:cs="Times New Roman"/>
@@ -4868,40 +4713,31 @@
     </w:p>
     <w:p>
       <w:pPr>
-        <w:spacing w:line="360" w:lineRule="auto"/>
-        <w:rPr>
-          <w:rFonts w:eastAsia="Calibri" w:cs="Times New Roman"/>
-          <w:szCs w:val="24"/>
+        <w:spacing w:after="145" w:line="360" w:lineRule="auto"/>
+        <w:jc w:val="left"/>
+        <w:rPr>
+          <w:rFonts w:cs="Times New Roman"/>
         </w:rPr>
       </w:pPr>
     </w:p>
     <w:p>
       <w:pPr>
-        <w:spacing w:after="145" w:line="360" w:lineRule="auto"/>
-        <w:jc w:val="left"/>
-        <w:rPr>
-          <w:rFonts w:cs="Times New Roman"/>
-        </w:rPr>
-      </w:pPr>
-    </w:p>
-    <w:p>
-      <w:pPr>
         <w:pStyle w:val="Heading2"/>
         <w:spacing w:line="360" w:lineRule="auto"/>
         <w:rPr>
           <w:rFonts w:cs="Times New Roman"/>
         </w:rPr>
       </w:pPr>
-      <w:bookmarkStart w:id="26" w:name="_Toc21676369"/>
-      <w:bookmarkStart w:id="27" w:name="_Toc22069625"/>
+      <w:bookmarkStart w:id="27" w:name="_Toc21676369"/>
+      <w:bookmarkStart w:id="28" w:name="_Toc22101811"/>
       <w:r>
         <w:rPr>
           <w:rFonts w:cs="Times New Roman"/>
         </w:rPr>
         <w:t>Methodology</w:t>
       </w:r>
-      <w:bookmarkEnd w:id="26"/>
       <w:bookmarkEnd w:id="27"/>
+      <w:bookmarkEnd w:id="28"/>
       <w:r>
         <w:rPr>
           <w:rFonts w:cs="Times New Roman"/>
@@ -5103,16 +4939,7 @@
           <w:rFonts w:cs="Times New Roman"/>
           <w:szCs w:val="24"/>
         </w:rPr>
-        <w:t>Programming WeMos atmega2560 micro-controlle</w:t>
-      </w:r>
-      <w:bookmarkStart w:id="28" w:name="_GoBack"/>
-      <w:bookmarkEnd w:id="28"/>
-      <w:r>
-        <w:rPr>
-          <w:rFonts w:cs="Times New Roman"/>
-          <w:szCs w:val="24"/>
-        </w:rPr>
-        <w:t>r for hardware controlling system.</w:t>
+        <w:t>Programming WeMos atmega2560 micro-controller for hardware controlling system.</w:t>
       </w:r>
     </w:p>
     <w:p>
@@ -5151,7 +4978,7 @@
         </w:rPr>
         <w:lastRenderedPageBreak/>
         <w:drawing>
-          <wp:inline distT="0" distB="0" distL="0" distR="0" wp14:anchorId="285E782E" wp14:editId="4B35361B">
+          <wp:inline distT="0" distB="0" distL="0" distR="0" wp14:anchorId="62CD8550" wp14:editId="01803817">
             <wp:extent cx="5457825" cy="3419876"/>
             <wp:effectExtent l="0" t="0" r="0" b="9525"/>
             <wp:docPr id="6" name="Picture 6"/>
@@ -5168,7 +4995,7 @@
                     </pic:cNvPicPr>
                   </pic:nvPicPr>
                   <pic:blipFill>
-                    <a:blip r:embed="rId14">
+                    <a:blip r:embed="rId17">
                       <a:extLst>
                         <a:ext uri="{28A0092B-C50C-407E-A947-70E740481C1C}">
                           <a14:useLocalDpi xmlns:a14="http://schemas.microsoft.com/office/drawing/2010/main" val="0"/>
@@ -5272,16 +5099,7 @@
           <w:sz w:val="24"/>
           <w:szCs w:val="24"/>
         </w:rPr>
-        <w:t xml:space="preserve"> </w:t>
-      </w:r>
-      <w:r>
-        <w:rPr>
-          <w:rFonts w:cs="Times New Roman"/>
-          <w:color w:val="auto"/>
-          <w:sz w:val="24"/>
-          <w:szCs w:val="24"/>
-        </w:rPr>
-        <w:t>The Design and Development model.</w:t>
+        <w:t xml:space="preserve"> The Design and Development model.</w:t>
       </w:r>
       <w:bookmarkEnd w:id="29"/>
     </w:p>
@@ -5334,7 +5152,7 @@
         <w:lastRenderedPageBreak/>
         <w:t xml:space="preserve"> </w:t>
       </w:r>
-      <w:bookmarkStart w:id="31" w:name="_Toc22069626"/>
+      <w:bookmarkStart w:id="31" w:name="_Toc22101812"/>
       <w:r>
         <w:rPr>
           <w:rFonts w:cs="Times New Roman"/>
@@ -5364,9 +5182,9 @@
           <w:noProof/>
         </w:rPr>
         <w:drawing>
-          <wp:inline distT="0" distB="0" distL="0" distR="0" wp14:anchorId="129C62A0" wp14:editId="14805B16">
-            <wp:extent cx="6547031" cy="3162300"/>
-            <wp:effectExtent l="0" t="0" r="6350" b="0"/>
+          <wp:inline distT="0" distB="0" distL="0" distR="0" wp14:anchorId="2EF47EA8" wp14:editId="74ABC4A0">
+            <wp:extent cx="6546850" cy="3590925"/>
+            <wp:effectExtent l="0" t="0" r="6350" b="9525"/>
             <wp:docPr id="11" name="Picture 11"/>
             <wp:cNvGraphicFramePr>
               <a:graphicFrameLocks xmlns:a="http://schemas.openxmlformats.org/drawingml/2006/main" noChangeAspect="1"/>
@@ -5379,7 +5197,7 @@
                     <pic:cNvPicPr/>
                   </pic:nvPicPr>
                   <pic:blipFill>
-                    <a:blip r:embed="rId15"/>
+                    <a:blip r:embed="rId18"/>
                     <a:stretch>
                       <a:fillRect/>
                     </a:stretch>
@@ -5387,7 +5205,7 @@
                   <pic:spPr>
                     <a:xfrm>
                       <a:off x="0" y="0"/>
-                      <a:ext cx="6548433" cy="3162977"/>
+                      <a:ext cx="6548437" cy="3591795"/>
                     </a:xfrm>
                     <a:prstGeom prst="rect">
                       <a:avLst/>
@@ -5820,14 +5638,7 @@
                 <w:rFonts w:cs="Times New Roman"/>
                 <w:b w:val="0"/>
               </w:rPr>
-              <w:t>C</w:t>
-            </w:r>
-            <w:r>
-              <w:rPr>
-                <w:rFonts w:cs="Times New Roman"/>
-                <w:b w:val="0"/>
-              </w:rPr>
-              <w:t>hapter 2</w:t>
+              <w:t>Chapter 2</w:t>
             </w:r>
           </w:p>
         </w:tc>
@@ -5914,14 +5725,7 @@
                 <w:rFonts w:cs="Times New Roman"/>
                 <w:b w:val="0"/>
               </w:rPr>
-              <w:t>C</w:t>
-            </w:r>
-            <w:r>
-              <w:rPr>
-                <w:rFonts w:cs="Times New Roman"/>
-                <w:b w:val="0"/>
-              </w:rPr>
-              <w:t>hapter 3</w:t>
+              <w:t>Chapter 3</w:t>
             </w:r>
           </w:p>
         </w:tc>
@@ -6005,14 +5809,7 @@
                 <w:rFonts w:cs="Times New Roman"/>
                 <w:b w:val="0"/>
               </w:rPr>
-              <w:t>C</w:t>
-            </w:r>
-            <w:r>
-              <w:rPr>
-                <w:rFonts w:cs="Times New Roman"/>
-                <w:b w:val="0"/>
-              </w:rPr>
-              <w:t>hapter 4</w:t>
+              <w:t>Chapter 4</w:t>
             </w:r>
           </w:p>
         </w:tc>
@@ -6105,14 +5902,8 @@
                 <w:rFonts w:cs="Times New Roman"/>
                 <w:b w:val="0"/>
               </w:rPr>
-              <w:t>C</w:t>
-            </w:r>
-            <w:r>
-              <w:rPr>
-                <w:rFonts w:cs="Times New Roman"/>
-                <w:b w:val="0"/>
-              </w:rPr>
-              <w:t>hapter 5</w:t>
+              <w:lastRenderedPageBreak/>
+              <w:t>Chapter 5</w:t>
             </w:r>
           </w:p>
         </w:tc>
@@ -6202,14 +5993,7 @@
                 <w:rFonts w:cs="Times New Roman"/>
                 <w:b w:val="0"/>
               </w:rPr>
-              <w:t>C</w:t>
-            </w:r>
-            <w:r>
-              <w:rPr>
-                <w:rFonts w:cs="Times New Roman"/>
-                <w:b w:val="0"/>
-              </w:rPr>
-              <w:t>hapter 6</w:t>
+              <w:t>Chapter 6</w:t>
             </w:r>
           </w:p>
         </w:tc>
@@ -6296,7 +6080,6 @@
                 <w:rFonts w:cs="Times New Roman"/>
                 <w:b w:val="0"/>
               </w:rPr>
-              <w:lastRenderedPageBreak/>
               <w:t>Prototype</w:t>
             </w:r>
           </w:p>
@@ -6373,41 +6156,33 @@
     </w:p>
     <w:p>
       <w:pPr>
+        <w:pStyle w:val="Heading2"/>
         <w:spacing w:line="360" w:lineRule="auto"/>
         <w:rPr>
           <w:rFonts w:cs="Times New Roman"/>
         </w:rPr>
       </w:pPr>
+      <w:bookmarkStart w:id="34" w:name="_Toc21676371"/>
+      <w:bookmarkStart w:id="35" w:name="_Toc22101813"/>
+      <w:r>
+        <w:rPr>
+          <w:rFonts w:cs="Times New Roman"/>
+        </w:rPr>
+        <w:t>Summary</w:t>
+      </w:r>
+      <w:bookmarkEnd w:id="34"/>
+      <w:bookmarkEnd w:id="35"/>
+      <w:r>
+        <w:rPr>
+          <w:rFonts w:cs="Times New Roman"/>
+        </w:rPr>
+        <w:t xml:space="preserve"> </w:t>
+      </w:r>
     </w:p>
     <w:p>
       <w:pPr>
-        <w:pStyle w:val="Heading2"/>
         <w:spacing w:line="360" w:lineRule="auto"/>
         <w:rPr>
-          <w:rFonts w:cs="Times New Roman"/>
-        </w:rPr>
-      </w:pPr>
-      <w:bookmarkStart w:id="34" w:name="_Toc21676371"/>
-      <w:bookmarkStart w:id="35" w:name="_Toc22069627"/>
-      <w:r>
-        <w:rPr>
-          <w:rFonts w:cs="Times New Roman"/>
-        </w:rPr>
-        <w:t>Summary</w:t>
-      </w:r>
-      <w:bookmarkEnd w:id="34"/>
-      <w:bookmarkEnd w:id="35"/>
-      <w:r>
-        <w:rPr>
-          <w:rFonts w:cs="Times New Roman"/>
-        </w:rPr>
-        <w:t xml:space="preserve"> </w:t>
-      </w:r>
-    </w:p>
-    <w:p>
-      <w:pPr>
-        <w:spacing w:line="360" w:lineRule="auto"/>
-        <w:rPr>
           <w:rFonts w:eastAsia="Calibri" w:cs="Times New Roman"/>
           <w:szCs w:val="24"/>
         </w:rPr>
@@ -6417,7 +6192,28 @@
           <w:rFonts w:eastAsia="Calibri" w:cs="Times New Roman"/>
           <w:szCs w:val="24"/>
         </w:rPr>
-        <w:t>The proposed project intends to use Artificial Intelligent techniques, which are growing in the field of agriculture and engineering as a whole. By gathering soil moisture values the system will be used to generate irrigation schedules and predict on the soil moisture values for the upcoming days and decisions can be made in time. In doing so, the system will encourage maximum efficiency of water usage and plant growth and healthy. With its capabilities, it will tackle problems related with under and over irrigation and major decisions will be made in time.</w:t>
+        <w:t xml:space="preserve">The proposed project intends to use Artificial Intelligent techniques, which are growing in the field of agriculture and engineering as a whole. By gathering soil moisture values the system will be used to generate irrigation schedules and predict on the soil moisture values for the upcoming days and decisions can be made in time. In doing so, the system will encourage maximum efficiency of water usage and plant growth and healthy. With its capabilities, it will </w:t>
+      </w:r>
+      <w:r>
+        <w:rPr>
+          <w:rFonts w:eastAsia="Calibri" w:cs="Times New Roman"/>
+          <w:szCs w:val="24"/>
+        </w:rPr>
+        <w:t>wrestle</w:t>
+      </w:r>
+      <w:r>
+        <w:rPr>
+          <w:rFonts w:eastAsia="Calibri" w:cs="Times New Roman"/>
+          <w:szCs w:val="24"/>
+        </w:rPr>
+        <w:t xml:space="preserve"> with</w:t>
+      </w:r>
+      <w:r>
+        <w:rPr>
+          <w:rFonts w:eastAsia="Calibri" w:cs="Times New Roman"/>
+          <w:szCs w:val="24"/>
+        </w:rPr>
+        <w:t xml:space="preserve"> problems related with under and over irrigation and major decisions will be made in time.</w:t>
       </w:r>
     </w:p>
     <w:p>
@@ -6451,7 +6247,7 @@
         </w:rPr>
       </w:pPr>
       <w:bookmarkStart w:id="36" w:name="_Toc21676372"/>
-      <w:bookmarkStart w:id="37" w:name="_Toc22069628"/>
+      <w:bookmarkStart w:id="37" w:name="_Toc22101814"/>
       <w:r>
         <w:rPr>
           <w:rFonts w:cs="Times New Roman"/>
@@ -6630,11 +6426,11 @@
       </w:pPr>
     </w:p>
     <w:sectPr>
+      <w:footerReference w:type="default" r:id="rId19"/>
       <w:pgSz w:w="12240" w:h="15840"/>
       <w:pgMar w:top="1440" w:right="1440" w:bottom="1440" w:left="1440" w:header="720" w:footer="720" w:gutter="0"/>
       <w:pgNumType w:start="1"/>
       <w:cols w:space="720"/>
-      <w:titlePg/>
       <w:docGrid w:linePitch="360"/>
     </w:sectPr>
   </w:body>
@@ -6668,230 +6464,12 @@
 
 <file path=word/footer1.xml><?xml version="1.0" encoding="utf-8"?>
 <w:ftr xmlns:wpc="http://schemas.microsoft.com/office/word/2010/wordprocessingCanvas" xmlns:cx="http://schemas.microsoft.com/office/drawing/2014/chartex" xmlns:mc="http://schemas.openxmlformats.org/markup-compatibility/2006" xmlns:o="urn:schemas-microsoft-com:office:office" xmlns:r="http://schemas.openxmlformats.org/officeDocument/2006/relationships" xmlns:m="http://schemas.openxmlformats.org/officeDocument/2006/math" xmlns:v="urn:schemas-microsoft-com:vml" xmlns:wp14="http://schemas.microsoft.com/office/word/2010/wordprocessingDrawing" xmlns:wp="http://schemas.openxmlformats.org/drawingml/2006/wordprocessingDrawing" xmlns:w10="urn:schemas-microsoft-com:office:word" xmlns:w="http://schemas.openxmlformats.org/wordprocessingml/2006/main" xmlns:w14="http://schemas.microsoft.com/office/word/2010/wordml" xmlns:w15="http://schemas.microsoft.com/office/word/2012/wordml" xmlns:w16se="http://schemas.microsoft.com/office/word/2015/wordml/symex" xmlns:wpg="http://schemas.microsoft.com/office/word/2010/wordprocessingGroup" xmlns:wpi="http://schemas.microsoft.com/office/word/2010/wordprocessingInk" xmlns:wne="http://schemas.microsoft.com/office/word/2006/wordml" xmlns:wps="http://schemas.microsoft.com/office/word/2010/wordprocessingShape" mc:Ignorable="w14 w15 w16se wp14">
-  <w:sdt>
-    <w:sdtPr>
-      <w:id w:val="121498479"/>
-      <w:docPartObj>
-        <w:docPartGallery w:val="Page Numbers (Bottom of Page)"/>
-        <w:docPartUnique/>
-      </w:docPartObj>
-    </w:sdtPr>
-    <w:sdtContent>
-      <w:p>
-        <w:pPr>
-          <w:pStyle w:val="Footer"/>
-        </w:pPr>
-        <w:r>
-          <w:rPr>
-            <w:rFonts w:ascii="Calibri" w:eastAsia="Calibri" w:hAnsi="Calibri" w:cs="Calibri"/>
-            <w:noProof/>
-            <w:sz w:val="22"/>
-          </w:rPr>
-          <mc:AlternateContent>
-            <mc:Choice Requires="wpg">
-              <w:drawing>
-                <wp:anchor distT="0" distB="0" distL="114300" distR="114300" simplePos="0" relativeHeight="251661312" behindDoc="0" locked="0" layoutInCell="1" allowOverlap="1" wp14:anchorId="646FEB1D" wp14:editId="349BAAC7">
-                  <wp:simplePos x="0" y="0"/>
-                  <wp:positionH relativeFrom="margin">
-                    <wp:align>left</wp:align>
-                  </wp:positionH>
-                  <wp:positionV relativeFrom="bottomMargin">
-                    <wp:posOffset>76200</wp:posOffset>
-                  </wp:positionV>
-                  <wp:extent cx="6124575" cy="50800"/>
-                  <wp:effectExtent l="0" t="0" r="9525" b="6350"/>
-                  <wp:wrapSquare wrapText="bothSides"/>
-                  <wp:docPr id="3" name="Group 3"/>
-                  <wp:cNvGraphicFramePr/>
-                  <a:graphic xmlns:a="http://schemas.openxmlformats.org/drawingml/2006/main">
-                    <a:graphicData uri="http://schemas.microsoft.com/office/word/2010/wordprocessingGroup">
-                      <wpg:wgp>
-                        <wpg:cNvGrpSpPr/>
-                        <wpg:grpSpPr>
-                          <a:xfrm>
-                            <a:off x="0" y="0"/>
-                            <a:ext cx="6124575" cy="50800"/>
-                            <a:chOff x="0" y="0"/>
-                            <a:chExt cx="5422392" cy="48768"/>
-                          </a:xfrm>
-                        </wpg:grpSpPr>
-                        <wps:wsp>
-                          <wps:cNvPr id="5" name="Shape 29952"/>
-                          <wps:cNvSpPr/>
-                          <wps:spPr>
-                            <a:xfrm>
-                              <a:off x="0" y="0"/>
-                              <a:ext cx="5422392" cy="33528"/>
-                            </a:xfrm>
-                            <a:custGeom>
-                              <a:avLst/>
-                              <a:gdLst/>
-                              <a:ahLst/>
-                              <a:cxnLst/>
-                              <a:rect l="0" t="0" r="0" b="0"/>
-                              <a:pathLst>
-                                <a:path w="5422392" h="33528">
-                                  <a:moveTo>
-                                    <a:pt x="0" y="0"/>
-                                  </a:moveTo>
-                                  <a:lnTo>
-                                    <a:pt x="5422392" y="0"/>
-                                  </a:lnTo>
-                                  <a:lnTo>
-                                    <a:pt x="5422392" y="33528"/>
-                                  </a:lnTo>
-                                  <a:lnTo>
-                                    <a:pt x="0" y="33528"/>
-                                  </a:lnTo>
-                                  <a:lnTo>
-                                    <a:pt x="0" y="0"/>
-                                  </a:lnTo>
-                                </a:path>
-                              </a:pathLst>
-                            </a:custGeom>
-                            <a:ln w="0" cap="flat">
-                              <a:miter lim="127000"/>
-                            </a:ln>
-                          </wps:spPr>
-                          <wps:style>
-                            <a:lnRef idx="0">
-                              <a:srgbClr val="000000">
-                                <a:alpha val="0"/>
-                              </a:srgbClr>
-                            </a:lnRef>
-                            <a:fillRef idx="1">
-                              <a:srgbClr val="622423"/>
-                            </a:fillRef>
-                            <a:effectRef idx="0">
-                              <a:scrgbClr r="0" g="0" b="0"/>
-                            </a:effectRef>
-                            <a:fontRef idx="none"/>
-                          </wps:style>
-                          <wps:bodyPr/>
-                        </wps:wsp>
-                        <wps:wsp>
-                          <wps:cNvPr id="7" name="Shape 29953"/>
-                          <wps:cNvSpPr/>
-                          <wps:spPr>
-                            <a:xfrm>
-                              <a:off x="0" y="42672"/>
-                              <a:ext cx="5422392" cy="9144"/>
-                            </a:xfrm>
-                            <a:custGeom>
-                              <a:avLst/>
-                              <a:gdLst/>
-                              <a:ahLst/>
-                              <a:cxnLst/>
-                              <a:rect l="0" t="0" r="0" b="0"/>
-                              <a:pathLst>
-                                <a:path w="5422392" h="9144">
-                                  <a:moveTo>
-                                    <a:pt x="0" y="0"/>
-                                  </a:moveTo>
-                                  <a:lnTo>
-                                    <a:pt x="5422392" y="0"/>
-                                  </a:lnTo>
-                                  <a:lnTo>
-                                    <a:pt x="5422392" y="9144"/>
-                                  </a:lnTo>
-                                  <a:lnTo>
-                                    <a:pt x="0" y="9144"/>
-                                  </a:lnTo>
-                                  <a:lnTo>
-                                    <a:pt x="0" y="0"/>
-                                  </a:lnTo>
-                                </a:path>
-                              </a:pathLst>
-                            </a:custGeom>
-                            <a:ln w="0" cap="flat">
-                              <a:miter lim="127000"/>
-                            </a:ln>
-                          </wps:spPr>
-                          <wps:style>
-                            <a:lnRef idx="0">
-                              <a:srgbClr val="000000">
-                                <a:alpha val="0"/>
-                              </a:srgbClr>
-                            </a:lnRef>
-                            <a:fillRef idx="1">
-                              <a:srgbClr val="622423"/>
-                            </a:fillRef>
-                            <a:effectRef idx="0">
-                              <a:scrgbClr r="0" g="0" b="0"/>
-                            </a:effectRef>
-                            <a:fontRef idx="none"/>
-                          </wps:style>
-                          <wps:bodyPr/>
-                        </wps:wsp>
-                      </wpg:wgp>
-                    </a:graphicData>
-                  </a:graphic>
-                  <wp14:sizeRelH relativeFrom="margin">
-                    <wp14:pctWidth>0</wp14:pctWidth>
-                  </wp14:sizeRelH>
-                  <wp14:sizeRelV relativeFrom="margin">
-                    <wp14:pctHeight>0</wp14:pctHeight>
-                  </wp14:sizeRelV>
-                </wp:anchor>
-              </w:drawing>
-            </mc:Choice>
-            <mc:Fallback>
-              <w:pict>
-                <v:group w14:anchorId="2B512349" id="Group 3" o:spid="_x0000_s1026" style="position:absolute;margin-left:0;margin-top:6pt;width:482.25pt;height:4pt;z-index:251661312;mso-position-horizontal:left;mso-position-horizontal-relative:margin;mso-position-vertical-relative:bottom-margin-area;mso-width-relative:margin;mso-height-relative:margin" coordsize="54223,487" o:gfxdata="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">
-                  <v:shape id="Shape 29952" o:spid="_x0000_s1027" style="position:absolute;width:54223;height:335;visibility:visible;mso-wrap-style:square;v-text-anchor:top" coordsize="5422392,33528" o:gfxdata="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" path="m,l5422392,r,33528l,33528,,e" fillcolor="#622423" stroked="f" strokeweight="0">
-                    <v:stroke miterlimit="83231f" joinstyle="miter"/>
-                    <v:path arrowok="t" textboxrect="0,0,5422392,33528"/>
-                  </v:shape>
-                  <v:shape id="Shape 29953" o:spid="_x0000_s1028" style="position:absolute;top:426;width:54223;height:92;visibility:visible;mso-wrap-style:square;v-text-anchor:top" coordsize="5422392,9144" o:gfxdata="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" path="m,l5422392,r,9144l,9144,,e" fillcolor="#622423" stroked="f" strokeweight="0">
-                    <v:stroke miterlimit="83231f" joinstyle="miter"/>
-                    <v:path arrowok="t" textboxrect="0,0,5422392,9144"/>
-                  </v:shape>
-                  <w10:wrap type="square" anchorx="margin" anchory="margin"/>
-                </v:group>
-              </w:pict>
-            </mc:Fallback>
-          </mc:AlternateContent>
-        </w:r>
-        <w:r>
-          <w:t>Tinashe Tanyaradzwa Mabika</w:t>
-        </w:r>
-        <w:r>
-          <w:tab/>
-          <w:t>IME2019</w:t>
-        </w:r>
-        <w:r>
-          <w:tab/>
-        </w:r>
-        <w:r>
-          <w:t xml:space="preserve">Page | </w:t>
-        </w:r>
-        <w:r>
-          <w:fldChar w:fldCharType="begin"/>
-        </w:r>
-        <w:r>
-          <w:instrText xml:space="preserve"> PAGE   \* MERGEFORMAT </w:instrText>
-        </w:r>
-        <w:r>
-          <w:fldChar w:fldCharType="separate"/>
-        </w:r>
-        <w:r>
-          <w:rPr>
-            <w:noProof/>
-          </w:rPr>
-          <w:t>5</w:t>
-        </w:r>
-        <w:r>
-          <w:rPr>
-            <w:noProof/>
-          </w:rPr>
-          <w:fldChar w:fldCharType="end"/>
-        </w:r>
-        <w:r>
-          <w:t xml:space="preserve"> </w:t>
-        </w:r>
-      </w:p>
-    </w:sdtContent>
-  </w:sdt>
+  <w:p>
+    <w:pPr>
+      <w:pStyle w:val="Footer"/>
+      <w:jc w:val="right"/>
+    </w:pPr>
+  </w:p>
   <w:p>
     <w:pPr>
       <w:pStyle w:val="Footer"/>
@@ -6939,7 +6517,7 @@
           <mc:AlternateContent>
             <mc:Choice Requires="wpg">
               <w:drawing>
-                <wp:anchor distT="0" distB="0" distL="114300" distR="114300" simplePos="0" relativeHeight="251659264" behindDoc="0" locked="0" layoutInCell="1" allowOverlap="1" wp14:anchorId="52F355B4" wp14:editId="5C2BCA2F">
+                <wp:anchor distT="0" distB="0" distL="114300" distR="114300" simplePos="0" relativeHeight="251659264" behindDoc="0" locked="0" layoutInCell="1" allowOverlap="1" wp14:anchorId="14F5D25E" wp14:editId="35942755">
                   <wp:simplePos x="0" y="0"/>
                   <wp:positionH relativeFrom="margin">
                     <wp:posOffset>-142875</wp:posOffset>
@@ -7149,7 +6727,7 @@
             <w:noProof/>
             <w:shd w:val="clear" w:color="auto" w:fill="FFFFFF" w:themeFill="background1"/>
           </w:rPr>
-          <w:t>1</w:t>
+          <w:t>i</w:t>
         </w:r>
         <w:r>
           <w:rPr>
@@ -7164,6 +6742,735 @@
 </w:ftr>
 </file>
 
+<file path=word/footer3.xml><?xml version="1.0" encoding="utf-8"?>
+<w:ftr xmlns:wpc="http://schemas.microsoft.com/office/word/2010/wordprocessingCanvas" xmlns:cx="http://schemas.microsoft.com/office/drawing/2014/chartex" xmlns:mc="http://schemas.openxmlformats.org/markup-compatibility/2006" xmlns:o="urn:schemas-microsoft-com:office:office" xmlns:r="http://schemas.openxmlformats.org/officeDocument/2006/relationships" xmlns:m="http://schemas.openxmlformats.org/officeDocument/2006/math" xmlns:v="urn:schemas-microsoft-com:vml" xmlns:wp14="http://schemas.microsoft.com/office/word/2010/wordprocessingDrawing" xmlns:wp="http://schemas.openxmlformats.org/drawingml/2006/wordprocessingDrawing" xmlns:w10="urn:schemas-microsoft-com:office:word" xmlns:w="http://schemas.openxmlformats.org/wordprocessingml/2006/main" xmlns:w14="http://schemas.microsoft.com/office/word/2010/wordml" xmlns:w15="http://schemas.microsoft.com/office/word/2012/wordml" xmlns:w16se="http://schemas.microsoft.com/office/word/2015/wordml/symex" xmlns:wpg="http://schemas.microsoft.com/office/word/2010/wordprocessingGroup" xmlns:wpi="http://schemas.microsoft.com/office/word/2010/wordprocessingInk" xmlns:wne="http://schemas.microsoft.com/office/word/2006/wordml" xmlns:wps="http://schemas.microsoft.com/office/word/2010/wordprocessingShape" mc:Ignorable="w14 w15 w16se wp14">
+  <w:sdt>
+    <w:sdtPr>
+      <w:id w:val="-738795423"/>
+      <w:docPartObj>
+        <w:docPartGallery w:val="Page Numbers (Bottom of Page)"/>
+        <w:docPartUnique/>
+      </w:docPartObj>
+    </w:sdtPr>
+    <w:sdtContent>
+      <w:p>
+        <w:pPr>
+          <w:pStyle w:val="Footer"/>
+          <w:jc w:val="right"/>
+        </w:pPr>
+        <w:r>
+          <w:rPr>
+            <w:rFonts w:ascii="Calibri" w:eastAsia="Calibri" w:hAnsi="Calibri" w:cs="Calibri"/>
+            <w:noProof/>
+            <w:sz w:val="22"/>
+          </w:rPr>
+          <mc:AlternateContent>
+            <mc:Choice Requires="wpg">
+              <w:drawing>
+                <wp:anchor distT="0" distB="0" distL="114300" distR="114300" simplePos="0" relativeHeight="251667456" behindDoc="0" locked="0" layoutInCell="1" allowOverlap="1" wp14:anchorId="21AD030E" wp14:editId="055AF65F">
+                  <wp:simplePos x="0" y="0"/>
+                  <wp:positionH relativeFrom="margin">
+                    <wp:align>left</wp:align>
+                  </wp:positionH>
+                  <wp:positionV relativeFrom="bottomMargin">
+                    <wp:posOffset>76200</wp:posOffset>
+                  </wp:positionV>
+                  <wp:extent cx="6124575" cy="50800"/>
+                  <wp:effectExtent l="0" t="0" r="9525" b="6350"/>
+                  <wp:wrapSquare wrapText="bothSides"/>
+                  <wp:docPr id="20" name="Group 20"/>
+                  <wp:cNvGraphicFramePr/>
+                  <a:graphic xmlns:a="http://schemas.openxmlformats.org/drawingml/2006/main">
+                    <a:graphicData uri="http://schemas.microsoft.com/office/word/2010/wordprocessingGroup">
+                      <wpg:wgp>
+                        <wpg:cNvGrpSpPr/>
+                        <wpg:grpSpPr>
+                          <a:xfrm>
+                            <a:off x="0" y="0"/>
+                            <a:ext cx="6124575" cy="50800"/>
+                            <a:chOff x="0" y="0"/>
+                            <a:chExt cx="5422392" cy="48768"/>
+                          </a:xfrm>
+                        </wpg:grpSpPr>
+                        <wps:wsp>
+                          <wps:cNvPr id="21" name="Shape 29952"/>
+                          <wps:cNvSpPr/>
+                          <wps:spPr>
+                            <a:xfrm>
+                              <a:off x="0" y="0"/>
+                              <a:ext cx="5422392" cy="33528"/>
+                            </a:xfrm>
+                            <a:custGeom>
+                              <a:avLst/>
+                              <a:gdLst/>
+                              <a:ahLst/>
+                              <a:cxnLst/>
+                              <a:rect l="0" t="0" r="0" b="0"/>
+                              <a:pathLst>
+                                <a:path w="5422392" h="33528">
+                                  <a:moveTo>
+                                    <a:pt x="0" y="0"/>
+                                  </a:moveTo>
+                                  <a:lnTo>
+                                    <a:pt x="5422392" y="0"/>
+                                  </a:lnTo>
+                                  <a:lnTo>
+                                    <a:pt x="5422392" y="33528"/>
+                                  </a:lnTo>
+                                  <a:lnTo>
+                                    <a:pt x="0" y="33528"/>
+                                  </a:lnTo>
+                                  <a:lnTo>
+                                    <a:pt x="0" y="0"/>
+                                  </a:lnTo>
+                                </a:path>
+                              </a:pathLst>
+                            </a:custGeom>
+                            <a:ln w="0" cap="flat">
+                              <a:miter lim="127000"/>
+                            </a:ln>
+                          </wps:spPr>
+                          <wps:style>
+                            <a:lnRef idx="0">
+                              <a:srgbClr val="000000">
+                                <a:alpha val="0"/>
+                              </a:srgbClr>
+                            </a:lnRef>
+                            <a:fillRef idx="1">
+                              <a:srgbClr val="622423"/>
+                            </a:fillRef>
+                            <a:effectRef idx="0">
+                              <a:scrgbClr r="0" g="0" b="0"/>
+                            </a:effectRef>
+                            <a:fontRef idx="none"/>
+                          </wps:style>
+                          <wps:bodyPr/>
+                        </wps:wsp>
+                        <wps:wsp>
+                          <wps:cNvPr id="22" name="Shape 29953"/>
+                          <wps:cNvSpPr/>
+                          <wps:spPr>
+                            <a:xfrm>
+                              <a:off x="0" y="42672"/>
+                              <a:ext cx="5422392" cy="9144"/>
+                            </a:xfrm>
+                            <a:custGeom>
+                              <a:avLst/>
+                              <a:gdLst/>
+                              <a:ahLst/>
+                              <a:cxnLst/>
+                              <a:rect l="0" t="0" r="0" b="0"/>
+                              <a:pathLst>
+                                <a:path w="5422392" h="9144">
+                                  <a:moveTo>
+                                    <a:pt x="0" y="0"/>
+                                  </a:moveTo>
+                                  <a:lnTo>
+                                    <a:pt x="5422392" y="0"/>
+                                  </a:lnTo>
+                                  <a:lnTo>
+                                    <a:pt x="5422392" y="9144"/>
+                                  </a:lnTo>
+                                  <a:lnTo>
+                                    <a:pt x="0" y="9144"/>
+                                  </a:lnTo>
+                                  <a:lnTo>
+                                    <a:pt x="0" y="0"/>
+                                  </a:lnTo>
+                                </a:path>
+                              </a:pathLst>
+                            </a:custGeom>
+                            <a:ln w="0" cap="flat">
+                              <a:miter lim="127000"/>
+                            </a:ln>
+                          </wps:spPr>
+                          <wps:style>
+                            <a:lnRef idx="0">
+                              <a:srgbClr val="000000">
+                                <a:alpha val="0"/>
+                              </a:srgbClr>
+                            </a:lnRef>
+                            <a:fillRef idx="1">
+                              <a:srgbClr val="622423"/>
+                            </a:fillRef>
+                            <a:effectRef idx="0">
+                              <a:scrgbClr r="0" g="0" b="0"/>
+                            </a:effectRef>
+                            <a:fontRef idx="none"/>
+                          </wps:style>
+                          <wps:bodyPr/>
+                        </wps:wsp>
+                      </wpg:wgp>
+                    </a:graphicData>
+                  </a:graphic>
+                  <wp14:sizeRelH relativeFrom="margin">
+                    <wp14:pctWidth>0</wp14:pctWidth>
+                  </wp14:sizeRelH>
+                  <wp14:sizeRelV relativeFrom="margin">
+                    <wp14:pctHeight>0</wp14:pctHeight>
+                  </wp14:sizeRelV>
+                </wp:anchor>
+              </w:drawing>
+            </mc:Choice>
+            <mc:Fallback>
+              <w:pict>
+                <v:group w14:anchorId="1C3C84E2" id="Group 20" o:spid="_x0000_s1026" style="position:absolute;margin-left:0;margin-top:6pt;width:482.25pt;height:4pt;z-index:251667456;mso-position-horizontal:left;mso-position-horizontal-relative:margin;mso-position-vertical-relative:bottom-margin-area;mso-width-relative:margin;mso-height-relative:margin" coordsize="54223,487" o:gfxdata="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">
+                  <v:shape id="Shape 29952" o:spid="_x0000_s1027" style="position:absolute;width:54223;height:335;visibility:visible;mso-wrap-style:square;v-text-anchor:top" coordsize="5422392,33528" o:gfxdata="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" path="m,l5422392,r,33528l,33528,,e" fillcolor="#622423" stroked="f" strokeweight="0">
+                    <v:stroke miterlimit="83231f" joinstyle="miter"/>
+                    <v:path arrowok="t" textboxrect="0,0,5422392,33528"/>
+                  </v:shape>
+                  <v:shape id="Shape 29953" o:spid="_x0000_s1028" style="position:absolute;top:426;width:54223;height:92;visibility:visible;mso-wrap-style:square;v-text-anchor:top" coordsize="5422392,9144" o:gfxdata="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" path="m,l5422392,r,9144l,9144,,e" fillcolor="#622423" stroked="f" strokeweight="0">
+                    <v:stroke miterlimit="83231f" joinstyle="miter"/>
+                    <v:path arrowok="t" textboxrect="0,0,5422392,9144"/>
+                  </v:shape>
+                  <w10:wrap type="square" anchorx="margin" anchory="margin"/>
+                </v:group>
+              </w:pict>
+            </mc:Fallback>
+          </mc:AlternateContent>
+        </w:r>
+        <w:r>
+          <w:t>Tinashe Tanyaradzwa Mabika</w:t>
+        </w:r>
+        <w:r>
+          <w:tab/>
+          <w:t>IME2019</w:t>
+        </w:r>
+        <w:r>
+          <w:tab/>
+          <w:t xml:space="preserve">Page | </w:t>
+        </w:r>
+        <w:r>
+          <w:fldChar w:fldCharType="begin"/>
+        </w:r>
+        <w:r>
+          <w:instrText xml:space="preserve"> PAGE   \* MERGEFORMAT </w:instrText>
+        </w:r>
+        <w:r>
+          <w:fldChar w:fldCharType="separate"/>
+        </w:r>
+        <w:r>
+          <w:rPr>
+            <w:noProof/>
+          </w:rPr>
+          <w:t>iii</w:t>
+        </w:r>
+        <w:r>
+          <w:rPr>
+            <w:noProof/>
+          </w:rPr>
+          <w:fldChar w:fldCharType="end"/>
+        </w:r>
+        <w:r>
+          <w:t xml:space="preserve"> </w:t>
+        </w:r>
+      </w:p>
+    </w:sdtContent>
+  </w:sdt>
+  <w:p>
+    <w:pPr>
+      <w:pStyle w:val="Footer"/>
+      <w:jc w:val="center"/>
+      <w:rPr>
+        <w:b/>
+        <w:i/>
+      </w:rPr>
+    </w:pPr>
+  </w:p>
+</w:ftr>
+</file>
+
+<file path=word/footer4.xml><?xml version="1.0" encoding="utf-8"?>
+<w:ftr xmlns:wpc="http://schemas.microsoft.com/office/word/2010/wordprocessingCanvas" xmlns:cx="http://schemas.microsoft.com/office/drawing/2014/chartex" xmlns:mc="http://schemas.openxmlformats.org/markup-compatibility/2006" xmlns:o="urn:schemas-microsoft-com:office:office" xmlns:r="http://schemas.openxmlformats.org/officeDocument/2006/relationships" xmlns:m="http://schemas.openxmlformats.org/officeDocument/2006/math" xmlns:v="urn:schemas-microsoft-com:vml" xmlns:wp14="http://schemas.microsoft.com/office/word/2010/wordprocessingDrawing" xmlns:wp="http://schemas.openxmlformats.org/drawingml/2006/wordprocessingDrawing" xmlns:w10="urn:schemas-microsoft-com:office:word" xmlns:w="http://schemas.openxmlformats.org/wordprocessingml/2006/main" xmlns:w14="http://schemas.microsoft.com/office/word/2010/wordml" xmlns:w15="http://schemas.microsoft.com/office/word/2012/wordml" xmlns:w16se="http://schemas.microsoft.com/office/word/2015/wordml/symex" xmlns:wpg="http://schemas.microsoft.com/office/word/2010/wordprocessingGroup" xmlns:wpi="http://schemas.microsoft.com/office/word/2010/wordprocessingInk" xmlns:wne="http://schemas.microsoft.com/office/word/2006/wordml" xmlns:wps="http://schemas.microsoft.com/office/word/2010/wordprocessingShape" mc:Ignorable="w14 w15 w16se wp14">
+  <w:sdt>
+    <w:sdtPr>
+      <w:rPr>
+        <w:shd w:val="clear" w:color="auto" w:fill="FFFFFF" w:themeFill="background1"/>
+      </w:rPr>
+      <w:id w:val="1824158930"/>
+      <w:docPartObj>
+        <w:docPartGallery w:val="Page Numbers (Bottom of Page)"/>
+        <w:docPartUnique/>
+      </w:docPartObj>
+    </w:sdtPr>
+    <w:sdtEndPr>
+      <w:rPr>
+        <w:shd w:val="clear" w:color="auto" w:fill="auto"/>
+      </w:rPr>
+    </w:sdtEndPr>
+    <w:sdtContent>
+      <w:p>
+        <w:pPr>
+          <w:pStyle w:val="Footer"/>
+          <w:shd w:val="clear" w:color="auto" w:fill="000000" w:themeFill="text1"/>
+        </w:pPr>
+        <w:r>
+          <w:rPr>
+            <w:rFonts w:ascii="Calibri" w:eastAsia="Calibri" w:hAnsi="Calibri" w:cs="Calibri"/>
+            <w:noProof/>
+            <w:sz w:val="22"/>
+            <w:shd w:val="clear" w:color="auto" w:fill="FFFFFF" w:themeFill="background1"/>
+          </w:rPr>
+          <mc:AlternateContent>
+            <mc:Choice Requires="wpg">
+              <w:drawing>
+                <wp:anchor distT="0" distB="0" distL="114300" distR="114300" simplePos="0" relativeHeight="251665408" behindDoc="0" locked="0" layoutInCell="1" allowOverlap="1" wp14:anchorId="0DAA5C87" wp14:editId="5BAC5B7E">
+                  <wp:simplePos x="0" y="0"/>
+                  <wp:positionH relativeFrom="margin">
+                    <wp:posOffset>-142875</wp:posOffset>
+                  </wp:positionH>
+                  <wp:positionV relativeFrom="bottomMargin">
+                    <wp:posOffset>95250</wp:posOffset>
+                  </wp:positionV>
+                  <wp:extent cx="6124575" cy="50800"/>
+                  <wp:effectExtent l="0" t="0" r="9525" b="6350"/>
+                  <wp:wrapSquare wrapText="bothSides"/>
+                  <wp:docPr id="17" name="Group 17"/>
+                  <wp:cNvGraphicFramePr/>
+                  <a:graphic xmlns:a="http://schemas.openxmlformats.org/drawingml/2006/main">
+                    <a:graphicData uri="http://schemas.microsoft.com/office/word/2010/wordprocessingGroup">
+                      <wpg:wgp>
+                        <wpg:cNvGrpSpPr/>
+                        <wpg:grpSpPr>
+                          <a:xfrm>
+                            <a:off x="0" y="0"/>
+                            <a:ext cx="6124575" cy="50800"/>
+                            <a:chOff x="0" y="0"/>
+                            <a:chExt cx="5422392" cy="48768"/>
+                          </a:xfrm>
+                        </wpg:grpSpPr>
+                        <wps:wsp>
+                          <wps:cNvPr id="18" name="Shape 29952"/>
+                          <wps:cNvSpPr/>
+                          <wps:spPr>
+                            <a:xfrm>
+                              <a:off x="0" y="0"/>
+                              <a:ext cx="5422392" cy="33528"/>
+                            </a:xfrm>
+                            <a:custGeom>
+                              <a:avLst/>
+                              <a:gdLst/>
+                              <a:ahLst/>
+                              <a:cxnLst/>
+                              <a:rect l="0" t="0" r="0" b="0"/>
+                              <a:pathLst>
+                                <a:path w="5422392" h="33528">
+                                  <a:moveTo>
+                                    <a:pt x="0" y="0"/>
+                                  </a:moveTo>
+                                  <a:lnTo>
+                                    <a:pt x="5422392" y="0"/>
+                                  </a:lnTo>
+                                  <a:lnTo>
+                                    <a:pt x="5422392" y="33528"/>
+                                  </a:lnTo>
+                                  <a:lnTo>
+                                    <a:pt x="0" y="33528"/>
+                                  </a:lnTo>
+                                  <a:lnTo>
+                                    <a:pt x="0" y="0"/>
+                                  </a:lnTo>
+                                </a:path>
+                              </a:pathLst>
+                            </a:custGeom>
+                            <a:ln w="0" cap="flat">
+                              <a:miter lim="127000"/>
+                            </a:ln>
+                          </wps:spPr>
+                          <wps:style>
+                            <a:lnRef idx="0">
+                              <a:srgbClr val="000000">
+                                <a:alpha val="0"/>
+                              </a:srgbClr>
+                            </a:lnRef>
+                            <a:fillRef idx="1">
+                              <a:srgbClr val="622423"/>
+                            </a:fillRef>
+                            <a:effectRef idx="0">
+                              <a:scrgbClr r="0" g="0" b="0"/>
+                            </a:effectRef>
+                            <a:fontRef idx="none"/>
+                          </wps:style>
+                          <wps:bodyPr/>
+                        </wps:wsp>
+                        <wps:wsp>
+                          <wps:cNvPr id="19" name="Shape 29953"/>
+                          <wps:cNvSpPr/>
+                          <wps:spPr>
+                            <a:xfrm>
+                              <a:off x="0" y="42672"/>
+                              <a:ext cx="5422392" cy="9144"/>
+                            </a:xfrm>
+                            <a:custGeom>
+                              <a:avLst/>
+                              <a:gdLst/>
+                              <a:ahLst/>
+                              <a:cxnLst/>
+                              <a:rect l="0" t="0" r="0" b="0"/>
+                              <a:pathLst>
+                                <a:path w="5422392" h="9144">
+                                  <a:moveTo>
+                                    <a:pt x="0" y="0"/>
+                                  </a:moveTo>
+                                  <a:lnTo>
+                                    <a:pt x="5422392" y="0"/>
+                                  </a:lnTo>
+                                  <a:lnTo>
+                                    <a:pt x="5422392" y="9144"/>
+                                  </a:lnTo>
+                                  <a:lnTo>
+                                    <a:pt x="0" y="9144"/>
+                                  </a:lnTo>
+                                  <a:lnTo>
+                                    <a:pt x="0" y="0"/>
+                                  </a:lnTo>
+                                </a:path>
+                              </a:pathLst>
+                            </a:custGeom>
+                            <a:ln w="0" cap="flat">
+                              <a:miter lim="127000"/>
+                            </a:ln>
+                          </wps:spPr>
+                          <wps:style>
+                            <a:lnRef idx="0">
+                              <a:srgbClr val="000000">
+                                <a:alpha val="0"/>
+                              </a:srgbClr>
+                            </a:lnRef>
+                            <a:fillRef idx="1">
+                              <a:srgbClr val="622423"/>
+                            </a:fillRef>
+                            <a:effectRef idx="0">
+                              <a:scrgbClr r="0" g="0" b="0"/>
+                            </a:effectRef>
+                            <a:fontRef idx="none"/>
+                          </wps:style>
+                          <wps:bodyPr/>
+                        </wps:wsp>
+                      </wpg:wgp>
+                    </a:graphicData>
+                  </a:graphic>
+                  <wp14:sizeRelH relativeFrom="margin">
+                    <wp14:pctWidth>0</wp14:pctWidth>
+                  </wp14:sizeRelH>
+                  <wp14:sizeRelV relativeFrom="margin">
+                    <wp14:pctHeight>0</wp14:pctHeight>
+                  </wp14:sizeRelV>
+                </wp:anchor>
+              </w:drawing>
+            </mc:Choice>
+            <mc:Fallback>
+              <w:pict>
+                <v:group w14:anchorId="0825F127" id="Group 17" o:spid="_x0000_s1026" style="position:absolute;margin-left:-11.25pt;margin-top:7.5pt;width:482.25pt;height:4pt;z-index:251665408;mso-position-horizontal-relative:margin;mso-position-vertical-relative:bottom-margin-area;mso-width-relative:margin;mso-height-relative:margin" coordsize="54223,487" o:gfxdata="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">
+                  <v:shape id="Shape 29952" o:spid="_x0000_s1027" style="position:absolute;width:54223;height:335;visibility:visible;mso-wrap-style:square;v-text-anchor:top" coordsize="5422392,33528" o:gfxdata="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" path="m,l5422392,r,33528l,33528,,e" fillcolor="#622423" stroked="f" strokeweight="0">
+                    <v:stroke miterlimit="83231f" joinstyle="miter"/>
+                    <v:path arrowok="t" textboxrect="0,0,5422392,33528"/>
+                  </v:shape>
+                  <v:shape id="Shape 29953" o:spid="_x0000_s1028" style="position:absolute;top:426;width:54223;height:92;visibility:visible;mso-wrap-style:square;v-text-anchor:top" coordsize="5422392,9144" o:gfxdata="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" path="m,l5422392,r,9144l,9144,,e" fillcolor="#622423" stroked="f" strokeweight="0">
+                    <v:stroke miterlimit="83231f" joinstyle="miter"/>
+                    <v:path arrowok="t" textboxrect="0,0,5422392,9144"/>
+                  </v:shape>
+                  <w10:wrap type="square" anchorx="margin" anchory="margin"/>
+                </v:group>
+              </w:pict>
+            </mc:Fallback>
+          </mc:AlternateContent>
+        </w:r>
+        <w:r>
+          <w:rPr>
+            <w:shd w:val="clear" w:color="auto" w:fill="FFFFFF" w:themeFill="background1"/>
+          </w:rPr>
+          <w:t>Tinashe Tanyaradzwa Mabika</w:t>
+        </w:r>
+        <w:r>
+          <w:rPr>
+            <w:shd w:val="clear" w:color="auto" w:fill="FFFFFF" w:themeFill="background1"/>
+          </w:rPr>
+          <w:tab/>
+          <w:t>IME2019</w:t>
+        </w:r>
+        <w:r>
+          <w:rPr>
+            <w:shd w:val="clear" w:color="auto" w:fill="FFFFFF" w:themeFill="background1"/>
+          </w:rPr>
+          <w:tab/>
+          <w:t xml:space="preserve">Page | </w:t>
+        </w:r>
+        <w:r>
+          <w:rPr>
+            <w:shd w:val="clear" w:color="auto" w:fill="FFFFFF" w:themeFill="background1"/>
+          </w:rPr>
+          <w:fldChar w:fldCharType="begin"/>
+        </w:r>
+        <w:r>
+          <w:rPr>
+            <w:shd w:val="clear" w:color="auto" w:fill="FFFFFF" w:themeFill="background1"/>
+          </w:rPr>
+          <w:instrText xml:space="preserve"> PAGE   \* MERGEFORMAT </w:instrText>
+        </w:r>
+        <w:r>
+          <w:rPr>
+            <w:shd w:val="clear" w:color="auto" w:fill="FFFFFF" w:themeFill="background1"/>
+          </w:rPr>
+          <w:fldChar w:fldCharType="separate"/>
+        </w:r>
+        <w:r>
+          <w:rPr>
+            <w:noProof/>
+            <w:shd w:val="clear" w:color="auto" w:fill="FFFFFF" w:themeFill="background1"/>
+          </w:rPr>
+          <w:t>i</w:t>
+        </w:r>
+        <w:r>
+          <w:rPr>
+            <w:noProof/>
+            <w:shd w:val="clear" w:color="auto" w:fill="FFFFFF" w:themeFill="background1"/>
+          </w:rPr>
+          <w:fldChar w:fldCharType="end"/>
+        </w:r>
+      </w:p>
+    </w:sdtContent>
+  </w:sdt>
+</w:ftr>
+</file>
+
+<file path=word/footer5.xml><?xml version="1.0" encoding="utf-8"?>
+<w:ftr xmlns:wpc="http://schemas.microsoft.com/office/word/2010/wordprocessingCanvas" xmlns:cx="http://schemas.microsoft.com/office/drawing/2014/chartex" xmlns:mc="http://schemas.openxmlformats.org/markup-compatibility/2006" xmlns:o="urn:schemas-microsoft-com:office:office" xmlns:r="http://schemas.openxmlformats.org/officeDocument/2006/relationships" xmlns:m="http://schemas.openxmlformats.org/officeDocument/2006/math" xmlns:v="urn:schemas-microsoft-com:vml" xmlns:wp14="http://schemas.microsoft.com/office/word/2010/wordprocessingDrawing" xmlns:wp="http://schemas.openxmlformats.org/drawingml/2006/wordprocessingDrawing" xmlns:w10="urn:schemas-microsoft-com:office:word" xmlns:w="http://schemas.openxmlformats.org/wordprocessingml/2006/main" xmlns:w14="http://schemas.microsoft.com/office/word/2010/wordml" xmlns:w15="http://schemas.microsoft.com/office/word/2012/wordml" xmlns:w16se="http://schemas.microsoft.com/office/word/2015/wordml/symex" xmlns:wpg="http://schemas.microsoft.com/office/word/2010/wordprocessingGroup" xmlns:wpi="http://schemas.microsoft.com/office/word/2010/wordprocessingInk" xmlns:wne="http://schemas.microsoft.com/office/word/2006/wordml" xmlns:wps="http://schemas.microsoft.com/office/word/2010/wordprocessingShape" mc:Ignorable="w14 w15 w16se wp14">
+  <w:sdt>
+    <w:sdtPr>
+      <w:id w:val="-1558082528"/>
+      <w:docPartObj>
+        <w:docPartGallery w:val="Page Numbers (Bottom of Page)"/>
+        <w:docPartUnique/>
+      </w:docPartObj>
+    </w:sdtPr>
+    <w:sdtContent>
+      <w:p>
+        <w:pPr>
+          <w:pStyle w:val="Footer"/>
+        </w:pPr>
+        <w:r>
+          <w:rPr>
+            <w:rFonts w:ascii="Calibri" w:eastAsia="Calibri" w:hAnsi="Calibri" w:cs="Calibri"/>
+            <w:noProof/>
+            <w:sz w:val="22"/>
+          </w:rPr>
+          <mc:AlternateContent>
+            <mc:Choice Requires="wpg">
+              <w:drawing>
+                <wp:anchor distT="0" distB="0" distL="114300" distR="114300" simplePos="0" relativeHeight="251663360" behindDoc="0" locked="0" layoutInCell="1" allowOverlap="1" wp14:anchorId="26C96185" wp14:editId="16AEF8F2">
+                  <wp:simplePos x="0" y="0"/>
+                  <wp:positionH relativeFrom="margin">
+                    <wp:align>left</wp:align>
+                  </wp:positionH>
+                  <wp:positionV relativeFrom="bottomMargin">
+                    <wp:posOffset>76200</wp:posOffset>
+                  </wp:positionV>
+                  <wp:extent cx="6124575" cy="50800"/>
+                  <wp:effectExtent l="0" t="0" r="9525" b="6350"/>
+                  <wp:wrapSquare wrapText="bothSides"/>
+                  <wp:docPr id="14" name="Group 14"/>
+                  <wp:cNvGraphicFramePr/>
+                  <a:graphic xmlns:a="http://schemas.openxmlformats.org/drawingml/2006/main">
+                    <a:graphicData uri="http://schemas.microsoft.com/office/word/2010/wordprocessingGroup">
+                      <wpg:wgp>
+                        <wpg:cNvGrpSpPr/>
+                        <wpg:grpSpPr>
+                          <a:xfrm>
+                            <a:off x="0" y="0"/>
+                            <a:ext cx="6124575" cy="50800"/>
+                            <a:chOff x="0" y="0"/>
+                            <a:chExt cx="5422392" cy="48768"/>
+                          </a:xfrm>
+                        </wpg:grpSpPr>
+                        <wps:wsp>
+                          <wps:cNvPr id="15" name="Shape 29952"/>
+                          <wps:cNvSpPr/>
+                          <wps:spPr>
+                            <a:xfrm>
+                              <a:off x="0" y="0"/>
+                              <a:ext cx="5422392" cy="33528"/>
+                            </a:xfrm>
+                            <a:custGeom>
+                              <a:avLst/>
+                              <a:gdLst/>
+                              <a:ahLst/>
+                              <a:cxnLst/>
+                              <a:rect l="0" t="0" r="0" b="0"/>
+                              <a:pathLst>
+                                <a:path w="5422392" h="33528">
+                                  <a:moveTo>
+                                    <a:pt x="0" y="0"/>
+                                  </a:moveTo>
+                                  <a:lnTo>
+                                    <a:pt x="5422392" y="0"/>
+                                  </a:lnTo>
+                                  <a:lnTo>
+                                    <a:pt x="5422392" y="33528"/>
+                                  </a:lnTo>
+                                  <a:lnTo>
+                                    <a:pt x="0" y="33528"/>
+                                  </a:lnTo>
+                                  <a:lnTo>
+                                    <a:pt x="0" y="0"/>
+                                  </a:lnTo>
+                                </a:path>
+                              </a:pathLst>
+                            </a:custGeom>
+                            <a:ln w="0" cap="flat">
+                              <a:miter lim="127000"/>
+                            </a:ln>
+                          </wps:spPr>
+                          <wps:style>
+                            <a:lnRef idx="0">
+                              <a:srgbClr val="000000">
+                                <a:alpha val="0"/>
+                              </a:srgbClr>
+                            </a:lnRef>
+                            <a:fillRef idx="1">
+                              <a:srgbClr val="622423"/>
+                            </a:fillRef>
+                            <a:effectRef idx="0">
+                              <a:scrgbClr r="0" g="0" b="0"/>
+                            </a:effectRef>
+                            <a:fontRef idx="none"/>
+                          </wps:style>
+                          <wps:bodyPr/>
+                        </wps:wsp>
+                        <wps:wsp>
+                          <wps:cNvPr id="16" name="Shape 29953"/>
+                          <wps:cNvSpPr/>
+                          <wps:spPr>
+                            <a:xfrm>
+                              <a:off x="0" y="42672"/>
+                              <a:ext cx="5422392" cy="9144"/>
+                            </a:xfrm>
+                            <a:custGeom>
+                              <a:avLst/>
+                              <a:gdLst/>
+                              <a:ahLst/>
+                              <a:cxnLst/>
+                              <a:rect l="0" t="0" r="0" b="0"/>
+                              <a:pathLst>
+                                <a:path w="5422392" h="9144">
+                                  <a:moveTo>
+                                    <a:pt x="0" y="0"/>
+                                  </a:moveTo>
+                                  <a:lnTo>
+                                    <a:pt x="5422392" y="0"/>
+                                  </a:lnTo>
+                                  <a:lnTo>
+                                    <a:pt x="5422392" y="9144"/>
+                                  </a:lnTo>
+                                  <a:lnTo>
+                                    <a:pt x="0" y="9144"/>
+                                  </a:lnTo>
+                                  <a:lnTo>
+                                    <a:pt x="0" y="0"/>
+                                  </a:lnTo>
+                                </a:path>
+                              </a:pathLst>
+                            </a:custGeom>
+                            <a:ln w="0" cap="flat">
+                              <a:miter lim="127000"/>
+                            </a:ln>
+                          </wps:spPr>
+                          <wps:style>
+                            <a:lnRef idx="0">
+                              <a:srgbClr val="000000">
+                                <a:alpha val="0"/>
+                              </a:srgbClr>
+                            </a:lnRef>
+                            <a:fillRef idx="1">
+                              <a:srgbClr val="622423"/>
+                            </a:fillRef>
+                            <a:effectRef idx="0">
+                              <a:scrgbClr r="0" g="0" b="0"/>
+                            </a:effectRef>
+                            <a:fontRef idx="none"/>
+                          </wps:style>
+                          <wps:bodyPr/>
+                        </wps:wsp>
+                      </wpg:wgp>
+                    </a:graphicData>
+                  </a:graphic>
+                  <wp14:sizeRelH relativeFrom="margin">
+                    <wp14:pctWidth>0</wp14:pctWidth>
+                  </wp14:sizeRelH>
+                  <wp14:sizeRelV relativeFrom="margin">
+                    <wp14:pctHeight>0</wp14:pctHeight>
+                  </wp14:sizeRelV>
+                </wp:anchor>
+              </w:drawing>
+            </mc:Choice>
+            <mc:Fallback>
+              <w:pict>
+                <v:group w14:anchorId="6073F264" id="Group 14" o:spid="_x0000_s1026" style="position:absolute;margin-left:0;margin-top:6pt;width:482.25pt;height:4pt;z-index:251663360;mso-position-horizontal:left;mso-position-horizontal-relative:margin;mso-position-vertical-relative:bottom-margin-area;mso-width-relative:margin;mso-height-relative:margin" coordsize="54223,487" o:gfxdata="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">
+                  <v:shape id="Shape 29952" o:spid="_x0000_s1027" style="position:absolute;width:54223;height:335;visibility:visible;mso-wrap-style:square;v-text-anchor:top" coordsize="5422392,33528" o:gfxdata="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" path="m,l5422392,r,33528l,33528,,e" fillcolor="#622423" stroked="f" strokeweight="0">
+                    <v:stroke miterlimit="83231f" joinstyle="miter"/>
+                    <v:path arrowok="t" textboxrect="0,0,5422392,33528"/>
+                  </v:shape>
+                  <v:shape id="Shape 29953" o:spid="_x0000_s1028" style="position:absolute;top:426;width:54223;height:92;visibility:visible;mso-wrap-style:square;v-text-anchor:top" coordsize="5422392,9144" o:gfxdata="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" path="m,l5422392,r,9144l,9144,,e" fillcolor="#622423" stroked="f" strokeweight="0">
+                    <v:stroke miterlimit="83231f" joinstyle="miter"/>
+                    <v:path arrowok="t" textboxrect="0,0,5422392,9144"/>
+                  </v:shape>
+                  <w10:wrap type="square" anchorx="margin" anchory="margin"/>
+                </v:group>
+              </w:pict>
+            </mc:Fallback>
+          </mc:AlternateContent>
+        </w:r>
+        <w:r>
+          <w:t>Tinashe Tanyaradzwa Mabika</w:t>
+        </w:r>
+        <w:r>
+          <w:tab/>
+          <w:t>IME2019</w:t>
+        </w:r>
+        <w:r>
+          <w:tab/>
+          <w:t xml:space="preserve">Page | </w:t>
+        </w:r>
+        <w:r>
+          <w:fldChar w:fldCharType="begin"/>
+        </w:r>
+        <w:r>
+          <w:instrText xml:space="preserve"> PAGE   \* MERGEFORMAT </w:instrText>
+        </w:r>
+        <w:r>
+          <w:fldChar w:fldCharType="separate"/>
+        </w:r>
+        <w:r>
+          <w:rPr>
+            <w:noProof/>
+          </w:rPr>
+          <w:t>8</w:t>
+        </w:r>
+        <w:r>
+          <w:rPr>
+            <w:noProof/>
+          </w:rPr>
+          <w:fldChar w:fldCharType="end"/>
+        </w:r>
+        <w:r>
+          <w:t xml:space="preserve"> </w:t>
+        </w:r>
+      </w:p>
+    </w:sdtContent>
+  </w:sdt>
+  <w:p>
+    <w:pPr>
+      <w:pStyle w:val="Footer"/>
+      <w:jc w:val="center"/>
+      <w:rPr>
+        <w:b/>
+        <w:i/>
+      </w:rPr>
+    </w:pPr>
+  </w:p>
+</w:ftr>
+</file>
+
 <file path=word/footnotes.xml><?xml version="1.0" encoding="utf-8"?>
 <w:footnotes xmlns:wpc="http://schemas.microsoft.com/office/word/2010/wordprocessingCanvas" xmlns:cx="http://schemas.microsoft.com/office/drawing/2014/chartex" xmlns:mc="http://schemas.openxmlformats.org/markup-compatibility/2006" xmlns:o="urn:schemas-microsoft-com:office:office" xmlns:r="http://schemas.openxmlformats.org/officeDocument/2006/relationships" xmlns:m="http://schemas.openxmlformats.org/officeDocument/2006/math" xmlns:v="urn:schemas-microsoft-com:vml" xmlns:wp14="http://schemas.microsoft.com/office/word/2010/wordprocessingDrawing" xmlns:wp="http://schemas.openxmlformats.org/drawingml/2006/wordprocessingDrawing" xmlns:w10="urn:schemas-microsoft-com:office:word" xmlns:w="http://schemas.openxmlformats.org/wordprocessingml/2006/main" xmlns:w14="http://schemas.microsoft.com/office/word/2010/wordml" xmlns:w15="http://schemas.microsoft.com/office/word/2012/wordml" xmlns:w16se="http://schemas.microsoft.com/office/word/2015/wordml/symex" xmlns:wpg="http://schemas.microsoft.com/office/word/2010/wordprocessingGroup" xmlns:wpi="http://schemas.microsoft.com/office/word/2010/wordprocessingInk" xmlns:wne="http://schemas.microsoft.com/office/word/2006/wordml" xmlns:wps="http://schemas.microsoft.com/office/word/2010/wordprocessingShape" mc:Ignorable="w14 w15 w16se wp14">
   <w:footnote w:type="separator" w:id="-1">
@@ -7191,6 +7498,231 @@
 
 <file path=word/header1.xml><?xml version="1.0" encoding="utf-8"?>
 <w:hdr xmlns:wpc="http://schemas.microsoft.com/office/word/2010/wordprocessingCanvas" xmlns:cx="http://schemas.microsoft.com/office/drawing/2014/chartex" xmlns:mc="http://schemas.openxmlformats.org/markup-compatibility/2006" xmlns:o="urn:schemas-microsoft-com:office:office" xmlns:r="http://schemas.openxmlformats.org/officeDocument/2006/relationships" xmlns:m="http://schemas.openxmlformats.org/officeDocument/2006/math" xmlns:v="urn:schemas-microsoft-com:vml" xmlns:wp14="http://schemas.microsoft.com/office/word/2010/wordprocessingDrawing" xmlns:wp="http://schemas.openxmlformats.org/drawingml/2006/wordprocessingDrawing" xmlns:w10="urn:schemas-microsoft-com:office:word" xmlns:w="http://schemas.openxmlformats.org/wordprocessingml/2006/main" xmlns:w14="http://schemas.microsoft.com/office/word/2010/wordml" xmlns:w15="http://schemas.microsoft.com/office/word/2012/wordml" xmlns:w16se="http://schemas.microsoft.com/office/word/2015/wordml/symex" xmlns:wpg="http://schemas.microsoft.com/office/word/2010/wordprocessingGroup" xmlns:wpi="http://schemas.microsoft.com/office/word/2010/wordprocessingInk" xmlns:wne="http://schemas.microsoft.com/office/word/2006/wordml" xmlns:wps="http://schemas.microsoft.com/office/word/2010/wordprocessingShape" mc:Ignorable="w14 w15 w16se wp14">
+  <w:p>
+    <w:pPr>
+      <w:spacing w:after="1"/>
+      <w:ind w:right="8"/>
+      <w:rPr>
+        <w:szCs w:val="24"/>
+      </w:rPr>
+    </w:pPr>
+  </w:p>
+  <w:p>
+    <w:pPr>
+      <w:spacing w:after="0"/>
+      <w:jc w:val="left"/>
+    </w:pPr>
+    <w:r>
+      <w:rPr>
+        <w:i/>
+      </w:rPr>
+      <w:t xml:space="preserve"> </w:t>
+    </w:r>
+  </w:p>
+  <w:p>
+    <w:pPr>
+      <w:pStyle w:val="Header"/>
+      <w:jc w:val="right"/>
+    </w:pPr>
+  </w:p>
+</w:hdr>
+</file>
+
+<file path=word/header2.xml><?xml version="1.0" encoding="utf-8"?>
+<w:hdr xmlns:wpc="http://schemas.microsoft.com/office/word/2010/wordprocessingCanvas" xmlns:cx="http://schemas.microsoft.com/office/drawing/2014/chartex" xmlns:mc="http://schemas.openxmlformats.org/markup-compatibility/2006" xmlns:o="urn:schemas-microsoft-com:office:office" xmlns:r="http://schemas.openxmlformats.org/officeDocument/2006/relationships" xmlns:m="http://schemas.openxmlformats.org/officeDocument/2006/math" xmlns:v="urn:schemas-microsoft-com:vml" xmlns:wp14="http://schemas.microsoft.com/office/word/2010/wordprocessingDrawing" xmlns:wp="http://schemas.openxmlformats.org/drawingml/2006/wordprocessingDrawing" xmlns:w10="urn:schemas-microsoft-com:office:word" xmlns:w="http://schemas.openxmlformats.org/wordprocessingml/2006/main" xmlns:w14="http://schemas.microsoft.com/office/word/2010/wordml" xmlns:w15="http://schemas.microsoft.com/office/word/2012/wordml" xmlns:w16se="http://schemas.microsoft.com/office/word/2015/wordml/symex" xmlns:wpg="http://schemas.microsoft.com/office/word/2010/wordprocessingGroup" xmlns:wpi="http://schemas.microsoft.com/office/word/2010/wordprocessingInk" xmlns:wne="http://schemas.microsoft.com/office/word/2006/wordml" xmlns:wps="http://schemas.microsoft.com/office/word/2010/wordprocessingShape" mc:Ignorable="w14 w15 w16se wp14">
+  <w:p>
+    <w:pPr>
+      <w:spacing w:after="1"/>
+      <w:ind w:right="8"/>
+      <w:jc w:val="center"/>
+      <w:rPr>
+        <w:szCs w:val="24"/>
+      </w:rPr>
+    </w:pPr>
+    <w:r>
+      <w:rPr>
+        <w:rFonts w:ascii="Calibri" w:eastAsia="Calibri" w:hAnsi="Calibri" w:cs="Calibri"/>
+        <w:noProof/>
+        <w:szCs w:val="24"/>
+      </w:rPr>
+      <mc:AlternateContent>
+        <mc:Choice Requires="wpg">
+          <w:drawing>
+            <wp:anchor distT="0" distB="0" distL="114300" distR="114300" simplePos="0" relativeHeight="251671552" behindDoc="0" locked="0" layoutInCell="1" allowOverlap="1" wp14:anchorId="0FB5B0CA" wp14:editId="484BDEBE">
+              <wp:simplePos x="0" y="0"/>
+              <wp:positionH relativeFrom="page">
+                <wp:posOffset>1170432</wp:posOffset>
+              </wp:positionH>
+              <wp:positionV relativeFrom="page">
+                <wp:posOffset>597408</wp:posOffset>
+              </wp:positionV>
+              <wp:extent cx="5422392" cy="48768"/>
+              <wp:effectExtent l="0" t="0" r="0" b="0"/>
+              <wp:wrapSquare wrapText="bothSides"/>
+              <wp:docPr id="23" name="Group 23"/>
+              <wp:cNvGraphicFramePr/>
+              <a:graphic xmlns:a="http://schemas.openxmlformats.org/drawingml/2006/main">
+                <a:graphicData uri="http://schemas.microsoft.com/office/word/2010/wordprocessingGroup">
+                  <wpg:wgp>
+                    <wpg:cNvGrpSpPr/>
+                    <wpg:grpSpPr>
+                      <a:xfrm>
+                        <a:off x="0" y="0"/>
+                        <a:ext cx="5422392" cy="48768"/>
+                        <a:chOff x="0" y="0"/>
+                        <a:chExt cx="5422392" cy="48768"/>
+                      </a:xfrm>
+                    </wpg:grpSpPr>
+                    <wps:wsp>
+                      <wps:cNvPr id="24" name="Shape 29904"/>
+                      <wps:cNvSpPr/>
+                      <wps:spPr>
+                        <a:xfrm>
+                          <a:off x="0" y="15240"/>
+                          <a:ext cx="5422392" cy="33528"/>
+                        </a:xfrm>
+                        <a:custGeom>
+                          <a:avLst/>
+                          <a:gdLst/>
+                          <a:ahLst/>
+                          <a:cxnLst/>
+                          <a:rect l="0" t="0" r="0" b="0"/>
+                          <a:pathLst>
+                            <a:path w="5422392" h="33528">
+                              <a:moveTo>
+                                <a:pt x="0" y="0"/>
+                              </a:moveTo>
+                              <a:lnTo>
+                                <a:pt x="5422392" y="0"/>
+                              </a:lnTo>
+                              <a:lnTo>
+                                <a:pt x="5422392" y="33528"/>
+                              </a:lnTo>
+                              <a:lnTo>
+                                <a:pt x="0" y="33528"/>
+                              </a:lnTo>
+                              <a:lnTo>
+                                <a:pt x="0" y="0"/>
+                              </a:lnTo>
+                            </a:path>
+                          </a:pathLst>
+                        </a:custGeom>
+                        <a:ln w="0" cap="flat">
+                          <a:miter lim="127000"/>
+                        </a:ln>
+                      </wps:spPr>
+                      <wps:style>
+                        <a:lnRef idx="0">
+                          <a:srgbClr val="000000">
+                            <a:alpha val="0"/>
+                          </a:srgbClr>
+                        </a:lnRef>
+                        <a:fillRef idx="1">
+                          <a:srgbClr val="622423"/>
+                        </a:fillRef>
+                        <a:effectRef idx="0">
+                          <a:scrgbClr r="0" g="0" b="0"/>
+                        </a:effectRef>
+                        <a:fontRef idx="none"/>
+                      </wps:style>
+                      <wps:bodyPr/>
+                    </wps:wsp>
+                    <wps:wsp>
+                      <wps:cNvPr id="25" name="Shape 29905"/>
+                      <wps:cNvSpPr/>
+                      <wps:spPr>
+                        <a:xfrm>
+                          <a:off x="0" y="0"/>
+                          <a:ext cx="5422392" cy="9144"/>
+                        </a:xfrm>
+                        <a:custGeom>
+                          <a:avLst/>
+                          <a:gdLst/>
+                          <a:ahLst/>
+                          <a:cxnLst/>
+                          <a:rect l="0" t="0" r="0" b="0"/>
+                          <a:pathLst>
+                            <a:path w="5422392" h="9144">
+                              <a:moveTo>
+                                <a:pt x="0" y="0"/>
+                              </a:moveTo>
+                              <a:lnTo>
+                                <a:pt x="5422392" y="0"/>
+                              </a:lnTo>
+                              <a:lnTo>
+                                <a:pt x="5422392" y="9144"/>
+                              </a:lnTo>
+                              <a:lnTo>
+                                <a:pt x="0" y="9144"/>
+                              </a:lnTo>
+                              <a:lnTo>
+                                <a:pt x="0" y="0"/>
+                              </a:lnTo>
+                            </a:path>
+                          </a:pathLst>
+                        </a:custGeom>
+                        <a:ln w="0" cap="flat">
+                          <a:miter lim="127000"/>
+                        </a:ln>
+                      </wps:spPr>
+                      <wps:style>
+                        <a:lnRef idx="0">
+                          <a:srgbClr val="000000">
+                            <a:alpha val="0"/>
+                          </a:srgbClr>
+                        </a:lnRef>
+                        <a:fillRef idx="1">
+                          <a:srgbClr val="622423"/>
+                        </a:fillRef>
+                        <a:effectRef idx="0">
+                          <a:scrgbClr r="0" g="0" b="0"/>
+                        </a:effectRef>
+                        <a:fontRef idx="none"/>
+                      </wps:style>
+                      <wps:bodyPr/>
+                    </wps:wsp>
+                  </wpg:wgp>
+                </a:graphicData>
+              </a:graphic>
+            </wp:anchor>
+          </w:drawing>
+        </mc:Choice>
+        <mc:Fallback>
+          <w:pict>
+            <v:group w14:anchorId="34698373" id="Group 23" o:spid="_x0000_s1026" style="position:absolute;margin-left:92.15pt;margin-top:47.05pt;width:426.95pt;height:3.85pt;z-index:251671552;mso-position-horizontal-relative:page;mso-position-vertical-relative:page" coordsize="54223,487" o:gfxdata="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">
+              <v:shape id="Shape 29904" o:spid="_x0000_s1027" style="position:absolute;top:152;width:54223;height:335;visibility:visible;mso-wrap-style:square;v-text-anchor:top" coordsize="5422392,33528" o:gfxdata="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" path="m,l5422392,r,33528l,33528,,e" fillcolor="#622423" stroked="f" strokeweight="0">
+                <v:stroke miterlimit="83231f" joinstyle="miter"/>
+                <v:path arrowok="t" textboxrect="0,0,5422392,33528"/>
+              </v:shape>
+              <v:shape id="Shape 29905" o:spid="_x0000_s1028" style="position:absolute;width:54223;height:91;visibility:visible;mso-wrap-style:square;v-text-anchor:top" coordsize="5422392,9144" o:gfxdata="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" path="m,l5422392,r,9144l,9144,,e" fillcolor="#622423" stroked="f" strokeweight="0">
+                <v:stroke miterlimit="83231f" joinstyle="miter"/>
+                <v:path arrowok="t" textboxrect="0,0,5422392,9144"/>
+              </v:shape>
+              <w10:wrap type="square" anchorx="page" anchory="page"/>
+            </v:group>
+          </w:pict>
+        </mc:Fallback>
+      </mc:AlternateContent>
+    </w:r>
+    <w:r>
+      <w:rPr>
+        <w:szCs w:val="24"/>
+      </w:rPr>
+      <w:t xml:space="preserve">Soil Moisture Prediction for Smart Irrigation Scheduling </w:t>
+    </w:r>
+  </w:p>
+  <w:p>
+    <w:pPr>
+      <w:spacing w:after="0"/>
+      <w:jc w:val="left"/>
+    </w:pPr>
+    <w:r>
+      <w:rPr>
+        <w:i/>
+      </w:rPr>
+      <w:t xml:space="preserve"> </w:t>
+    </w:r>
+  </w:p>
   <w:p>
     <w:pPr>
       <w:pStyle w:val="Header"/>
@@ -7223,7 +7755,7 @@
         <v:path o:extrusionok="f" gradientshapeok="t" o:connecttype="rect"/>
         <o:lock v:ext="edit" aspectratio="t"/>
       </v:shapetype>
-      <v:shape id="_x0000_i1285" type="#_x0000_t75" style="width:11.25pt;height:11.25pt" o:bullet="t">
+      <v:shape id="_x0000_i1129" type="#_x0000_t75" style="width:11.25pt;height:11.25pt" o:bullet="t">
         <v:imagedata r:id="rId1" o:title="mso4709"/>
       </v:shape>
     </w:pict>
@@ -14607,569 +15139,6 @@
 </w:styles>
 </file>
 
-<file path=word/glossary/document.xml><?xml version="1.0" encoding="utf-8"?>
-<w:glossaryDocument xmlns:wpc="http://schemas.microsoft.com/office/word/2010/wordprocessingCanvas" xmlns:cx="http://schemas.microsoft.com/office/drawing/2014/chartex" xmlns:mc="http://schemas.openxmlformats.org/markup-compatibility/2006" xmlns:o="urn:schemas-microsoft-com:office:office" xmlns:r="http://schemas.openxmlformats.org/officeDocument/2006/relationships" xmlns:m="http://schemas.openxmlformats.org/officeDocument/2006/math" xmlns:v="urn:schemas-microsoft-com:vml" xmlns:wp14="http://schemas.microsoft.com/office/word/2010/wordprocessingDrawing" xmlns:wp="http://schemas.openxmlformats.org/drawingml/2006/wordprocessingDrawing" xmlns:w10="urn:schemas-microsoft-com:office:word" xmlns:w="http://schemas.openxmlformats.org/wordprocessingml/2006/main" xmlns:w14="http://schemas.microsoft.com/office/word/2010/wordml" xmlns:w15="http://schemas.microsoft.com/office/word/2012/wordml" xmlns:w16se="http://schemas.microsoft.com/office/word/2015/wordml/symex" xmlns:wpg="http://schemas.microsoft.com/office/word/2010/wordprocessingGroup" xmlns:wpi="http://schemas.microsoft.com/office/word/2010/wordprocessingInk" xmlns:wne="http://schemas.microsoft.com/office/word/2006/wordml" xmlns:wps="http://schemas.microsoft.com/office/word/2010/wordprocessingShape" mc:Ignorable="w14 w15 w16se wp14"/>
-</file>
-
-<file path=word/glossary/fontTable.xml><?xml version="1.0" encoding="utf-8"?>
-<w:fonts xmlns:mc="http://schemas.openxmlformats.org/markup-compatibility/2006" xmlns:r="http://schemas.openxmlformats.org/officeDocument/2006/relationships" xmlns:w="http://schemas.openxmlformats.org/wordprocessingml/2006/main" xmlns:w14="http://schemas.microsoft.com/office/word/2010/wordml" xmlns:w15="http://schemas.microsoft.com/office/word/2012/wordml" xmlns:w16se="http://schemas.microsoft.com/office/word/2015/wordml/symex" mc:Ignorable="w14 w15 w16se">
-  <w:font w:name="Symbol">
-    <w:panose1 w:val="05050102010706020507"/>
-    <w:charset w:val="02"/>
-    <w:family w:val="roman"/>
-    <w:pitch w:val="variable"/>
-    <w:sig w:usb0="00000000" w:usb1="10000000" w:usb2="00000000" w:usb3="00000000" w:csb0="80000000" w:csb1="00000000"/>
-  </w:font>
-  <w:font w:name="Times New Roman">
-    <w:panose1 w:val="02020603050405020304"/>
-    <w:charset w:val="00"/>
-    <w:family w:val="roman"/>
-    <w:pitch w:val="variable"/>
-    <w:sig w:usb0="E0002AFF" w:usb1="C0007843" w:usb2="00000009" w:usb3="00000000" w:csb0="000001FF" w:csb1="00000000"/>
-  </w:font>
-  <w:font w:name="Courier New">
-    <w:panose1 w:val="02070309020205020404"/>
-    <w:charset w:val="00"/>
-    <w:family w:val="modern"/>
-    <w:pitch w:val="fixed"/>
-    <w:sig w:usb0="E0002EFF" w:usb1="C0007843" w:usb2="00000009" w:usb3="00000000" w:csb0="000001FF" w:csb1="00000000"/>
-  </w:font>
-  <w:font w:name="Wingdings">
-    <w:panose1 w:val="05000000000000000000"/>
-    <w:charset w:val="02"/>
-    <w:family w:val="auto"/>
-    <w:pitch w:val="variable"/>
-    <w:sig w:usb0="00000000" w:usb1="10000000" w:usb2="00000000" w:usb3="00000000" w:csb0="80000000" w:csb1="00000000"/>
-  </w:font>
-  <w:font w:name="Calibri">
-    <w:panose1 w:val="020F0502020204030204"/>
-    <w:charset w:val="00"/>
-    <w:family w:val="swiss"/>
-    <w:pitch w:val="variable"/>
-    <w:sig w:usb0="E0002AFF" w:usb1="4000ACFF" w:usb2="00000001" w:usb3="00000000" w:csb0="000001FF" w:csb1="00000000"/>
-  </w:font>
-  <w:font w:name="Cambria">
-    <w:panose1 w:val="02040503050406030204"/>
-    <w:charset w:val="00"/>
-    <w:family w:val="roman"/>
-    <w:pitch w:val="variable"/>
-    <w:sig w:usb0="E00006FF" w:usb1="420024FF" w:usb2="02000000" w:usb3="00000000" w:csb0="0000019F" w:csb1="00000000"/>
-  </w:font>
-  <w:font w:name="Tahoma">
-    <w:panose1 w:val="020B0604030504040204"/>
-    <w:charset w:val="00"/>
-    <w:family w:val="swiss"/>
-    <w:pitch w:val="variable"/>
-    <w:sig w:usb0="E1002EFF" w:usb1="C000605B" w:usb2="00000029" w:usb3="00000000" w:csb0="000101FF" w:csb1="00000000"/>
-  </w:font>
-  <w:font w:name="TimesNewRomanPS-BoldMT">
-    <w:altName w:val="Times New Roman"/>
-    <w:panose1 w:val="00000000000000000000"/>
-    <w:charset w:val="00"/>
-    <w:family w:val="roman"/>
-    <w:notTrueType/>
-    <w:pitch w:val="default"/>
-  </w:font>
-  <w:font w:name="Calibri Light">
-    <w:panose1 w:val="020F0302020204030204"/>
-    <w:charset w:val="00"/>
-    <w:family w:val="swiss"/>
-    <w:pitch w:val="variable"/>
-    <w:sig w:usb0="A0002AEF" w:usb1="4000207B" w:usb2="00000000" w:usb3="00000000" w:csb0="000001FF" w:csb1="00000000"/>
-  </w:font>
-</w:fonts>
-</file>
-
-<file path=word/glossary/settings.xml><?xml version="1.0" encoding="utf-8"?>
-<w:settings xmlns:mc="http://schemas.openxmlformats.org/markup-compatibility/2006" xmlns:o="urn:schemas-microsoft-com:office:office" xmlns:r="http://schemas.openxmlformats.org/officeDocument/2006/relationships" xmlns:m="http://schemas.openxmlformats.org/officeDocument/2006/math" xmlns:v="urn:schemas-microsoft-com:vml" xmlns:w10="urn:schemas-microsoft-com:office:word" xmlns:w="http://schemas.openxmlformats.org/wordprocessingml/2006/main" xmlns:w14="http://schemas.microsoft.com/office/word/2010/wordml" xmlns:w15="http://schemas.microsoft.com/office/word/2012/wordml" xmlns:w16se="http://schemas.microsoft.com/office/word/2015/wordml/symex" xmlns:sl="http://schemas.openxmlformats.org/schemaLibrary/2006/main" mc:Ignorable="w14 w15 w16se">
-  <w:view w:val="normal"/>
-  <w:defaultTabStop w:val="720"/>
-  <w:characterSpacingControl w:val="doNotCompress"/>
-  <w:compat>
-    <w:useFELayout/>
-    <w:compatSetting w:name="compatibilityMode" w:uri="http://schemas.microsoft.com/office/word" w:val="15"/>
-    <w:compatSetting w:name="overrideTableStyleFontSizeAndJustification" w:uri="http://schemas.microsoft.com/office/word" w:val="1"/>
-    <w:compatSetting w:name="enableOpenTypeFeatures" w:uri="http://schemas.microsoft.com/office/word" w:val="1"/>
-    <w:compatSetting w:name="doNotFlipMirrorIndents" w:uri="http://schemas.microsoft.com/office/word" w:val="1"/>
-    <w:compatSetting w:name="differentiateMultirowTableHeaders" w:uri="http://schemas.microsoft.com/office/word" w:val="1"/>
-  </w:compat>
-  <w:rsids>
-    <w:rsidRoot w:val="006D761F"/>
-    <w:rsid w:val="00354F58"/>
-    <w:rsid w:val="006D761F"/>
-  </w:rsids>
-  <m:mathPr>
-    <m:mathFont m:val="Cambria Math"/>
-    <m:brkBin m:val="before"/>
-    <m:brkBinSub m:val="--"/>
-    <m:smallFrac m:val="0"/>
-    <m:dispDef/>
-    <m:lMargin m:val="0"/>
-    <m:rMargin m:val="0"/>
-    <m:defJc m:val="centerGroup"/>
-    <m:wrapIndent m:val="1440"/>
-    <m:intLim m:val="subSup"/>
-    <m:naryLim m:val="undOvr"/>
-  </m:mathPr>
-  <w:themeFontLang w:val="en-US"/>
-  <w:clrSchemeMapping w:bg1="light1" w:t1="dark1" w:bg2="light2" w:t2="dark2" w:accent1="accent1" w:accent2="accent2" w:accent3="accent3" w:accent4="accent4" w:accent5="accent5" w:accent6="accent6" w:hyperlink="hyperlink" w:followedHyperlink="followedHyperlink"/>
-  <w:decimalSymbol w:val="."/>
-  <w:listSeparator w:val=","/>
-  <w15:chartTrackingRefBased/>
-</w:settings>
-</file>
-
-<file path=word/glossary/styles.xml><?xml version="1.0" encoding="utf-8"?>
-<w:styles xmlns:mc="http://schemas.openxmlformats.org/markup-compatibility/2006" xmlns:r="http://schemas.openxmlformats.org/officeDocument/2006/relationships" xmlns:w="http://schemas.openxmlformats.org/wordprocessingml/2006/main" xmlns:w14="http://schemas.microsoft.com/office/word/2010/wordml" xmlns:w15="http://schemas.microsoft.com/office/word/2012/wordml" xmlns:w16se="http://schemas.microsoft.com/office/word/2015/wordml/symex" mc:Ignorable="w14 w15 w16se">
-  <w:docDefaults>
-    <w:rPrDefault>
-      <w:rPr>
-        <w:rFonts w:asciiTheme="minorHAnsi" w:eastAsiaTheme="minorEastAsia" w:hAnsiTheme="minorHAnsi" w:cstheme="minorBidi"/>
-        <w:sz w:val="22"/>
-        <w:szCs w:val="22"/>
-        <w:lang w:val="en-US" w:eastAsia="en-US" w:bidi="ar-SA"/>
-      </w:rPr>
-    </w:rPrDefault>
-    <w:pPrDefault>
-      <w:pPr>
-        <w:spacing w:after="160" w:line="259" w:lineRule="auto"/>
-      </w:pPr>
-    </w:pPrDefault>
-  </w:docDefaults>
-  <w:latentStyles w:defLockedState="0" w:defUIPriority="99" w:defSemiHidden="0" w:defUnhideWhenUsed="0" w:defQFormat="0" w:count="371">
-    <w:lsdException w:name="Normal" w:uiPriority="0" w:qFormat="1"/>
-    <w:lsdException w:name="heading 1" w:uiPriority="9" w:qFormat="1"/>
-    <w:lsdException w:name="heading 2" w:semiHidden="1" w:uiPriority="9" w:unhideWhenUsed="1" w:qFormat="1"/>
-    <w:lsdException w:name="heading 3" w:semiHidden="1" w:uiPriority="9" w:unhideWhenUsed="1" w:qFormat="1"/>
-    <w:lsdException w:name="heading 4" w:semiHidden="1" w:uiPriority="9" w:unhideWhenUsed="1" w:qFormat="1"/>
-    <w:lsdException w:name="heading 5" w:semiHidden="1" w:uiPriority="9" w:unhideWhenUsed="1" w:qFormat="1"/>
-    <w:lsdException w:name="heading 6" w:semiHidden="1" w:uiPriority="9" w:unhideWhenUsed="1" w:qFormat="1"/>
-    <w:lsdException w:name="heading 7" w:semiHidden="1" w:uiPriority="9" w:unhideWhenUsed="1" w:qFormat="1"/>
-    <w:lsdException w:name="heading 8" w:semiHidden="1" w:uiPriority="9" w:unhideWhenUsed="1" w:qFormat="1"/>
-    <w:lsdException w:name="heading 9" w:semiHidden="1" w:uiPriority="9" w:unhideWhenUsed="1" w:qFormat="1"/>
-    <w:lsdException w:name="index 1" w:semiHidden="1" w:unhideWhenUsed="1"/>
-    <w:lsdException w:name="index 2" w:semiHidden="1" w:unhideWhenUsed="1"/>
-    <w:lsdException w:name="index 3" w:semiHidden="1" w:unhideWhenUsed="1"/>
-    <w:lsdException w:name="index 4" w:semiHidden="1" w:unhideWhenUsed="1"/>
-    <w:lsdException w:name="index 5" w:semiHidden="1" w:unhideWhenUsed="1"/>
-    <w:lsdException w:name="index 6" w:semiHidden="1" w:unhideWhenUsed="1"/>
-    <w:lsdException w:name="index 7" w:semiHidden="1" w:unhideWhenUsed="1"/>
-    <w:lsdException w:name="index 8" w:semiHidden="1" w:unhideWhenUsed="1"/>
-    <w:lsdException w:name="index 9" w:semiHidden="1" w:unhideWhenUsed="1"/>
-    <w:lsdException w:name="toc 1" w:semiHidden="1" w:uiPriority="39" w:unhideWhenUsed="1"/>
-    <w:lsdException w:name="toc 2" w:semiHidden="1" w:uiPriority="39" w:unhideWhenUsed="1"/>
-    <w:lsdException w:name="toc 3" w:semiHidden="1" w:uiPriority="39" w:unhideWhenUsed="1"/>
-    <w:lsdException w:name="toc 4" w:semiHidden="1" w:uiPriority="39" w:unhideWhenUsed="1"/>
-    <w:lsdException w:name="toc 5" w:semiHidden="1" w:uiPriority="39" w:unhideWhenUsed="1"/>
-    <w:lsdException w:name="toc 6" w:semiHidden="1" w:uiPriority="39" w:unhideWhenUsed="1"/>
-    <w:lsdException w:name="toc 7" w:semiHidden="1" w:uiPriority="39" w:unhideWhenUsed="1"/>
-    <w:lsdException w:name="toc 8" w:semiHidden="1" w:uiPriority="39" w:unhideWhenUsed="1"/>
-    <w:lsdException w:name="toc 9" w:semiHidden="1" w:uiPriority="39" w:unhideWhenUsed="1"/>
-    <w:lsdException w:name="Normal Indent" w:semiHidden="1" w:unhideWhenUsed="1"/>
-    <w:lsdException w:name="footnote text" w:semiHidden="1" w:unhideWhenUsed="1"/>
-    <w:lsdException w:name="annotation text" w:semiHidden="1" w:unhideWhenUsed="1"/>
-    <w:lsdException w:name="header" w:semiHidden="1" w:unhideWhenUsed="1"/>
-    <w:lsdException w:name="footer" w:semiHidden="1" w:unhideWhenUsed="1"/>
-    <w:lsdException w:name="index heading" w:semiHidden="1" w:unhideWhenUsed="1"/>
-    <w:lsdException w:name="caption" w:semiHidden="1" w:uiPriority="35" w:unhideWhenUsed="1" w:qFormat="1"/>
-    <w:lsdException w:name="table of figures" w:semiHidden="1" w:unhideWhenUsed="1"/>
-    <w:lsdException w:name="envelope address" w:semiHidden="1" w:unhideWhenUsed="1"/>
-    <w:lsdException w:name="envelope return" w:semiHidden="1" w:unhideWhenUsed="1"/>
-    <w:lsdException w:name="footnote reference" w:semiHidden="1" w:unhideWhenUsed="1"/>
-    <w:lsdException w:name="annotation reference" w:semiHidden="1" w:unhideWhenUsed="1"/>
-    <w:lsdException w:name="line number" w:semiHidden="1" w:unhideWhenUsed="1"/>
-    <w:lsdException w:name="page number" w:semiHidden="1" w:unhideWhenUsed="1"/>
-    <w:lsdException w:name="endnote reference" w:semiHidden="1" w:unhideWhenUsed="1"/>
-    <w:lsdException w:name="endnote text" w:semiHidden="1" w:unhideWhenUsed="1"/>
-    <w:lsdException w:name="table of authorities" w:semiHidden="1" w:unhideWhenUsed="1"/>
-    <w:lsdException w:name="macro" w:semiHidden="1" w:unhideWhenUsed="1"/>
-    <w:lsdException w:name="toa heading" w:semiHidden="1" w:unhideWhenUsed="1"/>
-    <w:lsdException w:name="List" w:semiHidden="1" w:unhideWhenUsed="1"/>
-    <w:lsdException w:name="List Bullet" w:semiHidden="1" w:unhideWhenUsed="1"/>
-    <w:lsdException w:name="List Number" w:semiHidden="1" w:unhideWhenUsed="1"/>
-    <w:lsdException w:name="List 2" w:semiHidden="1" w:unhideWhenUsed="1"/>
-    <w:lsdException w:name="List 3" w:semiHidden="1" w:unhideWhenUsed="1"/>
-    <w:lsdException w:name="List 4" w:semiHidden="1" w:unhideWhenUsed="1"/>
-    <w:lsdException w:name="List 5" w:semiHidden="1" w:unhideWhenUsed="1"/>
-    <w:lsdException w:name="List Bullet 2" w:semiHidden="1" w:unhideWhenUsed="1"/>
-    <w:lsdException w:name="List Bullet 3" w:semiHidden="1" w:unhideWhenUsed="1"/>
-    <w:lsdException w:name="List Bullet 4" w:semiHidden="1" w:unhideWhenUsed="1"/>
-    <w:lsdException w:name="List Bullet 5" w:semiHidden="1" w:unhideWhenUsed="1"/>
-    <w:lsdException w:name="List Number 2" w:semiHidden="1" w:unhideWhenUsed="1"/>
-    <w:lsdException w:name="List Number 3" w:semiHidden="1" w:unhideWhenUsed="1"/>
-    <w:lsdException w:name="List Number 4" w:semiHidden="1" w:unhideWhenUsed="1"/>
-    <w:lsdException w:name="List Number 5" w:semiHidden="1" w:unhideWhenUsed="1"/>
-    <w:lsdException w:name="Title" w:uiPriority="10" w:qFormat="1"/>
-    <w:lsdException w:name="Closing" w:semiHidden="1" w:unhideWhenUsed="1"/>
-    <w:lsdException w:name="Signature" w:semiHidden="1" w:unhideWhenUsed="1"/>
-    <w:lsdException w:name="Default Paragraph Font" w:semiHidden="1" w:uiPriority="1" w:unhideWhenUsed="1"/>
-    <w:lsdException w:name="Body Text" w:semiHidden="1" w:unhideWhenUsed="1"/>
-    <w:lsdException w:name="Body Text Indent" w:semiHidden="1" w:unhideWhenUsed="1"/>
-    <w:lsdException w:name="List Continue" w:semiHidden="1" w:unhideWhenUsed="1"/>
-    <w:lsdException w:name="List Continue 2" w:semiHidden="1" w:unhideWhenUsed="1"/>
-    <w:lsdException w:name="List Continue 3" w:semiHidden="1" w:unhideWhenUsed="1"/>
-    <w:lsdException w:name="List Continue 4" w:semiHidden="1" w:unhideWhenUsed="1"/>
-    <w:lsdException w:name="List Continue 5" w:semiHidden="1" w:unhideWhenUsed="1"/>
-    <w:lsdException w:name="Message Header" w:semiHidden="1" w:unhideWhenUsed="1"/>
-    <w:lsdException w:name="Subtitle" w:uiPriority="11" w:qFormat="1"/>
-    <w:lsdException w:name="Salutation" w:semiHidden="1" w:unhideWhenUsed="1"/>
-    <w:lsdException w:name="Date" w:semiHidden="1" w:unhideWhenUsed="1"/>
-    <w:lsdException w:name="Body Text First Indent" w:semiHidden="1" w:unhideWhenUsed="1"/>
-    <w:lsdException w:name="Body Text First Indent 2" w:semiHidden="1" w:unhideWhenUsed="1"/>
-    <w:lsdException w:name="Note Heading" w:semiHidden="1" w:unhideWhenUsed="1"/>
-    <w:lsdException w:name="Body Text 2" w:semiHidden="1" w:unhideWhenUsed="1"/>
-    <w:lsdException w:name="Body Text 3" w:semiHidden="1" w:unhideWhenUsed="1"/>
-    <w:lsdException w:name="Body Text Indent 2" w:semiHidden="1" w:unhideWhenUsed="1"/>
-    <w:lsdException w:name="Body Text Indent 3" w:semiHidden="1" w:unhideWhenUsed="1"/>
-    <w:lsdException w:name="Block Text" w:semiHidden="1" w:unhideWhenUsed="1"/>
-    <w:lsdException w:name="Hyperlink" w:semiHidden="1" w:unhideWhenUsed="1"/>
-    <w:lsdException w:name="FollowedHyperlink" w:semiHidden="1" w:unhideWhenUsed="1"/>
-    <w:lsdException w:name="Strong" w:uiPriority="22" w:qFormat="1"/>
-    <w:lsdException w:name="Emphasis" w:uiPriority="20" w:qFormat="1"/>
-    <w:lsdException w:name="Document Map" w:semiHidden="1" w:unhideWhenUsed="1"/>
-    <w:lsdException w:name="Plain Text" w:semiHidden="1" w:unhideWhenUsed="1"/>
-    <w:lsdException w:name="E-mail Signature" w:semiHidden="1" w:unhideWhenUsed="1"/>
-    <w:lsdException w:name="HTML Top of Form" w:semiHidden="1" w:unhideWhenUsed="1"/>
-    <w:lsdException w:name="HTML Bottom of Form" w:semiHidden="1" w:unhideWhenUsed="1"/>
-    <w:lsdException w:name="Normal (Web)" w:semiHidden="1" w:unhideWhenUsed="1"/>
-    <w:lsdException w:name="HTML Acronym" w:semiHidden="1" w:unhideWhenUsed="1"/>
-    <w:lsdException w:name="HTML Address" w:semiHidden="1" w:unhideWhenUsed="1"/>
-    <w:lsdException w:name="HTML Cite" w:semiHidden="1" w:unhideWhenUsed="1"/>
-    <w:lsdException w:name="HTML Code" w:semiHidden="1" w:unhideWhenUsed="1"/>
-    <w:lsdException w:name="HTML Definition" w:semiHidden="1" w:unhideWhenUsed="1"/>
-    <w:lsdException w:name="HTML Keyboard" w:semiHidden="1" w:unhideWhenUsed="1"/>
-    <w:lsdException w:name="HTML Preformatted" w:semiHidden="1" w:unhideWhenUsed="1"/>
-    <w:lsdException w:name="HTML Sample" w:semiHidden="1" w:unhideWhenUsed="1"/>
-    <w:lsdException w:name="HTML Typewriter" w:semiHidden="1" w:unhideWhenUsed="1"/>
-    <w:lsdException w:name="HTML Variable" w:semiHidden="1" w:unhideWhenUsed="1"/>
-    <w:lsdException w:name="Normal Table" w:semiHidden="1" w:unhideWhenUsed="1"/>
-    <w:lsdException w:name="annotation subject" w:semiHidden="1" w:unhideWhenUsed="1"/>
-    <w:lsdException w:name="No List" w:semiHidden="1" w:unhideWhenUsed="1"/>
-    <w:lsdException w:name="Outline List 1" w:semiHidden="1" w:unhideWhenUsed="1"/>
-    <w:lsdException w:name="Outline List 2" w:semiHidden="1" w:unhideWhenUsed="1"/>
-    <w:lsdException w:name="Outline List 3" w:semiHidden="1" w:unhideWhenUsed="1"/>
-    <w:lsdException w:name="Table Simple 1" w:semiHidden="1" w:unhideWhenUsed="1"/>
-    <w:lsdException w:name="Table Simple 2" w:semiHidden="1" w:unhideWhenUsed="1"/>
-    <w:lsdException w:name="Table Simple 3" w:semiHidden="1" w:unhideWhenUsed="1"/>
-    <w:lsdException w:name="Table Classic 1" w:semiHidden="1" w:unhideWhenUsed="1"/>
-    <w:lsdException w:name="Table Classic 2" w:semiHidden="1" w:unhideWhenUsed="1"/>
-    <w:lsdException w:name="Table Classic 3" w:semiHidden="1" w:unhideWhenUsed="1"/>
-    <w:lsdException w:name="Table Classic 4" w:semiHidden="1" w:unhideWhenUsed="1"/>
-    <w:lsdException w:name="Table Colorful 1" w:semiHidden="1" w:unhideWhenUsed="1"/>
-    <w:lsdException w:name="Table Colorful 2" w:semiHidden="1" w:unhideWhenUsed="1"/>
-    <w:lsdException w:name="Table Colorful 3" w:semiHidden="1" w:unhideWhenUsed="1"/>
-    <w:lsdException w:name="Table Columns 1" w:semiHidden="1" w:unhideWhenUsed="1"/>
-    <w:lsdException w:name="Table Columns 2" w:semiHidden="1" w:unhideWhenUsed="1"/>
-    <w:lsdException w:name="Table Columns 3" w:semiHidden="1" w:unhideWhenUsed="1"/>
-    <w:lsdException w:name="Table Columns 4" w:semiHidden="1" w:unhideWhenUsed="1"/>
-    <w:lsdException w:name="Table Columns 5" w:semiHidden="1" w:unhideWhenUsed="1"/>
-    <w:lsdException w:name="Table Grid 1" w:semiHidden="1" w:unhideWhenUsed="1"/>
-    <w:lsdException w:name="Table Grid 2" w:semiHidden="1" w:unhideWhenUsed="1"/>
-    <w:lsdException w:name="Table Grid 3" w:semiHidden="1" w:unhideWhenUsed="1"/>
-    <w:lsdException w:name="Table Grid 4" w:semiHidden="1" w:unhideWhenUsed="1"/>
-    <w:lsdException w:name="Table Grid 5" w:semiHidden="1" w:unhideWhenUsed="1"/>
-    <w:lsdException w:name="Table Grid 6" w:semiHidden="1" w:unhideWhenUsed="1"/>
-    <w:lsdException w:name="Table Grid 7" w:semiHidden="1" w:unhideWhenUsed="1"/>
-    <w:lsdException w:name="Table Grid 8" w:semiHidden="1" w:unhideWhenUsed="1"/>
-    <w:lsdException w:name="Table List 1" w:semiHidden="1" w:unhideWhenUsed="1"/>
-    <w:lsdException w:name="Table List 2" w:semiHidden="1" w:unhideWhenUsed="1"/>
-    <w:lsdException w:name="Table List 3" w:semiHidden="1" w:unhideWhenUsed="1"/>
-    <w:lsdException w:name="Table List 4" w:semiHidden="1" w:unhideWhenUsed="1"/>
-    <w:lsdException w:name="Table List 5" w:semiHidden="1" w:unhideWhenUsed="1"/>
-    <w:lsdException w:name="Table List 6" w:semiHidden="1" w:unhideWhenUsed="1"/>
-    <w:lsdException w:name="Table List 7" w:semiHidden="1" w:unhideWhenUsed="1"/>
-    <w:lsdException w:name="Table List 8" w:semiHidden="1" w:unhideWhenUsed="1"/>
-    <w:lsdException w:name="Table 3D effects 1" w:semiHidden="1" w:unhideWhenUsed="1"/>
-    <w:lsdException w:name="Table 3D effects 2" w:semiHidden="1" w:unhideWhenUsed="1"/>
-    <w:lsdException w:name="Table 3D effects 3" w:semiHidden="1" w:unhideWhenUsed="1"/>
-    <w:lsdException w:name="Table Contemporary" w:semiHidden="1" w:unhideWhenUsed="1"/>
-    <w:lsdException w:name="Table Elegant" w:semiHidden="1" w:unhideWhenUsed="1"/>
-    <w:lsdException w:name="Table Professional" w:semiHidden="1" w:unhideWhenUsed="1"/>
-    <w:lsdException w:name="Table Subtle 1" w:semiHidden="1" w:unhideWhenUsed="1"/>
-    <w:lsdException w:name="Table Subtle 2" w:semiHidden="1" w:unhideWhenUsed="1"/>
-    <w:lsdException w:name="Table Web 1" w:semiHidden="1" w:unhideWhenUsed="1"/>
-    <w:lsdException w:name="Table Web 2" w:semiHidden="1" w:unhideWhenUsed="1"/>
-    <w:lsdException w:name="Table Web 3" w:semiHidden="1" w:unhideWhenUsed="1"/>
-    <w:lsdException w:name="Balloon Text" w:semiHidden="1" w:unhideWhenUsed="1"/>
-    <w:lsdException w:name="Table Grid" w:uiPriority="39"/>
-    <w:lsdException w:name="Table Theme" w:semiHidden="1" w:unhideWhenUsed="1"/>
-    <w:lsdException w:name="Placeholder Text" w:semiHidden="1"/>
-    <w:lsdException w:name="No Spacing" w:uiPriority="1" w:qFormat="1"/>
-    <w:lsdException w:name="Light Shading" w:uiPriority="60"/>
-    <w:lsdException w:name="Light List" w:uiPriority="61"/>
-    <w:lsdException w:name="Light Grid" w:uiPriority="62"/>
-    <w:lsdException w:name="Medium Shading 1" w:uiPriority="63"/>
-    <w:lsdException w:name="Medium Shading 2" w:uiPriority="64"/>
-    <w:lsdException w:name="Medium List 1" w:uiPriority="65"/>
-    <w:lsdException w:name="Medium List 2" w:uiPriority="66"/>
-    <w:lsdException w:name="Medium Grid 1" w:uiPriority="67"/>
-    <w:lsdException w:name="Medium Grid 2" w:uiPriority="68"/>
-    <w:lsdException w:name="Medium Grid 3" w:uiPriority="69"/>
-    <w:lsdException w:name="Dark List" w:uiPriority="70"/>
-    <w:lsdException w:name="Colorful Shading" w:uiPriority="71"/>
-    <w:lsdException w:name="Colorful List" w:uiPriority="72"/>
-    <w:lsdException w:name="Colorful Grid" w:uiPriority="73"/>
-    <w:lsdException w:name="Light Shading Accent 1" w:uiPriority="60"/>
-    <w:lsdException w:name="Light List Accent 1" w:uiPriority="61"/>
-    <w:lsdException w:name="Light Grid Accent 1" w:uiPriority="62"/>
-    <w:lsdException w:name="Medium Shading 1 Accent 1" w:uiPriority="63"/>
-    <w:lsdException w:name="Medium Shading 2 Accent 1" w:uiPriority="64"/>
-    <w:lsdException w:name="Medium List 1 Accent 1" w:uiPriority="65"/>
-    <w:lsdException w:name="Revision" w:semiHidden="1"/>
-    <w:lsdException w:name="List Paragraph" w:uiPriority="34" w:qFormat="1"/>
-    <w:lsdException w:name="Quote" w:uiPriority="29" w:qFormat="1"/>
-    <w:lsdException w:name="Intense Quote" w:uiPriority="30" w:qFormat="1"/>
-    <w:lsdException w:name="Medium List 2 Accent 1" w:uiPriority="66"/>
-    <w:lsdException w:name="Medium Grid 1 Accent 1" w:uiPriority="67"/>
-    <w:lsdException w:name="Medium Grid 2 Accent 1" w:uiPriority="68"/>
-    <w:lsdException w:name="Medium Grid 3 Accent 1" w:uiPriority="69"/>
-    <w:lsdException w:name="Dark List Accent 1" w:uiPriority="70"/>
-    <w:lsdException w:name="Colorful Shading Accent 1" w:uiPriority="71"/>
-    <w:lsdException w:name="Colorful List Accent 1" w:uiPriority="72"/>
-    <w:lsdException w:name="Colorful Grid Accent 1" w:uiPriority="73"/>
-    <w:lsdException w:name="Light Shading Accent 2" w:uiPriority="60"/>
-    <w:lsdException w:name="Light List Accent 2" w:uiPriority="61"/>
-    <w:lsdException w:name="Light Grid Accent 2" w:uiPriority="62"/>
-    <w:lsdException w:name="Medium Shading 1 Accent 2" w:uiPriority="63"/>
-    <w:lsdException w:name="Medium Shading 2 Accent 2" w:uiPriority="64"/>
-    <w:lsdException w:name="Medium List 1 Accent 2" w:uiPriority="65"/>
-    <w:lsdException w:name="Medium List 2 Accent 2" w:uiPriority="66"/>
-    <w:lsdException w:name="Medium Grid 1 Accent 2" w:uiPriority="67"/>
-    <w:lsdException w:name="Medium Grid 2 Accent 2" w:uiPriority="68"/>
-    <w:lsdException w:name="Medium Grid 3 Accent 2" w:uiPriority="69"/>
-    <w:lsdException w:name="Dark List Accent 2" w:uiPriority="70"/>
-    <w:lsdException w:name="Colorful Shading Accent 2" w:uiPriority="71"/>
-    <w:lsdException w:name="Colorful List Accent 2" w:uiPriority="72"/>
-    <w:lsdException w:name="Colorful Grid Accent 2" w:uiPriority="73"/>
-    <w:lsdException w:name="Light Shading Accent 3" w:uiPriority="60"/>
-    <w:lsdException w:name="Light List Accent 3" w:uiPriority="61"/>
-    <w:lsdException w:name="Light Grid Accent 3" w:uiPriority="62"/>
-    <w:lsdException w:name="Medium Shading 1 Accent 3" w:uiPriority="63"/>
-    <w:lsdException w:name="Medium Shading 2 Accent 3" w:uiPriority="64"/>
-    <w:lsdException w:name="Medium List 1 Accent 3" w:uiPriority="65"/>
-    <w:lsdException w:name="Medium List 2 Accent 3" w:uiPriority="66"/>
-    <w:lsdException w:name="Medium Grid 1 Accent 3" w:uiPriority="67"/>
-    <w:lsdException w:name="Medium Grid 2 Accent 3" w:uiPriority="68"/>
-    <w:lsdException w:name="Medium Grid 3 Accent 3" w:uiPriority="69"/>
-    <w:lsdException w:name="Dark List Accent 3" w:uiPriority="70"/>
-    <w:lsdException w:name="Colorful Shading Accent 3" w:uiPriority="71"/>
-    <w:lsdException w:name="Colorful List Accent 3" w:uiPriority="72"/>
-    <w:lsdException w:name="Colorful Grid Accent 3" w:uiPriority="73"/>
-    <w:lsdException w:name="Light Shading Accent 4" w:uiPriority="60"/>
-    <w:lsdException w:name="Light List Accent 4" w:uiPriority="61"/>
-    <w:lsdException w:name="Light Grid Accent 4" w:uiPriority="62"/>
-    <w:lsdException w:name="Medium Shading 1 Accent 4" w:uiPriority="63"/>
-    <w:lsdException w:name="Medium Shading 2 Accent 4" w:uiPriority="64"/>
-    <w:lsdException w:name="Medium List 1 Accent 4" w:uiPriority="65"/>
-    <w:lsdException w:name="Medium List 2 Accent 4" w:uiPriority="66"/>
-    <w:lsdException w:name="Medium Grid 1 Accent 4" w:uiPriority="67"/>
-    <w:lsdException w:name="Medium Grid 2 Accent 4" w:uiPriority="68"/>
-    <w:lsdException w:name="Medium Grid 3 Accent 4" w:uiPriority="69"/>
-    <w:lsdException w:name="Dark List Accent 4" w:uiPriority="70"/>
-    <w:lsdException w:name="Colorful Shading Accent 4" w:uiPriority="71"/>
-    <w:lsdException w:name="Colorful List Accent 4" w:uiPriority="72"/>
-    <w:lsdException w:name="Colorful Grid Accent 4" w:uiPriority="73"/>
-    <w:lsdException w:name="Light Shading Accent 5" w:uiPriority="60"/>
-    <w:lsdException w:name="Light List Accent 5" w:uiPriority="61"/>
-    <w:lsdException w:name="Light Grid Accent 5" w:uiPriority="62"/>
-    <w:lsdException w:name="Medium Shading 1 Accent 5" w:uiPriority="63"/>
-    <w:lsdException w:name="Medium Shading 2 Accent 5" w:uiPriority="64"/>
-    <w:lsdException w:name="Medium List 1 Accent 5" w:uiPriority="65"/>
-    <w:lsdException w:name="Medium List 2 Accent 5" w:uiPriority="66"/>
-    <w:lsdException w:name="Medium Grid 1 Accent 5" w:uiPriority="67"/>
-    <w:lsdException w:name="Medium Grid 2 Accent 5" w:uiPriority="68"/>
-    <w:lsdException w:name="Medium Grid 3 Accent 5" w:uiPriority="69"/>
-    <w:lsdException w:name="Dark List Accent 5" w:uiPriority="70"/>
-    <w:lsdException w:name="Colorful Shading Accent 5" w:uiPriority="71"/>
-    <w:lsdException w:name="Colorful List Accent 5" w:uiPriority="72"/>
-    <w:lsdException w:name="Colorful Grid Accent 5" w:uiPriority="73"/>
-    <w:lsdException w:name="Light Shading Accent 6" w:uiPriority="60"/>
-    <w:lsdException w:name="Light List Accent 6" w:uiPriority="61"/>
-    <w:lsdException w:name="Light Grid Accent 6" w:uiPriority="62"/>
-    <w:lsdException w:name="Medium Shading 1 Accent 6" w:uiPriority="63"/>
-    <w:lsdException w:name="Medium Shading 2 Accent 6" w:uiPriority="64"/>
-    <w:lsdException w:name="Medium List 1 Accent 6" w:uiPriority="65"/>
-    <w:lsdException w:name="Medium List 2 Accent 6" w:uiPriority="66"/>
-    <w:lsdException w:name="Medium Grid 1 Accent 6" w:uiPriority="67"/>
-    <w:lsdException w:name="Medium Grid 2 Accent 6" w:uiPriority="68"/>
-    <w:lsdException w:name="Medium Grid 3 Accent 6" w:uiPriority="69"/>
-    <w:lsdException w:name="Dark List Accent 6" w:uiPriority="70"/>
-    <w:lsdException w:name="Colorful Shading Accent 6" w:uiPriority="71"/>
-    <w:lsdException w:name="Colorful List Accent 6" w:uiPriority="72"/>
-    <w:lsdException w:name="Colorful Grid Accent 6" w:uiPriority="73"/>
-    <w:lsdException w:name="Subtle Emphasis" w:uiPriority="19" w:qFormat="1"/>
-    <w:lsdException w:name="Intense Emphasis" w:uiPriority="21" w:qFormat="1"/>
-    <w:lsdException w:name="Subtle Reference" w:uiPriority="31" w:qFormat="1"/>
-    <w:lsdException w:name="Intense Reference" w:uiPriority="32" w:qFormat="1"/>
-    <w:lsdException w:name="Book Title" w:uiPriority="33" w:qFormat="1"/>
-    <w:lsdException w:name="Bibliography" w:semiHidden="1" w:uiPriority="37" w:unhideWhenUsed="1"/>
-    <w:lsdException w:name="TOC Heading" w:semiHidden="1" w:uiPriority="39" w:unhideWhenUsed="1" w:qFormat="1"/>
-    <w:lsdException w:name="Plain Table 1" w:uiPriority="41"/>
-    <w:lsdException w:name="Plain Table 2" w:uiPriority="42"/>
-    <w:lsdException w:name="Plain Table 3" w:uiPriority="43"/>
-    <w:lsdException w:name="Plain Table 4" w:uiPriority="44"/>
-    <w:lsdException w:name="Plain Table 5" w:uiPriority="45"/>
-    <w:lsdException w:name="Grid Table Light" w:uiPriority="40"/>
-    <w:lsdException w:name="Grid Table 1 Light" w:uiPriority="46"/>
-    <w:lsdException w:name="Grid Table 2" w:uiPriority="47"/>
-    <w:lsdException w:name="Grid Table 3" w:uiPriority="48"/>
-    <w:lsdException w:name="Grid Table 4" w:uiPriority="49"/>
-    <w:lsdException w:name="Grid Table 5 Dark" w:uiPriority="50"/>
-    <w:lsdException w:name="Grid Table 6 Colorful" w:uiPriority="51"/>
-    <w:lsdException w:name="Grid Table 7 Colorful" w:uiPriority="52"/>
-    <w:lsdException w:name="Grid Table 1 Light Accent 1" w:uiPriority="46"/>
-    <w:lsdException w:name="Grid Table 2 Accent 1" w:uiPriority="47"/>
-    <w:lsdException w:name="Grid Table 3 Accent 1" w:uiPriority="48"/>
-    <w:lsdException w:name="Grid Table 4 Accent 1" w:uiPriority="49"/>
-    <w:lsdException w:name="Grid Table 5 Dark Accent 1" w:uiPriority="50"/>
-    <w:lsdException w:name="Grid Table 6 Colorful Accent 1" w:uiPriority="51"/>
-    <w:lsdException w:name="Grid Table 7 Colorful Accent 1" w:uiPriority="52"/>
-    <w:lsdException w:name="Grid Table 1 Light Accent 2" w:uiPriority="46"/>
-    <w:lsdException w:name="Grid Table 2 Accent 2" w:uiPriority="47"/>
-    <w:lsdException w:name="Grid Table 3 Accent 2" w:uiPriority="48"/>
-    <w:lsdException w:name="Grid Table 4 Accent 2" w:uiPriority="49"/>
-    <w:lsdException w:name="Grid Table 5 Dark Accent 2" w:uiPriority="50"/>
-    <w:lsdException w:name="Grid Table 6 Colorful Accent 2" w:uiPriority="51"/>
-    <w:lsdException w:name="Grid Table 7 Colorful Accent 2" w:uiPriority="52"/>
-    <w:lsdException w:name="Grid Table 1 Light Accent 3" w:uiPriority="46"/>
-    <w:lsdException w:name="Grid Table 2 Accent 3" w:uiPriority="47"/>
-    <w:lsdException w:name="Grid Table 3 Accent 3" w:uiPriority="48"/>
-    <w:lsdException w:name="Grid Table 4 Accent 3" w:uiPriority="49"/>
-    <w:lsdException w:name="Grid Table 5 Dark Accent 3" w:uiPriority="50"/>
-    <w:lsdException w:name="Grid Table 6 Colorful Accent 3" w:uiPriority="51"/>
-    <w:lsdException w:name="Grid Table 7 Colorful Accent 3" w:uiPriority="52"/>
-    <w:lsdException w:name="Grid Table 1 Light Accent 4" w:uiPriority="46"/>
-    <w:lsdException w:name="Grid Table 2 Accent 4" w:uiPriority="47"/>
-    <w:lsdException w:name="Grid Table 3 Accent 4" w:uiPriority="48"/>
-    <w:lsdException w:name="Grid Table 4 Accent 4" w:uiPriority="49"/>
-    <w:lsdException w:name="Grid Table 5 Dark Accent 4" w:uiPriority="50"/>
-    <w:lsdException w:name="Grid Table 6 Colorful Accent 4" w:uiPriority="51"/>
-    <w:lsdException w:name="Grid Table 7 Colorful Accent 4" w:uiPriority="52"/>
-    <w:lsdException w:name="Grid Table 1 Light Accent 5" w:uiPriority="46"/>
-    <w:lsdException w:name="Grid Table 2 Accent 5" w:uiPriority="47"/>
-    <w:lsdException w:name="Grid Table 3 Accent 5" w:uiPriority="48"/>
-    <w:lsdException w:name="Grid Table 4 Accent 5" w:uiPriority="49"/>
-    <w:lsdException w:name="Grid Table 5 Dark Accent 5" w:uiPriority="50"/>
-    <w:lsdException w:name="Grid Table 6 Colorful Accent 5" w:uiPriority="51"/>
-    <w:lsdException w:name="Grid Table 7 Colorful Accent 5" w:uiPriority="52"/>
-    <w:lsdException w:name="Grid Table 1 Light Accent 6" w:uiPriority="46"/>
-    <w:lsdException w:name="Grid Table 2 Accent 6" w:uiPriority="47"/>
-    <w:lsdException w:name="Grid Table 3 Accent 6" w:uiPriority="48"/>
-    <w:lsdException w:name="Grid Table 4 Accent 6" w:uiPriority="49"/>
-    <w:lsdException w:name="Grid Table 5 Dark Accent 6" w:uiPriority="50"/>
-    <w:lsdException w:name="Grid Table 6 Colorful Accent 6" w:uiPriority="51"/>
-    <w:lsdException w:name="Grid Table 7 Colorful Accent 6" w:uiPriority="52"/>
-    <w:lsdException w:name="List Table 1 Light" w:uiPriority="46"/>
-    <w:lsdException w:name="List Table 2" w:uiPriority="47"/>
-    <w:lsdException w:name="List Table 3" w:uiPriority="48"/>
-    <w:lsdException w:name="List Table 4" w:uiPriority="49"/>
-    <w:lsdException w:name="List Table 5 Dark" w:uiPriority="50"/>
-    <w:lsdException w:name="List Table 6 Colorful" w:uiPriority="51"/>
-    <w:lsdException w:name="List Table 7 Colorful" w:uiPriority="52"/>
-    <w:lsdException w:name="List Table 1 Light Accent 1" w:uiPriority="46"/>
-    <w:lsdException w:name="List Table 2 Accent 1" w:uiPriority="47"/>
-    <w:lsdException w:name="List Table 3 Accent 1" w:uiPriority="48"/>
-    <w:lsdException w:name="List Table 4 Accent 1" w:uiPriority="49"/>
-    <w:lsdException w:name="List Table 5 Dark Accent 1" w:uiPriority="50"/>
-    <w:lsdException w:name="List Table 6 Colorful Accent 1" w:uiPriority="51"/>
-    <w:lsdException w:name="List Table 7 Colorful Accent 1" w:uiPriority="52"/>
-    <w:lsdException w:name="List Table 1 Light Accent 2" w:uiPriority="46"/>
-    <w:lsdException w:name="List Table 2 Accent 2" w:uiPriority="47"/>
-    <w:lsdException w:name="List Table 3 Accent 2" w:uiPriority="48"/>
-    <w:lsdException w:name="List Table 4 Accent 2" w:uiPriority="49"/>
-    <w:lsdException w:name="List Table 5 Dark Accent 2" w:uiPriority="50"/>
-    <w:lsdException w:name="List Table 6 Colorful Accent 2" w:uiPriority="51"/>
-    <w:lsdException w:name="List Table 7 Colorful Accent 2" w:uiPriority="52"/>
-    <w:lsdException w:name="List Table 1 Light Accent 3" w:uiPriority="46"/>
-    <w:lsdException w:name="List Table 2 Accent 3" w:uiPriority="47"/>
-    <w:lsdException w:name="List Table 3 Accent 3" w:uiPriority="48"/>
-    <w:lsdException w:name="List Table 4 Accent 3" w:uiPriority="49"/>
-    <w:lsdException w:name="List Table 5 Dark Accent 3" w:uiPriority="50"/>
-    <w:lsdException w:name="List Table 6 Colorful Accent 3" w:uiPriority="51"/>
-    <w:lsdException w:name="List Table 7 Colorful Accent 3" w:uiPriority="52"/>
-    <w:lsdException w:name="List Table 1 Light Accent 4" w:uiPriority="46"/>
-    <w:lsdException w:name="List Table 2 Accent 4" w:uiPriority="47"/>
-    <w:lsdException w:name="List Table 3 Accent 4" w:uiPriority="48"/>
-    <w:lsdException w:name="List Table 4 Accent 4" w:uiPriority="49"/>
-    <w:lsdException w:name="List Table 5 Dark Accent 4" w:uiPriority="50"/>
-    <w:lsdException w:name="List Table 6 Colorful Accent 4" w:uiPriority="51"/>
-    <w:lsdException w:name="List Table 7 Colorful Accent 4" w:uiPriority="52"/>
-    <w:lsdException w:name="List Table 1 Light Accent 5" w:uiPriority="46"/>
-    <w:lsdException w:name="List Table 2 Accent 5" w:uiPriority="47"/>
-    <w:lsdException w:name="List Table 3 Accent 5" w:uiPriority="48"/>
-    <w:lsdException w:name="List Table 4 Accent 5" w:uiPriority="49"/>
-    <w:lsdException w:name="List Table 5 Dark Accent 5" w:uiPriority="50"/>
-    <w:lsdException w:name="List Table 6 Colorful Accent 5" w:uiPriority="51"/>
-    <w:lsdException w:name="List Table 7 Colorful Accent 5" w:uiPriority="52"/>
-    <w:lsdException w:name="List Table 1 Light Accent 6" w:uiPriority="46"/>
-    <w:lsdException w:name="List Table 2 Accent 6" w:uiPriority="47"/>
-    <w:lsdException w:name="List Table 3 Accent 6" w:uiPriority="48"/>
-    <w:lsdException w:name="List Table 4 Accent 6" w:uiPriority="49"/>
-    <w:lsdException w:name="List Table 5 Dark Accent 6" w:uiPriority="50"/>
-    <w:lsdException w:name="List Table 6 Colorful Accent 6" w:uiPriority="51"/>
-    <w:lsdException w:name="List Table 7 Colorful Accent 6" w:uiPriority="52"/>
-  </w:latentStyles>
-  <w:style w:type="paragraph" w:default="1" w:styleId="Normal">
-    <w:name w:val="Normal"/>
-    <w:qFormat/>
-  </w:style>
-  <w:style w:type="character" w:default="1" w:styleId="DefaultParagraphFont">
-    <w:name w:val="Default Paragraph Font"/>
-    <w:uiPriority w:val="1"/>
-    <w:semiHidden/>
-    <w:unhideWhenUsed/>
-  </w:style>
-  <w:style w:type="table" w:default="1" w:styleId="TableNormal">
-    <w:name w:val="Normal Table"/>
-    <w:uiPriority w:val="99"/>
-    <w:semiHidden/>
-    <w:unhideWhenUsed/>
-    <w:tblPr>
-      <w:tblInd w:w="0" w:type="dxa"/>
-      <w:tblCellMar>
-        <w:top w:w="0" w:type="dxa"/>
-        <w:left w:w="108" w:type="dxa"/>
-        <w:bottom w:w="0" w:type="dxa"/>
-        <w:right w:w="108" w:type="dxa"/>
-      </w:tblCellMar>
-    </w:tblPr>
-  </w:style>
-  <w:style w:type="numbering" w:default="1" w:styleId="NoList">
-    <w:name w:val="No List"/>
-    <w:uiPriority w:val="99"/>
-    <w:semiHidden/>
-    <w:unhideWhenUsed/>
-  </w:style>
-  <w:style w:type="paragraph" w:customStyle="1" w:styleId="7B42484EBE2B4E4CA1C660BDC6B086BB">
-    <w:name w:val="7B42484EBE2B4E4CA1C660BDC6B086BB"/>
-    <w:rsid w:val="006D761F"/>
-  </w:style>
-  <w:style w:type="paragraph" w:customStyle="1" w:styleId="FA093A5E3F614F6A87A779DB92D65C23">
-    <w:name w:val="FA093A5E3F614F6A87A779DB92D65C23"/>
-    <w:rsid w:val="006D761F"/>
-  </w:style>
-  <w:style w:type="paragraph" w:customStyle="1" w:styleId="C8A141EDE10E4F99832AAC8AB8AF101B">
-    <w:name w:val="C8A141EDE10E4F99832AAC8AB8AF101B"/>
-    <w:rsid w:val="006D761F"/>
-  </w:style>
-  <w:style w:type="paragraph" w:customStyle="1" w:styleId="445295B4F89949FBB16DB02CE9822F0E">
-    <w:name w:val="445295B4F89949FBB16DB02CE9822F0E"/>
-    <w:rsid w:val="006D761F"/>
-  </w:style>
-  <w:style w:type="paragraph" w:customStyle="1" w:styleId="A89836EBFA784142AF3C479DE9A8CD12">
-    <w:name w:val="A89836EBFA784142AF3C479DE9A8CD12"/>
-    <w:rsid w:val="006D761F"/>
-  </w:style>
-</w:styles>
-</file>
-
-<file path=word/glossary/webSettings.xml><?xml version="1.0" encoding="utf-8"?>
-<w:webSettings xmlns:mc="http://schemas.openxmlformats.org/markup-compatibility/2006" xmlns:r="http://schemas.openxmlformats.org/officeDocument/2006/relationships" xmlns:w="http://schemas.openxmlformats.org/wordprocessingml/2006/main" xmlns:w14="http://schemas.microsoft.com/office/word/2010/wordml" xmlns:w15="http://schemas.microsoft.com/office/word/2012/wordml" xmlns:w16se="http://schemas.microsoft.com/office/word/2015/wordml/symex" mc:Ignorable="w14 w15 w16se">
-  <w:optimizeForBrowser/>
-  <w:allowPNG/>
-</w:webSettings>
-</file>
-
 <file path=word/theme/theme1.xml><?xml version="1.0" encoding="utf-8"?>
 <a:theme xmlns:a="http://schemas.openxmlformats.org/drawingml/2006/main" name="Office Theme">
   <a:themeElements>
@@ -15479,7 +15448,7 @@
 </file>
 
 <file path=customXml/itemProps2.xml><?xml version="1.0" encoding="utf-8"?>
-<ds:datastoreItem xmlns:ds="http://schemas.openxmlformats.org/officeDocument/2006/customXml" ds:itemID="{F8A7325B-9895-4D65-9379-082327933D91}">
+<ds:datastoreItem xmlns:ds="http://schemas.openxmlformats.org/officeDocument/2006/customXml" ds:itemID="{69E91D50-A451-42EB-B39D-5F9DE2FE613C}">
   <ds:schemaRefs>
     <ds:schemaRef ds:uri="http://schemas.openxmlformats.org/officeDocument/2006/bibliography"/>
   </ds:schemaRefs>

</xml_diff>

<commit_message>
final proposal doc done
</commit_message>
<xml_diff>
--- a/ProjectProposal.docx
+++ b/ProjectProposal.docx
@@ -62,7 +62,7 @@
               <w:szCs w:val="28"/>
             </w:rPr>
             <w:drawing>
-              <wp:inline distT="0" distB="0" distL="0" distR="0" wp14:anchorId="499D3A24" wp14:editId="2FCC4408">
+              <wp:inline distT="0" distB="0" distL="0" distR="0" wp14:anchorId="712B44DE" wp14:editId="23FDE6CC">
                 <wp:extent cx="2547798" cy="2686050"/>
                 <wp:effectExtent l="0" t="0" r="5080" b="0"/>
                 <wp:docPr id="4" name="Picture 4"/>
@@ -407,7 +407,7 @@
               <w:numId w:val="0"/>
             </w:numPr>
           </w:pPr>
-          <w:bookmarkStart w:id="1" w:name="_Toc22101797"/>
+          <w:bookmarkStart w:id="1" w:name="_Toc22119619"/>
           <w:r>
             <w:lastRenderedPageBreak/>
             <w:t>DECLARATION</w:t>
@@ -448,8 +448,6 @@
             </w:rPr>
             <w:t xml:space="preserve">declare that: </w:t>
           </w:r>
-          <w:bookmarkStart w:id="2" w:name="_GoBack"/>
-          <w:bookmarkEnd w:id="2"/>
         </w:p>
         <w:p>
           <w:pPr>
@@ -630,24 +628,14 @@
               <w:rFonts w:cs="Times New Roman"/>
               <w:b/>
             </w:rPr>
-            <w:t xml:space="preserve">PERMANENT ADDRESS:  ……………………………………………. </w:t>
+            <w:t>PERMANENT ADDRESS:</w:t>
           </w:r>
-        </w:p>
-        <w:p>
-          <w:pPr>
-            <w:spacing w:after="296" w:line="240" w:lineRule="auto"/>
-            <w:ind w:left="883"/>
-            <w:jc w:val="center"/>
-            <w:rPr>
-              <w:rFonts w:cs="Times New Roman"/>
-            </w:rPr>
-          </w:pPr>
           <w:r>
             <w:rPr>
               <w:rFonts w:cs="Times New Roman"/>
               <w:b/>
             </w:rPr>
-            <w:t>……………………………………………</w:t>
+            <w:t xml:space="preserve"> 5289 Nkwisi Gardens, Tynwald, Westlea, Harare</w:t>
           </w:r>
         </w:p>
         <w:p>
@@ -658,8 +646,9 @@
             <w:spacing w:line="240" w:lineRule="auto"/>
             <w:ind w:left="-15"/>
             <w:rPr>
-              <w:rFonts w:eastAsia="Calibri" w:cs="Times New Roman"/>
-              <w:sz w:val="21"/>
+              <w:rFonts w:cs="Times New Roman"/>
+              <w:b/>
+              <w:sz w:val="34"/>
             </w:rPr>
           </w:pPr>
           <w:r>
@@ -683,6 +672,28 @@
               <w:sz w:val="34"/>
             </w:rPr>
             <w:t xml:space="preserve"> </w:t>
+          </w:r>
+        </w:p>
+        <w:p>
+          <w:pPr>
+            <w:tabs>
+              <w:tab w:val="center" w:pos="6960"/>
+            </w:tabs>
+            <w:spacing w:line="240" w:lineRule="auto"/>
+            <w:ind w:left="-15"/>
+            <w:rPr>
+              <w:rFonts w:cs="Times New Roman"/>
+              <w:b/>
+              <w:sz w:val="34"/>
+            </w:rPr>
+          </w:pPr>
+          <w:r>
+            <w:rPr>
+              <w:rFonts w:cs="Times New Roman"/>
+              <w:b/>
+              <w:sz w:val="34"/>
+            </w:rPr>
+            <w:br w:type="page"/>
           </w:r>
         </w:p>
         <w:p>
@@ -692,26 +703,16 @@
               <w:ilvl w:val="0"/>
               <w:numId w:val="0"/>
             </w:numPr>
-            <w:spacing w:line="360" w:lineRule="auto"/>
-            <w:rPr>
-              <w:rFonts w:cs="Times New Roman"/>
-            </w:rPr>
           </w:pPr>
-          <w:bookmarkStart w:id="3" w:name="_Toc21676356"/>
-          <w:bookmarkStart w:id="4" w:name="_Toc22101798"/>
+          <w:bookmarkStart w:id="2" w:name="_Toc21676356"/>
+          <w:bookmarkStart w:id="3" w:name="_Toc22119620"/>
           <w:r>
-            <w:rPr>
-              <w:rFonts w:cs="Times New Roman"/>
-            </w:rPr>
             <w:lastRenderedPageBreak/>
             <w:t>DEDICATIONS</w:t>
           </w:r>
+          <w:bookmarkEnd w:id="2"/>
           <w:bookmarkEnd w:id="3"/>
-          <w:bookmarkEnd w:id="4"/>
           <w:r>
-            <w:rPr>
-              <w:rFonts w:cs="Times New Roman"/>
-            </w:rPr>
             <w:t xml:space="preserve"> </w:t>
           </w:r>
         </w:p>
@@ -977,14 +978,6 @@
             <w:rPr>
               <w:rFonts w:cs="Times New Roman"/>
               <w:b/>
-            </w:rPr>
-          </w:pPr>
-        </w:p>
-        <w:p>
-          <w:pPr>
-            <w:spacing w:after="0" w:line="360" w:lineRule="auto"/>
-            <w:rPr>
-              <w:rFonts w:cs="Times New Roman"/>
             </w:rPr>
           </w:pPr>
         </w:p>
@@ -995,26 +988,16 @@
               <w:ilvl w:val="0"/>
               <w:numId w:val="0"/>
             </w:numPr>
-            <w:spacing w:line="360" w:lineRule="auto"/>
-            <w:ind w:right="25"/>
-            <w:rPr>
-              <w:rFonts w:cs="Times New Roman"/>
-            </w:rPr>
           </w:pPr>
-          <w:bookmarkStart w:id="5" w:name="_Toc21676357"/>
-          <w:bookmarkStart w:id="6" w:name="_Toc22101799"/>
+          <w:bookmarkStart w:id="4" w:name="_Toc21676357"/>
+          <w:bookmarkStart w:id="5" w:name="_Toc22119621"/>
           <w:r>
-            <w:rPr>
-              <w:rFonts w:cs="Times New Roman"/>
-            </w:rPr>
+            <w:lastRenderedPageBreak/>
             <w:t>ACKNOWLEDGEMENTS</w:t>
           </w:r>
+          <w:bookmarkEnd w:id="4"/>
           <w:bookmarkEnd w:id="5"/>
-          <w:bookmarkEnd w:id="6"/>
           <w:r>
-            <w:rPr>
-              <w:rFonts w:cs="Times New Roman"/>
-            </w:rPr>
             <w:t xml:space="preserve"> </w:t>
           </w:r>
         </w:p>
@@ -1158,7 +1141,6 @@
               <w:rFonts w:cs="Times New Roman"/>
               <w:b/>
             </w:rPr>
-            <w:lastRenderedPageBreak/>
             <w:t xml:space="preserve"> </w:t>
           </w:r>
           <w:r>
@@ -1183,16 +1165,17 @@
               <w:rFonts w:cs="Times New Roman"/>
             </w:rPr>
           </w:pPr>
-          <w:bookmarkStart w:id="7" w:name="_Toc21676358"/>
-          <w:bookmarkStart w:id="8" w:name="_Toc22101800"/>
+          <w:bookmarkStart w:id="6" w:name="_Toc21676358"/>
+          <w:bookmarkStart w:id="7" w:name="_Toc22119622"/>
           <w:r>
             <w:rPr>
               <w:rFonts w:cs="Times New Roman"/>
             </w:rPr>
+            <w:lastRenderedPageBreak/>
             <w:t>ABSTRACT</w:t>
           </w:r>
+          <w:bookmarkEnd w:id="6"/>
           <w:bookmarkEnd w:id="7"/>
-          <w:bookmarkEnd w:id="8"/>
           <w:r>
             <w:rPr>
               <w:rFonts w:cs="Times New Roman"/>
@@ -1236,14 +1219,7 @@
               <w:sz w:val="24"/>
               <w:szCs w:val="24"/>
             </w:rPr>
-            <w:t>crops suffer from nutrient deficiencies while over-watered plants are more prone to diseases and can lead to root death through suffocation. Also over-watered plants</w:t>
-          </w:r>
-          <w:r>
-            <w:rPr>
-              <w:rFonts w:cs="Times New Roman"/>
-              <w:b/>
-            </w:rPr>
-            <w:t xml:space="preserve"> </w:t>
+            <w:t xml:space="preserve">crops suffer from nutrient deficiencies while over-watered plants are more prone to diseases and can lead to root death through </w:t>
           </w:r>
           <w:r>
             <w:rPr>
@@ -1253,7 +1229,54 @@
               <w:sz w:val="24"/>
               <w:szCs w:val="24"/>
             </w:rPr>
-            <w:t>are not able to withstand dry spells during dry season. Water-saving agricultural practices and sound water</w:t>
+            <w:t>choking</w:t>
+          </w:r>
+          <w:r>
+            <w:rPr>
+              <w:rStyle w:val="fontstyle01"/>
+              <w:rFonts w:ascii="Times New Roman" w:hAnsi="Times New Roman" w:cs="Times New Roman"/>
+              <w:b w:val="0"/>
+              <w:sz w:val="24"/>
+              <w:szCs w:val="24"/>
+            </w:rPr>
+            <w:t>. Also over-watered plants</w:t>
+          </w:r>
+          <w:r>
+            <w:rPr>
+              <w:rFonts w:cs="Times New Roman"/>
+              <w:b/>
+            </w:rPr>
+            <w:t xml:space="preserve"> </w:t>
+          </w:r>
+          <w:r>
+            <w:rPr>
+              <w:rStyle w:val="fontstyle01"/>
+              <w:rFonts w:ascii="Times New Roman" w:hAnsi="Times New Roman" w:cs="Times New Roman"/>
+              <w:b w:val="0"/>
+              <w:sz w:val="24"/>
+              <w:szCs w:val="24"/>
+            </w:rPr>
+            <w:t>are not able to withstand dry spells during dry season</w:t>
+          </w:r>
+          <w:r>
+            <w:rPr>
+              <w:rStyle w:val="fontstyle01"/>
+              <w:rFonts w:ascii="Times New Roman" w:hAnsi="Times New Roman" w:cs="Times New Roman"/>
+              <w:b w:val="0"/>
+              <w:sz w:val="24"/>
+              <w:szCs w:val="24"/>
+            </w:rPr>
+            <w:t>s</w:t>
+          </w:r>
+          <w:r>
+            <w:rPr>
+              <w:rStyle w:val="fontstyle01"/>
+              <w:rFonts w:ascii="Times New Roman" w:hAnsi="Times New Roman" w:cs="Times New Roman"/>
+              <w:b w:val="0"/>
+              <w:sz w:val="24"/>
+              <w:szCs w:val="24"/>
+            </w:rPr>
+            <w:t>. Water-saving agricultural practices and sound water</w:t>
           </w:r>
           <w:r>
             <w:rPr>
@@ -1348,7 +1371,67 @@
               <w:sz w:val="24"/>
               <w:szCs w:val="24"/>
             </w:rPr>
-            <w:t>irrigation controller which acquires soil moisture contents, temperature, humidity, volume of water used and whether it’s raining or not.  The controller cleans the signals, stores to a local database before storing to an online database. Server side JavaScript controller fetches data from the database and feed to a dynamic neural network which responds with predictions of soil moistures for the coming days to the irrigation controller and decisions can be made to best optimize water to be irrigated. The controller is able to send SMS and email notifications to the farm operators. This data is also relayed to a</w:t>
+            <w:t>irrigation controller which acquires soil moisture contents, temperature, humidity, volume of water used</w:t>
+          </w:r>
+          <w:r>
+            <w:rPr>
+              <w:rStyle w:val="fontstyle01"/>
+              <w:rFonts w:ascii="Times New Roman" w:hAnsi="Times New Roman" w:cs="Times New Roman"/>
+              <w:b w:val="0"/>
+              <w:sz w:val="24"/>
+              <w:szCs w:val="24"/>
+            </w:rPr>
+            <w:t>, solar radiation</w:t>
+          </w:r>
+          <w:r>
+            <w:rPr>
+              <w:rStyle w:val="fontstyle01"/>
+              <w:rFonts w:ascii="Times New Roman" w:hAnsi="Times New Roman" w:cs="Times New Roman"/>
+              <w:b w:val="0"/>
+              <w:sz w:val="24"/>
+              <w:szCs w:val="24"/>
+            </w:rPr>
+            <w:t xml:space="preserve"> and whether it’s raining or not.  The controller cleans the signals, stores to a local database before storing to an online database. Server side JavaScript controller fetches data from the database and feed to a dynamic </w:t>
+          </w:r>
+          <w:r>
+            <w:rPr>
+              <w:rStyle w:val="fontstyle01"/>
+              <w:rFonts w:ascii="Times New Roman" w:hAnsi="Times New Roman" w:cs="Times New Roman"/>
+              <w:b w:val="0"/>
+              <w:sz w:val="24"/>
+              <w:szCs w:val="24"/>
+            </w:rPr>
+            <w:t xml:space="preserve">artificial </w:t>
+          </w:r>
+          <w:r>
+            <w:rPr>
+              <w:rStyle w:val="fontstyle01"/>
+              <w:rFonts w:ascii="Times New Roman" w:hAnsi="Times New Roman" w:cs="Times New Roman"/>
+              <w:b w:val="0"/>
+              <w:sz w:val="24"/>
+              <w:szCs w:val="24"/>
+            </w:rPr>
+            <w:t>neural network</w:t>
+          </w:r>
+          <w:r>
+            <w:rPr>
+              <w:rStyle w:val="fontstyle01"/>
+              <w:rFonts w:ascii="Times New Roman" w:hAnsi="Times New Roman" w:cs="Times New Roman"/>
+              <w:b w:val="0"/>
+              <w:sz w:val="24"/>
+              <w:szCs w:val="24"/>
+            </w:rPr>
+            <w:t xml:space="preserve"> (DANN)</w:t>
+          </w:r>
+          <w:r>
+            <w:rPr>
+              <w:rStyle w:val="fontstyle01"/>
+              <w:rFonts w:ascii="Times New Roman" w:hAnsi="Times New Roman" w:cs="Times New Roman"/>
+              <w:b w:val="0"/>
+              <w:sz w:val="24"/>
+              <w:szCs w:val="24"/>
+            </w:rPr>
+            <w:t xml:space="preserve"> which responds with predictions of soil moistures for the coming days to the irrigation controller and decisions can be made to best optimize water to be irrigated. The controller is able to send SMS and email notifications to the farm operators. This data is also relayed to a</w:t>
           </w:r>
           <w:r>
             <w:rPr>
@@ -1404,7 +1487,27 @@
               <w:sz w:val="24"/>
               <w:szCs w:val="24"/>
             </w:rPr>
-            <w:t>the WeMos atmega2560 based micro-controller that uses C++ as a high level programming language. Message notifications are achieved by interfacing with sim800L GSM module. The dynamic neural network is made from MATLAB neural network toolkit.</w:t>
+            <w:t>the WeMos atmega2560</w:t>
+          </w:r>
+          <w:r>
+            <w:rPr>
+              <w:rStyle w:val="fontstyle01"/>
+              <w:rFonts w:ascii="Times New Roman" w:hAnsi="Times New Roman" w:cs="Times New Roman"/>
+              <w:b w:val="0"/>
+              <w:sz w:val="24"/>
+              <w:szCs w:val="24"/>
+            </w:rPr>
+            <w:t xml:space="preserve"> Wi-Fi</w:t>
+          </w:r>
+          <w:r>
+            <w:rPr>
+              <w:rStyle w:val="fontstyle01"/>
+              <w:rFonts w:ascii="Times New Roman" w:hAnsi="Times New Roman" w:cs="Times New Roman"/>
+              <w:b w:val="0"/>
+              <w:sz w:val="24"/>
+              <w:szCs w:val="24"/>
+            </w:rPr>
+            <w:t xml:space="preserve"> based micro-controller that uses C++ as a high level programming language. Message notifications are achieved by interfacing with sim800L GSM module. The dynamic neural network is made from MATLAB neural network toolkit.</w:t>
           </w:r>
         </w:p>
         <w:p>
@@ -1428,7 +1531,7 @@
         </w:p>
       </w:sdtContent>
     </w:sdt>
-    <w:bookmarkStart w:id="9" w:name="_Toc22101801" w:displacedByCustomXml="next"/>
+    <w:bookmarkStart w:id="8" w:name="_Toc22119623" w:displacedByCustomXml="next"/>
     <w:sdt>
       <w:sdtPr>
         <w:rPr>
@@ -1471,7 +1574,7 @@
             </w:rPr>
             <w:t>Table of Contents</w:t>
           </w:r>
-          <w:bookmarkEnd w:id="9"/>
+          <w:bookmarkEnd w:id="8"/>
         </w:p>
         <w:p>
           <w:pPr>
@@ -1515,7 +1618,7 @@
             </w:rPr>
             <w:fldChar w:fldCharType="separate"/>
           </w:r>
-          <w:hyperlink w:anchor="_Toc22101797" w:history="1">
+          <w:hyperlink w:anchor="_Toc22119619" w:history="1">
             <w:r>
               <w:rPr>
                 <w:rStyle w:val="Hyperlink"/>
@@ -1542,7 +1645,7 @@
                 <w:noProof/>
                 <w:webHidden/>
               </w:rPr>
-              <w:instrText xml:space="preserve"> PAGEREF _Toc22101797 \h </w:instrText>
+              <w:instrText xml:space="preserve"> PAGEREF _Toc22119619 \h </w:instrText>
             </w:r>
             <w:r>
               <w:rPr>
@@ -1585,11 +1688,10 @@
               <w:sz w:val="22"/>
             </w:rPr>
           </w:pPr>
-          <w:hyperlink w:anchor="_Toc22101798" w:history="1">
+          <w:hyperlink w:anchor="_Toc22119620" w:history="1">
             <w:r>
               <w:rPr>
                 <w:rStyle w:val="Hyperlink"/>
-                <w:rFonts w:cs="Times New Roman"/>
                 <w:noProof/>
               </w:rPr>
               <w:t>DEDICATIONS</w:t>
@@ -1613,7 +1715,7 @@
                 <w:noProof/>
                 <w:webHidden/>
               </w:rPr>
-              <w:instrText xml:space="preserve"> PAGEREF _Toc22101798 \h </w:instrText>
+              <w:instrText xml:space="preserve"> PAGEREF _Toc22119620 \h </w:instrText>
             </w:r>
             <w:r>
               <w:rPr>
@@ -1656,11 +1758,10 @@
               <w:sz w:val="22"/>
             </w:rPr>
           </w:pPr>
-          <w:hyperlink w:anchor="_Toc22101799" w:history="1">
+          <w:hyperlink w:anchor="_Toc22119621" w:history="1">
             <w:r>
               <w:rPr>
                 <w:rStyle w:val="Hyperlink"/>
-                <w:rFonts w:cs="Times New Roman"/>
                 <w:noProof/>
               </w:rPr>
               <w:t>ACKNOWLEDGEMENTS</w:t>
@@ -1684,7 +1785,7 @@
                 <w:noProof/>
                 <w:webHidden/>
               </w:rPr>
-              <w:instrText xml:space="preserve"> PAGEREF _Toc22101799 \h </w:instrText>
+              <w:instrText xml:space="preserve"> PAGEREF _Toc22119621 \h </w:instrText>
             </w:r>
             <w:r>
               <w:rPr>
@@ -1727,7 +1828,7 @@
               <w:sz w:val="22"/>
             </w:rPr>
           </w:pPr>
-          <w:hyperlink w:anchor="_Toc22101800" w:history="1">
+          <w:hyperlink w:anchor="_Toc22119622" w:history="1">
             <w:r>
               <w:rPr>
                 <w:rStyle w:val="Hyperlink"/>
@@ -1755,7 +1856,7 @@
                 <w:noProof/>
                 <w:webHidden/>
               </w:rPr>
-              <w:instrText xml:space="preserve"> PAGEREF _Toc22101800 \h </w:instrText>
+              <w:instrText xml:space="preserve"> PAGEREF _Toc22119622 \h </w:instrText>
             </w:r>
             <w:r>
               <w:rPr>
@@ -1798,7 +1899,7 @@
               <w:sz w:val="22"/>
             </w:rPr>
           </w:pPr>
-          <w:hyperlink w:anchor="_Toc22101801" w:history="1">
+          <w:hyperlink w:anchor="_Toc22119623" w:history="1">
             <w:r>
               <w:rPr>
                 <w:rStyle w:val="Hyperlink"/>
@@ -1826,7 +1927,7 @@
                 <w:noProof/>
                 <w:webHidden/>
               </w:rPr>
-              <w:instrText xml:space="preserve"> PAGEREF _Toc22101801 \h </w:instrText>
+              <w:instrText xml:space="preserve"> PAGEREF _Toc22119623 \h </w:instrText>
             </w:r>
             <w:r>
               <w:rPr>
@@ -1869,7 +1970,7 @@
               <w:sz w:val="22"/>
             </w:rPr>
           </w:pPr>
-          <w:hyperlink w:anchor="_Toc22101802" w:history="1">
+          <w:hyperlink w:anchor="_Toc22119624" w:history="1">
             <w:r>
               <w:rPr>
                 <w:rStyle w:val="Hyperlink"/>
@@ -1897,7 +1998,7 @@
                 <w:noProof/>
                 <w:webHidden/>
               </w:rPr>
-              <w:instrText xml:space="preserve"> PAGEREF _Toc22101802 \h </w:instrText>
+              <w:instrText xml:space="preserve"> PAGEREF _Toc22119624 \h </w:instrText>
             </w:r>
             <w:r>
               <w:rPr>
@@ -1940,7 +2041,7 @@
               <w:sz w:val="22"/>
             </w:rPr>
           </w:pPr>
-          <w:hyperlink w:anchor="_Toc22101803" w:history="1">
+          <w:hyperlink w:anchor="_Toc22119625" w:history="1">
             <w:r>
               <w:rPr>
                 <w:rStyle w:val="Hyperlink"/>
@@ -1968,7 +2069,7 @@
                 <w:noProof/>
                 <w:webHidden/>
               </w:rPr>
-              <w:instrText xml:space="preserve"> PAGEREF _Toc22101803 \h </w:instrText>
+              <w:instrText xml:space="preserve"> PAGEREF _Toc22119625 \h </w:instrText>
             </w:r>
             <w:r>
               <w:rPr>
@@ -2011,7 +2112,7 @@
               <w:sz w:val="22"/>
             </w:rPr>
           </w:pPr>
-          <w:hyperlink w:anchor="_Toc22101804" w:history="1">
+          <w:hyperlink w:anchor="_Toc22119626" w:history="1">
             <w:r>
               <w:rPr>
                 <w:rStyle w:val="Hyperlink"/>
@@ -2039,7 +2140,7 @@
                 <w:noProof/>
                 <w:webHidden/>
               </w:rPr>
-              <w:instrText xml:space="preserve"> PAGEREF _Toc22101804 \h </w:instrText>
+              <w:instrText xml:space="preserve"> PAGEREF _Toc22119626 \h </w:instrText>
             </w:r>
             <w:r>
               <w:rPr>
@@ -2083,7 +2184,7 @@
               <w:sz w:val="22"/>
             </w:rPr>
           </w:pPr>
-          <w:hyperlink w:anchor="_Toc22101805" w:history="1">
+          <w:hyperlink w:anchor="_Toc22119627" w:history="1">
             <w:r>
               <w:rPr>
                 <w:rStyle w:val="Hyperlink"/>
@@ -2127,7 +2228,7 @@
                 <w:noProof/>
                 <w:webHidden/>
               </w:rPr>
-              <w:instrText xml:space="preserve"> PAGEREF _Toc22101805 \h </w:instrText>
+              <w:instrText xml:space="preserve"> PAGEREF _Toc22119627 \h </w:instrText>
             </w:r>
             <w:r>
               <w:rPr>
@@ -2171,7 +2272,7 @@
               <w:sz w:val="22"/>
             </w:rPr>
           </w:pPr>
-          <w:hyperlink w:anchor="_Toc22101806" w:history="1">
+          <w:hyperlink w:anchor="_Toc22119628" w:history="1">
             <w:r>
               <w:rPr>
                 <w:rStyle w:val="Hyperlink"/>
@@ -2215,7 +2316,7 @@
                 <w:noProof/>
                 <w:webHidden/>
               </w:rPr>
-              <w:instrText xml:space="preserve"> PAGEREF _Toc22101806 \h </w:instrText>
+              <w:instrText xml:space="preserve"> PAGEREF _Toc22119628 \h </w:instrText>
             </w:r>
             <w:r>
               <w:rPr>
@@ -2259,7 +2360,7 @@
               <w:sz w:val="22"/>
             </w:rPr>
           </w:pPr>
-          <w:hyperlink w:anchor="_Toc22101807" w:history="1">
+          <w:hyperlink w:anchor="_Toc22119629" w:history="1">
             <w:r>
               <w:rPr>
                 <w:rStyle w:val="Hyperlink"/>
@@ -2303,7 +2404,7 @@
                 <w:noProof/>
                 <w:webHidden/>
               </w:rPr>
-              <w:instrText xml:space="preserve"> PAGEREF _Toc22101807 \h </w:instrText>
+              <w:instrText xml:space="preserve"> PAGEREF _Toc22119629 \h </w:instrText>
             </w:r>
             <w:r>
               <w:rPr>
@@ -2347,7 +2448,7 @@
               <w:sz w:val="22"/>
             </w:rPr>
           </w:pPr>
-          <w:hyperlink w:anchor="_Toc22101808" w:history="1">
+          <w:hyperlink w:anchor="_Toc22119630" w:history="1">
             <w:r>
               <w:rPr>
                 <w:rStyle w:val="Hyperlink"/>
@@ -2391,7 +2492,7 @@
                 <w:noProof/>
                 <w:webHidden/>
               </w:rPr>
-              <w:instrText xml:space="preserve"> PAGEREF _Toc22101808 \h </w:instrText>
+              <w:instrText xml:space="preserve"> PAGEREF _Toc22119630 \h </w:instrText>
             </w:r>
             <w:r>
               <w:rPr>
@@ -2435,7 +2536,7 @@
               <w:sz w:val="22"/>
             </w:rPr>
           </w:pPr>
-          <w:hyperlink w:anchor="_Toc22101809" w:history="1">
+          <w:hyperlink w:anchor="_Toc22119631" w:history="1">
             <w:r>
               <w:rPr>
                 <w:rStyle w:val="Hyperlink"/>
@@ -2479,7 +2580,7 @@
                 <w:noProof/>
                 <w:webHidden/>
               </w:rPr>
-              <w:instrText xml:space="preserve"> PAGEREF _Toc22101809 \h </w:instrText>
+              <w:instrText xml:space="preserve"> PAGEREF _Toc22119631 \h </w:instrText>
             </w:r>
             <w:r>
               <w:rPr>
@@ -2499,7 +2600,7 @@
                 <w:noProof/>
                 <w:webHidden/>
               </w:rPr>
-              <w:t>3</w:t>
+              <w:t>4</w:t>
             </w:r>
             <w:r>
               <w:rPr>
@@ -2523,7 +2624,7 @@
               <w:sz w:val="22"/>
             </w:rPr>
           </w:pPr>
-          <w:hyperlink w:anchor="_Toc22101810" w:history="1">
+          <w:hyperlink w:anchor="_Toc22119632" w:history="1">
             <w:r>
               <w:rPr>
                 <w:rStyle w:val="Hyperlink"/>
@@ -2567,7 +2668,7 @@
                 <w:noProof/>
                 <w:webHidden/>
               </w:rPr>
-              <w:instrText xml:space="preserve"> PAGEREF _Toc22101810 \h </w:instrText>
+              <w:instrText xml:space="preserve"> PAGEREF _Toc22119632 \h </w:instrText>
             </w:r>
             <w:r>
               <w:rPr>
@@ -2587,7 +2688,7 @@
                 <w:noProof/>
                 <w:webHidden/>
               </w:rPr>
-              <w:t>3</w:t>
+              <w:t>4</w:t>
             </w:r>
             <w:r>
               <w:rPr>
@@ -2611,7 +2712,7 @@
               <w:sz w:val="22"/>
             </w:rPr>
           </w:pPr>
-          <w:hyperlink w:anchor="_Toc22101811" w:history="1">
+          <w:hyperlink w:anchor="_Toc22119633" w:history="1">
             <w:r>
               <w:rPr>
                 <w:rStyle w:val="Hyperlink"/>
@@ -2655,7 +2756,7 @@
                 <w:noProof/>
                 <w:webHidden/>
               </w:rPr>
-              <w:instrText xml:space="preserve"> PAGEREF _Toc22101811 \h </w:instrText>
+              <w:instrText xml:space="preserve"> PAGEREF _Toc22119633 \h </w:instrText>
             </w:r>
             <w:r>
               <w:rPr>
@@ -2675,7 +2776,7 @@
                 <w:noProof/>
                 <w:webHidden/>
               </w:rPr>
-              <w:t>4</w:t>
+              <w:t>5</w:t>
             </w:r>
             <w:r>
               <w:rPr>
@@ -2699,7 +2800,7 @@
               <w:sz w:val="22"/>
             </w:rPr>
           </w:pPr>
-          <w:hyperlink w:anchor="_Toc22101812" w:history="1">
+          <w:hyperlink w:anchor="_Toc22119634" w:history="1">
             <w:r>
               <w:rPr>
                 <w:rStyle w:val="Hyperlink"/>
@@ -2743,7 +2844,7 @@
                 <w:noProof/>
                 <w:webHidden/>
               </w:rPr>
-              <w:instrText xml:space="preserve"> PAGEREF _Toc22101812 \h </w:instrText>
+              <w:instrText xml:space="preserve"> PAGEREF _Toc22119634 \h </w:instrText>
             </w:r>
             <w:r>
               <w:rPr>
@@ -2763,7 +2864,7 @@
                 <w:noProof/>
                 <w:webHidden/>
               </w:rPr>
-              <w:t>6</w:t>
+              <w:t>7</w:t>
             </w:r>
             <w:r>
               <w:rPr>
@@ -2787,7 +2888,7 @@
               <w:sz w:val="22"/>
             </w:rPr>
           </w:pPr>
-          <w:hyperlink w:anchor="_Toc22101813" w:history="1">
+          <w:hyperlink w:anchor="_Toc22119635" w:history="1">
             <w:r>
               <w:rPr>
                 <w:rStyle w:val="Hyperlink"/>
@@ -2831,7 +2932,7 @@
                 <w:noProof/>
                 <w:webHidden/>
               </w:rPr>
-              <w:instrText xml:space="preserve"> PAGEREF _Toc22101813 \h </w:instrText>
+              <w:instrText xml:space="preserve"> PAGEREF _Toc22119635 \h </w:instrText>
             </w:r>
             <w:r>
               <w:rPr>
@@ -2851,7 +2952,7 @@
                 <w:noProof/>
                 <w:webHidden/>
               </w:rPr>
-              <w:t>7</w:t>
+              <w:t>8</w:t>
             </w:r>
             <w:r>
               <w:rPr>
@@ -2874,7 +2975,7 @@
               <w:sz w:val="22"/>
             </w:rPr>
           </w:pPr>
-          <w:hyperlink w:anchor="_Toc22101814" w:history="1">
+          <w:hyperlink w:anchor="_Toc22119636" w:history="1">
             <w:r>
               <w:rPr>
                 <w:rStyle w:val="Hyperlink"/>
@@ -2902,7 +3003,7 @@
                 <w:noProof/>
                 <w:webHidden/>
               </w:rPr>
-              <w:instrText xml:space="preserve"> PAGEREF _Toc22101814 \h </w:instrText>
+              <w:instrText xml:space="preserve"> PAGEREF _Toc22119636 \h </w:instrText>
             </w:r>
             <w:r>
               <w:rPr>
@@ -2922,7 +3023,7 @@
                 <w:noProof/>
                 <w:webHidden/>
               </w:rPr>
-              <w:t>8</w:t>
+              <w:t>9</w:t>
             </w:r>
             <w:r>
               <w:rPr>
@@ -2985,7 +3086,7 @@
           <w:rFonts w:cs="Times New Roman"/>
         </w:rPr>
       </w:pPr>
-      <w:bookmarkStart w:id="10" w:name="_Toc22101802"/>
+      <w:bookmarkStart w:id="9" w:name="_Toc22119624"/>
       <w:r>
         <w:rPr>
           <w:rFonts w:cs="Times New Roman"/>
@@ -2993,7 +3094,7 @@
         <w:lastRenderedPageBreak/>
         <w:t>LIST OF FIGURES</w:t>
       </w:r>
-      <w:bookmarkEnd w:id="10"/>
+      <w:bookmarkEnd w:id="9"/>
     </w:p>
     <w:p>
       <w:pPr>
@@ -3001,9 +3102,8 @@
         <w:tabs>
           <w:tab w:val="right" w:leader="dot" w:pos="9350"/>
         </w:tabs>
-        <w:spacing w:line="360" w:lineRule="auto"/>
-        <w:rPr>
-          <w:rFonts w:eastAsiaTheme="minorEastAsia" w:cs="Times New Roman"/>
+        <w:rPr>
+          <w:rFonts w:asciiTheme="minorHAnsi" w:eastAsiaTheme="minorEastAsia" w:hAnsiTheme="minorHAnsi"/>
           <w:noProof/>
           <w:sz w:val="22"/>
         </w:rPr>
@@ -3026,18 +3126,16 @@
         </w:rPr>
         <w:fldChar w:fldCharType="separate"/>
       </w:r>
-      <w:hyperlink w:anchor="_Toc22070533" w:history="1">
+      <w:hyperlink w:anchor="_Toc22119637" w:history="1">
         <w:r>
           <w:rPr>
             <w:rStyle w:val="Hyperlink"/>
-            <w:rFonts w:cs="Times New Roman"/>
             <w:noProof/>
           </w:rPr>
-          <w:t>Figure 1.1 Picture showing over irrigated land</w:t>
+          <w:t>Figure 1.1 Poor yield due to under irrigation (krcu.org, 2013)</w:t>
         </w:r>
         <w:r>
           <w:rPr>
-            <w:rFonts w:cs="Times New Roman"/>
             <w:noProof/>
             <w:webHidden/>
           </w:rPr>
@@ -3045,7 +3143,6 @@
         </w:r>
         <w:r>
           <w:rPr>
-            <w:rFonts w:cs="Times New Roman"/>
             <w:noProof/>
             <w:webHidden/>
           </w:rPr>
@@ -3053,22 +3150,19 @@
         </w:r>
         <w:r>
           <w:rPr>
-            <w:rFonts w:cs="Times New Roman"/>
             <w:noProof/>
             <w:webHidden/>
           </w:rPr>
-          <w:instrText xml:space="preserve"> PAGEREF _Toc22070533 \h </w:instrText>
+          <w:instrText xml:space="preserve"> PAGEREF _Toc22119637 \h </w:instrText>
         </w:r>
         <w:r>
           <w:rPr>
-            <w:rFonts w:cs="Times New Roman"/>
             <w:noProof/>
             <w:webHidden/>
           </w:rPr>
         </w:r>
         <w:r>
           <w:rPr>
-            <w:rFonts w:cs="Times New Roman"/>
             <w:noProof/>
             <w:webHidden/>
           </w:rPr>
@@ -3076,7 +3170,6 @@
         </w:r>
         <w:r>
           <w:rPr>
-            <w:rFonts w:cs="Times New Roman"/>
             <w:noProof/>
             <w:webHidden/>
           </w:rPr>
@@ -3084,7 +3177,6 @@
         </w:r>
         <w:r>
           <w:rPr>
-            <w:rFonts w:cs="Times New Roman"/>
             <w:noProof/>
             <w:webHidden/>
           </w:rPr>
@@ -3098,25 +3190,23 @@
         <w:tabs>
           <w:tab w:val="right" w:leader="dot" w:pos="9350"/>
         </w:tabs>
-        <w:spacing w:line="360" w:lineRule="auto"/>
-        <w:rPr>
-          <w:rFonts w:eastAsiaTheme="minorEastAsia" w:cs="Times New Roman"/>
+        <w:rPr>
+          <w:rFonts w:asciiTheme="minorHAnsi" w:eastAsiaTheme="minorEastAsia" w:hAnsiTheme="minorHAnsi"/>
           <w:noProof/>
           <w:sz w:val="22"/>
         </w:rPr>
       </w:pPr>
-      <w:hyperlink w:anchor="_Toc22070534" w:history="1">
+      <w:hyperlink w:anchor="_Toc22119638" w:history="1">
         <w:r>
           <w:rPr>
             <w:rStyle w:val="Hyperlink"/>
             <w:rFonts w:cs="Times New Roman"/>
             <w:noProof/>
           </w:rPr>
-          <w:t>Figure 1.2 The Design and Development model.</w:t>
+          <w:t>Figure 1.2 Picture showing over irrigated land (Columbia.edu, )</w:t>
         </w:r>
         <w:r>
           <w:rPr>
-            <w:rFonts w:cs="Times New Roman"/>
             <w:noProof/>
             <w:webHidden/>
           </w:rPr>
@@ -3124,7 +3214,6 @@
         </w:r>
         <w:r>
           <w:rPr>
-            <w:rFonts w:cs="Times New Roman"/>
             <w:noProof/>
             <w:webHidden/>
           </w:rPr>
@@ -3132,22 +3221,19 @@
         </w:r>
         <w:r>
           <w:rPr>
-            <w:rFonts w:cs="Times New Roman"/>
             <w:noProof/>
             <w:webHidden/>
           </w:rPr>
-          <w:instrText xml:space="preserve"> PAGEREF _Toc22070534 \h </w:instrText>
+          <w:instrText xml:space="preserve"> PAGEREF _Toc22119638 \h </w:instrText>
         </w:r>
         <w:r>
           <w:rPr>
-            <w:rFonts w:cs="Times New Roman"/>
             <w:noProof/>
             <w:webHidden/>
           </w:rPr>
         </w:r>
         <w:r>
           <w:rPr>
-            <w:rFonts w:cs="Times New Roman"/>
             <w:noProof/>
             <w:webHidden/>
           </w:rPr>
@@ -3155,15 +3241,13 @@
         </w:r>
         <w:r>
           <w:rPr>
-            <w:rFonts w:cs="Times New Roman"/>
             <w:noProof/>
             <w:webHidden/>
           </w:rPr>
-          <w:t>5</w:t>
+          <w:t>3</w:t>
         </w:r>
         <w:r>
           <w:rPr>
-            <w:rFonts w:cs="Times New Roman"/>
             <w:noProof/>
             <w:webHidden/>
           </w:rPr>
@@ -3177,25 +3261,23 @@
         <w:tabs>
           <w:tab w:val="right" w:leader="dot" w:pos="9350"/>
         </w:tabs>
-        <w:spacing w:line="360" w:lineRule="auto"/>
-        <w:rPr>
-          <w:rFonts w:eastAsiaTheme="minorEastAsia" w:cs="Times New Roman"/>
+        <w:rPr>
+          <w:rFonts w:asciiTheme="minorHAnsi" w:eastAsiaTheme="minorEastAsia" w:hAnsiTheme="minorHAnsi"/>
           <w:noProof/>
           <w:sz w:val="22"/>
         </w:rPr>
       </w:pPr>
-      <w:hyperlink w:anchor="_Toc22070535" w:history="1">
+      <w:hyperlink w:anchor="_Toc22119639" w:history="1">
         <w:r>
           <w:rPr>
             <w:rStyle w:val="Hyperlink"/>
             <w:rFonts w:cs="Times New Roman"/>
             <w:noProof/>
           </w:rPr>
-          <w:t>Figure 1.3 Project Timeline</w:t>
+          <w:t>Figure 1.3 The Design and Development model.</w:t>
         </w:r>
         <w:r>
           <w:rPr>
-            <w:rFonts w:cs="Times New Roman"/>
             <w:noProof/>
             <w:webHidden/>
           </w:rPr>
@@ -3203,7 +3285,6 @@
         </w:r>
         <w:r>
           <w:rPr>
-            <w:rFonts w:cs="Times New Roman"/>
             <w:noProof/>
             <w:webHidden/>
           </w:rPr>
@@ -3211,22 +3292,19 @@
         </w:r>
         <w:r>
           <w:rPr>
-            <w:rFonts w:cs="Times New Roman"/>
             <w:noProof/>
             <w:webHidden/>
           </w:rPr>
-          <w:instrText xml:space="preserve"> PAGEREF _Toc22070535 \h </w:instrText>
+          <w:instrText xml:space="preserve"> PAGEREF _Toc22119639 \h </w:instrText>
         </w:r>
         <w:r>
           <w:rPr>
-            <w:rFonts w:cs="Times New Roman"/>
             <w:noProof/>
             <w:webHidden/>
           </w:rPr>
         </w:r>
         <w:r>
           <w:rPr>
-            <w:rFonts w:cs="Times New Roman"/>
             <w:noProof/>
             <w:webHidden/>
           </w:rPr>
@@ -3234,7 +3312,6 @@
         </w:r>
         <w:r>
           <w:rPr>
-            <w:rFonts w:cs="Times New Roman"/>
             <w:noProof/>
             <w:webHidden/>
           </w:rPr>
@@ -3242,7 +3319,6 @@
         </w:r>
         <w:r>
           <w:rPr>
-            <w:rFonts w:cs="Times New Roman"/>
             <w:noProof/>
             <w:webHidden/>
           </w:rPr>
@@ -3252,6 +3328,77 @@
     </w:p>
     <w:p>
       <w:pPr>
+        <w:pStyle w:val="TableofFigures"/>
+        <w:tabs>
+          <w:tab w:val="right" w:leader="dot" w:pos="9350"/>
+        </w:tabs>
+        <w:rPr>
+          <w:rFonts w:asciiTheme="minorHAnsi" w:eastAsiaTheme="minorEastAsia" w:hAnsiTheme="minorHAnsi"/>
+          <w:noProof/>
+          <w:sz w:val="22"/>
+        </w:rPr>
+      </w:pPr>
+      <w:hyperlink w:anchor="_Toc22119640" w:history="1">
+        <w:r>
+          <w:rPr>
+            <w:rStyle w:val="Hyperlink"/>
+            <w:rFonts w:cs="Times New Roman"/>
+            <w:noProof/>
+          </w:rPr>
+          <w:t>Figure 1.4 Project Timeline</w:t>
+        </w:r>
+        <w:r>
+          <w:rPr>
+            <w:noProof/>
+            <w:webHidden/>
+          </w:rPr>
+          <w:tab/>
+        </w:r>
+        <w:r>
+          <w:rPr>
+            <w:noProof/>
+            <w:webHidden/>
+          </w:rPr>
+          <w:fldChar w:fldCharType="begin"/>
+        </w:r>
+        <w:r>
+          <w:rPr>
+            <w:noProof/>
+            <w:webHidden/>
+          </w:rPr>
+          <w:instrText xml:space="preserve"> PAGEREF _Toc22119640 \h </w:instrText>
+        </w:r>
+        <w:r>
+          <w:rPr>
+            <w:noProof/>
+            <w:webHidden/>
+          </w:rPr>
+        </w:r>
+        <w:r>
+          <w:rPr>
+            <w:noProof/>
+            <w:webHidden/>
+          </w:rPr>
+          <w:fldChar w:fldCharType="separate"/>
+        </w:r>
+        <w:r>
+          <w:rPr>
+            <w:noProof/>
+            <w:webHidden/>
+          </w:rPr>
+          <w:t>7</w:t>
+        </w:r>
+        <w:r>
+          <w:rPr>
+            <w:noProof/>
+            <w:webHidden/>
+          </w:rPr>
+          <w:fldChar w:fldCharType="end"/>
+        </w:r>
+      </w:hyperlink>
+    </w:p>
+    <w:p>
+      <w:pPr>
         <w:spacing w:line="360" w:lineRule="auto"/>
         <w:rPr>
           <w:rFonts w:cs="Times New Roman"/>
@@ -3308,7 +3455,7 @@
           <w:rFonts w:cs="Times New Roman"/>
         </w:rPr>
       </w:pPr>
-      <w:bookmarkStart w:id="11" w:name="_Toc22101803"/>
+      <w:bookmarkStart w:id="10" w:name="_Toc22119625"/>
       <w:r>
         <w:rPr>
           <w:rFonts w:cs="Times New Roman"/>
@@ -3316,7 +3463,7 @@
         <w:lastRenderedPageBreak/>
         <w:t>LIST OF TABLES</w:t>
       </w:r>
-      <w:bookmarkEnd w:id="11"/>
+      <w:bookmarkEnd w:id="10"/>
       <w:r>
         <w:rPr>
           <w:rFonts w:cs="Times New Roman"/>
@@ -3330,9 +3477,8 @@
         <w:tabs>
           <w:tab w:val="right" w:leader="dot" w:pos="9350"/>
         </w:tabs>
-        <w:spacing w:line="360" w:lineRule="auto"/>
-        <w:rPr>
-          <w:rFonts w:eastAsiaTheme="minorEastAsia" w:cs="Times New Roman"/>
+        <w:rPr>
+          <w:rFonts w:asciiTheme="minorHAnsi" w:eastAsiaTheme="minorEastAsia" w:hAnsiTheme="minorHAnsi"/>
           <w:noProof/>
           <w:sz w:val="22"/>
         </w:rPr>
@@ -3355,7 +3501,7 @@
         </w:rPr>
         <w:fldChar w:fldCharType="separate"/>
       </w:r>
-      <w:hyperlink w:anchor="_Toc22074725" w:history="1">
+      <w:hyperlink w:anchor="_Toc22119641" w:history="1">
         <w:r>
           <w:rPr>
             <w:rStyle w:val="Hyperlink"/>
@@ -3366,7 +3512,6 @@
         </w:r>
         <w:r>
           <w:rPr>
-            <w:rFonts w:cs="Times New Roman"/>
             <w:noProof/>
             <w:webHidden/>
           </w:rPr>
@@ -3374,7 +3519,6 @@
         </w:r>
         <w:r>
           <w:rPr>
-            <w:rFonts w:cs="Times New Roman"/>
             <w:noProof/>
             <w:webHidden/>
           </w:rPr>
@@ -3382,22 +3526,19 @@
         </w:r>
         <w:r>
           <w:rPr>
-            <w:rFonts w:cs="Times New Roman"/>
             <w:noProof/>
             <w:webHidden/>
           </w:rPr>
-          <w:instrText xml:space="preserve"> PAGEREF _Toc22074725 \h </w:instrText>
+          <w:instrText xml:space="preserve"> PAGEREF _Toc22119641 \h </w:instrText>
         </w:r>
         <w:r>
           <w:rPr>
-            <w:rFonts w:cs="Times New Roman"/>
             <w:noProof/>
             <w:webHidden/>
           </w:rPr>
         </w:r>
         <w:r>
           <w:rPr>
-            <w:rFonts w:cs="Times New Roman"/>
             <w:noProof/>
             <w:webHidden/>
           </w:rPr>
@@ -3405,15 +3546,13 @@
         </w:r>
         <w:r>
           <w:rPr>
-            <w:rFonts w:cs="Times New Roman"/>
             <w:noProof/>
             <w:webHidden/>
           </w:rPr>
-          <w:t>6</w:t>
+          <w:t>7</w:t>
         </w:r>
         <w:r>
           <w:rPr>
-            <w:rFonts w:cs="Times New Roman"/>
             <w:noProof/>
             <w:webHidden/>
           </w:rPr>
@@ -3489,8 +3628,8 @@
           <w:rFonts w:cs="Times New Roman"/>
         </w:rPr>
       </w:pPr>
-      <w:bookmarkStart w:id="12" w:name="_Toc21676362"/>
-      <w:bookmarkStart w:id="13" w:name="_Toc22101804"/>
+      <w:bookmarkStart w:id="11" w:name="_Toc21676362"/>
+      <w:bookmarkStart w:id="12" w:name="_Toc22119626"/>
       <w:r>
         <w:rPr>
           <w:rFonts w:cs="Times New Roman"/>
@@ -3498,8 +3637,8 @@
         <w:lastRenderedPageBreak/>
         <w:t>CHAPTER ONE - INTRODUCTORY CHAPTER</w:t>
       </w:r>
+      <w:bookmarkEnd w:id="11"/>
       <w:bookmarkEnd w:id="12"/>
-      <w:bookmarkEnd w:id="13"/>
       <w:r>
         <w:rPr>
           <w:rFonts w:cs="Times New Roman"/>
@@ -3520,22 +3659,22 @@
           <w:rFonts w:cs="Times New Roman"/>
         </w:rPr>
       </w:pPr>
-      <w:bookmarkStart w:id="14" w:name="_Toc21676363"/>
+      <w:bookmarkStart w:id="13" w:name="_Toc21676363"/>
       <w:r>
         <w:rPr>
           <w:rFonts w:cs="Times New Roman"/>
         </w:rPr>
         <w:t xml:space="preserve"> </w:t>
       </w:r>
-      <w:bookmarkStart w:id="15" w:name="_Toc22101805"/>
+      <w:bookmarkStart w:id="14" w:name="_Toc22119627"/>
       <w:r>
         <w:rPr>
           <w:rFonts w:cs="Times New Roman"/>
         </w:rPr>
         <w:t>Introduction</w:t>
       </w:r>
+      <w:bookmarkEnd w:id="13"/>
       <w:bookmarkEnd w:id="14"/>
-      <w:bookmarkEnd w:id="15"/>
       <w:r>
         <w:rPr>
           <w:rFonts w:cs="Times New Roman"/>
@@ -3545,7 +3684,7 @@
     </w:p>
     <w:p>
       <w:pPr>
-        <w:spacing w:line="360" w:lineRule="auto"/>
+        <w:spacing w:before="240" w:line="360" w:lineRule="auto"/>
         <w:rPr>
           <w:rFonts w:cs="Times New Roman"/>
           <w:b/>
@@ -3560,15 +3699,7 @@
           <w:sz w:val="24"/>
           <w:szCs w:val="24"/>
         </w:rPr>
-        <w:t>World climate change is causing a major blow on global water supplies. 70% of world’s fresh water is used for irrigation purposes, it is therefore important to develop and leverage trending technologies to monitor and control agricultural fields for sustainable and efficient water use. Irrigation should meet specific plant water demands to avoid over</w:t>
-      </w:r>
-      <w:r>
-        <w:rPr>
-          <w:rFonts w:cs="Times New Roman"/>
-          <w:b/>
-          <w:szCs w:val="24"/>
-        </w:rPr>
-        <w:t xml:space="preserve"> </w:t>
+        <w:t>World climate change is causing a major blow on global water supplies. 70% of world’s fresh water is used for irrigation purposes, it is therefore important to develop and leverage trending technologies to monitor and control agricultural fields for sustainable and efficient water use</w:t>
       </w:r>
       <w:r>
         <w:rPr>
@@ -3578,15 +3709,7 @@
           <w:sz w:val="24"/>
           <w:szCs w:val="24"/>
         </w:rPr>
-        <w:t>and under irrigation. This can be attained by performing irrigation operations basing on time, forecast and present soil moisture contents. Precision irrigation aims to find and quantify plant water needs in a smart way (Smith, 2011). This field of study is very helpful in estimating farming parameters like fertilizers and other input needs</w:t>
-      </w:r>
-      <w:r>
-        <w:rPr>
-          <w:rFonts w:cs="Times New Roman"/>
-          <w:b/>
-          <w:szCs w:val="24"/>
-        </w:rPr>
-        <w:t xml:space="preserve"> </w:t>
+        <w:t xml:space="preserve"> (Victor et al., 2009)</w:t>
       </w:r>
       <w:r>
         <w:rPr>
@@ -3596,7 +3719,7 @@
           <w:sz w:val="24"/>
           <w:szCs w:val="24"/>
         </w:rPr>
-        <w:t>by assessing soil conditions, thus preventing inflexible</w:t>
+        <w:t>. Irrigation should meet specific plant water demands to avoid over</w:t>
       </w:r>
       <w:r>
         <w:rPr>
@@ -3614,7 +3737,7 @@
           <w:sz w:val="24"/>
           <w:szCs w:val="24"/>
         </w:rPr>
-        <w:t>practices in farming. The irrigation amount and timing is based on measurements</w:t>
+        <w:t>and under irrigation. This can be attained by performing irrigation operations basing on time, forecast and present soil moisture contents. Precision irrigation aims to find and quantify plant water needs in a smart way (Smith, 2011). This field of study is very helpful in estimating farming parameters like fertilizers and other input needs</w:t>
       </w:r>
       <w:r>
         <w:rPr>
@@ -3632,7 +3755,7 @@
           <w:sz w:val="24"/>
           <w:szCs w:val="24"/>
         </w:rPr>
-        <w:t>of soil, plant, and climatic variables from which the plant water need is inferred. Precision</w:t>
+        <w:t>by assessing soil conditions, thus preventing inflexible</w:t>
       </w:r>
       <w:r>
         <w:rPr>
@@ -3650,7 +3773,7 @@
           <w:sz w:val="24"/>
           <w:szCs w:val="24"/>
         </w:rPr>
-        <w:t>irrigation and artificial intelligence applications have shown to improve water use efficiency, reduce energy consumption, and enhance</w:t>
+        <w:t>practices in farming. The irrigation amount and timing is based on measurements</w:t>
       </w:r>
       <w:r>
         <w:rPr>
@@ -3668,7 +3791,7 @@
           <w:sz w:val="24"/>
           <w:szCs w:val="24"/>
         </w:rPr>
-        <w:t>crop productivity by leveraging advances in control systems, and optimization algorithms.</w:t>
+        <w:t>of soil, plant, and climatic variables from which the plant water need is inferred. Precision</w:t>
       </w:r>
       <w:r>
         <w:rPr>
@@ -3678,73 +3801,7 @@
         </w:rPr>
         <w:t xml:space="preserve"> </w:t>
       </w:r>
-    </w:p>
-    <w:p>
-      <w:pPr>
-        <w:pStyle w:val="Heading2"/>
-        <w:spacing w:line="360" w:lineRule="auto"/>
-        <w:rPr>
-          <w:rFonts w:cs="Times New Roman"/>
-        </w:rPr>
-      </w:pPr>
-      <w:bookmarkStart w:id="16" w:name="_Toc21676364"/>
-      <w:r>
-        <w:rPr>
-          <w:rFonts w:cs="Times New Roman"/>
-        </w:rPr>
-        <w:t xml:space="preserve"> </w:t>
-      </w:r>
-      <w:bookmarkStart w:id="17" w:name="_Toc22101806"/>
-      <w:r>
-        <w:rPr>
-          <w:rFonts w:cs="Times New Roman"/>
-        </w:rPr>
-        <w:t>Background</w:t>
-      </w:r>
-      <w:bookmarkEnd w:id="16"/>
-      <w:bookmarkEnd w:id="17"/>
-      <w:r>
-        <w:rPr>
-          <w:rFonts w:cs="Times New Roman"/>
-          <w:b w:val="0"/>
-          <w:sz w:val="23"/>
-        </w:rPr>
-        <w:t xml:space="preserve"> </w:t>
-      </w:r>
-    </w:p>
-    <w:p>
-      <w:pPr>
-        <w:spacing w:line="360" w:lineRule="auto"/>
-        <w:ind w:left="-5"/>
-        <w:rPr>
-          <w:rFonts w:cs="Times New Roman"/>
-          <w:szCs w:val="24"/>
-        </w:rPr>
-      </w:pPr>
-      <w:r>
-        <w:rPr>
-          <w:rFonts w:cs="Times New Roman"/>
-          <w:szCs w:val="24"/>
-        </w:rPr>
-        <w:t>With the drive to rebuild and grow our economy, it is now imperative that we utilize our abundant resources on the agricultural front. Agriculture occupies a central space in the Zimbabwean economy and has the potential to significantly reduce poverty, enhance economic growth and with time entrench economic stability.</w:t>
-      </w:r>
-    </w:p>
-    <w:p>
-      <w:pPr>
-        <w:spacing w:line="360" w:lineRule="auto"/>
-        <w:ind w:left="-5"/>
-        <w:rPr>
-          <w:rFonts w:cs="Times New Roman"/>
-          <w:color w:val="747474"/>
-          <w:sz w:val="20"/>
-          <w:szCs w:val="20"/>
-        </w:rPr>
-      </w:pPr>
-    </w:p>
-    <w:p>
-      <w:pPr>
-        <w:spacing w:line="360" w:lineRule="auto"/>
-        <w:ind w:left="-5"/>
+      <w:r>
         <w:rPr>
           <w:rStyle w:val="fontstyle01"/>
           <w:rFonts w:ascii="Times New Roman" w:hAnsi="Times New Roman" w:cs="Times New Roman"/>
@@ -3752,7 +3809,16 @@
           <w:sz w:val="24"/>
           <w:szCs w:val="24"/>
         </w:rPr>
-      </w:pPr>
+        <w:t>irrigation and artificial intelligence applications have shown to improve water use efficiency, reduce energy consumption, and enhance</w:t>
+      </w:r>
+      <w:r>
+        <w:rPr>
+          <w:rFonts w:cs="Times New Roman"/>
+          <w:b/>
+          <w:szCs w:val="24"/>
+        </w:rPr>
+        <w:t xml:space="preserve"> </w:t>
+      </w:r>
       <w:r>
         <w:rPr>
           <w:rStyle w:val="fontstyle01"/>
@@ -3761,7 +3827,7 @@
           <w:sz w:val="24"/>
           <w:szCs w:val="24"/>
         </w:rPr>
-        <w:t>According to the Food and Agriculture Organization, 70% of Zimbabwe’s</w:t>
+        <w:t>crop productivity by leveraging advances in control systems, and optimization algorithms.</w:t>
       </w:r>
       <w:r>
         <w:rPr>
@@ -3771,7 +3837,73 @@
         </w:rPr>
         <w:t xml:space="preserve"> </w:t>
       </w:r>
-      <w:r>
+    </w:p>
+    <w:p>
+      <w:pPr>
+        <w:pStyle w:val="Heading2"/>
+        <w:spacing w:line="360" w:lineRule="auto"/>
+        <w:rPr>
+          <w:rFonts w:cs="Times New Roman"/>
+        </w:rPr>
+      </w:pPr>
+      <w:bookmarkStart w:id="15" w:name="_Toc21676364"/>
+      <w:r>
+        <w:rPr>
+          <w:rFonts w:cs="Times New Roman"/>
+        </w:rPr>
+        <w:t xml:space="preserve"> </w:t>
+      </w:r>
+      <w:bookmarkStart w:id="16" w:name="_Toc22119628"/>
+      <w:r>
+        <w:rPr>
+          <w:rFonts w:cs="Times New Roman"/>
+        </w:rPr>
+        <w:t>Background</w:t>
+      </w:r>
+      <w:bookmarkEnd w:id="15"/>
+      <w:bookmarkEnd w:id="16"/>
+      <w:r>
+        <w:rPr>
+          <w:rFonts w:cs="Times New Roman"/>
+          <w:b w:val="0"/>
+          <w:sz w:val="23"/>
+        </w:rPr>
+        <w:t xml:space="preserve"> </w:t>
+      </w:r>
+    </w:p>
+    <w:p>
+      <w:pPr>
+        <w:spacing w:line="360" w:lineRule="auto"/>
+        <w:ind w:left="-5"/>
+        <w:rPr>
+          <w:rFonts w:cs="Times New Roman"/>
+          <w:szCs w:val="24"/>
+        </w:rPr>
+      </w:pPr>
+      <w:r>
+        <w:rPr>
+          <w:rFonts w:cs="Times New Roman"/>
+          <w:szCs w:val="24"/>
+        </w:rPr>
+        <w:t>With the drive to rebuild and grow our economy, it is now imperative that we utilize our abundant resources on the agricultural front. Agriculture occupies a central space in the Zimbabwean economy and has the potential to significantly reduce poverty, enhance economic growth and with time entrench economic stability.</w:t>
+      </w:r>
+    </w:p>
+    <w:p>
+      <w:pPr>
+        <w:spacing w:line="360" w:lineRule="auto"/>
+        <w:ind w:left="-5"/>
+        <w:rPr>
+          <w:rFonts w:cs="Times New Roman"/>
+          <w:color w:val="747474"/>
+          <w:sz w:val="20"/>
+          <w:szCs w:val="20"/>
+        </w:rPr>
+      </w:pPr>
+    </w:p>
+    <w:p>
+      <w:pPr>
+        <w:spacing w:line="360" w:lineRule="auto"/>
+        <w:ind w:left="-5"/>
         <w:rPr>
           <w:rStyle w:val="fontstyle01"/>
           <w:rFonts w:ascii="Times New Roman" w:hAnsi="Times New Roman" w:cs="Times New Roman"/>
@@ -3779,16 +3911,7 @@
           <w:sz w:val="24"/>
           <w:szCs w:val="24"/>
         </w:rPr>
-        <w:t>population depends on agriculture. Climate change is threatening</w:t>
-      </w:r>
-      <w:r>
-        <w:rPr>
-          <w:rFonts w:cs="Times New Roman"/>
-          <w:b/>
-          <w:szCs w:val="24"/>
-        </w:rPr>
-        <w:t xml:space="preserve"> </w:t>
-      </w:r>
+      </w:pPr>
       <w:r>
         <w:rPr>
           <w:rStyle w:val="fontstyle01"/>
@@ -3797,7 +3920,7 @@
           <w:sz w:val="24"/>
           <w:szCs w:val="24"/>
         </w:rPr>
-        <w:t>agriculture productivity and making worse some of Zimbabwe’s key agriculture challenges which are</w:t>
+        <w:t>According to the Food and Agriculture Organization, 70% of Zimbabwe’s</w:t>
       </w:r>
       <w:r>
         <w:rPr>
@@ -3815,7 +3938,7 @@
           <w:sz w:val="24"/>
           <w:szCs w:val="24"/>
         </w:rPr>
-        <w:t>low soil fertility and reliance on rain fed systems. In 2012, 76% of rural households lived below the poverty datum line and 32%</w:t>
+        <w:t>population depends on agriculture. Climate change is threatening</w:t>
       </w:r>
       <w:r>
         <w:rPr>
@@ -3833,13 +3956,17 @@
           <w:sz w:val="24"/>
           <w:szCs w:val="24"/>
         </w:rPr>
-        <w:t>of children under five were stunted as a result of malnutrition</w:t>
-      </w:r>
-    </w:p>
-    <w:p>
-      <w:pPr>
-        <w:spacing w:line="360" w:lineRule="auto"/>
-        <w:ind w:left="-5"/>
+        <w:t>agriculture productivity and making worse some of Zimbabwe’s key agriculture challenges which are</w:t>
+      </w:r>
+      <w:r>
+        <w:rPr>
+          <w:rFonts w:cs="Times New Roman"/>
+          <w:b/>
+          <w:szCs w:val="24"/>
+        </w:rPr>
+        <w:t xml:space="preserve"> </w:t>
+      </w:r>
+      <w:r>
         <w:rPr>
           <w:rStyle w:val="fontstyle01"/>
           <w:rFonts w:ascii="Times New Roman" w:hAnsi="Times New Roman" w:cs="Times New Roman"/>
@@ -3847,7 +3974,16 @@
           <w:sz w:val="24"/>
           <w:szCs w:val="24"/>
         </w:rPr>
-      </w:pPr>
+        <w:t>low soil fertility and reliance on rain fed systems. In 2012, 76% of rural households lived below the poverty datum line and 32%</w:t>
+      </w:r>
+      <w:r>
+        <w:rPr>
+          <w:rFonts w:cs="Times New Roman"/>
+          <w:b/>
+          <w:szCs w:val="24"/>
+        </w:rPr>
+        <w:t xml:space="preserve"> </w:t>
+      </w:r>
       <w:r>
         <w:rPr>
           <w:rStyle w:val="fontstyle01"/>
@@ -3856,17 +3992,13 @@
           <w:sz w:val="24"/>
           <w:szCs w:val="24"/>
         </w:rPr>
-        <w:t>The continuous increase in food demand requires a rapid improvement in food production</w:t>
-      </w:r>
-      <w:r>
-        <w:rPr>
-          <w:rFonts w:cs="Times New Roman"/>
-          <w:b/>
-          <w:szCs w:val="24"/>
-        </w:rPr>
-        <w:t xml:space="preserve"> </w:t>
-      </w:r>
-      <w:r>
+        <w:t>of children under five were stunted as a result of malnutrition</w:t>
+      </w:r>
+    </w:p>
+    <w:p>
+      <w:pPr>
+        <w:spacing w:line="360" w:lineRule="auto"/>
+        <w:ind w:left="-5"/>
         <w:rPr>
           <w:rStyle w:val="fontstyle01"/>
           <w:rFonts w:ascii="Times New Roman" w:hAnsi="Times New Roman" w:cs="Times New Roman"/>
@@ -3874,16 +4006,7 @@
           <w:sz w:val="24"/>
           <w:szCs w:val="24"/>
         </w:rPr>
-        <w:t>technologies. Food insecurity is a major challenge in</w:t>
-      </w:r>
-      <w:r>
-        <w:rPr>
-          <w:rStyle w:val="fontstyle01"/>
-          <w:rFonts w:ascii="Times New Roman" w:hAnsi="Times New Roman" w:cs="Times New Roman"/>
-          <w:szCs w:val="24"/>
-        </w:rPr>
-        <w:t xml:space="preserve"> </w:t>
-      </w:r>
+      </w:pPr>
       <w:r>
         <w:rPr>
           <w:rStyle w:val="fontstyle01"/>
@@ -3892,7 +4015,8 @@
           <w:sz w:val="24"/>
           <w:szCs w:val="24"/>
         </w:rPr>
-        <w:t>developing countries. In a country like</w:t>
+        <w:lastRenderedPageBreak/>
+        <w:t>The continuous increase in food demand requires a rapid improvement in food production</w:t>
       </w:r>
       <w:r>
         <w:rPr>
@@ -3910,13 +4034,12 @@
           <w:sz w:val="24"/>
           <w:szCs w:val="24"/>
         </w:rPr>
-        <w:lastRenderedPageBreak/>
-        <w:t>Zimbabwe where the economy is mainly agriculture based, use of technology to improve on yields is</w:t>
-      </w:r>
-      <w:r>
-        <w:rPr>
-          <w:rFonts w:cs="Times New Roman"/>
-          <w:b/>
+        <w:t>technologies. Food insecurity is a major challenge in</w:t>
+      </w:r>
+      <w:r>
+        <w:rPr>
+          <w:rStyle w:val="fontstyle01"/>
+          <w:rFonts w:ascii="Times New Roman" w:hAnsi="Times New Roman" w:cs="Times New Roman"/>
           <w:szCs w:val="24"/>
         </w:rPr>
         <w:t xml:space="preserve"> </w:t>
@@ -3929,12 +4052,17 @@
           <w:sz w:val="24"/>
           <w:szCs w:val="24"/>
         </w:rPr>
-        <w:t>paramount.</w:t>
-      </w:r>
-    </w:p>
-    <w:p>
-      <w:pPr>
-        <w:spacing w:line="360" w:lineRule="auto"/>
+        <w:t>developing countries. In a country like</w:t>
+      </w:r>
+      <w:r>
+        <w:rPr>
+          <w:rFonts w:cs="Times New Roman"/>
+          <w:b/>
+          <w:szCs w:val="24"/>
+        </w:rPr>
+        <w:t xml:space="preserve"> </w:t>
+      </w:r>
+      <w:r>
         <w:rPr>
           <w:rStyle w:val="fontstyle01"/>
           <w:rFonts w:ascii="Times New Roman" w:hAnsi="Times New Roman" w:cs="Times New Roman"/>
@@ -3942,7 +4070,16 @@
           <w:sz w:val="24"/>
           <w:szCs w:val="24"/>
         </w:rPr>
-      </w:pPr>
+        <w:t>Zimbabwe where the economy is mainly agriculture based, use of technology to improve on yields is</w:t>
+      </w:r>
+      <w:r>
+        <w:rPr>
+          <w:rFonts w:cs="Times New Roman"/>
+          <w:b/>
+          <w:szCs w:val="24"/>
+        </w:rPr>
+        <w:t xml:space="preserve"> </w:t>
+      </w:r>
       <w:r>
         <w:rPr>
           <w:rStyle w:val="fontstyle01"/>
@@ -3951,18 +4088,173 @@
           <w:sz w:val="24"/>
           <w:szCs w:val="24"/>
         </w:rPr>
-        <w:t>Most of</w:t>
-      </w:r>
-      <w:r>
-        <w:rPr>
-          <w:rFonts w:cs="Times New Roman"/>
-          <w:b/>
-          <w:bCs/>
-          <w:szCs w:val="24"/>
-        </w:rPr>
-        <w:t xml:space="preserve"> </w:t>
-      </w:r>
-      <w:r>
+        <w:t>paramount.</w:t>
+      </w:r>
+    </w:p>
+    <w:p>
+      <w:pPr>
+        <w:keepNext/>
+        <w:spacing w:line="360" w:lineRule="auto"/>
+        <w:ind w:left="-5"/>
+      </w:pPr>
+      <w:r>
+        <w:rPr>
+          <w:rStyle w:val="fontstyle01"/>
+          <w:rFonts w:ascii="Times New Roman" w:hAnsi="Times New Roman" w:cs="Times New Roman"/>
+          <w:b w:val="0"/>
+          <w:noProof/>
+          <w:sz w:val="24"/>
+          <w:szCs w:val="24"/>
+        </w:rPr>
+        <w:drawing>
+          <wp:inline distT="0" distB="0" distL="0" distR="0" wp14:anchorId="5E8BD42F" wp14:editId="3557F221">
+            <wp:extent cx="5943600" cy="3963638"/>
+            <wp:effectExtent l="0" t="0" r="0" b="0"/>
+            <wp:docPr id="2" name="Picture 2" descr="C:\Users\blackCode\Documents\Capstone\KRCU_News-BadCrop (1 of 4).jpg"/>
+            <wp:cNvGraphicFramePr>
+              <a:graphicFrameLocks xmlns:a="http://schemas.openxmlformats.org/drawingml/2006/main" noChangeAspect="1"/>
+            </wp:cNvGraphicFramePr>
+            <a:graphic xmlns:a="http://schemas.openxmlformats.org/drawingml/2006/main">
+              <a:graphicData uri="http://schemas.openxmlformats.org/drawingml/2006/picture">
+                <pic:pic xmlns:pic="http://schemas.openxmlformats.org/drawingml/2006/picture">
+                  <pic:nvPicPr>
+                    <pic:cNvPr id="0" name="Picture 2" descr="C:\Users\blackCode\Documents\Capstone\KRCU_News-BadCrop (1 of 4).jpg"/>
+                    <pic:cNvPicPr>
+                      <a:picLocks noChangeAspect="1" noChangeArrowheads="1"/>
+                    </pic:cNvPicPr>
+                  </pic:nvPicPr>
+                  <pic:blipFill>
+                    <a:blip r:embed="rId16" cstate="print">
+                      <a:extLst>
+                        <a:ext uri="{28A0092B-C50C-407E-A947-70E740481C1C}">
+                          <a14:useLocalDpi xmlns:a14="http://schemas.microsoft.com/office/drawing/2010/main" val="0"/>
+                        </a:ext>
+                      </a:extLst>
+                    </a:blip>
+                    <a:srcRect/>
+                    <a:stretch>
+                      <a:fillRect/>
+                    </a:stretch>
+                  </pic:blipFill>
+                  <pic:spPr bwMode="auto">
+                    <a:xfrm>
+                      <a:off x="0" y="0"/>
+                      <a:ext cx="5943600" cy="3963638"/>
+                    </a:xfrm>
+                    <a:prstGeom prst="rect">
+                      <a:avLst/>
+                    </a:prstGeom>
+                    <a:noFill/>
+                    <a:ln>
+                      <a:noFill/>
+                    </a:ln>
+                  </pic:spPr>
+                </pic:pic>
+              </a:graphicData>
+            </a:graphic>
+          </wp:inline>
+        </w:drawing>
+      </w:r>
+    </w:p>
+    <w:p>
+      <w:pPr>
+        <w:pStyle w:val="Caption"/>
+        <w:jc w:val="center"/>
+        <w:rPr>
+          <w:rStyle w:val="fontstyle01"/>
+          <w:rFonts w:ascii="Times New Roman" w:hAnsi="Times New Roman" w:cs="Times New Roman"/>
+          <w:color w:val="auto"/>
+          <w:sz w:val="24"/>
+          <w:szCs w:val="24"/>
+        </w:rPr>
+      </w:pPr>
+      <w:bookmarkStart w:id="17" w:name="_Toc22119637"/>
+      <w:r>
+        <w:rPr>
+          <w:color w:val="auto"/>
+          <w:sz w:val="24"/>
+          <w:szCs w:val="24"/>
+        </w:rPr>
+        <w:t xml:space="preserve">Figure </w:t>
+      </w:r>
+      <w:r>
+        <w:rPr>
+          <w:color w:val="auto"/>
+          <w:sz w:val="24"/>
+          <w:szCs w:val="24"/>
+        </w:rPr>
+        <w:fldChar w:fldCharType="begin"/>
+      </w:r>
+      <w:r>
+        <w:rPr>
+          <w:color w:val="auto"/>
+          <w:sz w:val="24"/>
+          <w:szCs w:val="24"/>
+        </w:rPr>
+        <w:instrText xml:space="preserve"> SEQ Figure \* ARABIC </w:instrText>
+      </w:r>
+      <w:r>
+        <w:rPr>
+          <w:color w:val="auto"/>
+          <w:sz w:val="24"/>
+          <w:szCs w:val="24"/>
+        </w:rPr>
+        <w:fldChar w:fldCharType="separate"/>
+      </w:r>
+      <w:r>
+        <w:rPr>
+          <w:noProof/>
+          <w:color w:val="auto"/>
+          <w:sz w:val="24"/>
+          <w:szCs w:val="24"/>
+        </w:rPr>
+        <w:t>1</w:t>
+      </w:r>
+      <w:r>
+        <w:rPr>
+          <w:color w:val="auto"/>
+          <w:sz w:val="24"/>
+          <w:szCs w:val="24"/>
+        </w:rPr>
+        <w:fldChar w:fldCharType="end"/>
+      </w:r>
+      <w:r>
+        <w:rPr>
+          <w:color w:val="auto"/>
+          <w:sz w:val="24"/>
+          <w:szCs w:val="24"/>
+        </w:rPr>
+        <w:t>.1 Poor yield due to under irrigation</w:t>
+      </w:r>
+      <w:r>
+        <w:rPr>
+          <w:color w:val="auto"/>
+          <w:sz w:val="24"/>
+          <w:szCs w:val="24"/>
+        </w:rPr>
+        <w:t xml:space="preserve"> (krcu.org, </w:t>
+      </w:r>
+      <w:r>
+        <w:rPr>
+          <w:color w:val="auto"/>
+          <w:sz w:val="24"/>
+          <w:szCs w:val="24"/>
+        </w:rPr>
+        <w:t>2013</w:t>
+      </w:r>
+      <w:r>
+        <w:rPr>
+          <w:color w:val="auto"/>
+          <w:sz w:val="24"/>
+          <w:szCs w:val="24"/>
+        </w:rPr>
+        <w:t>)</w:t>
+      </w:r>
+      <w:bookmarkEnd w:id="17"/>
+    </w:p>
+    <w:p>
+      <w:pPr>
+        <w:spacing w:line="360" w:lineRule="auto"/>
         <w:rPr>
           <w:rStyle w:val="fontstyle01"/>
           <w:rFonts w:ascii="Times New Roman" w:hAnsi="Times New Roman" w:cs="Times New Roman"/>
@@ -3970,17 +4262,7 @@
           <w:sz w:val="24"/>
           <w:szCs w:val="24"/>
         </w:rPr>
-        <w:t>irrigation controllers that are locally available are ON/OFF</w:t>
-      </w:r>
-      <w:r>
-        <w:rPr>
-          <w:rFonts w:cs="Times New Roman"/>
-          <w:b/>
-          <w:bCs/>
-          <w:szCs w:val="24"/>
-        </w:rPr>
-        <w:t xml:space="preserve"> </w:t>
-      </w:r>
+      </w:pPr>
       <w:r>
         <w:rPr>
           <w:rStyle w:val="fontstyle01"/>
@@ -3989,7 +4271,7 @@
           <w:sz w:val="24"/>
           <w:szCs w:val="24"/>
         </w:rPr>
-        <w:t>type and these cannot give optimal results in</w:t>
+        <w:t>Most of</w:t>
       </w:r>
       <w:r>
         <w:rPr>
@@ -4008,13 +4290,18 @@
           <w:sz w:val="24"/>
           <w:szCs w:val="24"/>
         </w:rPr>
-        <w:t xml:space="preserve">irrigation costs and crop yield. </w:t>
-      </w:r>
-    </w:p>
-    <w:p>
-      <w:pPr>
-        <w:spacing w:line="360" w:lineRule="auto"/>
-        <w:ind w:left="-5"/>
+        <w:t>irrigation controllers that are locally available are ON/OFF</w:t>
+      </w:r>
+      <w:r>
+        <w:rPr>
+          <w:rFonts w:cs="Times New Roman"/>
+          <w:b/>
+          <w:bCs/>
+          <w:szCs w:val="24"/>
+        </w:rPr>
+        <w:t xml:space="preserve"> </w:t>
+      </w:r>
+      <w:r>
         <w:rPr>
           <w:rStyle w:val="fontstyle01"/>
           <w:rFonts w:ascii="Times New Roman" w:hAnsi="Times New Roman" w:cs="Times New Roman"/>
@@ -4022,7 +4309,17 @@
           <w:sz w:val="24"/>
           <w:szCs w:val="24"/>
         </w:rPr>
-      </w:pPr>
+        <w:t>type and these cannot give optimal results in</w:t>
+      </w:r>
+      <w:r>
+        <w:rPr>
+          <w:rFonts w:cs="Times New Roman"/>
+          <w:b/>
+          <w:bCs/>
+          <w:szCs w:val="24"/>
+        </w:rPr>
+        <w:t xml:space="preserve"> </w:t>
+      </w:r>
       <w:r>
         <w:rPr>
           <w:rStyle w:val="fontstyle01"/>
@@ -4031,6 +4328,29 @@
           <w:sz w:val="24"/>
           <w:szCs w:val="24"/>
         </w:rPr>
+        <w:t xml:space="preserve">irrigation costs and crop yield. </w:t>
+      </w:r>
+    </w:p>
+    <w:p>
+      <w:pPr>
+        <w:spacing w:line="360" w:lineRule="auto"/>
+        <w:ind w:left="-5"/>
+        <w:rPr>
+          <w:rStyle w:val="fontstyle01"/>
+          <w:rFonts w:ascii="Times New Roman" w:hAnsi="Times New Roman" w:cs="Times New Roman"/>
+          <w:b w:val="0"/>
+          <w:sz w:val="24"/>
+          <w:szCs w:val="24"/>
+        </w:rPr>
+      </w:pPr>
+      <w:r>
+        <w:rPr>
+          <w:rStyle w:val="fontstyle01"/>
+          <w:rFonts w:ascii="Times New Roman" w:hAnsi="Times New Roman" w:cs="Times New Roman"/>
+          <w:b w:val="0"/>
+          <w:sz w:val="24"/>
+          <w:szCs w:val="24"/>
+        </w:rPr>
         <w:t>Picture below shows a major problem of over irrigation experienced by traditional open loop irrigation systems. Water is wasted, crops become more vulnerable to water borne diseases, land fertility decreases as vital minerals are washed away with excess water and as a result poor yields are experienced.</w:t>
       </w:r>
     </w:p>
@@ -4051,8 +4371,9 @@
           <w:noProof/>
           <w:szCs w:val="24"/>
         </w:rPr>
+        <w:lastRenderedPageBreak/>
         <w:drawing>
-          <wp:inline distT="0" distB="0" distL="0" distR="0" wp14:anchorId="4A5AAF49" wp14:editId="14036F32">
+          <wp:inline distT="0" distB="0" distL="0" distR="0" wp14:anchorId="09F0BAC7" wp14:editId="733A0F26">
             <wp:extent cx="4124325" cy="3105233"/>
             <wp:effectExtent l="0" t="0" r="0" b="0"/>
             <wp:docPr id="1" name="Picture 1" descr="C:\Users\blackCode\Documents\Capstone\irrigation.jpg"/>
@@ -4069,7 +4390,7 @@
                     </pic:cNvPicPr>
                   </pic:nvPicPr>
                   <pic:blipFill>
-                    <a:blip r:embed="rId16">
+                    <a:blip r:embed="rId17">
                       <a:extLst>
                         <a:ext uri="{28A0092B-C50C-407E-A947-70E740481C1C}">
                           <a14:useLocalDpi xmlns:a14="http://schemas.microsoft.com/office/drawing/2010/main" val="0"/>
@@ -4113,7 +4434,7 @@
           <w:szCs w:val="24"/>
         </w:rPr>
       </w:pPr>
-      <w:bookmarkStart w:id="18" w:name="_Toc22070533"/>
+      <w:bookmarkStart w:id="18" w:name="_Toc22119638"/>
       <w:r>
         <w:rPr>
           <w:rFonts w:cs="Times New Roman"/>
@@ -4158,7 +4479,7 @@
           <w:sz w:val="24"/>
           <w:szCs w:val="24"/>
         </w:rPr>
-        <w:t>1</w:t>
+        <w:t>2</w:t>
       </w:r>
       <w:r>
         <w:rPr>
@@ -4177,6 +4498,15 @@
           <w:szCs w:val="24"/>
         </w:rPr>
         <w:t xml:space="preserve"> Picture showing over irrigated land</w:t>
+      </w:r>
+      <w:r>
+        <w:rPr>
+          <w:rFonts w:cs="Times New Roman"/>
+          <w:color w:val="auto"/>
+          <w:sz w:val="24"/>
+          <w:szCs w:val="24"/>
+        </w:rPr>
+        <w:t xml:space="preserve"> (Columbia.edu, )</w:t>
       </w:r>
       <w:bookmarkEnd w:id="18"/>
     </w:p>
@@ -4234,10 +4564,9 @@
         <w:rPr>
           <w:rFonts w:cs="Times New Roman"/>
         </w:rPr>
-        <w:lastRenderedPageBreak/>
         <w:t xml:space="preserve"> </w:t>
       </w:r>
-      <w:bookmarkStart w:id="20" w:name="_Toc22101807"/>
+      <w:bookmarkStart w:id="20" w:name="_Toc22119629"/>
       <w:r>
         <w:rPr>
           <w:rFonts w:cs="Times New Roman"/>
@@ -4294,7 +4623,7 @@
         </w:rPr>
         <w:t xml:space="preserve"> </w:t>
       </w:r>
-      <w:bookmarkStart w:id="22" w:name="_Toc22101808"/>
+      <w:bookmarkStart w:id="22" w:name="_Toc22119630"/>
       <w:r>
         <w:rPr>
           <w:rFonts w:cs="Times New Roman"/>
@@ -4391,6 +4720,7 @@
           <w:rFonts w:cs="Times New Roman"/>
           <w:szCs w:val="24"/>
         </w:rPr>
+        <w:lastRenderedPageBreak/>
         <w:t>Size pipe work for a 100m</w:t>
       </w:r>
       <w:r>
@@ -4450,7 +4780,7 @@
         </w:rPr>
         <w:t xml:space="preserve"> </w:t>
       </w:r>
-      <w:bookmarkStart w:id="24" w:name="_Toc22101809"/>
+      <w:bookmarkStart w:id="24" w:name="_Toc22119631"/>
       <w:r>
         <w:rPr>
           <w:rFonts w:cs="Times New Roman"/>
@@ -4504,86 +4834,9 @@
           <w:sz w:val="24"/>
           <w:szCs w:val="24"/>
         </w:rPr>
-        <w:t>system driven by a neural network to help on watering scheduling. Also the design of a notification interface which will be sending important data about the field to the farmer via SMS’s. An online dashboard is also going to be made for monitoring and controlling irrigation processes.</w:t>
-      </w:r>
-    </w:p>
-    <w:p>
-      <w:pPr>
-        <w:spacing w:after="124" w:line="360" w:lineRule="auto"/>
-        <w:jc w:val="left"/>
-        <w:rPr>
-          <w:rFonts w:cs="Times New Roman"/>
-        </w:rPr>
-      </w:pPr>
-    </w:p>
-    <w:p>
-      <w:pPr>
-        <w:pStyle w:val="Heading2"/>
-        <w:spacing w:line="360" w:lineRule="auto"/>
-        <w:rPr>
-          <w:rFonts w:cs="Times New Roman"/>
-        </w:rPr>
-      </w:pPr>
-      <w:bookmarkStart w:id="25" w:name="_Toc21676368"/>
-      <w:r>
-        <w:rPr>
-          <w:rFonts w:cs="Times New Roman"/>
-        </w:rPr>
-        <w:t xml:space="preserve"> </w:t>
-      </w:r>
-      <w:bookmarkStart w:id="26" w:name="_Toc22101810"/>
-      <w:r>
-        <w:rPr>
-          <w:rFonts w:cs="Times New Roman"/>
-        </w:rPr>
-        <w:t>Justification</w:t>
-      </w:r>
-      <w:bookmarkEnd w:id="25"/>
-      <w:bookmarkEnd w:id="26"/>
-      <w:r>
-        <w:rPr>
-          <w:rFonts w:cs="Times New Roman"/>
-        </w:rPr>
-        <w:t xml:space="preserve"> </w:t>
-      </w:r>
-    </w:p>
-    <w:p>
-      <w:pPr>
-        <w:spacing w:line="360" w:lineRule="auto"/>
-        <w:rPr>
-          <w:rFonts w:eastAsia="Calibri" w:cs="Times New Roman"/>
-          <w:szCs w:val="24"/>
-        </w:rPr>
-      </w:pPr>
-      <w:r>
-        <w:rPr>
-          <w:rFonts w:eastAsia="Calibri" w:cs="Times New Roman"/>
-          <w:szCs w:val="24"/>
-        </w:rPr>
-        <w:t>The proposed project will help the country as a whole as it is a step towards minimizing water supply wastages through run-off and evaporation of excess water as a result of over irrigation. Every farmer in Zimbabwe has a goal of producing healthy crops and high yields and this can be achieved by introducing smart technologies which makes use of big data and learning strategies to assist in farming. By doing so, Zimbabwe will gain back its fame in food security. This will reduce manual work of controlling the system, thereby reducing production costs.</w:t>
-      </w:r>
-    </w:p>
-    <w:p>
-      <w:pPr>
-        <w:spacing w:line="360" w:lineRule="auto"/>
-        <w:rPr>
-          <w:rFonts w:eastAsia="Calibri" w:cs="Times New Roman"/>
-          <w:szCs w:val="24"/>
-        </w:rPr>
-      </w:pPr>
-      <w:r>
-        <w:rPr>
-          <w:rFonts w:cs="Times New Roman"/>
-          <w:szCs w:val="24"/>
-          <w:shd w:val="clear" w:color="auto" w:fill="FFFFFF"/>
-        </w:rPr>
-        <w:lastRenderedPageBreak/>
-        <w:t xml:space="preserve">it is with no doubt that this technology will be of great help to farmers as it requires few operators in the field to monitor and control </w:t>
-      </w:r>
-    </w:p>
-    <w:p>
-      <w:pPr>
-        <w:spacing w:line="360" w:lineRule="auto"/>
+        <w:t>system driven by a</w:t>
+      </w:r>
+      <w:r>
         <w:rPr>
           <w:rStyle w:val="fontstyle01"/>
           <w:rFonts w:ascii="Times New Roman" w:hAnsi="Times New Roman" w:cs="Times New Roman"/>
@@ -4591,7 +4844,8 @@
           <w:sz w:val="24"/>
           <w:szCs w:val="24"/>
         </w:rPr>
-      </w:pPr>
+        <w:t>n artificial</w:t>
+      </w:r>
       <w:r>
         <w:rPr>
           <w:rStyle w:val="fontstyle01"/>
@@ -4600,17 +4854,121 @@
           <w:sz w:val="24"/>
           <w:szCs w:val="24"/>
         </w:rPr>
-        <w:t>Irrigation is one of the most reliable method of crops production.</w:t>
-      </w:r>
-      <w:r>
-        <w:rPr>
-          <w:rFonts w:cs="Times New Roman"/>
-          <w:b/>
-          <w:szCs w:val="24"/>
-        </w:rPr>
-        <w:t xml:space="preserve"> M</w:t>
-      </w:r>
-      <w:r>
+        <w:t xml:space="preserve"> neural network to help on watering scheduling. Also the design of a notification interface which will be sending important data about the field to the farmer via SMS’s. An online dashboard is also going to be made for monitoring and controlling irrigation processes.</w:t>
+      </w:r>
+    </w:p>
+    <w:p>
+      <w:pPr>
+        <w:spacing w:after="124" w:line="360" w:lineRule="auto"/>
+        <w:jc w:val="left"/>
+        <w:rPr>
+          <w:rFonts w:cs="Times New Roman"/>
+        </w:rPr>
+      </w:pPr>
+    </w:p>
+    <w:p>
+      <w:pPr>
+        <w:pStyle w:val="Heading2"/>
+        <w:spacing w:line="360" w:lineRule="auto"/>
+        <w:rPr>
+          <w:rFonts w:cs="Times New Roman"/>
+        </w:rPr>
+      </w:pPr>
+      <w:bookmarkStart w:id="25" w:name="_Toc21676368"/>
+      <w:r>
+        <w:rPr>
+          <w:rFonts w:cs="Times New Roman"/>
+        </w:rPr>
+        <w:t xml:space="preserve"> </w:t>
+      </w:r>
+      <w:bookmarkStart w:id="26" w:name="_Toc22119632"/>
+      <w:r>
+        <w:rPr>
+          <w:rFonts w:cs="Times New Roman"/>
+        </w:rPr>
+        <w:t>Justification</w:t>
+      </w:r>
+      <w:bookmarkEnd w:id="25"/>
+      <w:bookmarkEnd w:id="26"/>
+      <w:r>
+        <w:rPr>
+          <w:rFonts w:cs="Times New Roman"/>
+        </w:rPr>
+        <w:t xml:space="preserve"> </w:t>
+      </w:r>
+    </w:p>
+    <w:p>
+      <w:pPr>
+        <w:spacing w:line="360" w:lineRule="auto"/>
+        <w:rPr>
+          <w:rFonts w:eastAsia="Calibri" w:cs="Times New Roman"/>
+          <w:szCs w:val="24"/>
+        </w:rPr>
+      </w:pPr>
+      <w:r>
+        <w:rPr>
+          <w:rFonts w:eastAsia="Calibri" w:cs="Times New Roman"/>
+          <w:szCs w:val="24"/>
+        </w:rPr>
+        <w:t>The proposed project will help the country as a whole as it is a step towards minimizing water supply wastages through run-off and evaporation of excess water as a result of over irrigation. Every farmer in Zimbabwe has a goal of producing healthy crops and high yields and this can be achieved by introducing smart technologies which makes use of big data and learning strategies to assist in farming</w:t>
+      </w:r>
+      <w:r>
+        <w:rPr>
+          <w:rFonts w:eastAsia="Calibri" w:cs="Times New Roman"/>
+          <w:szCs w:val="24"/>
+        </w:rPr>
+        <w:t xml:space="preserve"> (</w:t>
+      </w:r>
+      <w:r>
+        <w:rPr>
+          <w:rFonts w:ascii="Arial" w:hAnsi="Arial" w:cs="Arial"/>
+          <w:color w:val="222222"/>
+          <w:sz w:val="20"/>
+          <w:szCs w:val="20"/>
+          <w:shd w:val="clear" w:color="auto" w:fill="FFFFFF"/>
+        </w:rPr>
+        <w:t>Baiphethi and Jacobs, 2009</w:t>
+      </w:r>
+      <w:r>
+        <w:rPr>
+          <w:rFonts w:eastAsia="Calibri" w:cs="Times New Roman"/>
+          <w:szCs w:val="24"/>
+        </w:rPr>
+        <w:t>)</w:t>
+      </w:r>
+      <w:r>
+        <w:rPr>
+          <w:rFonts w:eastAsia="Calibri" w:cs="Times New Roman"/>
+          <w:szCs w:val="24"/>
+        </w:rPr>
+        <w:t>. By doing so, Zimbabwe will gain back its fame in food security. This will reduce manual work of controlling the system, th</w:t>
+      </w:r>
+      <w:r>
+        <w:rPr>
+          <w:rFonts w:eastAsia="Calibri" w:cs="Times New Roman"/>
+          <w:szCs w:val="24"/>
+        </w:rPr>
+        <w:t>ereby reducing production costs,</w:t>
+      </w:r>
+      <w:r>
+        <w:rPr>
+          <w:rFonts w:eastAsia="Calibri" w:cs="Times New Roman"/>
+          <w:szCs w:val="24"/>
+        </w:rPr>
+        <w:t xml:space="preserve"> </w:t>
+      </w:r>
+      <w:r>
+        <w:rPr>
+          <w:rFonts w:cs="Times New Roman"/>
+          <w:szCs w:val="24"/>
+          <w:shd w:val="clear" w:color="auto" w:fill="FFFFFF"/>
+        </w:rPr>
+        <w:t xml:space="preserve">it is with no doubt that this technology will be of great help to farmers as it requires few operators in the field to monitor and control </w:t>
+      </w:r>
+    </w:p>
+    <w:p>
+      <w:pPr>
+        <w:spacing w:line="360" w:lineRule="auto"/>
         <w:rPr>
           <w:rStyle w:val="fontstyle01"/>
           <w:rFonts w:ascii="Times New Roman" w:hAnsi="Times New Roman" w:cs="Times New Roman"/>
@@ -4618,7 +4976,61 @@
           <w:sz w:val="24"/>
           <w:szCs w:val="24"/>
         </w:rPr>
-        <w:t>ore land now is being under irrigation and there is a need for optimal use of water. With the great advancement in electronics</w:t>
+      </w:pPr>
+      <w:r>
+        <w:rPr>
+          <w:rStyle w:val="fontstyle01"/>
+          <w:rFonts w:ascii="Times New Roman" w:hAnsi="Times New Roman" w:cs="Times New Roman"/>
+          <w:b w:val="0"/>
+          <w:sz w:val="24"/>
+          <w:szCs w:val="24"/>
+        </w:rPr>
+        <w:t>Irrigation is one of the most reliable method of crops production.</w:t>
+      </w:r>
+      <w:r>
+        <w:rPr>
+          <w:rFonts w:cs="Times New Roman"/>
+          <w:b/>
+          <w:szCs w:val="24"/>
+        </w:rPr>
+        <w:t xml:space="preserve"> </w:t>
+      </w:r>
+      <w:r>
+        <w:rPr>
+          <w:rFonts w:cs="Times New Roman"/>
+          <w:szCs w:val="24"/>
+        </w:rPr>
+        <w:t>M</w:t>
+      </w:r>
+      <w:r>
+        <w:rPr>
+          <w:rStyle w:val="fontstyle01"/>
+          <w:rFonts w:ascii="Times New Roman" w:hAnsi="Times New Roman" w:cs="Times New Roman"/>
+          <w:b w:val="0"/>
+          <w:sz w:val="24"/>
+          <w:szCs w:val="24"/>
+        </w:rPr>
+        <w:t>o</w:t>
+      </w:r>
+      <w:r>
+        <w:rPr>
+          <w:rStyle w:val="fontstyle01"/>
+          <w:rFonts w:ascii="Times New Roman" w:hAnsi="Times New Roman" w:cs="Times New Roman"/>
+          <w:b w:val="0"/>
+          <w:sz w:val="24"/>
+          <w:szCs w:val="24"/>
+        </w:rPr>
+        <w:t>re land now is being under irrigation and there is a need for optimal use of water. With the great advancement in electronics</w:t>
+      </w:r>
+      <w:r>
+        <w:rPr>
+          <w:rStyle w:val="fontstyle01"/>
+          <w:rFonts w:ascii="Times New Roman" w:hAnsi="Times New Roman" w:cs="Times New Roman"/>
+          <w:b w:val="0"/>
+          <w:sz w:val="24"/>
+          <w:szCs w:val="24"/>
+        </w:rPr>
+        <w:t>,</w:t>
       </w:r>
       <w:r>
         <w:rPr>
@@ -4708,6 +5120,7 @@
           <w:rFonts w:eastAsia="Calibri" w:cs="Times New Roman"/>
           <w:szCs w:val="24"/>
         </w:rPr>
+        <w:lastRenderedPageBreak/>
         <w:t>Every farmer wants to know what’s happening to the crops so that good decision can be made in time. This projects makes it possible for remote monitoring of soil moisture, outdoor humidity and temperature, volume of water usage.</w:t>
       </w:r>
     </w:p>
@@ -4729,7 +5142,7 @@
         </w:rPr>
       </w:pPr>
       <w:bookmarkStart w:id="27" w:name="_Toc21676369"/>
-      <w:bookmarkStart w:id="28" w:name="_Toc22101811"/>
+      <w:bookmarkStart w:id="28" w:name="_Toc22119633"/>
       <w:r>
         <w:rPr>
           <w:rFonts w:cs="Times New Roman"/>
@@ -4978,7 +5391,7 @@
         </w:rPr>
         <w:lastRenderedPageBreak/>
         <w:drawing>
-          <wp:inline distT="0" distB="0" distL="0" distR="0" wp14:anchorId="62CD8550" wp14:editId="01803817">
+          <wp:inline distT="0" distB="0" distL="0" distR="0" wp14:anchorId="1564211D" wp14:editId="3D571633">
             <wp:extent cx="5457825" cy="3419876"/>
             <wp:effectExtent l="0" t="0" r="0" b="9525"/>
             <wp:docPr id="6" name="Picture 6"/>
@@ -4995,7 +5408,7 @@
                     </pic:cNvPicPr>
                   </pic:nvPicPr>
                   <pic:blipFill>
-                    <a:blip r:embed="rId17">
+                    <a:blip r:embed="rId18">
                       <a:extLst>
                         <a:ext uri="{28A0092B-C50C-407E-A947-70E740481C1C}">
                           <a14:useLocalDpi xmlns:a14="http://schemas.microsoft.com/office/drawing/2010/main" val="0"/>
@@ -5036,7 +5449,7 @@
           <w:szCs w:val="24"/>
         </w:rPr>
       </w:pPr>
-      <w:bookmarkStart w:id="29" w:name="_Toc22070534"/>
+      <w:bookmarkStart w:id="29" w:name="_Toc22119639"/>
       <w:r>
         <w:rPr>
           <w:rFonts w:cs="Times New Roman"/>
@@ -5081,7 +5494,7 @@
           <w:sz w:val="24"/>
           <w:szCs w:val="24"/>
         </w:rPr>
-        <w:t>2</w:t>
+        <w:t>3</w:t>
       </w:r>
       <w:r>
         <w:rPr>
@@ -5152,7 +5565,7 @@
         <w:lastRenderedPageBreak/>
         <w:t xml:space="preserve"> </w:t>
       </w:r>
-      <w:bookmarkStart w:id="31" w:name="_Toc22101812"/>
+      <w:bookmarkStart w:id="31" w:name="_Toc22119634"/>
       <w:r>
         <w:rPr>
           <w:rFonts w:cs="Times New Roman"/>
@@ -5182,7 +5595,7 @@
           <w:noProof/>
         </w:rPr>
         <w:drawing>
-          <wp:inline distT="0" distB="0" distL="0" distR="0" wp14:anchorId="2EF47EA8" wp14:editId="74ABC4A0">
+          <wp:inline distT="0" distB="0" distL="0" distR="0" wp14:anchorId="50FB7300" wp14:editId="5977A3FC">
             <wp:extent cx="6546850" cy="3590925"/>
             <wp:effectExtent l="0" t="0" r="6350" b="9525"/>
             <wp:docPr id="11" name="Picture 11"/>
@@ -5197,7 +5610,7 @@
                     <pic:cNvPicPr/>
                   </pic:nvPicPr>
                   <pic:blipFill>
-                    <a:blip r:embed="rId18"/>
+                    <a:blip r:embed="rId19"/>
                     <a:stretch>
                       <a:fillRect/>
                     </a:stretch>
@@ -5230,7 +5643,7 @@
           <w:szCs w:val="24"/>
         </w:rPr>
       </w:pPr>
-      <w:bookmarkStart w:id="32" w:name="_Toc22070535"/>
+      <w:bookmarkStart w:id="32" w:name="_Toc22119640"/>
       <w:r>
         <w:rPr>
           <w:rFonts w:cs="Times New Roman"/>
@@ -5275,7 +5688,7 @@
           <w:sz w:val="24"/>
           <w:szCs w:val="24"/>
         </w:rPr>
-        <w:t>3</w:t>
+        <w:t>4</w:t>
       </w:r>
       <w:r>
         <w:rPr>
@@ -5318,7 +5731,7 @@
           <w:szCs w:val="24"/>
         </w:rPr>
       </w:pPr>
-      <w:bookmarkStart w:id="33" w:name="_Toc22074725"/>
+      <w:bookmarkStart w:id="33" w:name="_Toc22119641"/>
       <w:r>
         <w:rPr>
           <w:rFonts w:cs="Times New Roman"/>
@@ -6163,7 +6576,7 @@
         </w:rPr>
       </w:pPr>
       <w:bookmarkStart w:id="34" w:name="_Toc21676371"/>
-      <w:bookmarkStart w:id="35" w:name="_Toc22101813"/>
+      <w:bookmarkStart w:id="35" w:name="_Toc22119635"/>
       <w:r>
         <w:rPr>
           <w:rFonts w:cs="Times New Roman"/>
@@ -6247,7 +6660,7 @@
         </w:rPr>
       </w:pPr>
       <w:bookmarkStart w:id="36" w:name="_Toc21676372"/>
-      <w:bookmarkStart w:id="37" w:name="_Toc22101814"/>
+      <w:bookmarkStart w:id="37" w:name="_Toc22119636"/>
       <w:r>
         <w:rPr>
           <w:rFonts w:cs="Times New Roman"/>
@@ -6418,15 +6831,104 @@
       <w:pPr>
         <w:spacing w:before="240" w:line="360" w:lineRule="auto"/>
         <w:rPr>
+          <w:rFonts w:ascii="Arial" w:hAnsi="Arial" w:cs="Arial"/>
+          <w:color w:val="222222"/>
+          <w:sz w:val="20"/>
+          <w:szCs w:val="20"/>
+          <w:shd w:val="clear" w:color="auto" w:fill="FFFFFF"/>
+        </w:rPr>
+      </w:pPr>
+      <w:r>
+        <w:rPr>
+          <w:rFonts w:ascii="Arial" w:hAnsi="Arial" w:cs="Arial"/>
+          <w:color w:val="222222"/>
+          <w:sz w:val="20"/>
+          <w:szCs w:val="20"/>
+          <w:shd w:val="clear" w:color="auto" w:fill="FFFFFF"/>
+        </w:rPr>
+        <w:t>Baiphethi, M.N. and Jacobs, P.T., 2009. The contribution of subsistence farming to food security in South Africa. </w:t>
+      </w:r>
+      <w:r>
+        <w:rPr>
+          <w:rFonts w:ascii="Arial" w:hAnsi="Arial" w:cs="Arial"/>
+          <w:i/>
+          <w:iCs/>
+          <w:color w:val="222222"/>
+          <w:sz w:val="20"/>
+          <w:szCs w:val="20"/>
+          <w:shd w:val="clear" w:color="auto" w:fill="FFFFFF"/>
+        </w:rPr>
+        <w:t>Agrekon</w:t>
+      </w:r>
+      <w:r>
+        <w:rPr>
+          <w:rFonts w:ascii="Arial" w:hAnsi="Arial" w:cs="Arial"/>
+          <w:color w:val="222222"/>
+          <w:sz w:val="20"/>
+          <w:szCs w:val="20"/>
+          <w:shd w:val="clear" w:color="auto" w:fill="FFFFFF"/>
+        </w:rPr>
+        <w:t>, </w:t>
+      </w:r>
+      <w:r>
+        <w:rPr>
+          <w:rFonts w:ascii="Arial" w:hAnsi="Arial" w:cs="Arial"/>
+          <w:i/>
+          <w:iCs/>
+          <w:color w:val="222222"/>
+          <w:sz w:val="20"/>
+          <w:szCs w:val="20"/>
+          <w:shd w:val="clear" w:color="auto" w:fill="FFFFFF"/>
+        </w:rPr>
+        <w:t>48</w:t>
+      </w:r>
+      <w:r>
+        <w:rPr>
+          <w:rFonts w:ascii="Arial" w:hAnsi="Arial" w:cs="Arial"/>
+          <w:color w:val="222222"/>
+          <w:sz w:val="20"/>
+          <w:szCs w:val="20"/>
+          <w:shd w:val="clear" w:color="auto" w:fill="FFFFFF"/>
+        </w:rPr>
+        <w:t>(4)</w:t>
+      </w:r>
+      <w:bookmarkStart w:id="38" w:name="_GoBack"/>
+      <w:bookmarkEnd w:id="38"/>
+    </w:p>
+    <w:p>
+      <w:pPr>
+        <w:spacing w:before="240" w:line="360" w:lineRule="auto"/>
+      </w:pPr>
+      <w:hyperlink r:id="rId20" w:history="1">
+        <w:r>
+          <w:rPr>
+            <w:rStyle w:val="Hyperlink"/>
+          </w:rPr>
+          <w:t>https://www.krcu.org/post/aberrant-weather-affects-crops</w:t>
+        </w:r>
+      </w:hyperlink>
+    </w:p>
+    <w:p>
+      <w:pPr>
+        <w:spacing w:before="240" w:line="360" w:lineRule="auto"/>
+        <w:rPr>
           <w:rFonts w:cs="Times New Roman"/>
           <w:szCs w:val="24"/>
           <w:u w:val="single"/>
           <w:lang w:val="en-ZA"/>
         </w:rPr>
       </w:pPr>
+      <w:hyperlink r:id="rId21" w:history="1">
+        <w:r>
+          <w:rPr>
+            <w:rStyle w:val="Hyperlink"/>
+          </w:rPr>
+          <w:t>http://www.columbia.edu/~tmt2120/impacts%20to%20life%20in%20the%20region.htm</w:t>
+        </w:r>
+      </w:hyperlink>
     </w:p>
     <w:sectPr>
-      <w:footerReference w:type="default" r:id="rId19"/>
+      <w:footerReference w:type="default" r:id="rId22"/>
       <w:pgSz w:w="12240" w:h="15840"/>
       <w:pgMar w:top="1440" w:right="1440" w:bottom="1440" w:left="1440" w:header="720" w:footer="720" w:gutter="0"/>
       <w:pgNumType w:start="1"/>
@@ -6517,7 +7019,7 @@
           <mc:AlternateContent>
             <mc:Choice Requires="wpg">
               <w:drawing>
-                <wp:anchor distT="0" distB="0" distL="114300" distR="114300" simplePos="0" relativeHeight="251659264" behindDoc="0" locked="0" layoutInCell="1" allowOverlap="1" wp14:anchorId="14F5D25E" wp14:editId="35942755">
+                <wp:anchor distT="0" distB="0" distL="114300" distR="114300" simplePos="0" relativeHeight="251659264" behindDoc="0" locked="0" layoutInCell="1" allowOverlap="1" wp14:anchorId="03FF8883" wp14:editId="7D24AEAD">
                   <wp:simplePos x="0" y="0"/>
                   <wp:positionH relativeFrom="margin">
                     <wp:posOffset>-142875</wp:posOffset>
@@ -6752,6 +7254,7 @@
         <w:docPartUnique/>
       </w:docPartObj>
     </w:sdtPr>
+    <w:sdtEndPr/>
     <w:sdtContent>
       <w:p>
         <w:pPr>
@@ -6767,7 +7270,7 @@
           <mc:AlternateContent>
             <mc:Choice Requires="wpg">
               <w:drawing>
-                <wp:anchor distT="0" distB="0" distL="114300" distR="114300" simplePos="0" relativeHeight="251667456" behindDoc="0" locked="0" layoutInCell="1" allowOverlap="1" wp14:anchorId="21AD030E" wp14:editId="055AF65F">
+                <wp:anchor distT="0" distB="0" distL="114300" distR="114300" simplePos="0" relativeHeight="251667456" behindDoc="0" locked="0" layoutInCell="1" allowOverlap="1" wp14:anchorId="2366CDBF" wp14:editId="39EFE484">
                   <wp:simplePos x="0" y="0"/>
                   <wp:positionH relativeFrom="margin">
                     <wp:align>left</wp:align>
@@ -6953,7 +7456,7 @@
           <w:rPr>
             <w:noProof/>
           </w:rPr>
-          <w:t>iii</w:t>
+          <w:t>vii</w:t>
         </w:r>
         <w:r>
           <w:rPr>
@@ -7014,7 +7517,7 @@
           <mc:AlternateContent>
             <mc:Choice Requires="wpg">
               <w:drawing>
-                <wp:anchor distT="0" distB="0" distL="114300" distR="114300" simplePos="0" relativeHeight="251665408" behindDoc="0" locked="0" layoutInCell="1" allowOverlap="1" wp14:anchorId="0DAA5C87" wp14:editId="5BAC5B7E">
+                <wp:anchor distT="0" distB="0" distL="114300" distR="114300" simplePos="0" relativeHeight="251665408" behindDoc="0" locked="0" layoutInCell="1" allowOverlap="1" wp14:anchorId="431E6469" wp14:editId="7FFEDC6B">
                   <wp:simplePos x="0" y="0"/>
                   <wp:positionH relativeFrom="margin">
                     <wp:posOffset>-142875</wp:posOffset>
@@ -7244,6 +7747,7 @@
         <w:docPartUnique/>
       </w:docPartObj>
     </w:sdtPr>
+    <w:sdtEndPr/>
     <w:sdtContent>
       <w:p>
         <w:pPr>
@@ -7444,7 +7948,7 @@
           <w:rPr>
             <w:noProof/>
           </w:rPr>
-          <w:t>8</w:t>
+          <w:t>9</w:t>
         </w:r>
         <w:r>
           <w:rPr>
@@ -7548,7 +8052,7 @@
       <mc:AlternateContent>
         <mc:Choice Requires="wpg">
           <w:drawing>
-            <wp:anchor distT="0" distB="0" distL="114300" distR="114300" simplePos="0" relativeHeight="251671552" behindDoc="0" locked="0" layoutInCell="1" allowOverlap="1" wp14:anchorId="0FB5B0CA" wp14:editId="484BDEBE">
+            <wp:anchor distT="0" distB="0" distL="114300" distR="114300" simplePos="0" relativeHeight="251671552" behindDoc="0" locked="0" layoutInCell="1" allowOverlap="1" wp14:anchorId="034E1FAF" wp14:editId="6722215D">
               <wp:simplePos x="0" y="0"/>
               <wp:positionH relativeFrom="page">
                 <wp:posOffset>1170432</wp:posOffset>
@@ -7755,7 +8259,7 @@
         <v:path o:extrusionok="f" gradientshapeok="t" o:connecttype="rect"/>
         <o:lock v:ext="edit" aspectratio="t"/>
       </v:shapetype>
-      <v:shape id="_x0000_i1129" type="#_x0000_t75" style="width:11.25pt;height:11.25pt" o:bullet="t">
+      <v:shape id="_x0000_i1050" type="#_x0000_t75" style="width:11.25pt;height:11.25pt" o:bullet="t">
         <v:imagedata r:id="rId1" o:title="mso4709"/>
       </v:shape>
     </w:pict>
@@ -15448,7 +15952,7 @@
 </file>
 
 <file path=customXml/itemProps2.xml><?xml version="1.0" encoding="utf-8"?>
-<ds:datastoreItem xmlns:ds="http://schemas.openxmlformats.org/officeDocument/2006/customXml" ds:itemID="{69E91D50-A451-42EB-B39D-5F9DE2FE613C}">
+<ds:datastoreItem xmlns:ds="http://schemas.openxmlformats.org/officeDocument/2006/customXml" ds:itemID="{E100FC4E-683D-476C-93D6-08A4F9E55DBF}">
   <ds:schemaRefs>
     <ds:schemaRef ds:uri="http://schemas.openxmlformats.org/officeDocument/2006/bibliography"/>
   </ds:schemaRefs>

</xml_diff>

<commit_message>
day-1 chapter-2 check point
</commit_message>
<xml_diff>
--- a/ProjectProposal.docx
+++ b/ProjectProposal.docx
@@ -7014,11 +7014,13 @@
     <w:p>
       <w:pPr>
         <w:rPr>
-          <w:lang w:val="en-ZA"/>
-        </w:rPr>
-      </w:pPr>
-      <w:r>
-        <w:rPr>
+          <w:rFonts w:cs="Times New Roman"/>
+          <w:lang w:val="en-ZA"/>
+        </w:rPr>
+      </w:pPr>
+      <w:r>
+        <w:rPr>
+          <w:rFonts w:cs="Times New Roman"/>
           <w:lang w:val="en-ZA"/>
         </w:rPr>
         <w:t>Irrigation is the process of applying water to the crops artificially to fulfil their water requirements. Nutrients may also be applied to the crops through irrigation. The various sources of water for irrigation are wells, ponds, lakes, canals, tube-wells, and even dams. Irrigation offers moisture required for growth and development, germination, and other related functions.</w:t>
@@ -7027,18 +7029,21 @@
     <w:p>
       <w:pPr>
         <w:rPr>
-          <w:lang w:val="en-ZA"/>
-        </w:rPr>
-      </w:pPr>
-    </w:p>
-    <w:p>
-      <w:pPr>
-        <w:rPr>
-          <w:lang w:val="en-ZA"/>
-        </w:rPr>
-      </w:pPr>
-      <w:r>
-        <w:rPr>
+          <w:rFonts w:cs="Times New Roman"/>
+          <w:lang w:val="en-ZA"/>
+        </w:rPr>
+      </w:pPr>
+    </w:p>
+    <w:p>
+      <w:pPr>
+        <w:rPr>
+          <w:rFonts w:cs="Times New Roman"/>
+          <w:lang w:val="en-ZA"/>
+        </w:rPr>
+      </w:pPr>
+      <w:r>
+        <w:rPr>
+          <w:rFonts w:cs="Times New Roman"/>
           <w:lang w:val="en-ZA"/>
         </w:rPr>
         <w:t>Water moistens the soil and thus helps in penetration of roots even into the dry field. The frequency, rate, amount and time of irrigation are different for different crops and also vary according to the types of soil and seasons. For example, summer crops require a higher rate of water as compared to winter crops.</w:t>
@@ -7048,17 +7053,20 @@
       <w:pPr>
         <w:pStyle w:val="Heading4"/>
         <w:rPr>
-          <w:lang w:val="en-ZA"/>
-        </w:rPr>
-      </w:pPr>
-      <w:r>
-        <w:rPr>
+          <w:rFonts w:cs="Times New Roman"/>
+          <w:lang w:val="en-ZA"/>
+        </w:rPr>
+      </w:pPr>
+      <w:r>
+        <w:rPr>
+          <w:rFonts w:cs="Times New Roman"/>
           <w:lang w:val="en-ZA"/>
         </w:rPr>
         <w:t xml:space="preserve">Types of </w:t>
       </w:r>
       <w:r>
         <w:rPr>
+          <w:rFonts w:cs="Times New Roman"/>
           <w:lang w:val="en-ZA"/>
         </w:rPr>
         <w:t>Irrigation</w:t>
@@ -7067,11 +7075,13 @@
     <w:p>
       <w:pPr>
         <w:rPr>
-          <w:lang w:val="en-ZA"/>
-        </w:rPr>
-      </w:pPr>
-      <w:r>
-        <w:rPr>
+          <w:rFonts w:cs="Times New Roman"/>
+          <w:lang w:val="en-ZA"/>
+        </w:rPr>
+      </w:pPr>
+      <w:r>
+        <w:rPr>
+          <w:rFonts w:cs="Times New Roman"/>
           <w:lang w:val="en-ZA"/>
         </w:rPr>
         <w:t>There are different types of irrigation practised for improving crop yield. These types of irrigation systems are practised based on the different types of soils, climates, crops and resources. The main types of irrigation followed by farmers include:</w:t>
@@ -7080,50 +7090,42 @@
     <w:p>
       <w:pPr>
         <w:pStyle w:val="Heading5"/>
-      </w:pPr>
-      <w:r>
+        <w:rPr>
+          <w:rFonts w:cs="Times New Roman"/>
+        </w:rPr>
+      </w:pPr>
+      <w:r>
+        <w:rPr>
+          <w:rFonts w:cs="Times New Roman"/>
+        </w:rPr>
         <w:t>Surface Irrigation</w:t>
       </w:r>
     </w:p>
     <w:p>
       <w:pPr>
         <w:rPr>
-          <w:lang w:val="en-ZA"/>
-        </w:rPr>
-      </w:pPr>
-      <w:r>
-        <w:rPr>
-          <w:lang w:val="en-ZA"/>
-        </w:rPr>
-        <w:t>W</w:t>
-      </w:r>
-      <w:r>
-        <w:rPr>
-          <w:lang w:val="en-ZA"/>
-        </w:rPr>
-        <w:t>ater is applied and distributed over the soil surface by gravity. It is by far the most common form of irrigation throughout the world and has been practiced in many areas virtually unchanged for thousands of years.</w:t>
-      </w:r>
-      <w:r>
-        <w:rPr>
-          <w:lang w:val="en-ZA"/>
-        </w:rPr>
-        <w:t xml:space="preserve"> </w:t>
-      </w:r>
-      <w:r>
-        <w:rPr>
-          <w:lang w:val="en-ZA"/>
-        </w:rPr>
-        <w:t>Surface irrigation is often referred to as flood irrigation, implying that the water distribution is uncontrolled and therefore, inherently inefficient. In reality, some of the irrigation practices grouped under this name involve a significant degree of management (for example surge irrigation). Surface irrigation comes in three major types; level basin, furrow and border strip.</w:t>
-      </w:r>
-    </w:p>
-    <w:p>
-      <w:pPr>
-        <w:rPr>
-          <w:lang w:val="en-ZA"/>
-        </w:rPr>
-      </w:pPr>
-      <w:r>
-        <w:rPr>
+          <w:rFonts w:cs="Times New Roman"/>
+          <w:lang w:val="en-ZA"/>
+        </w:rPr>
+      </w:pPr>
+      <w:r>
+        <w:rPr>
+          <w:rFonts w:cs="Times New Roman"/>
+          <w:lang w:val="en-ZA"/>
+        </w:rPr>
+        <w:t>Water is applied and distributed over the soil surface by gravity. It is by far the most common form of irrigation throughout the world and has been practiced in many areas virtually unchanged for thousands of years. Surface irrigation is often referred to as flood irrigation, implying that the water distribution is uncontrolled and therefore, inherently inefficient. In reality, some of the irrigation practices grouped under this name involve a significant degree of management (for example surge irrigation). Surface irrigation comes in three major types; level basin, furrow and border strip.</w:t>
+      </w:r>
+    </w:p>
+    <w:p>
+      <w:pPr>
+        <w:rPr>
+          <w:rFonts w:cs="Times New Roman"/>
+          <w:lang w:val="en-ZA"/>
+        </w:rPr>
+      </w:pPr>
+      <w:r>
+        <w:rPr>
+          <w:rFonts w:cs="Times New Roman"/>
           <w:noProof/>
         </w:rPr>
         <w:lastRenderedPageBreak/>
@@ -7180,6 +7182,7 @@
     <w:p>
       <w:pPr>
         <w:rPr>
+          <w:rFonts w:cs="Times New Roman"/>
           <w:lang w:val="en-ZA"/>
         </w:rPr>
       </w:pPr>
@@ -7187,19 +7190,27 @@
     <w:p>
       <w:pPr>
         <w:pStyle w:val="Heading5"/>
-      </w:pPr>
-      <w:r>
+        <w:rPr>
+          <w:rFonts w:cs="Times New Roman"/>
+        </w:rPr>
+      </w:pPr>
+      <w:r>
+        <w:rPr>
+          <w:rFonts w:cs="Times New Roman"/>
+        </w:rPr>
         <w:t>Localized irrigation</w:t>
       </w:r>
     </w:p>
     <w:p>
       <w:pPr>
         <w:rPr>
-          <w:lang w:val="en-ZA"/>
-        </w:rPr>
-      </w:pPr>
-      <w:r>
-        <w:rPr>
+          <w:rFonts w:cs="Times New Roman"/>
+          <w:lang w:val="en-ZA"/>
+        </w:rPr>
+      </w:pPr>
+      <w:r>
+        <w:rPr>
+          <w:rFonts w:cs="Times New Roman"/>
           <w:lang w:val="en-ZA"/>
         </w:rPr>
         <w:t>Localized irrigation is a method of applying water that results in wetting only a small area of the soil surface and sometimes only part of the root zone. Water is applied near the base of the plant so that the application is concentrated in the root zone. Water is generally applied at a low flow rate, in small amounts, and frequently. The application devices may be small tubes, orifices, nozzles, or perforated pipes. The water may either be applied above or below the soil surface. The main components of a localized irrigation system are the water supply (including flow and pressure regulators), the filtration system, main lines, sub-main lines, laterals, and distributors. Figure 5.27 shows some basic components of a localized irrigation system.</w:t>
@@ -7208,24 +7219,28 @@
     <w:p>
       <w:pPr>
         <w:rPr>
-          <w:lang w:val="en-ZA"/>
-        </w:rPr>
-      </w:pPr>
-    </w:p>
-    <w:p>
-      <w:pPr>
-        <w:rPr>
-          <w:lang w:val="en-ZA"/>
-        </w:rPr>
-      </w:pPr>
-      <w:r>
-        <w:rPr>
+          <w:rFonts w:cs="Times New Roman"/>
+          <w:lang w:val="en-ZA"/>
+        </w:rPr>
+      </w:pPr>
+    </w:p>
+    <w:p>
+      <w:pPr>
+        <w:rPr>
+          <w:rFonts w:cs="Times New Roman"/>
+          <w:lang w:val="en-ZA"/>
+        </w:rPr>
+      </w:pPr>
+      <w:r>
+        <w:rPr>
+          <w:rFonts w:cs="Times New Roman"/>
           <w:lang w:val="en-ZA"/>
         </w:rPr>
         <w:t xml:space="preserve">The primary advantages of localized irrigation systems are the high efficiency rates that can be achieved, sometimes as high as 90%. High efficiency may result in very significant water savings. Often a localized irrigation system will allow a farmer to irrigate twice the area possible with surface irrigation. Precise control of water and nutrient application often results in much higher yields and quality. Control of weeds and pests may be better as the entire soil surface is not wetted nor is the foliage. A localized irrigation system may allow the use of more saline water, and can be used effectively with low infiltration soils that cannot be sprinkler irrigated. Some disadvantages are the higher initial costs of the systems, salinity buildups, more limited root development, and higher technology requirements. Later savings may be offset by higher </w:t>
       </w:r>
       <w:r>
         <w:rPr>
+          <w:rFonts w:cs="Times New Roman"/>
           <w:lang w:val="en-ZA"/>
         </w:rPr>
         <w:lastRenderedPageBreak/>
@@ -7235,11 +7250,13 @@
     <w:p>
       <w:pPr>
         <w:rPr>
-          <w:lang w:val="en-ZA"/>
-        </w:rPr>
-      </w:pPr>
-      <w:r>
-        <w:rPr>
+          <w:rFonts w:cs="Times New Roman"/>
+          <w:lang w:val="en-ZA"/>
+        </w:rPr>
+      </w:pPr>
+      <w:r>
+        <w:rPr>
+          <w:rFonts w:cs="Times New Roman"/>
           <w:noProof/>
         </w:rPr>
         <w:drawing>
@@ -7295,6 +7312,7 @@
     <w:p>
       <w:pPr>
         <w:rPr>
+          <w:rFonts w:cs="Times New Roman"/>
           <w:lang w:val="en-ZA"/>
         </w:rPr>
       </w:pPr>
@@ -7302,19 +7320,27 @@
     <w:p>
       <w:pPr>
         <w:pStyle w:val="Heading5"/>
-      </w:pPr>
-      <w:r>
+        <w:rPr>
+          <w:rFonts w:cs="Times New Roman"/>
+        </w:rPr>
+      </w:pPr>
+      <w:r>
+        <w:rPr>
+          <w:rFonts w:cs="Times New Roman"/>
+        </w:rPr>
         <w:t>Sprinkler irrigation</w:t>
       </w:r>
     </w:p>
     <w:p>
       <w:pPr>
         <w:rPr>
-          <w:lang w:val="en-ZA"/>
-        </w:rPr>
-      </w:pPr>
-      <w:r>
-        <w:rPr>
+          <w:rFonts w:cs="Times New Roman"/>
+          <w:lang w:val="en-ZA"/>
+        </w:rPr>
+      </w:pPr>
+      <w:r>
+        <w:rPr>
+          <w:rFonts w:cs="Times New Roman"/>
           <w:lang w:val="en-ZA"/>
         </w:rPr>
         <w:t>Sprinkler irrigation is a method of applying irrigation water which is similar to natural rainfall. Water is distributed through a system of pipes usually by pumping. It is then sprayed into the air through sprinklers so that it breaks up into small water drops which fall to the ground. The pump supply system, sprinklers and operating conditions must be designed to enable a uniform application of water.</w:t>
@@ -7323,11 +7349,13 @@
     <w:p>
       <w:pPr>
         <w:rPr>
-          <w:lang w:val="en-ZA"/>
-        </w:rPr>
-      </w:pPr>
-      <w:r>
-        <w:rPr>
+          <w:rFonts w:cs="Times New Roman"/>
+          <w:lang w:val="en-ZA"/>
+        </w:rPr>
+      </w:pPr>
+      <w:r>
+        <w:rPr>
+          <w:rFonts w:cs="Times New Roman"/>
           <w:noProof/>
         </w:rPr>
         <w:lastRenderedPageBreak/>
@@ -7384,6 +7412,7 @@
     <w:p>
       <w:pPr>
         <w:rPr>
+          <w:rFonts w:cs="Times New Roman"/>
           <w:lang w:val="en-ZA"/>
         </w:rPr>
       </w:pPr>
@@ -7391,175 +7420,195 @@
     <w:p>
       <w:pPr>
         <w:pStyle w:val="Heading5"/>
-      </w:pPr>
-      <w:r>
+        <w:rPr>
+          <w:rFonts w:cs="Times New Roman"/>
+        </w:rPr>
+      </w:pPr>
+      <w:r>
+        <w:rPr>
+          <w:rFonts w:cs="Times New Roman"/>
+        </w:rPr>
         <w:t>Centre Pivot Irrigation</w:t>
       </w:r>
     </w:p>
     <w:p>
       <w:pPr>
         <w:rPr>
-          <w:lang w:val="en-ZA"/>
-        </w:rPr>
-      </w:pPr>
-      <w:r>
-        <w:rPr>
+          <w:rFonts w:cs="Times New Roman"/>
+          <w:lang w:val="en-ZA"/>
+        </w:rPr>
+      </w:pPr>
+      <w:r>
+        <w:rPr>
+          <w:rFonts w:cs="Times New Roman"/>
           <w:lang w:val="en-ZA"/>
         </w:rPr>
         <w:t xml:space="preserve">The </w:t>
       </w:r>
       <w:r>
         <w:rPr>
+          <w:rFonts w:cs="Times New Roman"/>
           <w:lang w:val="en-ZA"/>
         </w:rPr>
         <w:t>centre</w:t>
       </w:r>
       <w:r>
         <w:rPr>
-          <w:lang w:val="en-ZA"/>
-        </w:rPr>
-        <w:t xml:space="preserve"> pivot (CP) is a low/medium pressure fully mechanized</w:t>
-      </w:r>
-      <w:r>
-        <w:rPr>
+          <w:rFonts w:cs="Times New Roman"/>
+          <w:lang w:val="en-ZA"/>
+        </w:rPr>
+        <w:t xml:space="preserve"> pivot (CP) is a low/medium pressure fully mechanized automated irrigation system of permanent assemble</w:t>
+      </w:r>
+      <w:r>
+        <w:rPr>
+          <w:rFonts w:cs="Times New Roman"/>
+          <w:lang w:val="en-ZA"/>
+        </w:rPr>
+        <w:t xml:space="preserve">. </w:t>
+      </w:r>
+      <w:r>
+        <w:rPr>
+          <w:rFonts w:cs="Times New Roman"/>
+          <w:lang w:val="en-ZA"/>
+        </w:rPr>
+        <w:t xml:space="preserve">The </w:t>
+      </w:r>
+      <w:r>
+        <w:rPr>
+          <w:rFonts w:cs="Times New Roman"/>
+          <w:lang w:val="en-ZA"/>
+        </w:rPr>
+        <w:t>centre</w:t>
+      </w:r>
+      <w:r>
+        <w:rPr>
+          <w:rFonts w:cs="Times New Roman"/>
+          <w:lang w:val="en-ZA"/>
+        </w:rPr>
+        <w:t xml:space="preserve"> pivot system consists of one single sprayer or sprinkler</w:t>
+      </w:r>
+      <w:r>
+        <w:rPr>
+          <w:rFonts w:cs="Times New Roman"/>
           <w:lang w:val="en-ZA"/>
         </w:rPr>
         <w:t xml:space="preserve"> </w:t>
       </w:r>
       <w:r>
         <w:rPr>
-          <w:lang w:val="en-ZA"/>
-        </w:rPr>
-        <w:t>automated irrigation system of permanent assemble</w:t>
-      </w:r>
-      <w:r>
-        <w:rPr>
-          <w:lang w:val="en-ZA"/>
-        </w:rPr>
-        <w:t xml:space="preserve">. </w:t>
-      </w:r>
-      <w:r>
-        <w:rPr>
-          <w:lang w:val="en-ZA"/>
-        </w:rPr>
-        <w:t xml:space="preserve">The </w:t>
-      </w:r>
-      <w:r>
-        <w:rPr>
+          <w:rFonts w:cs="Times New Roman"/>
+          <w:lang w:val="en-ZA"/>
+        </w:rPr>
+        <w:t>pipeline of relatively large diameter, composed of high tensile galvanized</w:t>
+      </w:r>
+      <w:r>
+        <w:rPr>
+          <w:rFonts w:cs="Times New Roman"/>
+          <w:lang w:val="en-ZA"/>
+        </w:rPr>
+        <w:t xml:space="preserve"> </w:t>
+      </w:r>
+      <w:r>
+        <w:rPr>
+          <w:rFonts w:cs="Times New Roman"/>
+          <w:lang w:val="en-ZA"/>
+        </w:rPr>
+        <w:t xml:space="preserve">light steel or </w:t>
+      </w:r>
+      <w:r>
+        <w:rPr>
+          <w:rFonts w:cs="Times New Roman"/>
+          <w:lang w:val="en-ZA"/>
+        </w:rPr>
+        <w:t>aluminium</w:t>
+      </w:r>
+      <w:r>
+        <w:rPr>
+          <w:rFonts w:cs="Times New Roman"/>
+          <w:lang w:val="en-ZA"/>
+        </w:rPr>
+        <w:t xml:space="preserve"> pipes supported above ground by towers move on</w:t>
+      </w:r>
+      <w:r>
+        <w:rPr>
+          <w:rFonts w:cs="Times New Roman"/>
+          <w:lang w:val="en-ZA"/>
+        </w:rPr>
+        <w:t xml:space="preserve"> </w:t>
+      </w:r>
+      <w:r>
+        <w:rPr>
+          <w:rFonts w:cs="Times New Roman"/>
+          <w:lang w:val="en-ZA"/>
+        </w:rPr>
+        <w:t>wheels, long spans, steel trusses and/or cables (Figure 10.1). One end of the</w:t>
+      </w:r>
+      <w:r>
+        <w:rPr>
+          <w:rFonts w:cs="Times New Roman"/>
+          <w:lang w:val="en-ZA"/>
+        </w:rPr>
+        <w:t xml:space="preserve"> </w:t>
+      </w:r>
+      <w:r>
+        <w:rPr>
+          <w:rFonts w:cs="Times New Roman"/>
+          <w:lang w:val="en-ZA"/>
+        </w:rPr>
+        <w:t xml:space="preserve">line is connected to a pivot mechanism at the </w:t>
+      </w:r>
+      <w:r>
+        <w:rPr>
+          <w:rFonts w:cs="Times New Roman"/>
           <w:lang w:val="en-ZA"/>
         </w:rPr>
         <w:t>centre</w:t>
       </w:r>
       <w:r>
         <w:rPr>
-          <w:lang w:val="en-ZA"/>
-        </w:rPr>
-        <w:t xml:space="preserve"> pivot system consists of one single sprayer or sprinkler</w:t>
-      </w:r>
-      <w:r>
-        <w:rPr>
+          <w:rFonts w:cs="Times New Roman"/>
+          <w:lang w:val="en-ZA"/>
+        </w:rPr>
+        <w:t xml:space="preserve"> of the command area;</w:t>
+      </w:r>
+      <w:r>
+        <w:rPr>
+          <w:rFonts w:cs="Times New Roman"/>
           <w:lang w:val="en-ZA"/>
         </w:rPr>
         <w:t xml:space="preserve"> </w:t>
       </w:r>
       <w:r>
         <w:rPr>
-          <w:lang w:val="en-ZA"/>
-        </w:rPr>
-        <w:t>pipeline of relatively large diameter, composed of high tensile galvanized</w:t>
-      </w:r>
-      <w:r>
-        <w:rPr>
+          <w:rFonts w:cs="Times New Roman"/>
+          <w:lang w:val="en-ZA"/>
+        </w:rPr>
+        <w:t>the entire line rotates about the pivot. The application rate of the water</w:t>
+      </w:r>
+      <w:r>
+        <w:rPr>
+          <w:rFonts w:cs="Times New Roman"/>
           <w:lang w:val="en-ZA"/>
         </w:rPr>
         <w:t xml:space="preserve"> </w:t>
       </w:r>
       <w:r>
         <w:rPr>
-          <w:lang w:val="en-ZA"/>
-        </w:rPr>
-        <w:t xml:space="preserve">light steel or </w:t>
-      </w:r>
-      <w:r>
-        <w:rPr>
-          <w:lang w:val="en-ZA"/>
-        </w:rPr>
-        <w:t>aluminium</w:t>
-      </w:r>
-      <w:r>
-        <w:rPr>
-          <w:lang w:val="en-ZA"/>
-        </w:rPr>
-        <w:t xml:space="preserve"> pipes supported above ground by towers move on</w:t>
-      </w:r>
-      <w:r>
-        <w:rPr>
+          <w:rFonts w:cs="Times New Roman"/>
+          <w:lang w:val="en-ZA"/>
+        </w:rPr>
+        <w:t>emitters varies from lower values near the pivot to higher ones towards the</w:t>
+      </w:r>
+      <w:r>
+        <w:rPr>
+          <w:rFonts w:cs="Times New Roman"/>
           <w:lang w:val="en-ZA"/>
         </w:rPr>
         <w:t xml:space="preserve"> </w:t>
       </w:r>
       <w:r>
         <w:rPr>
-          <w:lang w:val="en-ZA"/>
-        </w:rPr>
-        <w:t>wheels, long spans, steel trusses and/or cables (Figure 10.1). One end of the</w:t>
-      </w:r>
-      <w:r>
-        <w:rPr>
-          <w:lang w:val="en-ZA"/>
-        </w:rPr>
-        <w:t xml:space="preserve"> </w:t>
-      </w:r>
-      <w:r>
-        <w:rPr>
-          <w:lang w:val="en-ZA"/>
-        </w:rPr>
-        <w:t xml:space="preserve">line is connected to a pivot mechanism at the </w:t>
-      </w:r>
-      <w:r>
-        <w:rPr>
-          <w:lang w:val="en-ZA"/>
-        </w:rPr>
-        <w:t>centre</w:t>
-      </w:r>
-      <w:r>
-        <w:rPr>
-          <w:lang w:val="en-ZA"/>
-        </w:rPr>
-        <w:t xml:space="preserve"> of the command area;</w:t>
-      </w:r>
-      <w:r>
-        <w:rPr>
-          <w:lang w:val="en-ZA"/>
-        </w:rPr>
-        <w:t xml:space="preserve"> </w:t>
-      </w:r>
-      <w:r>
-        <w:rPr>
-          <w:lang w:val="en-ZA"/>
-        </w:rPr>
-        <w:t>the entire line rotates about the pivot. The application rate of the water</w:t>
-      </w:r>
-      <w:r>
-        <w:rPr>
-          <w:lang w:val="en-ZA"/>
-        </w:rPr>
-        <w:t xml:space="preserve"> </w:t>
-      </w:r>
-      <w:r>
-        <w:rPr>
-          <w:lang w:val="en-ZA"/>
-        </w:rPr>
-        <w:t>emitters varies from lower values near the pivot to higher ones towards the</w:t>
-      </w:r>
-      <w:r>
-        <w:rPr>
-          <w:lang w:val="en-ZA"/>
-        </w:rPr>
-        <w:t xml:space="preserve"> </w:t>
-      </w:r>
-      <w:r>
-        <w:rPr>
+          <w:rFonts w:cs="Times New Roman"/>
           <w:lang w:val="en-ZA"/>
         </w:rPr>
         <w:t>outer end by the use of small and large nozzles along the line accordingly</w:t>
@@ -7568,11 +7617,13 @@
     <w:p>
       <w:pPr>
         <w:rPr>
-          <w:lang w:val="en-ZA"/>
-        </w:rPr>
-      </w:pPr>
-      <w:r>
-        <w:rPr>
+          <w:rFonts w:cs="Times New Roman"/>
+          <w:lang w:val="en-ZA"/>
+        </w:rPr>
+      </w:pPr>
+      <w:r>
+        <w:rPr>
+          <w:rFonts w:cs="Times New Roman"/>
           <w:noProof/>
           <w:lang w:val="en-ZA"/>
         </w:rPr>
@@ -7630,6 +7681,7 @@
     <w:p>
       <w:pPr>
         <w:rPr>
+          <w:rFonts w:cs="Times New Roman"/>
           <w:lang w:val="en-ZA"/>
         </w:rPr>
       </w:pPr>
@@ -7637,50 +7689,42 @@
     <w:p>
       <w:pPr>
         <w:pStyle w:val="Heading5"/>
-      </w:pPr>
-      <w:r>
+        <w:rPr>
+          <w:rFonts w:cs="Times New Roman"/>
+        </w:rPr>
+      </w:pPr>
+      <w:r>
+        <w:rPr>
+          <w:rFonts w:cs="Times New Roman"/>
+        </w:rPr>
         <w:t>Sub-irrigation</w:t>
       </w:r>
     </w:p>
     <w:p>
       <w:pPr>
         <w:rPr>
-          <w:lang w:val="en-ZA"/>
-        </w:rPr>
-      </w:pPr>
-      <w:r>
-        <w:rPr>
-          <w:lang w:val="en-ZA"/>
-        </w:rPr>
-        <w:t xml:space="preserve">It </w:t>
-      </w:r>
-      <w:r>
-        <w:rPr>
-          <w:lang w:val="en-ZA"/>
-        </w:rPr>
-        <w:t>is a method of irrigation where water is delivered to the plant root zone. The excess may be collected for reuse.</w:t>
-      </w:r>
-      <w:r>
-        <w:rPr>
-          <w:lang w:val="en-ZA"/>
-        </w:rPr>
-        <w:t xml:space="preserve"> </w:t>
-      </w:r>
-      <w:r>
-        <w:rPr>
-          <w:lang w:val="en-ZA"/>
-        </w:rPr>
-        <w:t>Sub irrigation is used in growing field crops such as tomatoes, peppers, and sugar cane in areas with high water tables such as Florida and in commercial greenhouse operations.</w:t>
-      </w:r>
-    </w:p>
-    <w:p>
-      <w:pPr>
-        <w:rPr>
-          <w:lang w:val="en-ZA"/>
-        </w:rPr>
-      </w:pPr>
-      <w:r>
-        <w:rPr>
+          <w:rFonts w:cs="Times New Roman"/>
+          <w:lang w:val="en-ZA"/>
+        </w:rPr>
+      </w:pPr>
+      <w:r>
+        <w:rPr>
+          <w:rFonts w:cs="Times New Roman"/>
+          <w:lang w:val="en-ZA"/>
+        </w:rPr>
+        <w:t>It is a method of irrigation where water is delivered to the plant root zone. The excess may be collected for reuse. Sub irrigation is used in growing field crops such as tomatoes, peppers, and sugar cane in areas with high water tables such as Florida and in commercial greenhouse operations.</w:t>
+      </w:r>
+    </w:p>
+    <w:p>
+      <w:pPr>
+        <w:rPr>
+          <w:rFonts w:cs="Times New Roman"/>
+          <w:lang w:val="en-ZA"/>
+        </w:rPr>
+      </w:pPr>
+      <w:r>
+        <w:rPr>
+          <w:rFonts w:cs="Times New Roman"/>
           <w:noProof/>
         </w:rPr>
         <w:drawing>
@@ -7736,6 +7780,7 @@
     <w:p>
       <w:pPr>
         <w:rPr>
+          <w:rFonts w:cs="Times New Roman"/>
           <w:lang w:val="en-ZA"/>
         </w:rPr>
       </w:pPr>
@@ -7743,8 +7788,14 @@
     <w:p>
       <w:pPr>
         <w:pStyle w:val="Heading5"/>
-      </w:pPr>
-      <w:r>
+        <w:rPr>
+          <w:rFonts w:cs="Times New Roman"/>
+        </w:rPr>
+      </w:pPr>
+      <w:r>
+        <w:rPr>
+          <w:rFonts w:cs="Times New Roman"/>
+        </w:rPr>
         <w:lastRenderedPageBreak/>
         <w:t>Manual Irrigation</w:t>
       </w:r>
@@ -7752,47 +7803,55 @@
     <w:p>
       <w:pPr>
         <w:rPr>
-          <w:lang w:val="en-ZA"/>
-        </w:rPr>
-      </w:pPr>
-      <w:r>
-        <w:rPr>
+          <w:rFonts w:cs="Times New Roman"/>
+          <w:lang w:val="en-ZA"/>
+        </w:rPr>
+      </w:pPr>
+      <w:r>
+        <w:rPr>
+          <w:rFonts w:cs="Times New Roman"/>
           <w:lang w:val="en-ZA"/>
         </w:rPr>
         <w:t xml:space="preserve">Manual irrigation systems are very simple, </w:t>
       </w:r>
       <w:r>
         <w:rPr>
+          <w:rFonts w:cs="Times New Roman"/>
           <w:lang w:val="en-ZA"/>
         </w:rPr>
         <w:t>l</w:t>
       </w:r>
       <w:r>
         <w:rPr>
+          <w:rFonts w:cs="Times New Roman"/>
           <w:lang w:val="en-ZA"/>
         </w:rPr>
         <w:t>abour intensive</w:t>
       </w:r>
       <w:r>
         <w:rPr>
+          <w:rFonts w:cs="Times New Roman"/>
           <w:lang w:val="en-ZA"/>
         </w:rPr>
         <w:t xml:space="preserve">, </w:t>
       </w:r>
       <w:r>
         <w:rPr>
+          <w:rFonts w:cs="Times New Roman"/>
           <w:lang w:val="en-ZA"/>
         </w:rPr>
         <w:t xml:space="preserve">but effective methods for making water available to crops. Manual irrigation systems are easy to handle and there is no need for technical equipment. </w:t>
       </w:r>
       <w:r>
         <w:rPr>
+          <w:rFonts w:cs="Times New Roman"/>
           <w:lang w:val="en-ZA"/>
         </w:rPr>
         <w:t>I</w:t>
       </w:r>
       <w:r>
         <w:rPr>
+          <w:rFonts w:cs="Times New Roman"/>
           <w:lang w:val="en-ZA"/>
         </w:rPr>
         <w:t xml:space="preserve">t is important that they are constructed correctly to avoid water loss and crop shortfall. The systems allow for high self-help compatibility and have low initial capital costs. </w:t>
@@ -7801,11 +7860,13 @@
     <w:p>
       <w:pPr>
         <w:rPr>
-          <w:lang w:val="en-ZA"/>
-        </w:rPr>
-      </w:pPr>
-      <w:r>
-        <w:rPr>
+          <w:rFonts w:cs="Times New Roman"/>
+          <w:lang w:val="en-ZA"/>
+        </w:rPr>
+      </w:pPr>
+      <w:r>
+        <w:rPr>
+          <w:rFonts w:cs="Times New Roman"/>
           <w:noProof/>
         </w:rPr>
         <w:drawing>
@@ -7861,6 +7922,7 @@
     <w:p>
       <w:pPr>
         <w:rPr>
+          <w:rFonts w:cs="Times New Roman"/>
           <w:lang w:val="en-ZA"/>
         </w:rPr>
       </w:pPr>
@@ -7869,11 +7931,13 @@
       <w:pPr>
         <w:pStyle w:val="Heading4"/>
         <w:rPr>
-          <w:lang w:val="en-ZA"/>
-        </w:rPr>
-      </w:pPr>
-      <w:r>
-        <w:rPr>
+          <w:rFonts w:cs="Times New Roman"/>
+          <w:lang w:val="en-ZA"/>
+        </w:rPr>
+      </w:pPr>
+      <w:r>
+        <w:rPr>
+          <w:rFonts w:cs="Times New Roman"/>
           <w:lang w:val="en-ZA"/>
         </w:rPr>
         <w:t>Methods of Irrigation</w:t>
@@ -7882,22 +7946,17 @@
     <w:p>
       <w:pPr>
         <w:rPr>
-          <w:lang w:val="en-ZA"/>
-        </w:rPr>
-      </w:pPr>
-      <w:r>
-        <w:rPr>
+          <w:rFonts w:cs="Times New Roman"/>
+          <w:lang w:val="en-ZA"/>
+        </w:rPr>
+      </w:pPr>
+      <w:r>
+        <w:rPr>
+          <w:rFonts w:cs="Times New Roman"/>
           <w:lang w:val="en-ZA"/>
         </w:rPr>
         <w:t>Irrigation can be carried out by two different methods:</w:t>
       </w:r>
-    </w:p>
-    <w:p>
-      <w:pPr>
-        <w:rPr>
-          <w:lang w:val="en-ZA"/>
-        </w:rPr>
-      </w:pPr>
     </w:p>
     <w:p>
       <w:pPr>
@@ -7907,11 +7966,13 @@
           <w:numId w:val="5"/>
         </w:numPr>
         <w:rPr>
-          <w:lang w:val="en-ZA"/>
-        </w:rPr>
-      </w:pPr>
-      <w:r>
-        <w:rPr>
+          <w:rFonts w:cs="Times New Roman"/>
+          <w:lang w:val="en-ZA"/>
+        </w:rPr>
+      </w:pPr>
+      <w:r>
+        <w:rPr>
+          <w:rFonts w:cs="Times New Roman"/>
           <w:lang w:val="en-ZA"/>
         </w:rPr>
         <w:t>Traditional Methods</w:t>
@@ -7925,11 +7986,13 @@
           <w:numId w:val="5"/>
         </w:numPr>
         <w:rPr>
-          <w:lang w:val="en-ZA"/>
-        </w:rPr>
-      </w:pPr>
-      <w:r>
-        <w:rPr>
+          <w:rFonts w:cs="Times New Roman"/>
+          <w:lang w:val="en-ZA"/>
+        </w:rPr>
+      </w:pPr>
+      <w:r>
+        <w:rPr>
+          <w:rFonts w:cs="Times New Roman"/>
           <w:lang w:val="en-ZA"/>
         </w:rPr>
         <w:t>Modern Methods</w:t>
@@ -7938,53 +8001,43 @@
     <w:p>
       <w:pPr>
         <w:pStyle w:val="Heading5"/>
-      </w:pPr>
-      <w:r>
+        <w:rPr>
+          <w:rFonts w:cs="Times New Roman"/>
+        </w:rPr>
+      </w:pPr>
+      <w:r>
+        <w:rPr>
+          <w:rFonts w:cs="Times New Roman"/>
+        </w:rPr>
         <w:t>Traditional Methods of Irrigation</w:t>
       </w:r>
     </w:p>
     <w:p>
       <w:pPr>
         <w:rPr>
-          <w:lang w:val="en-ZA"/>
-        </w:rPr>
-      </w:pPr>
-      <w:r>
-        <w:rPr>
-          <w:lang w:val="en-ZA"/>
-        </w:rPr>
-        <w:t>In this method, irrigation is done manually. Here, a farmer pulls out water from wells or canals by himself or using cattle and carries to farming fields. This method can vary in different regions.</w:t>
-      </w:r>
-      <w:r>
-        <w:rPr>
-          <w:lang w:val="en-ZA"/>
-        </w:rPr>
-        <w:t xml:space="preserve"> </w:t>
-      </w:r>
-      <w:r>
-        <w:rPr>
-          <w:lang w:val="en-ZA"/>
-        </w:rPr>
-        <w:t>The main advantage of this method is that it is cheap. But its efficiency is poor because of the uneven distribution of water.  Also, the chances of water loss are very high.</w:t>
-      </w:r>
-      <w:r>
-        <w:rPr>
-          <w:lang w:val="en-ZA"/>
-        </w:rPr>
-        <w:t xml:space="preserve"> </w:t>
-      </w:r>
-      <w:r>
-        <w:rPr>
-          <w:lang w:val="en-ZA"/>
-        </w:rPr>
-        <w:t>Some examples of traditional system are pulley system, lever system, chain pump and dhekli. Among these, the pump system is the most common and used widely.</w:t>
+          <w:rFonts w:cs="Times New Roman"/>
+          <w:lang w:val="en-ZA"/>
+        </w:rPr>
+      </w:pPr>
+      <w:r>
+        <w:rPr>
+          <w:rFonts w:cs="Times New Roman"/>
+          <w:lang w:val="en-ZA"/>
+        </w:rPr>
+        <w:t>In this method, irrigation is done manually. Here, a farmer pulls out water from wells or canals by himself or using cattle and carries to farming fields. This method can vary in different regions. The main advantage of this method is that it is cheap. But its efficiency is poor because of the uneven distribution of water.  Also, the chances of water loss are very high. Some examples of traditional system are pulley system, lever system, chain pump and dhekli. Among these, the pump system is the most common and used widely.</w:t>
       </w:r>
     </w:p>
     <w:p>
       <w:pPr>
         <w:pStyle w:val="Heading5"/>
-      </w:pPr>
-      <w:r>
+        <w:rPr>
+          <w:rFonts w:cs="Times New Roman"/>
+        </w:rPr>
+      </w:pPr>
+      <w:r>
+        <w:rPr>
+          <w:rFonts w:cs="Times New Roman"/>
+        </w:rPr>
         <w:lastRenderedPageBreak/>
         <w:t>Modern Methods of Irrigation</w:t>
       </w:r>
@@ -7992,11 +8045,13 @@
     <w:p>
       <w:pPr>
         <w:rPr>
-          <w:lang w:val="en-ZA"/>
-        </w:rPr>
-      </w:pPr>
-      <w:r>
-        <w:rPr>
+          <w:rFonts w:cs="Times New Roman"/>
+          <w:lang w:val="en-ZA"/>
+        </w:rPr>
+      </w:pPr>
+      <w:r>
+        <w:rPr>
+          <w:rFonts w:cs="Times New Roman"/>
           <w:lang w:val="en-ZA"/>
         </w:rPr>
         <w:t>The modern method compensates the disadvantages of traditional methods and thus helps in the proper way of water usage.</w:t>
@@ -8005,11 +8060,13 @@
     <w:p>
       <w:pPr>
         <w:rPr>
-          <w:lang w:val="en-ZA"/>
-        </w:rPr>
-      </w:pPr>
-      <w:r>
-        <w:rPr>
+          <w:rFonts w:cs="Times New Roman"/>
+          <w:lang w:val="en-ZA"/>
+        </w:rPr>
+      </w:pPr>
+      <w:r>
+        <w:rPr>
+          <w:rFonts w:cs="Times New Roman"/>
           <w:lang w:val="en-ZA"/>
         </w:rPr>
         <w:t>The modern method involves two systems:</w:t>
@@ -8023,11 +8080,13 @@
           <w:numId w:val="6"/>
         </w:numPr>
         <w:rPr>
-          <w:lang w:val="en-ZA"/>
-        </w:rPr>
-      </w:pPr>
-      <w:r>
-        <w:rPr>
+          <w:rFonts w:cs="Times New Roman"/>
+          <w:lang w:val="en-ZA"/>
+        </w:rPr>
+      </w:pPr>
+      <w:r>
+        <w:rPr>
+          <w:rFonts w:cs="Times New Roman"/>
           <w:lang w:val="en-ZA"/>
         </w:rPr>
         <w:t>Sprinkler system</w:t>
@@ -8041,11 +8100,13 @@
           <w:numId w:val="6"/>
         </w:numPr>
         <w:rPr>
-          <w:lang w:val="en-ZA"/>
-        </w:rPr>
-      </w:pPr>
-      <w:r>
-        <w:rPr>
+          <w:rFonts w:cs="Times New Roman"/>
+          <w:lang w:val="en-ZA"/>
+        </w:rPr>
+      </w:pPr>
+      <w:r>
+        <w:rPr>
+          <w:rFonts w:cs="Times New Roman"/>
           <w:lang w:val="en-ZA"/>
         </w:rPr>
         <w:t>Drip system</w:t>
@@ -8058,10 +8119,24 @@
           <w:lang w:val="en-ZA"/>
         </w:rPr>
       </w:pPr>
-      <w:bookmarkStart w:id="36" w:name="_GoBack"/>
-      <w:bookmarkEnd w:id="36"/>
-      <w:r>
-        <w:rPr>
+      <w:r>
+        <w:rPr>
+          <w:lang w:val="en-ZA"/>
+        </w:rPr>
+        <w:t>Irrigation Scheduling</w:t>
+      </w:r>
+    </w:p>
+    <w:p>
+      <w:pPr>
+        <w:pStyle w:val="Heading4"/>
+        <w:rPr>
+          <w:rFonts w:cs="Times New Roman"/>
+          <w:lang w:val="en-ZA"/>
+        </w:rPr>
+      </w:pPr>
+      <w:r>
+        <w:rPr>
+          <w:rFonts w:cs="Times New Roman"/>
           <w:lang w:val="en-ZA"/>
         </w:rPr>
         <w:t>Importance of Irrigation</w:t>
@@ -8075,11 +8150,13 @@
           <w:numId w:val="7"/>
         </w:numPr>
         <w:rPr>
-          <w:lang w:val="en-ZA"/>
-        </w:rPr>
-      </w:pPr>
-      <w:r>
-        <w:rPr>
+          <w:rFonts w:cs="Times New Roman"/>
+          <w:lang w:val="en-ZA"/>
+        </w:rPr>
+      </w:pPr>
+      <w:r>
+        <w:rPr>
+          <w:rFonts w:cs="Times New Roman"/>
           <w:lang w:val="en-ZA"/>
         </w:rPr>
         <w:t>Agriculture is often greatly hampered due to irregular, insufficient or uncertain rain. Proper irrigation systems can secure uninterrupted agriculture.</w:t>
@@ -8093,11 +8170,13 @@
           <w:numId w:val="7"/>
         </w:numPr>
         <w:rPr>
-          <w:lang w:val="en-ZA"/>
-        </w:rPr>
-      </w:pPr>
-      <w:r>
-        <w:rPr>
+          <w:rFonts w:cs="Times New Roman"/>
+          <w:lang w:val="en-ZA"/>
+        </w:rPr>
+      </w:pPr>
+      <w:r>
+        <w:rPr>
+          <w:rFonts w:cs="Times New Roman"/>
           <w:lang w:val="en-ZA"/>
         </w:rPr>
         <w:t>The productivity of irrigated land is more than the un-irrigated land. Crop yields everywhere in the developing world are consistently higher in irrigated areas than in rainfed areas1.</w:t>
@@ -8111,11 +8190,13 @@
           <w:numId w:val="7"/>
         </w:numPr>
         <w:rPr>
-          <w:lang w:val="en-ZA"/>
-        </w:rPr>
-      </w:pPr>
-      <w:r>
-        <w:rPr>
+          <w:rFonts w:cs="Times New Roman"/>
+          <w:lang w:val="en-ZA"/>
+        </w:rPr>
+      </w:pPr>
+      <w:r>
+        <w:rPr>
+          <w:rFonts w:cs="Times New Roman"/>
           <w:lang w:val="en-ZA"/>
         </w:rPr>
         <w:t>Seeds cannot grow in dry soil as moisture is necessary for the germination of seeds. With the help of irrigation supply, the required moisture content of soil for the growth of seed can be ensured.</w:t>
@@ -8129,11 +8210,13 @@
           <w:numId w:val="7"/>
         </w:numPr>
         <w:rPr>
-          <w:lang w:val="en-ZA"/>
-        </w:rPr>
-      </w:pPr>
-      <w:r>
-        <w:rPr>
+          <w:rFonts w:cs="Times New Roman"/>
+          <w:lang w:val="en-ZA"/>
+        </w:rPr>
+      </w:pPr>
+      <w:r>
+        <w:rPr>
+          <w:rFonts w:cs="Times New Roman"/>
           <w:lang w:val="en-ZA"/>
         </w:rPr>
         <w:t>Multiple cropping in a year is possible through irrigation. This will enhance production &amp; productivity. In many areas of India, two or three crops in a year are cultivated with irrigation facilities.</w:t>
@@ -8147,11 +8230,13 @@
           <w:numId w:val="7"/>
         </w:numPr>
         <w:rPr>
-          <w:lang w:val="en-ZA"/>
-        </w:rPr>
-      </w:pPr>
-      <w:r>
-        <w:rPr>
+          <w:rFonts w:cs="Times New Roman"/>
+          <w:lang w:val="en-ZA"/>
+        </w:rPr>
+      </w:pPr>
+      <w:r>
+        <w:rPr>
+          <w:rFonts w:cs="Times New Roman"/>
           <w:lang w:val="en-ZA"/>
         </w:rPr>
         <w:t>Through the irrigation, it is possible to supply the required amount of hydrogen &amp; oxygen, which is important for the proper development of plant root.</w:t>
@@ -8165,11 +8250,13 @@
           <w:numId w:val="7"/>
         </w:numPr>
         <w:rPr>
-          <w:lang w:val="en-ZA"/>
-        </w:rPr>
-      </w:pPr>
-      <w:r>
-        <w:rPr>
+          <w:rFonts w:cs="Times New Roman"/>
+          <w:lang w:val="en-ZA"/>
+        </w:rPr>
+      </w:pPr>
+      <w:r>
+        <w:rPr>
+          <w:rFonts w:cs="Times New Roman"/>
           <w:lang w:val="en-ZA"/>
         </w:rPr>
         <w:t>A plant can absorb mineral nutrients from the irrigated soil. Thus irrigation is essential for the general growth of the plant.</w:t>
@@ -8183,11 +8270,13 @@
           <w:numId w:val="7"/>
         </w:numPr>
         <w:rPr>
-          <w:lang w:val="en-ZA"/>
-        </w:rPr>
-      </w:pPr>
-      <w:r>
-        <w:rPr>
+          <w:rFonts w:cs="Times New Roman"/>
+          <w:lang w:val="en-ZA"/>
+        </w:rPr>
+      </w:pPr>
+      <w:r>
+        <w:rPr>
+          <w:rFonts w:cs="Times New Roman"/>
           <w:lang w:val="en-ZA"/>
         </w:rPr>
         <w:t>Bringing more land under cultivation is possible through irrigation.</w:t>
@@ -8201,11 +8290,13 @@
           <w:numId w:val="7"/>
         </w:numPr>
         <w:rPr>
-          <w:lang w:val="en-ZA"/>
-        </w:rPr>
-      </w:pPr>
-      <w:r>
-        <w:rPr>
+          <w:rFonts w:cs="Times New Roman"/>
+          <w:lang w:val="en-ZA"/>
+        </w:rPr>
+      </w:pPr>
+      <w:r>
+        <w:rPr>
+          <w:rFonts w:cs="Times New Roman"/>
           <w:lang w:val="en-ZA"/>
         </w:rPr>
         <w:t>Insufficient rain may also cause drought &amp; famines. Irrigation can play a protective role during the period of drought &amp; famines.</w:t>
@@ -8219,11 +8310,13 @@
           <w:numId w:val="7"/>
         </w:numPr>
         <w:rPr>
-          <w:lang w:val="en-ZA"/>
-        </w:rPr>
-      </w:pPr>
-      <w:r>
-        <w:rPr>
+          <w:rFonts w:cs="Times New Roman"/>
+          <w:lang w:val="en-ZA"/>
+        </w:rPr>
+      </w:pPr>
+      <w:r>
+        <w:rPr>
+          <w:rFonts w:cs="Times New Roman"/>
           <w:lang w:val="en-ZA"/>
         </w:rPr>
         <w:t>Irrigation contributes to the economic growth and poverty reduction2. As income and employment are closely related to output and irrigation increases production, substantial increase in income is achieved in the countryside.</w:t>
@@ -8240,11 +8333,13 @@
     <w:p>
       <w:pPr>
         <w:rPr>
-          <w:lang w:val="en-ZA"/>
-        </w:rPr>
-      </w:pPr>
-      <w:r>
-        <w:rPr>
+          <w:rFonts w:cs="Times New Roman"/>
+          <w:lang w:val="en-ZA"/>
+        </w:rPr>
+      </w:pPr>
+      <w:r>
+        <w:rPr>
+          <w:rFonts w:cs="Times New Roman"/>
           <w:lang w:val="en-ZA"/>
         </w:rPr>
         <w:t>Rain-fed farming is the natural application of water to the soil through direct rainfall. Relying on rainfall is less likely to result in contamination of food products but is open to water shortages when rainfall is reduced. On the other hand, artificial applications of water increase the risk of contamination.</w:t>
@@ -8253,6 +8348,7 @@
     <w:p>
       <w:pPr>
         <w:rPr>
+          <w:rFonts w:cs="Times New Roman"/>
           <w:lang w:val="en-ZA"/>
         </w:rPr>
       </w:pPr>
@@ -8269,9 +8365,1520 @@
         <w:rPr>
           <w:rFonts w:cs="Times New Roman"/>
         </w:rPr>
+        <w:t>Specific Plant Water Requirements</w:t>
+      </w:r>
+    </w:p>
+    <w:p>
+      <w:pPr>
+        <w:pStyle w:val="Heading3"/>
+      </w:pPr>
+      <w:r>
+        <w:t>Soil Moisture for Optimal Crop Growth</w:t>
+      </w:r>
+    </w:p>
+    <w:p>
+      <w:pPr>
+        <w:rPr>
+          <w:lang w:val="en-ZA"/>
+        </w:rPr>
+      </w:pPr>
+      <w:r>
+        <w:rPr>
+          <w:lang w:val="en-ZA"/>
+        </w:rPr>
+        <w:t>Soil moisture and its availability to support plant growth is a primary factor in farm productivity. Too little moisture can result in yield loss and plant death. Too much causes root disease and wasted water.</w:t>
+      </w:r>
+      <w:r>
+        <w:rPr>
+          <w:lang w:val="en-ZA"/>
+        </w:rPr>
+        <w:t xml:space="preserve"> </w:t>
+      </w:r>
+      <w:r>
+        <w:rPr>
+          <w:lang w:val="en-ZA"/>
+        </w:rPr>
+        <w:t>Just as important, water is a delivery mechanism for any nutrients that are not tightly bound to the soil. Whether these nutrients are delivered to the field through the irrigation system or through other means, movement of water within the soil governs how they are delivered to the plant roots. Good water management is important within itself, but good water management also means good nutrient management.</w:t>
+      </w:r>
+      <w:r>
+        <w:rPr>
+          <w:lang w:val="en-ZA"/>
+        </w:rPr>
+        <w:t xml:space="preserve"> </w:t>
+      </w:r>
+      <w:r>
+        <w:rPr>
+          <w:lang w:val="en-ZA"/>
+        </w:rPr>
+        <w:t xml:space="preserve">Precise control over the root zone environment, in terms of both water and nutrient </w:t>
+      </w:r>
+      <w:r>
+        <w:rPr>
+          <w:lang w:val="en-ZA"/>
+        </w:rPr>
+        <w:t>content, leads</w:t>
+      </w:r>
+      <w:r>
+        <w:rPr>
+          <w:lang w:val="en-ZA"/>
+        </w:rPr>
+        <w:t xml:space="preserve"> to healthier crops and higher yields. </w:t>
+      </w:r>
+    </w:p>
+    <w:p>
+      <w:pPr>
+        <w:pStyle w:val="Heading4"/>
+        <w:rPr>
+          <w:lang w:val="en-ZA"/>
+        </w:rPr>
+      </w:pPr>
+      <w:r>
+        <w:rPr>
+          <w:lang w:val="en-ZA"/>
+        </w:rPr>
+        <w:t>Water Holding Capacity</w:t>
+      </w:r>
+    </w:p>
+    <w:p>
+      <w:pPr>
+        <w:rPr>
+          <w:lang w:val="en-ZA"/>
+        </w:rPr>
+      </w:pPr>
+      <w:r>
+        <w:rPr>
+          <w:lang w:val="en-ZA"/>
+        </w:rPr>
+        <w:t>Water resides in the spaces between soil particles. The force of gravity constantly acts on water in the soil to move it downward and out of reach of plants. The counterbalancing force which keeps it from moving downward is surface tension, which causes the water to 'stick' to soil particles. The smaller the soil particles are, the more combined surface area they have, and the more they are able to hold onto water through its surface tension. Therefore, the ability of water to move through soil and be stored in soil depends heavily on soil type.</w:t>
+      </w:r>
+    </w:p>
+    <w:p>
+      <w:pPr>
+        <w:rPr>
+          <w:lang w:val="en-ZA"/>
+        </w:rPr>
+      </w:pPr>
+    </w:p>
+    <w:p>
+      <w:pPr>
+        <w:rPr>
+          <w:lang w:val="en-ZA"/>
+        </w:rPr>
+      </w:pPr>
+      <w:r>
+        <w:rPr>
+          <w:lang w:val="en-ZA"/>
+        </w:rPr>
+        <w:t>When water enters a soil with large sandy particles, only a small amount stays attached to the particles, and the remainder quickly drains downward. Sand has low 'water holding capacity.' Conversely, a volume of clay soil has huge numbers of small particles with large surface area. When water enters a clay soil, surface tension holds it tightly to the soil particles and only a small remainder drains downward. A soil with a high water holding capacity can store large amounts of water relative to its own volume after a rain event and, under the right conditions, this stored water can remain available for plants to use.</w:t>
+      </w:r>
+    </w:p>
+    <w:p>
+      <w:pPr>
+        <w:rPr>
+          <w:lang w:val="en-ZA"/>
+        </w:rPr>
+      </w:pPr>
+    </w:p>
+    <w:p>
+      <w:pPr>
+        <w:rPr>
+          <w:lang w:val="en-ZA"/>
+        </w:rPr>
+      </w:pPr>
+      <w:r>
+        <w:rPr>
+          <w:lang w:val="en-ZA"/>
+        </w:rPr>
+        <w:t>In a soil with very small particles, the same surface tension forces that allow for a large water holding capacity also make it difficult for plants to extract and use the water. Water does not move easily through a fine-particle soil and requires a large amount of energy for plants to extract and use it. The force a plant must exert on water to separate it from soil particles and move it into the root system is referred to as 'tension'. In most on-farm applications tension is measured in centibars (1/100 bar) as a negative pressure or vacuum (plants 'suck' the water out of the soil to use it).</w:t>
+      </w:r>
+    </w:p>
+    <w:p>
+      <w:pPr>
+        <w:rPr>
+          <w:lang w:val="en-ZA"/>
+        </w:rPr>
+      </w:pPr>
+      <w:r>
+        <w:rPr>
+          <w:lang w:val="en-ZA"/>
+        </w:rPr>
         <w:lastRenderedPageBreak/>
-        <w:t>Specific Plant Water Requirements</w:t>
-      </w:r>
+        <w:t xml:space="preserve">The interaction between soil type, water holding capacity and water availability is illustrated in the Soil Texture Triangle shown in Figure 1. </w:t>
+      </w:r>
+    </w:p>
+    <w:p>
+      <w:pPr>
+        <w:rPr>
+          <w:lang w:val="en-ZA"/>
+        </w:rPr>
+      </w:pPr>
+      <w:r>
+        <w:rPr>
+          <w:noProof/>
+        </w:rPr>
+        <w:drawing>
+          <wp:inline distT="0" distB="0" distL="0" distR="0">
+            <wp:extent cx="5943600" cy="6922135"/>
+            <wp:effectExtent l="0" t="0" r="0" b="0"/>
+            <wp:docPr id="5" name="Picture 5"/>
+            <wp:cNvGraphicFramePr>
+              <a:graphicFrameLocks xmlns:a="http://schemas.openxmlformats.org/drawingml/2006/main" noChangeAspect="1"/>
+            </wp:cNvGraphicFramePr>
+            <a:graphic xmlns:a="http://schemas.openxmlformats.org/drawingml/2006/main">
+              <a:graphicData uri="http://schemas.openxmlformats.org/drawingml/2006/picture">
+                <pic:pic xmlns:pic="http://schemas.openxmlformats.org/drawingml/2006/picture">
+                  <pic:nvPicPr>
+                    <pic:cNvPr id="0" name="Picture 3"/>
+                    <pic:cNvPicPr>
+                      <a:picLocks noChangeAspect="1" noChangeArrowheads="1"/>
+                    </pic:cNvPicPr>
+                  </pic:nvPicPr>
+                  <pic:blipFill>
+                    <a:blip r:embed="rId26">
+                      <a:extLst>
+                        <a:ext uri="{28A0092B-C50C-407E-A947-70E740481C1C}">
+                          <a14:useLocalDpi xmlns:a14="http://schemas.microsoft.com/office/drawing/2010/main" val="0"/>
+                        </a:ext>
+                      </a:extLst>
+                    </a:blip>
+                    <a:srcRect/>
+                    <a:stretch>
+                      <a:fillRect/>
+                    </a:stretch>
+                  </pic:blipFill>
+                  <pic:spPr bwMode="auto">
+                    <a:xfrm>
+                      <a:off x="0" y="0"/>
+                      <a:ext cx="5943600" cy="6922135"/>
+                    </a:xfrm>
+                    <a:prstGeom prst="rect">
+                      <a:avLst/>
+                    </a:prstGeom>
+                    <a:noFill/>
+                    <a:ln>
+                      <a:noFill/>
+                    </a:ln>
+                  </pic:spPr>
+                </pic:pic>
+              </a:graphicData>
+            </a:graphic>
+          </wp:inline>
+        </w:drawing>
+      </w:r>
+    </w:p>
+    <w:p>
+      <w:pPr>
+        <w:pStyle w:val="Heading3"/>
+      </w:pPr>
+      <w:r>
+        <w:lastRenderedPageBreak/>
+        <w:t>Seasonal Crop Water Needs</w:t>
+      </w:r>
+    </w:p>
+    <w:tbl>
+      <w:tblPr>
+        <w:tblStyle w:val="TableGrid"/>
+        <w:tblW w:w="9625" w:type="dxa"/>
+        <w:tblLook w:val="04A0" w:firstRow="1" w:lastRow="0" w:firstColumn="1" w:lastColumn="0" w:noHBand="0" w:noVBand="1"/>
+      </w:tblPr>
+      <w:tblGrid>
+        <w:gridCol w:w="1723"/>
+        <w:gridCol w:w="4716"/>
+        <w:gridCol w:w="3186"/>
+      </w:tblGrid>
+      <w:tr>
+        <w:tc>
+          <w:tcPr>
+            <w:tcW w:w="0" w:type="auto"/>
+            <w:shd w:val="clear" w:color="auto" w:fill="76923C" w:themeFill="accent3" w:themeFillShade="BF"/>
+            <w:hideMark/>
+          </w:tcPr>
+          <w:p>
+            <w:pPr>
+              <w:spacing w:before="100" w:beforeAutospacing="1" w:after="100" w:afterAutospacing="1"/>
+              <w:jc w:val="center"/>
+              <w:rPr>
+                <w:rFonts w:eastAsia="Times New Roman" w:cs="Times New Roman"/>
+                <w:b/>
+                <w:bCs/>
+                <w:szCs w:val="24"/>
+              </w:rPr>
+            </w:pPr>
+            <w:r>
+              <w:rPr>
+                <w:rFonts w:eastAsia="Times New Roman" w:cs="Times New Roman"/>
+                <w:b/>
+                <w:bCs/>
+                <w:szCs w:val="24"/>
+              </w:rPr>
+              <w:t>Crop</w:t>
+            </w:r>
+          </w:p>
+        </w:tc>
+        <w:tc>
+          <w:tcPr>
+            <w:tcW w:w="0" w:type="auto"/>
+            <w:shd w:val="clear" w:color="auto" w:fill="76923C" w:themeFill="accent3" w:themeFillShade="BF"/>
+            <w:hideMark/>
+          </w:tcPr>
+          <w:p>
+            <w:pPr>
+              <w:spacing w:before="100" w:beforeAutospacing="1" w:after="100" w:afterAutospacing="1"/>
+              <w:jc w:val="center"/>
+              <w:rPr>
+                <w:rFonts w:eastAsia="Times New Roman" w:cs="Times New Roman"/>
+                <w:b/>
+                <w:bCs/>
+                <w:szCs w:val="24"/>
+              </w:rPr>
+            </w:pPr>
+            <w:r>
+              <w:rPr>
+                <w:rFonts w:eastAsia="Times New Roman" w:cs="Times New Roman"/>
+                <w:b/>
+                <w:bCs/>
+                <w:szCs w:val="24"/>
+              </w:rPr>
+              <w:t>Crop water need (mm/total growing period)</w:t>
+            </w:r>
+          </w:p>
+        </w:tc>
+        <w:tc>
+          <w:tcPr>
+            <w:tcW w:w="3186" w:type="dxa"/>
+            <w:shd w:val="clear" w:color="auto" w:fill="76923C" w:themeFill="accent3" w:themeFillShade="BF"/>
+          </w:tcPr>
+          <w:p>
+            <w:pPr>
+              <w:spacing w:before="100" w:beforeAutospacing="1" w:after="100" w:afterAutospacing="1"/>
+              <w:jc w:val="center"/>
+              <w:rPr>
+                <w:rFonts w:eastAsia="Times New Roman" w:cs="Times New Roman"/>
+                <w:b/>
+                <w:bCs/>
+                <w:szCs w:val="24"/>
+              </w:rPr>
+            </w:pPr>
+            <w:r>
+              <w:rPr>
+                <w:rFonts w:eastAsia="Times New Roman" w:cs="Times New Roman"/>
+                <w:b/>
+                <w:bCs/>
+                <w:szCs w:val="24"/>
+              </w:rPr>
+              <w:t>Total growing period (days)</w:t>
+            </w:r>
+          </w:p>
+        </w:tc>
+      </w:tr>
+      <w:tr>
+        <w:tc>
+          <w:tcPr>
+            <w:tcW w:w="0" w:type="auto"/>
+            <w:shd w:val="clear" w:color="auto" w:fill="C2D69B" w:themeFill="accent3" w:themeFillTint="99"/>
+            <w:hideMark/>
+          </w:tcPr>
+          <w:p>
+            <w:pPr>
+              <w:spacing w:before="100" w:beforeAutospacing="1" w:after="100" w:afterAutospacing="1"/>
+              <w:jc w:val="left"/>
+              <w:rPr>
+                <w:rFonts w:eastAsia="Times New Roman" w:cs="Times New Roman"/>
+                <w:szCs w:val="24"/>
+              </w:rPr>
+            </w:pPr>
+            <w:r>
+              <w:rPr>
+                <w:rFonts w:eastAsia="Times New Roman" w:cs="Times New Roman"/>
+                <w:szCs w:val="24"/>
+              </w:rPr>
+              <w:t>Beans</w:t>
+            </w:r>
+          </w:p>
+        </w:tc>
+        <w:tc>
+          <w:tcPr>
+            <w:tcW w:w="0" w:type="auto"/>
+            <w:shd w:val="clear" w:color="auto" w:fill="BFBFBF" w:themeFill="background1" w:themeFillShade="BF"/>
+            <w:hideMark/>
+          </w:tcPr>
+          <w:p>
+            <w:pPr>
+              <w:spacing w:before="100" w:beforeAutospacing="1" w:after="100" w:afterAutospacing="1"/>
+              <w:jc w:val="center"/>
+              <w:rPr>
+                <w:rFonts w:eastAsia="Times New Roman" w:cs="Times New Roman"/>
+                <w:szCs w:val="24"/>
+              </w:rPr>
+            </w:pPr>
+            <w:r>
+              <w:rPr>
+                <w:rFonts w:eastAsia="Times New Roman" w:cs="Times New Roman"/>
+                <w:szCs w:val="24"/>
+              </w:rPr>
+              <w:t>300 - 500</w:t>
+            </w:r>
+          </w:p>
+        </w:tc>
+        <w:tc>
+          <w:tcPr>
+            <w:tcW w:w="3186" w:type="dxa"/>
+            <w:shd w:val="clear" w:color="auto" w:fill="BFBFBF" w:themeFill="background1" w:themeFillShade="BF"/>
+          </w:tcPr>
+          <w:p>
+            <w:pPr>
+              <w:spacing w:before="100" w:beforeAutospacing="1" w:after="100" w:afterAutospacing="1"/>
+              <w:jc w:val="center"/>
+              <w:rPr>
+                <w:rFonts w:eastAsia="Times New Roman" w:cs="Times New Roman"/>
+                <w:szCs w:val="24"/>
+              </w:rPr>
+            </w:pPr>
+            <w:r>
+              <w:rPr>
+                <w:rFonts w:eastAsia="Times New Roman" w:cs="Times New Roman"/>
+                <w:szCs w:val="24"/>
+              </w:rPr>
+              <w:t>70-95</w:t>
+            </w:r>
+          </w:p>
+        </w:tc>
+      </w:tr>
+      <w:tr>
+        <w:tc>
+          <w:tcPr>
+            <w:tcW w:w="0" w:type="auto"/>
+            <w:shd w:val="clear" w:color="auto" w:fill="C2D69B" w:themeFill="accent3" w:themeFillTint="99"/>
+            <w:hideMark/>
+          </w:tcPr>
+          <w:p>
+            <w:pPr>
+              <w:spacing w:before="100" w:beforeAutospacing="1" w:after="100" w:afterAutospacing="1"/>
+              <w:jc w:val="left"/>
+              <w:rPr>
+                <w:rFonts w:eastAsia="Times New Roman" w:cs="Times New Roman"/>
+                <w:szCs w:val="24"/>
+              </w:rPr>
+            </w:pPr>
+            <w:r>
+              <w:rPr>
+                <w:rFonts w:eastAsia="Times New Roman" w:cs="Times New Roman"/>
+                <w:szCs w:val="24"/>
+              </w:rPr>
+              <w:t>Citrus</w:t>
+            </w:r>
+          </w:p>
+        </w:tc>
+        <w:tc>
+          <w:tcPr>
+            <w:tcW w:w="0" w:type="auto"/>
+            <w:shd w:val="clear" w:color="auto" w:fill="BFBFBF" w:themeFill="background1" w:themeFillShade="BF"/>
+            <w:hideMark/>
+          </w:tcPr>
+          <w:p>
+            <w:pPr>
+              <w:spacing w:before="100" w:beforeAutospacing="1" w:after="100" w:afterAutospacing="1"/>
+              <w:jc w:val="center"/>
+              <w:rPr>
+                <w:rFonts w:eastAsia="Times New Roman" w:cs="Times New Roman"/>
+                <w:szCs w:val="24"/>
+              </w:rPr>
+            </w:pPr>
+            <w:r>
+              <w:rPr>
+                <w:rFonts w:eastAsia="Times New Roman" w:cs="Times New Roman"/>
+                <w:szCs w:val="24"/>
+              </w:rPr>
+              <w:t>900 - 1200</w:t>
+            </w:r>
+          </w:p>
+        </w:tc>
+        <w:tc>
+          <w:tcPr>
+            <w:tcW w:w="3186" w:type="dxa"/>
+            <w:shd w:val="clear" w:color="auto" w:fill="BFBFBF" w:themeFill="background1" w:themeFillShade="BF"/>
+          </w:tcPr>
+          <w:p>
+            <w:pPr>
+              <w:spacing w:before="100" w:beforeAutospacing="1" w:after="100" w:afterAutospacing="1"/>
+              <w:jc w:val="center"/>
+              <w:rPr>
+                <w:rFonts w:eastAsia="Times New Roman" w:cs="Times New Roman"/>
+                <w:szCs w:val="24"/>
+              </w:rPr>
+            </w:pPr>
+            <w:r>
+              <w:rPr>
+                <w:rFonts w:eastAsia="Times New Roman" w:cs="Times New Roman"/>
+                <w:szCs w:val="24"/>
+              </w:rPr>
+              <w:t>240-365</w:t>
+            </w:r>
+          </w:p>
+        </w:tc>
+      </w:tr>
+      <w:tr>
+        <w:tc>
+          <w:tcPr>
+            <w:tcW w:w="0" w:type="auto"/>
+            <w:shd w:val="clear" w:color="auto" w:fill="C2D69B" w:themeFill="accent3" w:themeFillTint="99"/>
+            <w:hideMark/>
+          </w:tcPr>
+          <w:p>
+            <w:pPr>
+              <w:spacing w:before="100" w:beforeAutospacing="1" w:after="100" w:afterAutospacing="1"/>
+              <w:jc w:val="left"/>
+              <w:rPr>
+                <w:rFonts w:eastAsia="Times New Roman" w:cs="Times New Roman"/>
+                <w:szCs w:val="24"/>
+              </w:rPr>
+            </w:pPr>
+            <w:r>
+              <w:rPr>
+                <w:rFonts w:eastAsia="Times New Roman" w:cs="Times New Roman"/>
+                <w:szCs w:val="24"/>
+              </w:rPr>
+              <w:t>Cotton</w:t>
+            </w:r>
+          </w:p>
+        </w:tc>
+        <w:tc>
+          <w:tcPr>
+            <w:tcW w:w="0" w:type="auto"/>
+            <w:shd w:val="clear" w:color="auto" w:fill="BFBFBF" w:themeFill="background1" w:themeFillShade="BF"/>
+            <w:hideMark/>
+          </w:tcPr>
+          <w:p>
+            <w:pPr>
+              <w:spacing w:before="100" w:beforeAutospacing="1" w:after="100" w:afterAutospacing="1"/>
+              <w:jc w:val="center"/>
+              <w:rPr>
+                <w:rFonts w:eastAsia="Times New Roman" w:cs="Times New Roman"/>
+                <w:szCs w:val="24"/>
+              </w:rPr>
+            </w:pPr>
+            <w:r>
+              <w:rPr>
+                <w:rFonts w:eastAsia="Times New Roman" w:cs="Times New Roman"/>
+                <w:szCs w:val="24"/>
+              </w:rPr>
+              <w:t>700 - 1300</w:t>
+            </w:r>
+          </w:p>
+        </w:tc>
+        <w:tc>
+          <w:tcPr>
+            <w:tcW w:w="3186" w:type="dxa"/>
+            <w:shd w:val="clear" w:color="auto" w:fill="BFBFBF" w:themeFill="background1" w:themeFillShade="BF"/>
+          </w:tcPr>
+          <w:p>
+            <w:pPr>
+              <w:spacing w:before="100" w:beforeAutospacing="1" w:after="100" w:afterAutospacing="1"/>
+              <w:jc w:val="center"/>
+              <w:rPr>
+                <w:rFonts w:eastAsia="Times New Roman" w:cs="Times New Roman"/>
+                <w:szCs w:val="24"/>
+              </w:rPr>
+            </w:pPr>
+            <w:r>
+              <w:rPr>
+                <w:rFonts w:eastAsia="Times New Roman" w:cs="Times New Roman"/>
+                <w:szCs w:val="24"/>
+              </w:rPr>
+              <w:t>190-195</w:t>
+            </w:r>
+          </w:p>
+        </w:tc>
+      </w:tr>
+      <w:tr>
+        <w:tc>
+          <w:tcPr>
+            <w:tcW w:w="0" w:type="auto"/>
+            <w:shd w:val="clear" w:color="auto" w:fill="C2D69B" w:themeFill="accent3" w:themeFillTint="99"/>
+            <w:hideMark/>
+          </w:tcPr>
+          <w:p>
+            <w:pPr>
+              <w:spacing w:before="100" w:beforeAutospacing="1" w:after="100" w:afterAutospacing="1"/>
+              <w:jc w:val="left"/>
+              <w:rPr>
+                <w:rFonts w:eastAsia="Times New Roman" w:cs="Times New Roman"/>
+                <w:szCs w:val="24"/>
+              </w:rPr>
+            </w:pPr>
+            <w:r>
+              <w:rPr>
+                <w:rFonts w:eastAsia="Times New Roman" w:cs="Times New Roman"/>
+                <w:szCs w:val="24"/>
+              </w:rPr>
+              <w:t>Groundnut</w:t>
+            </w:r>
+          </w:p>
+        </w:tc>
+        <w:tc>
+          <w:tcPr>
+            <w:tcW w:w="0" w:type="auto"/>
+            <w:shd w:val="clear" w:color="auto" w:fill="BFBFBF" w:themeFill="background1" w:themeFillShade="BF"/>
+            <w:hideMark/>
+          </w:tcPr>
+          <w:p>
+            <w:pPr>
+              <w:spacing w:before="100" w:beforeAutospacing="1" w:after="100" w:afterAutospacing="1"/>
+              <w:jc w:val="center"/>
+              <w:rPr>
+                <w:rFonts w:eastAsia="Times New Roman" w:cs="Times New Roman"/>
+                <w:szCs w:val="24"/>
+              </w:rPr>
+            </w:pPr>
+            <w:r>
+              <w:rPr>
+                <w:rFonts w:eastAsia="Times New Roman" w:cs="Times New Roman"/>
+                <w:szCs w:val="24"/>
+              </w:rPr>
+              <w:t>500 - 700</w:t>
+            </w:r>
+          </w:p>
+        </w:tc>
+        <w:tc>
+          <w:tcPr>
+            <w:tcW w:w="3186" w:type="dxa"/>
+            <w:shd w:val="clear" w:color="auto" w:fill="BFBFBF" w:themeFill="background1" w:themeFillShade="BF"/>
+          </w:tcPr>
+          <w:p>
+            <w:pPr>
+              <w:spacing w:before="100" w:beforeAutospacing="1" w:after="100" w:afterAutospacing="1"/>
+              <w:jc w:val="center"/>
+              <w:rPr>
+                <w:rFonts w:eastAsia="Times New Roman" w:cs="Times New Roman"/>
+                <w:szCs w:val="24"/>
+              </w:rPr>
+            </w:pPr>
+            <w:r>
+              <w:rPr>
+                <w:rFonts w:eastAsia="Times New Roman" w:cs="Times New Roman"/>
+                <w:szCs w:val="24"/>
+              </w:rPr>
+              <w:t>90-100</w:t>
+            </w:r>
+          </w:p>
+        </w:tc>
+      </w:tr>
+      <w:tr>
+        <w:tc>
+          <w:tcPr>
+            <w:tcW w:w="0" w:type="auto"/>
+            <w:shd w:val="clear" w:color="auto" w:fill="C2D69B" w:themeFill="accent3" w:themeFillTint="99"/>
+            <w:hideMark/>
+          </w:tcPr>
+          <w:p>
+            <w:pPr>
+              <w:spacing w:before="100" w:beforeAutospacing="1" w:after="100" w:afterAutospacing="1"/>
+              <w:jc w:val="left"/>
+              <w:rPr>
+                <w:rFonts w:eastAsia="Times New Roman" w:cs="Times New Roman"/>
+                <w:szCs w:val="24"/>
+              </w:rPr>
+            </w:pPr>
+            <w:r>
+              <w:rPr>
+                <w:rFonts w:eastAsia="Times New Roman" w:cs="Times New Roman"/>
+                <w:szCs w:val="24"/>
+              </w:rPr>
+              <w:t>Maize</w:t>
+            </w:r>
+          </w:p>
+        </w:tc>
+        <w:tc>
+          <w:tcPr>
+            <w:tcW w:w="0" w:type="auto"/>
+            <w:shd w:val="clear" w:color="auto" w:fill="BFBFBF" w:themeFill="background1" w:themeFillShade="BF"/>
+            <w:hideMark/>
+          </w:tcPr>
+          <w:p>
+            <w:pPr>
+              <w:spacing w:before="100" w:beforeAutospacing="1" w:after="100" w:afterAutospacing="1"/>
+              <w:jc w:val="center"/>
+              <w:rPr>
+                <w:rFonts w:eastAsia="Times New Roman" w:cs="Times New Roman"/>
+                <w:szCs w:val="24"/>
+              </w:rPr>
+            </w:pPr>
+            <w:r>
+              <w:rPr>
+                <w:rFonts w:eastAsia="Times New Roman" w:cs="Times New Roman"/>
+                <w:szCs w:val="24"/>
+              </w:rPr>
+              <w:t>500 - 800</w:t>
+            </w:r>
+          </w:p>
+        </w:tc>
+        <w:tc>
+          <w:tcPr>
+            <w:tcW w:w="3186" w:type="dxa"/>
+            <w:shd w:val="clear" w:color="auto" w:fill="BFBFBF" w:themeFill="background1" w:themeFillShade="BF"/>
+          </w:tcPr>
+          <w:p>
+            <w:pPr>
+              <w:spacing w:before="100" w:beforeAutospacing="1" w:after="100" w:afterAutospacing="1"/>
+              <w:jc w:val="center"/>
+              <w:rPr>
+                <w:rFonts w:eastAsia="Times New Roman" w:cs="Times New Roman"/>
+                <w:szCs w:val="24"/>
+              </w:rPr>
+            </w:pPr>
+            <w:r>
+              <w:rPr>
+                <w:rFonts w:eastAsia="Times New Roman" w:cs="Times New Roman"/>
+                <w:szCs w:val="24"/>
+              </w:rPr>
+              <w:t>95-120</w:t>
+            </w:r>
+          </w:p>
+        </w:tc>
+      </w:tr>
+      <w:tr>
+        <w:tc>
+          <w:tcPr>
+            <w:tcW w:w="0" w:type="auto"/>
+            <w:shd w:val="clear" w:color="auto" w:fill="C2D69B" w:themeFill="accent3" w:themeFillTint="99"/>
+            <w:hideMark/>
+          </w:tcPr>
+          <w:p>
+            <w:pPr>
+              <w:spacing w:before="100" w:beforeAutospacing="1" w:after="100" w:afterAutospacing="1"/>
+              <w:jc w:val="left"/>
+              <w:rPr>
+                <w:rFonts w:eastAsia="Times New Roman" w:cs="Times New Roman"/>
+                <w:szCs w:val="24"/>
+              </w:rPr>
+            </w:pPr>
+            <w:r>
+              <w:rPr>
+                <w:rFonts w:eastAsia="Times New Roman" w:cs="Times New Roman"/>
+                <w:szCs w:val="24"/>
+              </w:rPr>
+              <w:t>Sorghum/millet</w:t>
+            </w:r>
+          </w:p>
+        </w:tc>
+        <w:tc>
+          <w:tcPr>
+            <w:tcW w:w="0" w:type="auto"/>
+            <w:shd w:val="clear" w:color="auto" w:fill="BFBFBF" w:themeFill="background1" w:themeFillShade="BF"/>
+            <w:hideMark/>
+          </w:tcPr>
+          <w:p>
+            <w:pPr>
+              <w:spacing w:before="100" w:beforeAutospacing="1" w:after="100" w:afterAutospacing="1"/>
+              <w:jc w:val="center"/>
+              <w:rPr>
+                <w:rFonts w:eastAsia="Times New Roman" w:cs="Times New Roman"/>
+                <w:szCs w:val="24"/>
+              </w:rPr>
+            </w:pPr>
+            <w:r>
+              <w:rPr>
+                <w:rFonts w:eastAsia="Times New Roman" w:cs="Times New Roman"/>
+                <w:szCs w:val="24"/>
+              </w:rPr>
+              <w:t>450 - 650</w:t>
+            </w:r>
+          </w:p>
+        </w:tc>
+        <w:tc>
+          <w:tcPr>
+            <w:tcW w:w="3186" w:type="dxa"/>
+            <w:shd w:val="clear" w:color="auto" w:fill="BFBFBF" w:themeFill="background1" w:themeFillShade="BF"/>
+          </w:tcPr>
+          <w:p>
+            <w:pPr>
+              <w:spacing w:before="100" w:beforeAutospacing="1" w:after="100" w:afterAutospacing="1"/>
+              <w:jc w:val="center"/>
+              <w:rPr>
+                <w:rFonts w:eastAsia="Times New Roman" w:cs="Times New Roman"/>
+                <w:szCs w:val="24"/>
+              </w:rPr>
+            </w:pPr>
+            <w:r>
+              <w:rPr>
+                <w:rFonts w:eastAsia="Times New Roman" w:cs="Times New Roman"/>
+                <w:szCs w:val="24"/>
+              </w:rPr>
+              <w:t>120-130</w:t>
+            </w:r>
+          </w:p>
+        </w:tc>
+      </w:tr>
+      <w:tr>
+        <w:tc>
+          <w:tcPr>
+            <w:tcW w:w="0" w:type="auto"/>
+            <w:shd w:val="clear" w:color="auto" w:fill="C2D69B" w:themeFill="accent3" w:themeFillTint="99"/>
+            <w:hideMark/>
+          </w:tcPr>
+          <w:p>
+            <w:pPr>
+              <w:spacing w:before="100" w:beforeAutospacing="1" w:after="100" w:afterAutospacing="1"/>
+              <w:jc w:val="left"/>
+              <w:rPr>
+                <w:rFonts w:eastAsia="Times New Roman" w:cs="Times New Roman"/>
+                <w:szCs w:val="24"/>
+              </w:rPr>
+            </w:pPr>
+            <w:r>
+              <w:rPr>
+                <w:rFonts w:eastAsia="Times New Roman" w:cs="Times New Roman"/>
+                <w:szCs w:val="24"/>
+              </w:rPr>
+              <w:t>Soybean</w:t>
+            </w:r>
+          </w:p>
+        </w:tc>
+        <w:tc>
+          <w:tcPr>
+            <w:tcW w:w="0" w:type="auto"/>
+            <w:shd w:val="clear" w:color="auto" w:fill="BFBFBF" w:themeFill="background1" w:themeFillShade="BF"/>
+            <w:hideMark/>
+          </w:tcPr>
+          <w:p>
+            <w:pPr>
+              <w:spacing w:before="100" w:beforeAutospacing="1" w:after="100" w:afterAutospacing="1"/>
+              <w:jc w:val="center"/>
+              <w:rPr>
+                <w:rFonts w:eastAsia="Times New Roman" w:cs="Times New Roman"/>
+                <w:szCs w:val="24"/>
+              </w:rPr>
+            </w:pPr>
+            <w:r>
+              <w:rPr>
+                <w:rFonts w:eastAsia="Times New Roman" w:cs="Times New Roman"/>
+                <w:szCs w:val="24"/>
+              </w:rPr>
+              <w:t>450 - 700</w:t>
+            </w:r>
+          </w:p>
+        </w:tc>
+        <w:tc>
+          <w:tcPr>
+            <w:tcW w:w="3186" w:type="dxa"/>
+            <w:shd w:val="clear" w:color="auto" w:fill="BFBFBF" w:themeFill="background1" w:themeFillShade="BF"/>
+          </w:tcPr>
+          <w:p>
+            <w:pPr>
+              <w:spacing w:before="100" w:beforeAutospacing="1" w:after="100" w:afterAutospacing="1"/>
+              <w:jc w:val="center"/>
+              <w:rPr>
+                <w:rFonts w:eastAsia="Times New Roman" w:cs="Times New Roman"/>
+                <w:szCs w:val="24"/>
+              </w:rPr>
+            </w:pPr>
+            <w:r>
+              <w:rPr>
+                <w:rFonts w:eastAsia="Times New Roman" w:cs="Times New Roman"/>
+                <w:szCs w:val="24"/>
+              </w:rPr>
+              <w:t>135-150</w:t>
+            </w:r>
+          </w:p>
+        </w:tc>
+      </w:tr>
+      <w:tr>
+        <w:tc>
+          <w:tcPr>
+            <w:tcW w:w="0" w:type="auto"/>
+            <w:shd w:val="clear" w:color="auto" w:fill="C2D69B" w:themeFill="accent3" w:themeFillTint="99"/>
+            <w:hideMark/>
+          </w:tcPr>
+          <w:p>
+            <w:pPr>
+              <w:spacing w:before="100" w:beforeAutospacing="1" w:after="100" w:afterAutospacing="1"/>
+              <w:jc w:val="left"/>
+              <w:rPr>
+                <w:rFonts w:eastAsia="Times New Roman" w:cs="Times New Roman"/>
+                <w:szCs w:val="24"/>
+              </w:rPr>
+            </w:pPr>
+            <w:r>
+              <w:rPr>
+                <w:rFonts w:eastAsia="Times New Roman" w:cs="Times New Roman"/>
+                <w:szCs w:val="24"/>
+              </w:rPr>
+              <w:t>Sunflower</w:t>
+            </w:r>
+          </w:p>
+        </w:tc>
+        <w:tc>
+          <w:tcPr>
+            <w:tcW w:w="0" w:type="auto"/>
+            <w:shd w:val="clear" w:color="auto" w:fill="BFBFBF" w:themeFill="background1" w:themeFillShade="BF"/>
+            <w:hideMark/>
+          </w:tcPr>
+          <w:p>
+            <w:pPr>
+              <w:spacing w:before="100" w:beforeAutospacing="1" w:after="100" w:afterAutospacing="1"/>
+              <w:jc w:val="center"/>
+              <w:rPr>
+                <w:rFonts w:eastAsia="Times New Roman" w:cs="Times New Roman"/>
+                <w:szCs w:val="24"/>
+              </w:rPr>
+            </w:pPr>
+            <w:r>
+              <w:rPr>
+                <w:rFonts w:eastAsia="Times New Roman" w:cs="Times New Roman"/>
+                <w:szCs w:val="24"/>
+              </w:rPr>
+              <w:t>600 - 1000</w:t>
+            </w:r>
+          </w:p>
+        </w:tc>
+        <w:tc>
+          <w:tcPr>
+            <w:tcW w:w="3186" w:type="dxa"/>
+            <w:shd w:val="clear" w:color="auto" w:fill="BFBFBF" w:themeFill="background1" w:themeFillShade="BF"/>
+          </w:tcPr>
+          <w:p>
+            <w:pPr>
+              <w:spacing w:before="100" w:beforeAutospacing="1" w:after="100" w:afterAutospacing="1"/>
+              <w:jc w:val="center"/>
+              <w:rPr>
+                <w:rFonts w:eastAsia="Times New Roman" w:cs="Times New Roman"/>
+                <w:szCs w:val="24"/>
+              </w:rPr>
+            </w:pPr>
+            <w:r>
+              <w:rPr>
+                <w:rFonts w:eastAsia="Times New Roman" w:cs="Times New Roman"/>
+                <w:szCs w:val="24"/>
+              </w:rPr>
+              <w:t>125-130</w:t>
+            </w:r>
+          </w:p>
+        </w:tc>
+      </w:tr>
+      <w:tr>
+        <w:tc>
+          <w:tcPr>
+            <w:tcW w:w="0" w:type="auto"/>
+            <w:shd w:val="clear" w:color="auto" w:fill="C2D69B" w:themeFill="accent3" w:themeFillTint="99"/>
+          </w:tcPr>
+          <w:p>
+            <w:pPr>
+              <w:spacing w:before="100" w:beforeAutospacing="1" w:after="100" w:afterAutospacing="1"/>
+              <w:jc w:val="left"/>
+              <w:rPr>
+                <w:rFonts w:eastAsia="Times New Roman" w:cs="Times New Roman"/>
+                <w:szCs w:val="24"/>
+              </w:rPr>
+            </w:pPr>
+          </w:p>
+        </w:tc>
+        <w:tc>
+          <w:tcPr>
+            <w:tcW w:w="0" w:type="auto"/>
+            <w:shd w:val="clear" w:color="auto" w:fill="BFBFBF" w:themeFill="background1" w:themeFillShade="BF"/>
+          </w:tcPr>
+          <w:p>
+            <w:pPr>
+              <w:spacing w:before="100" w:beforeAutospacing="1" w:after="100" w:afterAutospacing="1"/>
+              <w:jc w:val="center"/>
+              <w:rPr>
+                <w:rFonts w:eastAsia="Times New Roman" w:cs="Times New Roman"/>
+                <w:szCs w:val="24"/>
+              </w:rPr>
+            </w:pPr>
+          </w:p>
+        </w:tc>
+        <w:tc>
+          <w:tcPr>
+            <w:tcW w:w="3186" w:type="dxa"/>
+            <w:shd w:val="clear" w:color="auto" w:fill="BFBFBF" w:themeFill="background1" w:themeFillShade="BF"/>
+          </w:tcPr>
+          <w:p>
+            <w:pPr>
+              <w:spacing w:before="100" w:beforeAutospacing="1" w:after="100" w:afterAutospacing="1"/>
+              <w:jc w:val="center"/>
+              <w:rPr>
+                <w:rFonts w:eastAsia="Times New Roman" w:cs="Times New Roman"/>
+                <w:szCs w:val="24"/>
+              </w:rPr>
+            </w:pPr>
+          </w:p>
+        </w:tc>
+      </w:tr>
+    </w:tbl>
+    <w:p>
+      <w:pPr>
+        <w:rPr>
+          <w:rFonts w:cs="Times New Roman"/>
+        </w:rPr>
+      </w:pPr>
+    </w:p>
+    <w:p>
+      <w:pPr>
+        <w:rPr>
+          <w:rFonts w:cs="Times New Roman"/>
+        </w:rPr>
+      </w:pPr>
+      <w:r>
+        <w:rPr>
+          <w:rFonts w:cs="Times New Roman"/>
+        </w:rPr>
+        <w:t>T</w:t>
+      </w:r>
+      <w:r>
+        <w:rPr>
+          <w:rFonts w:cs="Times New Roman"/>
+        </w:rPr>
+        <w:t>here is a large variation of values not only between crops, but also within one crop type. In general, it can be assumed that the growing period for a certain crop is longer when the climate is cool and shorter when the climate is warm</w:t>
+      </w:r>
+      <w:r>
+        <w:rPr>
+          <w:rFonts w:cs="Times New Roman"/>
+        </w:rPr>
+        <w:t>.</w:t>
+      </w:r>
+    </w:p>
+    <w:p>
+      <w:pPr>
+        <w:pStyle w:val="Heading3"/>
+      </w:pPr>
+      <w:r>
+        <w:t>Drought sensitivity</w:t>
+      </w:r>
+    </w:p>
+    <w:p>
+      <w:pPr>
+        <w:rPr>
+          <w:rFonts w:cs="Times New Roman"/>
+        </w:rPr>
+      </w:pPr>
+      <w:r>
+        <w:rPr>
+          <w:rFonts w:cs="Times New Roman"/>
+        </w:rPr>
+        <w:t>Crops differ in their response to moisture deficit. This characteristic is commonly termed "drought resistance" (Table 7 summarizes sensitivity to drought). When crop water requirements are not met, crops with a high drought sensitivity suffer greater reductions in yields than crops with a low sensitivity.</w:t>
+      </w:r>
+    </w:p>
+    <w:tbl>
+      <w:tblPr>
+        <w:tblStyle w:val="TableGrid"/>
+        <w:tblW w:w="0" w:type="auto"/>
+        <w:tblLook w:val="04A0" w:firstRow="1" w:lastRow="0" w:firstColumn="1" w:lastColumn="0" w:noHBand="0" w:noVBand="1"/>
+      </w:tblPr>
+      <w:tblGrid>
+        <w:gridCol w:w="1449"/>
+        <w:gridCol w:w="1850"/>
+        <w:gridCol w:w="1350"/>
+      </w:tblGrid>
+      <w:tr>
+        <w:tc>
+          <w:tcPr>
+            <w:tcW w:w="0" w:type="auto"/>
+            <w:vMerge w:val="restart"/>
+            <w:shd w:val="clear" w:color="auto" w:fill="76923C" w:themeFill="accent3" w:themeFillShade="BF"/>
+            <w:hideMark/>
+          </w:tcPr>
+          <w:p>
+            <w:pPr>
+              <w:spacing w:before="100" w:beforeAutospacing="1" w:after="100" w:afterAutospacing="1"/>
+              <w:jc w:val="center"/>
+              <w:rPr>
+                <w:rFonts w:eastAsia="Times New Roman" w:cs="Times New Roman"/>
+                <w:szCs w:val="24"/>
+              </w:rPr>
+            </w:pPr>
+            <w:r>
+              <w:rPr>
+                <w:rFonts w:eastAsia="Times New Roman" w:cs="Times New Roman"/>
+                <w:szCs w:val="24"/>
+              </w:rPr>
+              <w:t>Group One</w:t>
+            </w:r>
+          </w:p>
+        </w:tc>
+        <w:tc>
+          <w:tcPr>
+            <w:tcW w:w="0" w:type="auto"/>
+            <w:shd w:val="clear" w:color="auto" w:fill="BFBFBF" w:themeFill="background1" w:themeFillShade="BF"/>
+            <w:hideMark/>
+          </w:tcPr>
+          <w:p>
+            <w:pPr>
+              <w:spacing w:before="100" w:beforeAutospacing="1" w:after="100" w:afterAutospacing="1"/>
+              <w:jc w:val="left"/>
+              <w:rPr>
+                <w:rFonts w:eastAsia="Times New Roman" w:cs="Times New Roman"/>
+                <w:szCs w:val="24"/>
+              </w:rPr>
+            </w:pPr>
+            <w:r>
+              <w:rPr>
+                <w:rFonts w:eastAsia="Times New Roman" w:cs="Times New Roman"/>
+                <w:szCs w:val="24"/>
+              </w:rPr>
+              <w:t>(low sensitivity)</w:t>
+            </w:r>
+          </w:p>
+        </w:tc>
+        <w:tc>
+          <w:tcPr>
+            <w:tcW w:w="0" w:type="auto"/>
+            <w:shd w:val="clear" w:color="auto" w:fill="BFBFBF" w:themeFill="background1" w:themeFillShade="BF"/>
+            <w:hideMark/>
+          </w:tcPr>
+          <w:p>
+            <w:pPr>
+              <w:spacing w:before="100" w:beforeAutospacing="1" w:after="100" w:afterAutospacing="1"/>
+              <w:jc w:val="left"/>
+              <w:rPr>
+                <w:rFonts w:eastAsia="Times New Roman" w:cs="Times New Roman"/>
+                <w:szCs w:val="24"/>
+              </w:rPr>
+            </w:pPr>
+            <w:r>
+              <w:rPr>
+                <w:rFonts w:eastAsia="Times New Roman" w:cs="Times New Roman"/>
+                <w:szCs w:val="24"/>
+              </w:rPr>
+              <w:t>Groundnuts</w:t>
+            </w:r>
+          </w:p>
+        </w:tc>
+      </w:tr>
+      <w:tr>
+        <w:tc>
+          <w:tcPr>
+            <w:tcW w:w="0" w:type="auto"/>
+            <w:vMerge/>
+            <w:shd w:val="clear" w:color="auto" w:fill="C2D69B" w:themeFill="accent3" w:themeFillTint="99"/>
+            <w:hideMark/>
+          </w:tcPr>
+          <w:p>
+            <w:pPr>
+              <w:spacing w:before="100" w:beforeAutospacing="1" w:after="100" w:afterAutospacing="1"/>
+              <w:jc w:val="left"/>
+              <w:rPr>
+                <w:rFonts w:eastAsia="Times New Roman" w:cs="Times New Roman"/>
+                <w:szCs w:val="24"/>
+              </w:rPr>
+            </w:pPr>
+          </w:p>
+        </w:tc>
+        <w:tc>
+          <w:tcPr>
+            <w:tcW w:w="0" w:type="auto"/>
+            <w:shd w:val="clear" w:color="auto" w:fill="BFBFBF" w:themeFill="background1" w:themeFillShade="BF"/>
+            <w:hideMark/>
+          </w:tcPr>
+          <w:p>
+            <w:pPr>
+              <w:spacing w:before="100" w:beforeAutospacing="1" w:after="100" w:afterAutospacing="1"/>
+              <w:jc w:val="center"/>
+              <w:rPr>
+                <w:rFonts w:eastAsia="Times New Roman" w:cs="Times New Roman"/>
+                <w:szCs w:val="24"/>
+              </w:rPr>
+            </w:pPr>
+            <w:r>
+              <w:rPr>
+                <w:rFonts w:eastAsia="Times New Roman" w:cs="Times New Roman"/>
+                <w:szCs w:val="24"/>
+              </w:rPr>
+              <w:t>¯</w:t>
+            </w:r>
+          </w:p>
+        </w:tc>
+        <w:tc>
+          <w:tcPr>
+            <w:tcW w:w="0" w:type="auto"/>
+            <w:shd w:val="clear" w:color="auto" w:fill="BFBFBF" w:themeFill="background1" w:themeFillShade="BF"/>
+            <w:hideMark/>
+          </w:tcPr>
+          <w:p>
+            <w:pPr>
+              <w:spacing w:before="100" w:beforeAutospacing="1" w:after="100" w:afterAutospacing="1"/>
+              <w:jc w:val="left"/>
+              <w:rPr>
+                <w:rFonts w:eastAsia="Times New Roman" w:cs="Times New Roman"/>
+                <w:szCs w:val="24"/>
+              </w:rPr>
+            </w:pPr>
+            <w:r>
+              <w:rPr>
+                <w:rFonts w:eastAsia="Times New Roman" w:cs="Times New Roman"/>
+                <w:szCs w:val="24"/>
+              </w:rPr>
+              <w:t>Safflower</w:t>
+            </w:r>
+          </w:p>
+        </w:tc>
+      </w:tr>
+      <w:tr>
+        <w:tc>
+          <w:tcPr>
+            <w:tcW w:w="0" w:type="auto"/>
+            <w:vMerge w:val="restart"/>
+            <w:shd w:val="clear" w:color="auto" w:fill="C2D69B" w:themeFill="accent3" w:themeFillTint="99"/>
+            <w:hideMark/>
+          </w:tcPr>
+          <w:p>
+            <w:pPr>
+              <w:spacing w:before="100" w:beforeAutospacing="1" w:after="100" w:afterAutospacing="1"/>
+              <w:jc w:val="center"/>
+              <w:rPr>
+                <w:rFonts w:eastAsia="Times New Roman" w:cs="Times New Roman"/>
+                <w:szCs w:val="24"/>
+              </w:rPr>
+            </w:pPr>
+            <w:r>
+              <w:rPr>
+                <w:rFonts w:eastAsia="Times New Roman" w:cs="Times New Roman"/>
+                <w:szCs w:val="24"/>
+              </w:rPr>
+              <w:t>Group Two</w:t>
+            </w:r>
+          </w:p>
+        </w:tc>
+        <w:tc>
+          <w:tcPr>
+            <w:tcW w:w="0" w:type="auto"/>
+            <w:shd w:val="clear" w:color="auto" w:fill="BFBFBF" w:themeFill="background1" w:themeFillShade="BF"/>
+            <w:hideMark/>
+          </w:tcPr>
+          <w:p>
+            <w:pPr>
+              <w:spacing w:before="100" w:beforeAutospacing="1" w:after="100" w:afterAutospacing="1"/>
+              <w:jc w:val="center"/>
+              <w:rPr>
+                <w:rFonts w:eastAsia="Times New Roman" w:cs="Times New Roman"/>
+                <w:szCs w:val="24"/>
+              </w:rPr>
+            </w:pPr>
+            <w:r>
+              <w:rPr>
+                <w:rFonts w:eastAsia="Times New Roman" w:cs="Times New Roman"/>
+                <w:szCs w:val="24"/>
+              </w:rPr>
+              <w:t>¯</w:t>
+            </w:r>
+          </w:p>
+        </w:tc>
+        <w:tc>
+          <w:tcPr>
+            <w:tcW w:w="0" w:type="auto"/>
+            <w:shd w:val="clear" w:color="auto" w:fill="BFBFBF" w:themeFill="background1" w:themeFillShade="BF"/>
+            <w:hideMark/>
+          </w:tcPr>
+          <w:p>
+            <w:pPr>
+              <w:spacing w:before="100" w:beforeAutospacing="1" w:after="100" w:afterAutospacing="1"/>
+              <w:jc w:val="left"/>
+              <w:rPr>
+                <w:rFonts w:eastAsia="Times New Roman" w:cs="Times New Roman"/>
+                <w:szCs w:val="24"/>
+              </w:rPr>
+            </w:pPr>
+            <w:r>
+              <w:rPr>
+                <w:rFonts w:eastAsia="Times New Roman" w:cs="Times New Roman"/>
+                <w:szCs w:val="24"/>
+              </w:rPr>
+              <w:t>Sorghum</w:t>
+            </w:r>
+          </w:p>
+        </w:tc>
+      </w:tr>
+      <w:tr>
+        <w:tc>
+          <w:tcPr>
+            <w:tcW w:w="0" w:type="auto"/>
+            <w:vMerge/>
+            <w:shd w:val="clear" w:color="auto" w:fill="C2D69B" w:themeFill="accent3" w:themeFillTint="99"/>
+            <w:hideMark/>
+          </w:tcPr>
+          <w:p>
+            <w:pPr>
+              <w:spacing w:before="100" w:beforeAutospacing="1" w:after="100" w:afterAutospacing="1"/>
+              <w:jc w:val="left"/>
+              <w:rPr>
+                <w:rFonts w:eastAsia="Times New Roman" w:cs="Times New Roman"/>
+                <w:szCs w:val="24"/>
+              </w:rPr>
+            </w:pPr>
+          </w:p>
+        </w:tc>
+        <w:tc>
+          <w:tcPr>
+            <w:tcW w:w="0" w:type="auto"/>
+            <w:shd w:val="clear" w:color="auto" w:fill="BFBFBF" w:themeFill="background1" w:themeFillShade="BF"/>
+            <w:hideMark/>
+          </w:tcPr>
+          <w:p>
+            <w:pPr>
+              <w:spacing w:before="100" w:beforeAutospacing="1" w:after="100" w:afterAutospacing="1"/>
+              <w:jc w:val="center"/>
+              <w:rPr>
+                <w:rFonts w:eastAsia="Times New Roman" w:cs="Times New Roman"/>
+                <w:szCs w:val="24"/>
+              </w:rPr>
+            </w:pPr>
+            <w:r>
+              <w:rPr>
+                <w:rFonts w:eastAsia="Times New Roman" w:cs="Times New Roman"/>
+                <w:szCs w:val="24"/>
+              </w:rPr>
+              <w:t>¯</w:t>
+            </w:r>
+          </w:p>
+        </w:tc>
+        <w:tc>
+          <w:tcPr>
+            <w:tcW w:w="0" w:type="auto"/>
+            <w:shd w:val="clear" w:color="auto" w:fill="BFBFBF" w:themeFill="background1" w:themeFillShade="BF"/>
+            <w:hideMark/>
+          </w:tcPr>
+          <w:p>
+            <w:pPr>
+              <w:spacing w:before="100" w:beforeAutospacing="1" w:after="100" w:afterAutospacing="1"/>
+              <w:jc w:val="left"/>
+              <w:rPr>
+                <w:rFonts w:eastAsia="Times New Roman" w:cs="Times New Roman"/>
+                <w:szCs w:val="24"/>
+              </w:rPr>
+            </w:pPr>
+            <w:r>
+              <w:rPr>
+                <w:rFonts w:eastAsia="Times New Roman" w:cs="Times New Roman"/>
+                <w:szCs w:val="24"/>
+              </w:rPr>
+              <w:t>Cotton</w:t>
+            </w:r>
+          </w:p>
+        </w:tc>
+      </w:tr>
+      <w:tr>
+        <w:tc>
+          <w:tcPr>
+            <w:tcW w:w="0" w:type="auto"/>
+            <w:vMerge/>
+            <w:shd w:val="clear" w:color="auto" w:fill="C2D69B" w:themeFill="accent3" w:themeFillTint="99"/>
+            <w:hideMark/>
+          </w:tcPr>
+          <w:p>
+            <w:pPr>
+              <w:spacing w:before="100" w:beforeAutospacing="1" w:after="100" w:afterAutospacing="1"/>
+              <w:jc w:val="left"/>
+              <w:rPr>
+                <w:rFonts w:eastAsia="Times New Roman" w:cs="Times New Roman"/>
+                <w:szCs w:val="24"/>
+              </w:rPr>
+            </w:pPr>
+          </w:p>
+        </w:tc>
+        <w:tc>
+          <w:tcPr>
+            <w:tcW w:w="0" w:type="auto"/>
+            <w:shd w:val="clear" w:color="auto" w:fill="BFBFBF" w:themeFill="background1" w:themeFillShade="BF"/>
+            <w:hideMark/>
+          </w:tcPr>
+          <w:p>
+            <w:pPr>
+              <w:spacing w:before="100" w:beforeAutospacing="1" w:after="100" w:afterAutospacing="1"/>
+              <w:jc w:val="center"/>
+              <w:rPr>
+                <w:rFonts w:eastAsia="Times New Roman" w:cs="Times New Roman"/>
+                <w:szCs w:val="24"/>
+              </w:rPr>
+            </w:pPr>
+            <w:r>
+              <w:rPr>
+                <w:rFonts w:eastAsia="Times New Roman" w:cs="Times New Roman"/>
+                <w:szCs w:val="24"/>
+              </w:rPr>
+              <w:t>¯</w:t>
+            </w:r>
+          </w:p>
+        </w:tc>
+        <w:tc>
+          <w:tcPr>
+            <w:tcW w:w="0" w:type="auto"/>
+            <w:shd w:val="clear" w:color="auto" w:fill="BFBFBF" w:themeFill="background1" w:themeFillShade="BF"/>
+            <w:hideMark/>
+          </w:tcPr>
+          <w:p>
+            <w:pPr>
+              <w:spacing w:before="100" w:beforeAutospacing="1" w:after="100" w:afterAutospacing="1"/>
+              <w:jc w:val="left"/>
+              <w:rPr>
+                <w:rFonts w:eastAsia="Times New Roman" w:cs="Times New Roman"/>
+                <w:szCs w:val="24"/>
+              </w:rPr>
+            </w:pPr>
+            <w:r>
+              <w:rPr>
+                <w:rFonts w:eastAsia="Times New Roman" w:cs="Times New Roman"/>
+                <w:szCs w:val="24"/>
+              </w:rPr>
+              <w:t>Sunflower</w:t>
+            </w:r>
+          </w:p>
+        </w:tc>
+      </w:tr>
+      <w:tr>
+        <w:tc>
+          <w:tcPr>
+            <w:tcW w:w="0" w:type="auto"/>
+            <w:shd w:val="clear" w:color="auto" w:fill="C2D69B" w:themeFill="accent3" w:themeFillTint="99"/>
+            <w:hideMark/>
+          </w:tcPr>
+          <w:p>
+            <w:pPr>
+              <w:spacing w:before="100" w:beforeAutospacing="1" w:after="100" w:afterAutospacing="1"/>
+              <w:jc w:val="left"/>
+              <w:rPr>
+                <w:rFonts w:eastAsia="Times New Roman" w:cs="Times New Roman"/>
+                <w:szCs w:val="24"/>
+              </w:rPr>
+            </w:pPr>
+            <w:r>
+              <w:rPr>
+                <w:rFonts w:eastAsia="Times New Roman" w:cs="Times New Roman"/>
+                <w:szCs w:val="24"/>
+              </w:rPr>
+              <w:t>Group Three</w:t>
+            </w:r>
+          </w:p>
+        </w:tc>
+        <w:tc>
+          <w:tcPr>
+            <w:tcW w:w="0" w:type="auto"/>
+            <w:shd w:val="clear" w:color="auto" w:fill="BFBFBF" w:themeFill="background1" w:themeFillShade="BF"/>
+            <w:hideMark/>
+          </w:tcPr>
+          <w:p>
+            <w:pPr>
+              <w:spacing w:before="100" w:beforeAutospacing="1" w:after="100" w:afterAutospacing="1"/>
+              <w:jc w:val="center"/>
+              <w:rPr>
+                <w:rFonts w:eastAsia="Times New Roman" w:cs="Times New Roman"/>
+                <w:szCs w:val="24"/>
+              </w:rPr>
+            </w:pPr>
+            <w:r>
+              <w:rPr>
+                <w:rFonts w:eastAsia="Times New Roman" w:cs="Times New Roman"/>
+                <w:szCs w:val="24"/>
+              </w:rPr>
+              <w:t>¯</w:t>
+            </w:r>
+          </w:p>
+        </w:tc>
+        <w:tc>
+          <w:tcPr>
+            <w:tcW w:w="0" w:type="auto"/>
+            <w:shd w:val="clear" w:color="auto" w:fill="BFBFBF" w:themeFill="background1" w:themeFillShade="BF"/>
+            <w:hideMark/>
+          </w:tcPr>
+          <w:p>
+            <w:pPr>
+              <w:spacing w:before="100" w:beforeAutospacing="1" w:after="100" w:afterAutospacing="1"/>
+              <w:jc w:val="left"/>
+              <w:rPr>
+                <w:rFonts w:eastAsia="Times New Roman" w:cs="Times New Roman"/>
+                <w:szCs w:val="24"/>
+              </w:rPr>
+            </w:pPr>
+            <w:r>
+              <w:rPr>
+                <w:rFonts w:eastAsia="Times New Roman" w:cs="Times New Roman"/>
+                <w:szCs w:val="24"/>
+              </w:rPr>
+              <w:t>Beans</w:t>
+            </w:r>
+          </w:p>
+        </w:tc>
+      </w:tr>
+      <w:tr>
+        <w:tc>
+          <w:tcPr>
+            <w:tcW w:w="0" w:type="auto"/>
+            <w:shd w:val="clear" w:color="auto" w:fill="C2D69B" w:themeFill="accent3" w:themeFillTint="99"/>
+            <w:hideMark/>
+          </w:tcPr>
+          <w:p>
+            <w:pPr>
+              <w:spacing w:before="100" w:beforeAutospacing="1" w:after="100" w:afterAutospacing="1"/>
+              <w:jc w:val="left"/>
+              <w:rPr>
+                <w:rFonts w:eastAsia="Times New Roman" w:cs="Times New Roman"/>
+                <w:szCs w:val="24"/>
+              </w:rPr>
+            </w:pPr>
+            <w:r>
+              <w:rPr>
+                <w:rFonts w:eastAsia="Times New Roman" w:cs="Times New Roman"/>
+                <w:szCs w:val="24"/>
+              </w:rPr>
+              <w:t>Group Four</w:t>
+            </w:r>
+          </w:p>
+        </w:tc>
+        <w:tc>
+          <w:tcPr>
+            <w:tcW w:w="0" w:type="auto"/>
+            <w:shd w:val="clear" w:color="auto" w:fill="BFBFBF" w:themeFill="background1" w:themeFillShade="BF"/>
+            <w:hideMark/>
+          </w:tcPr>
+          <w:p>
+            <w:pPr>
+              <w:spacing w:before="100" w:beforeAutospacing="1" w:after="100" w:afterAutospacing="1"/>
+              <w:jc w:val="left"/>
+              <w:rPr>
+                <w:rFonts w:eastAsia="Times New Roman" w:cs="Times New Roman"/>
+                <w:szCs w:val="24"/>
+              </w:rPr>
+            </w:pPr>
+            <w:r>
+              <w:rPr>
+                <w:rFonts w:eastAsia="Times New Roman" w:cs="Times New Roman"/>
+                <w:szCs w:val="24"/>
+              </w:rPr>
+              <w:t>(high sensitivity)</w:t>
+            </w:r>
+          </w:p>
+        </w:tc>
+        <w:tc>
+          <w:tcPr>
+            <w:tcW w:w="0" w:type="auto"/>
+            <w:shd w:val="clear" w:color="auto" w:fill="BFBFBF" w:themeFill="background1" w:themeFillShade="BF"/>
+            <w:hideMark/>
+          </w:tcPr>
+          <w:p>
+            <w:pPr>
+              <w:spacing w:before="100" w:beforeAutospacing="1" w:after="100" w:afterAutospacing="1"/>
+              <w:jc w:val="left"/>
+              <w:rPr>
+                <w:rFonts w:eastAsia="Times New Roman" w:cs="Times New Roman"/>
+                <w:szCs w:val="24"/>
+              </w:rPr>
+            </w:pPr>
+            <w:r>
+              <w:rPr>
+                <w:rFonts w:eastAsia="Times New Roman" w:cs="Times New Roman"/>
+                <w:szCs w:val="24"/>
+              </w:rPr>
+              <w:t>Maize</w:t>
+            </w:r>
+          </w:p>
+        </w:tc>
+      </w:tr>
+    </w:tbl>
+    <w:p>
+      <w:pPr>
+        <w:rPr>
+          <w:rFonts w:cs="Times New Roman"/>
+        </w:rPr>
+      </w:pPr>
     </w:p>
     <w:p>
       <w:pPr>
@@ -8289,11 +9896,13 @@
           <w:numId w:val="8"/>
         </w:numPr>
         <w:rPr>
-          <w:lang w:val="en-ZA"/>
-        </w:rPr>
-      </w:pPr>
-      <w:r>
-        <w:rPr>
+          <w:rFonts w:cs="Times New Roman"/>
+          <w:lang w:val="en-ZA"/>
+        </w:rPr>
+      </w:pPr>
+      <w:r>
+        <w:rPr>
+          <w:rFonts w:cs="Times New Roman"/>
           <w:lang w:val="en-ZA"/>
         </w:rPr>
         <w:t>Plants contain 90% water which gives turgidity and keeps them erect.</w:t>
@@ -8307,11 +9916,13 @@
           <w:numId w:val="8"/>
         </w:numPr>
         <w:rPr>
-          <w:lang w:val="en-ZA"/>
-        </w:rPr>
-      </w:pPr>
-      <w:r>
-        <w:rPr>
+          <w:rFonts w:cs="Times New Roman"/>
+          <w:lang w:val="en-ZA"/>
+        </w:rPr>
+      </w:pPr>
+      <w:r>
+        <w:rPr>
+          <w:rFonts w:cs="Times New Roman"/>
           <w:lang w:val="en-ZA"/>
         </w:rPr>
         <w:t>Water is an essential part of protoplasm</w:t>
@@ -8325,11 +9936,13 @@
           <w:numId w:val="8"/>
         </w:numPr>
         <w:rPr>
-          <w:lang w:val="en-ZA"/>
-        </w:rPr>
-      </w:pPr>
-      <w:r>
-        <w:rPr>
+          <w:rFonts w:cs="Times New Roman"/>
+          <w:lang w:val="en-ZA"/>
+        </w:rPr>
+      </w:pPr>
+      <w:r>
+        <w:rPr>
+          <w:rFonts w:cs="Times New Roman"/>
           <w:lang w:val="en-ZA"/>
         </w:rPr>
         <w:t>It regulates the temperature of the plant system</w:t>
@@ -8343,11 +9956,13 @@
           <w:numId w:val="8"/>
         </w:numPr>
         <w:rPr>
-          <w:lang w:val="en-ZA"/>
-        </w:rPr>
-      </w:pPr>
-      <w:r>
-        <w:rPr>
+          <w:rFonts w:cs="Times New Roman"/>
+          <w:lang w:val="en-ZA"/>
+        </w:rPr>
+      </w:pPr>
+      <w:r>
+        <w:rPr>
+          <w:rFonts w:cs="Times New Roman"/>
           <w:lang w:val="en-ZA"/>
         </w:rPr>
         <w:t>It is essential to meet the transpiration requirements</w:t>
@@ -8361,11 +9976,13 @@
           <w:numId w:val="8"/>
         </w:numPr>
         <w:rPr>
-          <w:lang w:val="en-ZA"/>
-        </w:rPr>
-      </w:pPr>
-      <w:r>
-        <w:rPr>
+          <w:rFonts w:cs="Times New Roman"/>
+          <w:lang w:val="en-ZA"/>
+        </w:rPr>
+      </w:pPr>
+      <w:r>
+        <w:rPr>
+          <w:rFonts w:cs="Times New Roman"/>
           <w:lang w:val="en-ZA"/>
         </w:rPr>
         <w:t>It serves as a medium for dissolving the nutrients present in the soil</w:t>
@@ -8379,13 +9996,16 @@
           <w:numId w:val="8"/>
         </w:numPr>
         <w:rPr>
-          <w:lang w:val="en-ZA"/>
-        </w:rPr>
-      </w:pPr>
-      <w:r>
-        <w:rPr>
-          <w:lang w:val="en-ZA"/>
-        </w:rPr>
+          <w:rFonts w:cs="Times New Roman"/>
+          <w:lang w:val="en-ZA"/>
+        </w:rPr>
+      </w:pPr>
+      <w:r>
+        <w:rPr>
+          <w:rFonts w:cs="Times New Roman"/>
+          <w:lang w:val="en-ZA"/>
+        </w:rPr>
+        <w:lastRenderedPageBreak/>
         <w:t>It is an important ingredient in photosynthesis</w:t>
       </w:r>
     </w:p>
@@ -8401,22 +10021,350 @@
         <w:rPr>
           <w:rFonts w:cs="Times New Roman"/>
         </w:rPr>
-        <w:t>Types of Irrigation Scheduling</w:t>
-      </w:r>
-    </w:p>
-    <w:p>
-      <w:pPr>
-        <w:pStyle w:val="Heading2"/>
-        <w:spacing w:line="360" w:lineRule="auto"/>
-        <w:rPr>
-          <w:rFonts w:cs="Times New Roman"/>
-        </w:rPr>
-      </w:pPr>
-      <w:r>
-        <w:rPr>
-          <w:rFonts w:cs="Times New Roman"/>
-        </w:rPr>
         <w:t>Control Systems</w:t>
+      </w:r>
+    </w:p>
+    <w:p>
+      <w:r>
+        <w:t>A control system is a set of mechanical or electronic devices that regulates other devices or systems by way of control loops. Typically, control systems are computerized.</w:t>
+      </w:r>
+    </w:p>
+    <w:p>
+      <w:r>
+        <w:t>Control systems are a central part of industry and of automation. The types of control loops that regulate these processes include industrial control systems (ICS) such as supervisory control and data acquisition (SCADA) and distributed control systems (DCS).</w:t>
+      </w:r>
+    </w:p>
+    <w:p>
+      <w:r>
+        <w:t>Control systems are used to enhance production, efficiency and safety in many areas, including:</w:t>
+      </w:r>
+    </w:p>
+    <w:p>
+      <w:pPr>
+        <w:pStyle w:val="ListParagraph"/>
+        <w:numPr>
+          <w:ilvl w:val="0"/>
+          <w:numId w:val="9"/>
+        </w:numPr>
+      </w:pPr>
+      <w:r>
+        <w:t>Agriculture</w:t>
+      </w:r>
+    </w:p>
+    <w:p>
+      <w:pPr>
+        <w:pStyle w:val="ListParagraph"/>
+        <w:numPr>
+          <w:ilvl w:val="0"/>
+          <w:numId w:val="9"/>
+        </w:numPr>
+      </w:pPr>
+      <w:r>
+        <w:t>Chemical plants</w:t>
+      </w:r>
+    </w:p>
+    <w:p>
+      <w:pPr>
+        <w:pStyle w:val="ListParagraph"/>
+        <w:numPr>
+          <w:ilvl w:val="0"/>
+          <w:numId w:val="9"/>
+        </w:numPr>
+      </w:pPr>
+      <w:r>
+        <w:t>Quality control</w:t>
+      </w:r>
+    </w:p>
+    <w:p>
+      <w:pPr>
+        <w:pStyle w:val="ListParagraph"/>
+        <w:numPr>
+          <w:ilvl w:val="0"/>
+          <w:numId w:val="9"/>
+        </w:numPr>
+      </w:pPr>
+      <w:r>
+        <w:t>P</w:t>
+      </w:r>
+      <w:r>
+        <w:t>ower plant</w:t>
+      </w:r>
+    </w:p>
+    <w:p>
+      <w:pPr>
+        <w:pStyle w:val="ListParagraph"/>
+        <w:numPr>
+          <w:ilvl w:val="0"/>
+          <w:numId w:val="9"/>
+        </w:numPr>
+      </w:pPr>
+      <w:r>
+        <w:t>Environmental control</w:t>
+      </w:r>
+    </w:p>
+    <w:p>
+      <w:pPr>
+        <w:pStyle w:val="ListParagraph"/>
+        <w:numPr>
+          <w:ilvl w:val="0"/>
+          <w:numId w:val="9"/>
+        </w:numPr>
+      </w:pPr>
+      <w:r>
+        <w:t>T</w:t>
+      </w:r>
+      <w:r>
+        <w:t>reatment plants</w:t>
+      </w:r>
+    </w:p>
+    <w:p>
+      <w:pPr>
+        <w:pStyle w:val="ListParagraph"/>
+        <w:numPr>
+          <w:ilvl w:val="0"/>
+          <w:numId w:val="9"/>
+        </w:numPr>
+      </w:pPr>
+      <w:r>
+        <w:t>Food and food processing</w:t>
+      </w:r>
+    </w:p>
+    <w:p>
+      <w:pPr>
+        <w:pStyle w:val="ListParagraph"/>
+        <w:numPr>
+          <w:ilvl w:val="0"/>
+          <w:numId w:val="9"/>
+        </w:numPr>
+      </w:pPr>
+      <w:r>
+        <w:t>R</w:t>
+      </w:r>
+      <w:r>
+        <w:t>efining plants</w:t>
+      </w:r>
+    </w:p>
+    <w:p>
+      <w:pPr>
+        <w:pStyle w:val="Heading3"/>
+      </w:pPr>
+      <w:r>
+        <w:t>Types of Control Systems</w:t>
+      </w:r>
+    </w:p>
+    <w:p>
+      <w:pPr>
+        <w:pStyle w:val="Heading4"/>
+        <w:rPr>
+          <w:lang w:val="en-ZA"/>
+        </w:rPr>
+      </w:pPr>
+      <w:r>
+        <w:rPr>
+          <w:lang w:val="en-ZA"/>
+        </w:rPr>
+        <w:t>Open Loop</w:t>
+      </w:r>
+    </w:p>
+    <w:p>
+      <w:pPr>
+        <w:rPr>
+          <w:lang w:val="en-ZA"/>
+        </w:rPr>
+      </w:pPr>
+      <w:r>
+        <w:rPr>
+          <w:lang w:val="en-ZA"/>
+        </w:rPr>
+        <w:t xml:space="preserve">It is </w:t>
+      </w:r>
+      <w:r>
+        <w:rPr>
+          <w:lang w:val="en-ZA"/>
+        </w:rPr>
+        <w:t>a type of continuous control system in which the output has no influence or effect on the control action of the input signal. In other words, in an open-loop control system the output is neither measured nor “fed back” for comparison with the input. Therefore, an open-loop system is expected to faithfully follow its input command or set point regardless of the final result.</w:t>
+      </w:r>
+    </w:p>
+    <w:p>
+      <w:pPr>
+        <w:rPr>
+          <w:lang w:val="en-ZA"/>
+        </w:rPr>
+      </w:pPr>
+      <w:r>
+        <w:rPr>
+          <w:lang w:val="en-ZA"/>
+        </w:rPr>
+        <w:t>Also, an open-loop system has no knowledge of the output condition so cannot self-correct any errors it could make when the preset value drifts, even if this results in large deviations from the preset value.</w:t>
+      </w:r>
+    </w:p>
+    <w:p>
+      <w:pPr>
+        <w:rPr>
+          <w:lang w:val="en-ZA"/>
+        </w:rPr>
+      </w:pPr>
+      <w:r>
+        <w:rPr>
+          <w:noProof/>
+        </w:rPr>
+        <w:drawing>
+          <wp:inline distT="0" distB="0" distL="0" distR="0">
+            <wp:extent cx="5715000" cy="1514475"/>
+            <wp:effectExtent l="0" t="0" r="0" b="9525"/>
+            <wp:docPr id="26" name="Picture 26" descr="Image result for open loop control system definition"/>
+            <wp:cNvGraphicFramePr>
+              <a:graphicFrameLocks xmlns:a="http://schemas.openxmlformats.org/drawingml/2006/main" noChangeAspect="1"/>
+            </wp:cNvGraphicFramePr>
+            <a:graphic xmlns:a="http://schemas.openxmlformats.org/drawingml/2006/main">
+              <a:graphicData uri="http://schemas.openxmlformats.org/drawingml/2006/picture">
+                <pic:pic xmlns:pic="http://schemas.openxmlformats.org/drawingml/2006/picture">
+                  <pic:nvPicPr>
+                    <pic:cNvPr id="0" name="Picture 7" descr="Image result for open loop control system definition"/>
+                    <pic:cNvPicPr>
+                      <a:picLocks noChangeAspect="1" noChangeArrowheads="1"/>
+                    </pic:cNvPicPr>
+                  </pic:nvPicPr>
+                  <pic:blipFill>
+                    <a:blip r:embed="rId27">
+                      <a:extLst>
+                        <a:ext uri="{28A0092B-C50C-407E-A947-70E740481C1C}">
+                          <a14:useLocalDpi xmlns:a14="http://schemas.microsoft.com/office/drawing/2010/main" val="0"/>
+                        </a:ext>
+                      </a:extLst>
+                    </a:blip>
+                    <a:srcRect/>
+                    <a:stretch>
+                      <a:fillRect/>
+                    </a:stretch>
+                  </pic:blipFill>
+                  <pic:spPr bwMode="auto">
+                    <a:xfrm>
+                      <a:off x="0" y="0"/>
+                      <a:ext cx="5715000" cy="1514475"/>
+                    </a:xfrm>
+                    <a:prstGeom prst="rect">
+                      <a:avLst/>
+                    </a:prstGeom>
+                    <a:noFill/>
+                    <a:ln>
+                      <a:noFill/>
+                    </a:ln>
+                  </pic:spPr>
+                </pic:pic>
+              </a:graphicData>
+            </a:graphic>
+          </wp:inline>
+        </w:drawing>
+      </w:r>
+    </w:p>
+    <w:p>
+      <w:pPr>
+        <w:pStyle w:val="Heading4"/>
+        <w:rPr>
+          <w:lang w:val="en-ZA"/>
+        </w:rPr>
+      </w:pPr>
+      <w:r>
+        <w:rPr>
+          <w:lang w:val="en-ZA"/>
+        </w:rPr>
+        <w:lastRenderedPageBreak/>
+        <w:t>Closed Loop</w:t>
+      </w:r>
+    </w:p>
+    <w:p>
+      <w:pPr>
+        <w:rPr>
+          <w:lang w:val="en-ZA"/>
+        </w:rPr>
+      </w:pPr>
+      <w:r>
+        <w:rPr>
+          <w:lang w:val="en-ZA"/>
+        </w:rPr>
+        <w:t>A Closed-loop Control System, also known as a feedback control system is a control system which uses the concept of an open loop system as its forward path but has one or more feedback loops between its output and its input. The reference to “feedback”, simply means that some portion of the output is returned “back” to the inpu</w:t>
+      </w:r>
+      <w:r>
+        <w:rPr>
+          <w:lang w:val="en-ZA"/>
+        </w:rPr>
+        <w:t>t.</w:t>
+      </w:r>
+    </w:p>
+    <w:p>
+      <w:pPr>
+        <w:rPr>
+          <w:lang w:val="en-ZA"/>
+        </w:rPr>
+      </w:pPr>
+      <w:bookmarkStart w:id="36" w:name="_GoBack"/>
+      <w:bookmarkEnd w:id="36"/>
+      <w:r>
+        <w:rPr>
+          <w:lang w:val="en-ZA"/>
+        </w:rPr>
+        <w:t>Closed-loop systems are designed to automatically achieve and maintain the desired output condition by comparing it with the actual condition. It does this by generating an error signal which is the difference between the output and the reference input. In other words, a “closed-loop system” is a fully automatic control system in which its control action being dependent on the output in some way.</w:t>
+      </w:r>
+    </w:p>
+    <w:p>
+      <w:pPr>
+        <w:rPr>
+          <w:lang w:val="en-ZA"/>
+        </w:rPr>
+      </w:pPr>
+      <w:r>
+        <w:rPr>
+          <w:noProof/>
+        </w:rPr>
+        <w:drawing>
+          <wp:inline distT="0" distB="0" distL="0" distR="0">
+            <wp:extent cx="5715000" cy="2724150"/>
+            <wp:effectExtent l="0" t="0" r="0" b="0"/>
+            <wp:docPr id="13" name="Picture 13" descr="Image result for open loop control system definition"/>
+            <wp:cNvGraphicFramePr>
+              <a:graphicFrameLocks xmlns:a="http://schemas.openxmlformats.org/drawingml/2006/main" noChangeAspect="1"/>
+            </wp:cNvGraphicFramePr>
+            <a:graphic xmlns:a="http://schemas.openxmlformats.org/drawingml/2006/main">
+              <a:graphicData uri="http://schemas.openxmlformats.org/drawingml/2006/picture">
+                <pic:pic xmlns:pic="http://schemas.openxmlformats.org/drawingml/2006/picture">
+                  <pic:nvPicPr>
+                    <pic:cNvPr id="0" name="Picture 5" descr="Image result for open loop control system definition"/>
+                    <pic:cNvPicPr>
+                      <a:picLocks noChangeAspect="1" noChangeArrowheads="1"/>
+                    </pic:cNvPicPr>
+                  </pic:nvPicPr>
+                  <pic:blipFill>
+                    <a:blip r:embed="rId28">
+                      <a:extLst>
+                        <a:ext uri="{28A0092B-C50C-407E-A947-70E740481C1C}">
+                          <a14:useLocalDpi xmlns:a14="http://schemas.microsoft.com/office/drawing/2010/main" val="0"/>
+                        </a:ext>
+                      </a:extLst>
+                    </a:blip>
+                    <a:srcRect/>
+                    <a:stretch>
+                      <a:fillRect/>
+                    </a:stretch>
+                  </pic:blipFill>
+                  <pic:spPr bwMode="auto">
+                    <a:xfrm>
+                      <a:off x="0" y="0"/>
+                      <a:ext cx="5715000" cy="2724150"/>
+                    </a:xfrm>
+                    <a:prstGeom prst="rect">
+                      <a:avLst/>
+                    </a:prstGeom>
+                    <a:noFill/>
+                    <a:ln>
+                      <a:noFill/>
+                    </a:ln>
+                  </pic:spPr>
+                </pic:pic>
+              </a:graphicData>
+            </a:graphic>
+          </wp:inline>
+        </w:drawing>
       </w:r>
     </w:p>
     <w:p>
@@ -8694,6 +10642,7 @@
         <w:rPr>
           <w:rFonts w:cs="Times New Roman"/>
         </w:rPr>
+        <w:lastRenderedPageBreak/>
         <w:t>REFERENCES</w:t>
       </w:r>
       <w:bookmarkEnd w:id="37"/>
@@ -8812,7 +10761,6 @@
           <w:szCs w:val="24"/>
           <w:shd w:val="clear" w:color="auto" w:fill="FFFFFF"/>
         </w:rPr>
-        <w:lastRenderedPageBreak/>
         <w:t>Adeyemi, O., Grove, I., Peets, S., Domun, Y. and Norton, T., 2018. Dynamic neural network modelling of soil moisture content for predictive irrigation scheduling. </w:t>
       </w:r>
       <w:r>
@@ -8929,7 +10877,7 @@
           <w:rFonts w:cs="Times New Roman"/>
         </w:rPr>
       </w:pPr>
-      <w:hyperlink r:id="rId26" w:history="1">
+      <w:hyperlink r:id="rId29" w:history="1">
         <w:r>
           <w:rPr>
             <w:rStyle w:val="Hyperlink"/>
@@ -8949,7 +10897,7 @@
           <w:lang w:val="en-ZA"/>
         </w:rPr>
       </w:pPr>
-      <w:hyperlink r:id="rId27" w:history="1">
+      <w:hyperlink r:id="rId30" w:history="1">
         <w:r>
           <w:rPr>
             <w:rStyle w:val="Hyperlink"/>
@@ -8960,7 +10908,7 @@
       </w:hyperlink>
     </w:p>
     <w:sectPr>
-      <w:footerReference w:type="default" r:id="rId28"/>
+      <w:footerReference w:type="default" r:id="rId31"/>
       <w:pgSz w:w="12240" w:h="15840"/>
       <w:pgMar w:top="1440" w:right="1440" w:bottom="1440" w:left="1440" w:header="720" w:footer="720" w:gutter="0"/>
       <w:pgNumType w:start="1"/>
@@ -11156,6 +13104,119 @@
       </w:rPr>
     </w:lvl>
   </w:abstractNum>
+  <w:abstractNum w:abstractNumId="8" w15:restartNumberingAfterBreak="0">
+    <w:nsid w:val="7DFB5A85"/>
+    <w:multiLevelType w:val="hybridMultilevel"/>
+    <w:tmpl w:val="CBFC168E"/>
+    <w:lvl w:ilvl="0" w:tplc="04090001">
+      <w:start w:val="1"/>
+      <w:numFmt w:val="bullet"/>
+      <w:lvlText w:val=""/>
+      <w:lvlJc w:val="left"/>
+      <w:pPr>
+        <w:ind w:left="720" w:hanging="360"/>
+      </w:pPr>
+      <w:rPr>
+        <w:rFonts w:ascii="Symbol" w:hAnsi="Symbol" w:hint="default"/>
+      </w:rPr>
+    </w:lvl>
+    <w:lvl w:ilvl="1" w:tplc="04090003" w:tentative="1">
+      <w:start w:val="1"/>
+      <w:numFmt w:val="bullet"/>
+      <w:lvlText w:val="o"/>
+      <w:lvlJc w:val="left"/>
+      <w:pPr>
+        <w:ind w:left="1440" w:hanging="360"/>
+      </w:pPr>
+      <w:rPr>
+        <w:rFonts w:ascii="Courier New" w:hAnsi="Courier New" w:cs="Courier New" w:hint="default"/>
+      </w:rPr>
+    </w:lvl>
+    <w:lvl w:ilvl="2" w:tplc="04090005" w:tentative="1">
+      <w:start w:val="1"/>
+      <w:numFmt w:val="bullet"/>
+      <w:lvlText w:val=""/>
+      <w:lvlJc w:val="left"/>
+      <w:pPr>
+        <w:ind w:left="2160" w:hanging="360"/>
+      </w:pPr>
+      <w:rPr>
+        <w:rFonts w:ascii="Wingdings" w:hAnsi="Wingdings" w:hint="default"/>
+      </w:rPr>
+    </w:lvl>
+    <w:lvl w:ilvl="3" w:tplc="04090001" w:tentative="1">
+      <w:start w:val="1"/>
+      <w:numFmt w:val="bullet"/>
+      <w:lvlText w:val=""/>
+      <w:lvlJc w:val="left"/>
+      <w:pPr>
+        <w:ind w:left="2880" w:hanging="360"/>
+      </w:pPr>
+      <w:rPr>
+        <w:rFonts w:ascii="Symbol" w:hAnsi="Symbol" w:hint="default"/>
+      </w:rPr>
+    </w:lvl>
+    <w:lvl w:ilvl="4" w:tplc="04090003" w:tentative="1">
+      <w:start w:val="1"/>
+      <w:numFmt w:val="bullet"/>
+      <w:lvlText w:val="o"/>
+      <w:lvlJc w:val="left"/>
+      <w:pPr>
+        <w:ind w:left="3600" w:hanging="360"/>
+      </w:pPr>
+      <w:rPr>
+        <w:rFonts w:ascii="Courier New" w:hAnsi="Courier New" w:cs="Courier New" w:hint="default"/>
+      </w:rPr>
+    </w:lvl>
+    <w:lvl w:ilvl="5" w:tplc="04090005" w:tentative="1">
+      <w:start w:val="1"/>
+      <w:numFmt w:val="bullet"/>
+      <w:lvlText w:val=""/>
+      <w:lvlJc w:val="left"/>
+      <w:pPr>
+        <w:ind w:left="4320" w:hanging="360"/>
+      </w:pPr>
+      <w:rPr>
+        <w:rFonts w:ascii="Wingdings" w:hAnsi="Wingdings" w:hint="default"/>
+      </w:rPr>
+    </w:lvl>
+    <w:lvl w:ilvl="6" w:tplc="04090001" w:tentative="1">
+      <w:start w:val="1"/>
+      <w:numFmt w:val="bullet"/>
+      <w:lvlText w:val=""/>
+      <w:lvlJc w:val="left"/>
+      <w:pPr>
+        <w:ind w:left="5040" w:hanging="360"/>
+      </w:pPr>
+      <w:rPr>
+        <w:rFonts w:ascii="Symbol" w:hAnsi="Symbol" w:hint="default"/>
+      </w:rPr>
+    </w:lvl>
+    <w:lvl w:ilvl="7" w:tplc="04090003" w:tentative="1">
+      <w:start w:val="1"/>
+      <w:numFmt w:val="bullet"/>
+      <w:lvlText w:val="o"/>
+      <w:lvlJc w:val="left"/>
+      <w:pPr>
+        <w:ind w:left="5760" w:hanging="360"/>
+      </w:pPr>
+      <w:rPr>
+        <w:rFonts w:ascii="Courier New" w:hAnsi="Courier New" w:cs="Courier New" w:hint="default"/>
+      </w:rPr>
+    </w:lvl>
+    <w:lvl w:ilvl="8" w:tplc="04090005" w:tentative="1">
+      <w:start w:val="1"/>
+      <w:numFmt w:val="bullet"/>
+      <w:lvlText w:val=""/>
+      <w:lvlJc w:val="left"/>
+      <w:pPr>
+        <w:ind w:left="6480" w:hanging="360"/>
+      </w:pPr>
+      <w:rPr>
+        <w:rFonts w:ascii="Wingdings" w:hAnsi="Wingdings" w:hint="default"/>
+      </w:rPr>
+    </w:lvl>
+  </w:abstractNum>
   <w:num w:numId="1">
     <w:abstractNumId w:val="2"/>
   </w:num>
@@ -11179,6 +13240,9 @@
   </w:num>
   <w:num w:numId="8">
     <w:abstractNumId w:val="6"/>
+  </w:num>
+  <w:num w:numId="9">
+    <w:abstractNumId w:val="8"/>
   </w:num>
   <w:numIdMacAtCleanup w:val="8"/>
 </w:numbering>
@@ -12583,6 +14647,63 @@
       </w:tcPr>
     </w:tblStylePr>
   </w:style>
+  <w:style w:type="table" w:styleId="GridTable1Light-Accent3">
+    <w:name w:val="Grid Table 1 Light Accent 3"/>
+    <w:basedOn w:val="TableNormal"/>
+    <w:uiPriority w:val="46"/>
+    <w:rsid w:val="00995F3B"/>
+    <w:pPr>
+      <w:spacing w:after="0" w:line="240" w:lineRule="auto"/>
+    </w:pPr>
+    <w:tblPr>
+      <w:tblStyleRowBandSize w:val="1"/>
+      <w:tblStyleColBandSize w:val="1"/>
+      <w:tblBorders>
+        <w:top w:val="single" w:sz="4" w:space="0" w:color="D6E3BC" w:themeColor="accent3" w:themeTint="66"/>
+        <w:left w:val="single" w:sz="4" w:space="0" w:color="D6E3BC" w:themeColor="accent3" w:themeTint="66"/>
+        <w:bottom w:val="single" w:sz="4" w:space="0" w:color="D6E3BC" w:themeColor="accent3" w:themeTint="66"/>
+        <w:right w:val="single" w:sz="4" w:space="0" w:color="D6E3BC" w:themeColor="accent3" w:themeTint="66"/>
+        <w:insideH w:val="single" w:sz="4" w:space="0" w:color="D6E3BC" w:themeColor="accent3" w:themeTint="66"/>
+        <w:insideV w:val="single" w:sz="4" w:space="0" w:color="D6E3BC" w:themeColor="accent3" w:themeTint="66"/>
+      </w:tblBorders>
+    </w:tblPr>
+    <w:tblStylePr w:type="firstRow">
+      <w:rPr>
+        <w:b/>
+        <w:bCs/>
+      </w:rPr>
+      <w:tblPr/>
+      <w:tcPr>
+        <w:tcBorders>
+          <w:bottom w:val="single" w:sz="12" w:space="0" w:color="C2D69B" w:themeColor="accent3" w:themeTint="99"/>
+        </w:tcBorders>
+      </w:tcPr>
+    </w:tblStylePr>
+    <w:tblStylePr w:type="lastRow">
+      <w:rPr>
+        <w:b/>
+        <w:bCs/>
+      </w:rPr>
+      <w:tblPr/>
+      <w:tcPr>
+        <w:tcBorders>
+          <w:top w:val="double" w:sz="2" w:space="0" w:color="C2D69B" w:themeColor="accent3" w:themeTint="99"/>
+        </w:tcBorders>
+      </w:tcPr>
+    </w:tblStylePr>
+    <w:tblStylePr w:type="firstCol">
+      <w:rPr>
+        <w:b/>
+        <w:bCs/>
+      </w:rPr>
+    </w:tblStylePr>
+    <w:tblStylePr w:type="lastCol">
+      <w:rPr>
+        <w:b/>
+        <w:bCs/>
+      </w:rPr>
+    </w:tblStylePr>
+  </w:style>
 </w:styles>
 </file>
 
@@ -12895,7 +15016,7 @@
 </file>
 
 <file path=customXml/itemProps2.xml><?xml version="1.0" encoding="utf-8"?>
-<ds:datastoreItem xmlns:ds="http://schemas.openxmlformats.org/officeDocument/2006/customXml" ds:itemID="{309889AD-5E16-41A6-B8A8-EFDBAD93E7D0}">
+<ds:datastoreItem xmlns:ds="http://schemas.openxmlformats.org/officeDocument/2006/customXml" ds:itemID="{681BDA29-38C5-4CE4-BF4B-6158B554E87D}">
   <ds:schemaRefs>
     <ds:schemaRef ds:uri="http://schemas.openxmlformats.org/officeDocument/2006/bibliography"/>
   </ds:schemaRefs>

</xml_diff>

<commit_message>
updated chapter 2 . day 2
</commit_message>
<xml_diff>
--- a/ProjectProposal.docx
+++ b/ProjectProposal.docx
@@ -13,7 +13,6 @@
           <w:docPartUnique/>
         </w:docPartObj>
       </w:sdtPr>
-      <w:sdtEndPr/>
       <w:sdtContent>
         <w:p>
           <w:pPr>
@@ -7013,6 +7012,7 @@
     </w:p>
     <w:p>
       <w:pPr>
+        <w:spacing w:line="360" w:lineRule="auto"/>
         <w:rPr>
           <w:rFonts w:cs="Times New Roman"/>
           <w:lang w:val="en-ZA"/>
@@ -7028,14 +7028,16 @@
     </w:p>
     <w:p>
       <w:pPr>
-        <w:rPr>
-          <w:rFonts w:cs="Times New Roman"/>
-          <w:lang w:val="en-ZA"/>
-        </w:rPr>
-      </w:pPr>
-    </w:p>
-    <w:p>
-      <w:pPr>
+        <w:spacing w:line="360" w:lineRule="auto"/>
+        <w:rPr>
+          <w:rFonts w:cs="Times New Roman"/>
+          <w:lang w:val="en-ZA"/>
+        </w:rPr>
+      </w:pPr>
+    </w:p>
+    <w:p>
+      <w:pPr>
+        <w:spacing w:line="360" w:lineRule="auto"/>
         <w:rPr>
           <w:rFonts w:cs="Times New Roman"/>
           <w:lang w:val="en-ZA"/>
@@ -7052,6 +7054,7 @@
     <w:p>
       <w:pPr>
         <w:pStyle w:val="Heading4"/>
+        <w:spacing w:line="360" w:lineRule="auto"/>
         <w:rPr>
           <w:rFonts w:cs="Times New Roman"/>
           <w:lang w:val="en-ZA"/>
@@ -7074,6 +7077,7 @@
     </w:p>
     <w:p>
       <w:pPr>
+        <w:spacing w:line="360" w:lineRule="auto"/>
         <w:rPr>
           <w:rFonts w:cs="Times New Roman"/>
           <w:lang w:val="en-ZA"/>
@@ -7103,6 +7107,7 @@
     </w:p>
     <w:p>
       <w:pPr>
+        <w:spacing w:line="360" w:lineRule="auto"/>
         <w:rPr>
           <w:rFonts w:cs="Times New Roman"/>
           <w:lang w:val="en-ZA"/>
@@ -7118,6 +7123,7 @@
     </w:p>
     <w:p>
       <w:pPr>
+        <w:spacing w:line="360" w:lineRule="auto"/>
         <w:rPr>
           <w:rFonts w:cs="Times New Roman"/>
           <w:lang w:val="en-ZA"/>
@@ -7181,6 +7187,7 @@
     </w:p>
     <w:p>
       <w:pPr>
+        <w:spacing w:line="360" w:lineRule="auto"/>
         <w:rPr>
           <w:rFonts w:cs="Times New Roman"/>
           <w:lang w:val="en-ZA"/>
@@ -7203,6 +7210,7 @@
     </w:p>
     <w:p>
       <w:pPr>
+        <w:spacing w:line="360" w:lineRule="auto"/>
         <w:rPr>
           <w:rFonts w:cs="Times New Roman"/>
           <w:lang w:val="en-ZA"/>
@@ -7218,25 +7226,27 @@
     </w:p>
     <w:p>
       <w:pPr>
-        <w:rPr>
-          <w:rFonts w:cs="Times New Roman"/>
-          <w:lang w:val="en-ZA"/>
-        </w:rPr>
-      </w:pPr>
-    </w:p>
-    <w:p>
-      <w:pPr>
-        <w:rPr>
-          <w:rFonts w:cs="Times New Roman"/>
-          <w:lang w:val="en-ZA"/>
-        </w:rPr>
-      </w:pPr>
-      <w:r>
-        <w:rPr>
-          <w:rFonts w:cs="Times New Roman"/>
-          <w:lang w:val="en-ZA"/>
-        </w:rPr>
-        <w:t xml:space="preserve">The primary advantages of localized irrigation systems are the high efficiency rates that can be achieved, sometimes as high as 90%. High efficiency may result in very significant water savings. Often a localized irrigation system will allow a farmer to irrigate twice the area possible with surface irrigation. Precise control of water and nutrient application often results in much higher yields and quality. Control of weeds and pests may be better as the entire soil surface is not wetted nor is the foliage. A localized irrigation system may allow the use of more saline water, and can be used effectively with low infiltration soils that cannot be sprinkler irrigated. Some disadvantages are the higher initial costs of the systems, salinity buildups, more limited root development, and higher technology requirements. Later savings may be offset by higher </w:t>
+        <w:spacing w:line="360" w:lineRule="auto"/>
+        <w:rPr>
+          <w:rFonts w:cs="Times New Roman"/>
+          <w:lang w:val="en-ZA"/>
+        </w:rPr>
+      </w:pPr>
+    </w:p>
+    <w:p>
+      <w:pPr>
+        <w:spacing w:line="360" w:lineRule="auto"/>
+        <w:rPr>
+          <w:rFonts w:cs="Times New Roman"/>
+          <w:lang w:val="en-ZA"/>
+        </w:rPr>
+      </w:pPr>
+      <w:r>
+        <w:rPr>
+          <w:rFonts w:cs="Times New Roman"/>
+          <w:lang w:val="en-ZA"/>
+        </w:rPr>
+        <w:t xml:space="preserve">The primary advantages of localized irrigation systems are the high efficiency rates that can be achieved, sometimes as high as 90%. High efficiency may result in very significant water savings. Often a localized irrigation system will allow a farmer to irrigate twice the area possible with surface irrigation. Precise control of water and nutrient application often results in much higher yields and quality. Control of weeds and pests may be better as the entire soil surface is not wetted </w:t>
       </w:r>
       <w:r>
         <w:rPr>
@@ -7244,11 +7254,12 @@
           <w:lang w:val="en-ZA"/>
         </w:rPr>
         <w:lastRenderedPageBreak/>
-        <w:t>maintenance costs. There are low cost methods, however, for irrigating garden sized plots with localized irrigation.</w:t>
-      </w:r>
-    </w:p>
-    <w:p>
-      <w:pPr>
+        <w:t>nor is the foliage. A localized irrigation system may allow the use of more saline water, and can be used effectively with low infiltration soils that cannot be sprinkler irrigated. Some disadvantages are the higher initial costs of the systems, salinity buildups, more limited root development, and higher technology requirements. Later savings may be offset by higher maintenance costs. There are low cost methods, however, for irrigating garden sized plots with localized irrigation.</w:t>
+      </w:r>
+    </w:p>
+    <w:p>
+      <w:pPr>
+        <w:spacing w:line="360" w:lineRule="auto"/>
         <w:rPr>
           <w:rFonts w:cs="Times New Roman"/>
           <w:lang w:val="en-ZA"/>
@@ -7311,6 +7322,7 @@
     </w:p>
     <w:p>
       <w:pPr>
+        <w:spacing w:line="360" w:lineRule="auto"/>
         <w:rPr>
           <w:rFonts w:cs="Times New Roman"/>
           <w:lang w:val="en-ZA"/>
@@ -7333,6 +7345,7 @@
     </w:p>
     <w:p>
       <w:pPr>
+        <w:spacing w:line="360" w:lineRule="auto"/>
         <w:rPr>
           <w:rFonts w:cs="Times New Roman"/>
           <w:lang w:val="en-ZA"/>
@@ -7348,6 +7361,7 @@
     </w:p>
     <w:p>
       <w:pPr>
+        <w:spacing w:line="360" w:lineRule="auto"/>
         <w:rPr>
           <w:rFonts w:cs="Times New Roman"/>
           <w:lang w:val="en-ZA"/>
@@ -7411,6 +7425,7 @@
     </w:p>
     <w:p>
       <w:pPr>
+        <w:spacing w:line="360" w:lineRule="auto"/>
         <w:rPr>
           <w:rFonts w:cs="Times New Roman"/>
           <w:lang w:val="en-ZA"/>
@@ -7433,6 +7448,7 @@
     </w:p>
     <w:p>
       <w:pPr>
+        <w:spacing w:line="360" w:lineRule="auto"/>
         <w:rPr>
           <w:rFonts w:cs="Times New Roman"/>
           <w:lang w:val="en-ZA"/>
@@ -7616,6 +7632,7 @@
     </w:p>
     <w:p>
       <w:pPr>
+        <w:spacing w:line="360" w:lineRule="auto"/>
         <w:rPr>
           <w:rFonts w:cs="Times New Roman"/>
           <w:lang w:val="en-ZA"/>
@@ -7680,6 +7697,7 @@
     </w:p>
     <w:p>
       <w:pPr>
+        <w:spacing w:line="360" w:lineRule="auto"/>
         <w:rPr>
           <w:rFonts w:cs="Times New Roman"/>
           <w:lang w:val="en-ZA"/>
@@ -7702,6 +7720,7 @@
     </w:p>
     <w:p>
       <w:pPr>
+        <w:spacing w:line="360" w:lineRule="auto"/>
         <w:rPr>
           <w:rFonts w:cs="Times New Roman"/>
           <w:lang w:val="en-ZA"/>
@@ -7717,6 +7736,7 @@
     </w:p>
     <w:p>
       <w:pPr>
+        <w:spacing w:line="360" w:lineRule="auto"/>
         <w:rPr>
           <w:rFonts w:cs="Times New Roman"/>
           <w:lang w:val="en-ZA"/>
@@ -7779,6 +7799,7 @@
     </w:p>
     <w:p>
       <w:pPr>
+        <w:spacing w:line="360" w:lineRule="auto"/>
         <w:rPr>
           <w:rFonts w:cs="Times New Roman"/>
           <w:lang w:val="en-ZA"/>
@@ -7796,12 +7817,12 @@
         <w:rPr>
           <w:rFonts w:cs="Times New Roman"/>
         </w:rPr>
-        <w:lastRenderedPageBreak/>
         <w:t>Manual Irrigation</w:t>
       </w:r>
     </w:p>
     <w:p>
       <w:pPr>
+        <w:spacing w:line="360" w:lineRule="auto"/>
         <w:rPr>
           <w:rFonts w:cs="Times New Roman"/>
           <w:lang w:val="en-ZA"/>
@@ -7819,21 +7840,7 @@
           <w:rFonts w:cs="Times New Roman"/>
           <w:lang w:val="en-ZA"/>
         </w:rPr>
-        <w:t>l</w:t>
-      </w:r>
-      <w:r>
-        <w:rPr>
-          <w:rFonts w:cs="Times New Roman"/>
-          <w:lang w:val="en-ZA"/>
-        </w:rPr>
-        <w:t>abour intensive</w:t>
-      </w:r>
-      <w:r>
-        <w:rPr>
-          <w:rFonts w:cs="Times New Roman"/>
-          <w:lang w:val="en-ZA"/>
-        </w:rPr>
-        <w:t xml:space="preserve">, </w:t>
+        <w:t xml:space="preserve">labour intensive, </w:t>
       </w:r>
       <w:r>
         <w:rPr>
@@ -7859,6 +7866,7 @@
     </w:p>
     <w:p>
       <w:pPr>
+        <w:spacing w:line="360" w:lineRule="auto"/>
         <w:rPr>
           <w:rFonts w:cs="Times New Roman"/>
           <w:lang w:val="en-ZA"/>
@@ -7921,6 +7929,7 @@
     </w:p>
     <w:p>
       <w:pPr>
+        <w:spacing w:line="360" w:lineRule="auto"/>
         <w:rPr>
           <w:rFonts w:cs="Times New Roman"/>
           <w:lang w:val="en-ZA"/>
@@ -7930,6 +7939,7 @@
     <w:p>
       <w:pPr>
         <w:pStyle w:val="Heading4"/>
+        <w:spacing w:line="360" w:lineRule="auto"/>
         <w:rPr>
           <w:rFonts w:cs="Times New Roman"/>
           <w:lang w:val="en-ZA"/>
@@ -7945,6 +7955,7 @@
     </w:p>
     <w:p>
       <w:pPr>
+        <w:spacing w:line="360" w:lineRule="auto"/>
         <w:rPr>
           <w:rFonts w:cs="Times New Roman"/>
           <w:lang w:val="en-ZA"/>
@@ -7965,6 +7976,7 @@
           <w:ilvl w:val="0"/>
           <w:numId w:val="5"/>
         </w:numPr>
+        <w:spacing w:line="360" w:lineRule="auto"/>
         <w:rPr>
           <w:rFonts w:cs="Times New Roman"/>
           <w:lang w:val="en-ZA"/>
@@ -7985,6 +7997,7 @@
           <w:ilvl w:val="0"/>
           <w:numId w:val="5"/>
         </w:numPr>
+        <w:spacing w:line="360" w:lineRule="auto"/>
         <w:rPr>
           <w:rFonts w:cs="Times New Roman"/>
           <w:lang w:val="en-ZA"/>
@@ -8014,17 +8027,26 @@
     </w:p>
     <w:p>
       <w:pPr>
-        <w:rPr>
-          <w:rFonts w:cs="Times New Roman"/>
-          <w:lang w:val="en-ZA"/>
-        </w:rPr>
-      </w:pPr>
-      <w:r>
-        <w:rPr>
-          <w:rFonts w:cs="Times New Roman"/>
-          <w:lang w:val="en-ZA"/>
-        </w:rPr>
-        <w:t>In this method, irrigation is done manually. Here, a farmer pulls out water from wells or canals by himself or using cattle and carries to farming fields. This method can vary in different regions. The main advantage of this method is that it is cheap. But its efficiency is poor because of the uneven distribution of water.  Also, the chances of water loss are very high. Some examples of traditional system are pulley system, lever system, chain pump and dhekli. Among these, the pump system is the most common and used widely.</w:t>
+        <w:spacing w:line="360" w:lineRule="auto"/>
+        <w:rPr>
+          <w:rFonts w:cs="Times New Roman"/>
+          <w:lang w:val="en-ZA"/>
+        </w:rPr>
+      </w:pPr>
+      <w:r>
+        <w:rPr>
+          <w:rFonts w:cs="Times New Roman"/>
+          <w:lang w:val="en-ZA"/>
+        </w:rPr>
+        <w:t xml:space="preserve">In this method, irrigation is done manually. Here, a farmer pulls out water from wells or canals by himself or using cattle and carries to farming fields. This method can vary in different regions. The </w:t>
+      </w:r>
+      <w:r>
+        <w:rPr>
+          <w:rFonts w:cs="Times New Roman"/>
+          <w:lang w:val="en-ZA"/>
+        </w:rPr>
+        <w:lastRenderedPageBreak/>
+        <w:t>main advantage of this method is that it is cheap. But its efficiency is poor because of the uneven distribution of water.  Also, the chances of water loss are very high. Some examples of traditional system are pulley system, lever system, chain pump and dhekli. Among these, the pump system is the most common and used widely.</w:t>
       </w:r>
     </w:p>
     <w:p>
@@ -8038,12 +8060,12 @@
         <w:rPr>
           <w:rFonts w:cs="Times New Roman"/>
         </w:rPr>
-        <w:lastRenderedPageBreak/>
         <w:t>Modern Methods of Irrigation</w:t>
       </w:r>
     </w:p>
     <w:p>
       <w:pPr>
+        <w:spacing w:line="360" w:lineRule="auto"/>
         <w:rPr>
           <w:rFonts w:cs="Times New Roman"/>
           <w:lang w:val="en-ZA"/>
@@ -8059,6 +8081,7 @@
     </w:p>
     <w:p>
       <w:pPr>
+        <w:spacing w:line="360" w:lineRule="auto"/>
         <w:rPr>
           <w:rFonts w:cs="Times New Roman"/>
           <w:lang w:val="en-ZA"/>
@@ -8079,6 +8102,7 @@
           <w:ilvl w:val="0"/>
           <w:numId w:val="6"/>
         </w:numPr>
+        <w:spacing w:line="360" w:lineRule="auto"/>
         <w:rPr>
           <w:rFonts w:cs="Times New Roman"/>
           <w:lang w:val="en-ZA"/>
@@ -8099,6 +8123,7 @@
           <w:ilvl w:val="0"/>
           <w:numId w:val="6"/>
         </w:numPr>
+        <w:spacing w:line="360" w:lineRule="auto"/>
         <w:rPr>
           <w:rFonts w:cs="Times New Roman"/>
           <w:lang w:val="en-ZA"/>
@@ -8115,12 +8140,15 @@
     <w:p>
       <w:pPr>
         <w:pStyle w:val="Heading4"/>
-        <w:rPr>
-          <w:lang w:val="en-ZA"/>
-        </w:rPr>
-      </w:pPr>
-      <w:r>
-        <w:rPr>
+        <w:spacing w:line="360" w:lineRule="auto"/>
+        <w:rPr>
+          <w:rFonts w:cs="Times New Roman"/>
+          <w:lang w:val="en-ZA"/>
+        </w:rPr>
+      </w:pPr>
+      <w:r>
+        <w:rPr>
+          <w:rFonts w:cs="Times New Roman"/>
           <w:lang w:val="en-ZA"/>
         </w:rPr>
         <w:t>Irrigation Scheduling</w:t>
@@ -8129,6 +8157,7 @@
     <w:p>
       <w:pPr>
         <w:pStyle w:val="Heading4"/>
+        <w:spacing w:line="360" w:lineRule="auto"/>
         <w:rPr>
           <w:rFonts w:cs="Times New Roman"/>
           <w:lang w:val="en-ZA"/>
@@ -8149,6 +8178,7 @@
           <w:ilvl w:val="0"/>
           <w:numId w:val="7"/>
         </w:numPr>
+        <w:spacing w:line="360" w:lineRule="auto"/>
         <w:rPr>
           <w:rFonts w:cs="Times New Roman"/>
           <w:lang w:val="en-ZA"/>
@@ -8169,6 +8199,7 @@
           <w:ilvl w:val="0"/>
           <w:numId w:val="7"/>
         </w:numPr>
+        <w:spacing w:line="360" w:lineRule="auto"/>
         <w:rPr>
           <w:rFonts w:cs="Times New Roman"/>
           <w:lang w:val="en-ZA"/>
@@ -8189,6 +8220,7 @@
           <w:ilvl w:val="0"/>
           <w:numId w:val="7"/>
         </w:numPr>
+        <w:spacing w:line="360" w:lineRule="auto"/>
         <w:rPr>
           <w:rFonts w:cs="Times New Roman"/>
           <w:lang w:val="en-ZA"/>
@@ -8209,6 +8241,7 @@
           <w:ilvl w:val="0"/>
           <w:numId w:val="7"/>
         </w:numPr>
+        <w:spacing w:line="360" w:lineRule="auto"/>
         <w:rPr>
           <w:rFonts w:cs="Times New Roman"/>
           <w:lang w:val="en-ZA"/>
@@ -8229,6 +8262,7 @@
           <w:ilvl w:val="0"/>
           <w:numId w:val="7"/>
         </w:numPr>
+        <w:spacing w:line="360" w:lineRule="auto"/>
         <w:rPr>
           <w:rFonts w:cs="Times New Roman"/>
           <w:lang w:val="en-ZA"/>
@@ -8249,6 +8283,7 @@
           <w:ilvl w:val="0"/>
           <w:numId w:val="7"/>
         </w:numPr>
+        <w:spacing w:line="360" w:lineRule="auto"/>
         <w:rPr>
           <w:rFonts w:cs="Times New Roman"/>
           <w:lang w:val="en-ZA"/>
@@ -8269,16 +8304,18 @@
           <w:ilvl w:val="0"/>
           <w:numId w:val="7"/>
         </w:numPr>
-        <w:rPr>
-          <w:rFonts w:cs="Times New Roman"/>
-          <w:lang w:val="en-ZA"/>
-        </w:rPr>
-      </w:pPr>
-      <w:r>
-        <w:rPr>
-          <w:rFonts w:cs="Times New Roman"/>
-          <w:lang w:val="en-ZA"/>
-        </w:rPr>
+        <w:spacing w:line="360" w:lineRule="auto"/>
+        <w:rPr>
+          <w:rFonts w:cs="Times New Roman"/>
+          <w:lang w:val="en-ZA"/>
+        </w:rPr>
+      </w:pPr>
+      <w:r>
+        <w:rPr>
+          <w:rFonts w:cs="Times New Roman"/>
+          <w:lang w:val="en-ZA"/>
+        </w:rPr>
+        <w:lastRenderedPageBreak/>
         <w:t>Bringing more land under cultivation is possible through irrigation.</w:t>
       </w:r>
     </w:p>
@@ -8289,6 +8326,7 @@
           <w:ilvl w:val="0"/>
           <w:numId w:val="7"/>
         </w:numPr>
+        <w:spacing w:line="360" w:lineRule="auto"/>
         <w:rPr>
           <w:rFonts w:cs="Times New Roman"/>
           <w:lang w:val="en-ZA"/>
@@ -8309,6 +8347,7 @@
           <w:ilvl w:val="0"/>
           <w:numId w:val="7"/>
         </w:numPr>
+        <w:spacing w:line="360" w:lineRule="auto"/>
         <w:rPr>
           <w:rFonts w:cs="Times New Roman"/>
           <w:lang w:val="en-ZA"/>
@@ -8332,6 +8371,7 @@
     </w:p>
     <w:p>
       <w:pPr>
+        <w:spacing w:line="360" w:lineRule="auto"/>
         <w:rPr>
           <w:rFonts w:cs="Times New Roman"/>
           <w:lang w:val="en-ZA"/>
@@ -8347,6 +8387,7 @@
     </w:p>
     <w:p>
       <w:pPr>
+        <w:spacing w:line="360" w:lineRule="auto"/>
         <w:rPr>
           <w:rFonts w:cs="Times New Roman"/>
           <w:lang w:val="en-ZA"/>
@@ -8378,62 +8419,32 @@
     </w:p>
     <w:p>
       <w:pPr>
-        <w:rPr>
-          <w:lang w:val="en-ZA"/>
-        </w:rPr>
-      </w:pPr>
-      <w:r>
-        <w:rPr>
-          <w:lang w:val="en-ZA"/>
-        </w:rPr>
-        <w:t>Soil moisture and its availability to support plant growth is a primary factor in farm productivity. Too little moisture can result in yield loss and plant death. Too much causes root disease and wasted water.</w:t>
-      </w:r>
-      <w:r>
-        <w:rPr>
-          <w:lang w:val="en-ZA"/>
-        </w:rPr>
-        <w:t xml:space="preserve"> </w:t>
-      </w:r>
-      <w:r>
-        <w:rPr>
-          <w:lang w:val="en-ZA"/>
-        </w:rPr>
-        <w:t>Just as important, water is a delivery mechanism for any nutrients that are not tightly bound to the soil. Whether these nutrients are delivered to the field through the irrigation system or through other means, movement of water within the soil governs how they are delivered to the plant roots. Good water management is important within itself, but good water management also means good nutrient management.</w:t>
-      </w:r>
-      <w:r>
-        <w:rPr>
-          <w:lang w:val="en-ZA"/>
-        </w:rPr>
-        <w:t xml:space="preserve"> </w:t>
-      </w:r>
-      <w:r>
-        <w:rPr>
-          <w:lang w:val="en-ZA"/>
-        </w:rPr>
-        <w:t xml:space="preserve">Precise control over the root zone environment, in terms of both water and nutrient </w:t>
-      </w:r>
-      <w:r>
-        <w:rPr>
-          <w:lang w:val="en-ZA"/>
-        </w:rPr>
-        <w:t>content, leads</w:t>
-      </w:r>
-      <w:r>
-        <w:rPr>
-          <w:lang w:val="en-ZA"/>
-        </w:rPr>
-        <w:t xml:space="preserve"> to healthier crops and higher yields. </w:t>
+        <w:spacing w:line="360" w:lineRule="auto"/>
+        <w:rPr>
+          <w:rFonts w:cs="Times New Roman"/>
+          <w:lang w:val="en-ZA"/>
+        </w:rPr>
+      </w:pPr>
+      <w:r>
+        <w:rPr>
+          <w:rFonts w:cs="Times New Roman"/>
+          <w:lang w:val="en-ZA"/>
+        </w:rPr>
+        <w:t xml:space="preserve">Soil moisture and its availability to support plant growth is a primary factor in farm productivity. Too little moisture can result in yield loss and plant death. Too much causes root disease and wasted water. Just as important, water is a delivery mechanism for any nutrients that are not tightly bound to the soil. Whether these nutrients are delivered to the field through the irrigation system or through other means, movement of water within the soil governs how they are delivered to the plant roots. Good water management is important within itself, but good water management also means good nutrient management. Precise control over the root zone environment, in terms of both water and nutrient content, leads to healthier crops and higher yields. </w:t>
       </w:r>
     </w:p>
     <w:p>
       <w:pPr>
         <w:pStyle w:val="Heading4"/>
-        <w:rPr>
-          <w:lang w:val="en-ZA"/>
-        </w:rPr>
-      </w:pPr>
-      <w:r>
-        <w:rPr>
+        <w:spacing w:line="360" w:lineRule="auto"/>
+        <w:rPr>
+          <w:rFonts w:cs="Times New Roman"/>
+          <w:lang w:val="en-ZA"/>
+        </w:rPr>
+      </w:pPr>
+      <w:r>
+        <w:rPr>
+          <w:rFonts w:cs="Times New Roman"/>
           <w:lang w:val="en-ZA"/>
         </w:rPr>
         <w:t>Water Holding Capacity</w:t>
@@ -8441,32 +8452,48 @@
     </w:p>
     <w:p>
       <w:pPr>
-        <w:rPr>
-          <w:lang w:val="en-ZA"/>
-        </w:rPr>
-      </w:pPr>
-      <w:r>
-        <w:rPr>
-          <w:lang w:val="en-ZA"/>
-        </w:rPr>
-        <w:t>Water resides in the spaces between soil particles. The force of gravity constantly acts on water in the soil to move it downward and out of reach of plants. The counterbalancing force which keeps it from moving downward is surface tension, which causes the water to 'stick' to soil particles. The smaller the soil particles are, the more combined surface area they have, and the more they are able to hold onto water through its surface tension. Therefore, the ability of water to move through soil and be stored in soil depends heavily on soil type.</w:t>
-      </w:r>
-    </w:p>
-    <w:p>
-      <w:pPr>
-        <w:rPr>
-          <w:lang w:val="en-ZA"/>
-        </w:rPr>
-      </w:pPr>
-    </w:p>
-    <w:p>
-      <w:pPr>
-        <w:rPr>
-          <w:lang w:val="en-ZA"/>
-        </w:rPr>
-      </w:pPr>
-      <w:r>
-        <w:rPr>
+        <w:spacing w:line="360" w:lineRule="auto"/>
+        <w:rPr>
+          <w:rFonts w:cs="Times New Roman"/>
+          <w:lang w:val="en-ZA"/>
+        </w:rPr>
+      </w:pPr>
+      <w:r>
+        <w:rPr>
+          <w:rFonts w:cs="Times New Roman"/>
+          <w:lang w:val="en-ZA"/>
+        </w:rPr>
+        <w:t xml:space="preserve">Water resides in the spaces between soil particles. The force of gravity constantly acts on water in the soil to move it downward and out of reach of plants. The counterbalancing force which keeps it from moving downward is surface tension, which causes the water to 'stick' to soil particles. The </w:t>
+      </w:r>
+      <w:r>
+        <w:rPr>
+          <w:rFonts w:cs="Times New Roman"/>
+          <w:lang w:val="en-ZA"/>
+        </w:rPr>
+        <w:lastRenderedPageBreak/>
+        <w:t>smaller the soil particles are, the more combined surface area they have, and the more they are able to hold onto water through its surface tension. Therefore, the ability of water to move through soil and be stored in soil depends heavily on soil type.</w:t>
+      </w:r>
+    </w:p>
+    <w:p>
+      <w:pPr>
+        <w:spacing w:line="360" w:lineRule="auto"/>
+        <w:rPr>
+          <w:rFonts w:cs="Times New Roman"/>
+          <w:lang w:val="en-ZA"/>
+        </w:rPr>
+      </w:pPr>
+    </w:p>
+    <w:p>
+      <w:pPr>
+        <w:spacing w:line="360" w:lineRule="auto"/>
+        <w:rPr>
+          <w:rFonts w:cs="Times New Roman"/>
+          <w:lang w:val="en-ZA"/>
+        </w:rPr>
+      </w:pPr>
+      <w:r>
+        <w:rPr>
+          <w:rFonts w:cs="Times New Roman"/>
           <w:lang w:val="en-ZA"/>
         </w:rPr>
         <w:t>When water enters a soil with large sandy particles, only a small amount stays attached to the particles, and the remainder quickly drains downward. Sand has low 'water holding capacity.' Conversely, a volume of clay soil has huge numbers of small particles with large surface area. When water enters a clay soil, surface tension holds it tightly to the soil particles and only a small remainder drains downward. A soil with a high water holding capacity can store large amounts of water relative to its own volume after a rain event and, under the right conditions, this stored water can remain available for plants to use.</w:t>
@@ -8474,19 +8501,24 @@
     </w:p>
     <w:p>
       <w:pPr>
-        <w:rPr>
-          <w:lang w:val="en-ZA"/>
-        </w:rPr>
-      </w:pPr>
-    </w:p>
-    <w:p>
-      <w:pPr>
-        <w:rPr>
-          <w:lang w:val="en-ZA"/>
-        </w:rPr>
-      </w:pPr>
-      <w:r>
-        <w:rPr>
+        <w:spacing w:line="360" w:lineRule="auto"/>
+        <w:rPr>
+          <w:rFonts w:cs="Times New Roman"/>
+          <w:lang w:val="en-ZA"/>
+        </w:rPr>
+      </w:pPr>
+    </w:p>
+    <w:p>
+      <w:pPr>
+        <w:spacing w:line="360" w:lineRule="auto"/>
+        <w:rPr>
+          <w:rFonts w:cs="Times New Roman"/>
+          <w:lang w:val="en-ZA"/>
+        </w:rPr>
+      </w:pPr>
+      <w:r>
+        <w:rPr>
+          <w:rFonts w:cs="Times New Roman"/>
           <w:lang w:val="en-ZA"/>
         </w:rPr>
         <w:t>In a soil with very small particles, the same surface tension forces that allow for a large water holding capacity also make it difficult for plants to extract and use the water. Water does not move easily through a fine-particle soil and requires a large amount of energy for plants to extract and use it. The force a plant must exert on water to separate it from soil particles and move it into the root system is referred to as 'tension'. In most on-farm applications tension is measured in centibars (1/100 bar) as a negative pressure or vacuum (plants 'suck' the water out of the soil to use it).</w:t>
@@ -8494,28 +8526,34 @@
     </w:p>
     <w:p>
       <w:pPr>
-        <w:rPr>
-          <w:lang w:val="en-ZA"/>
-        </w:rPr>
-      </w:pPr>
-      <w:r>
-        <w:rPr>
-          <w:lang w:val="en-ZA"/>
+        <w:spacing w:line="360" w:lineRule="auto"/>
+        <w:rPr>
+          <w:rFonts w:cs="Times New Roman"/>
+          <w:lang w:val="en-ZA"/>
+        </w:rPr>
+      </w:pPr>
+      <w:r>
+        <w:rPr>
+          <w:rFonts w:cs="Times New Roman"/>
+          <w:lang w:val="en-ZA"/>
+        </w:rPr>
+        <w:t xml:space="preserve">The interaction between soil type, water holding capacity and water availability is illustrated in the Soil Texture Triangle shown in Figure 1. </w:t>
+      </w:r>
+    </w:p>
+    <w:p>
+      <w:pPr>
+        <w:spacing w:line="360" w:lineRule="auto"/>
+        <w:rPr>
+          <w:rFonts w:cs="Times New Roman"/>
+          <w:lang w:val="en-ZA"/>
+        </w:rPr>
+      </w:pPr>
+      <w:r>
+        <w:rPr>
+          <w:rFonts w:cs="Times New Roman"/>
+          <w:noProof/>
         </w:rPr>
         <w:lastRenderedPageBreak/>
-        <w:t xml:space="preserve">The interaction between soil type, water holding capacity and water availability is illustrated in the Soil Texture Triangle shown in Figure 1. </w:t>
-      </w:r>
-    </w:p>
-    <w:p>
-      <w:pPr>
-        <w:rPr>
-          <w:lang w:val="en-ZA"/>
-        </w:rPr>
-      </w:pPr>
-      <w:r>
-        <w:rPr>
-          <w:noProof/>
-        </w:rPr>
         <w:drawing>
           <wp:inline distT="0" distB="0" distL="0" distR="0">
             <wp:extent cx="5943600" cy="6922135"/>
@@ -8571,7 +8609,6 @@
         <w:pStyle w:val="Heading3"/>
       </w:pPr>
       <w:r>
-        <w:lastRenderedPageBreak/>
         <w:t>Seasonal Crop Water Needs</w:t>
       </w:r>
     </w:p>
@@ -8595,7 +8632,7 @@
           </w:tcPr>
           <w:p>
             <w:pPr>
-              <w:spacing w:before="100" w:beforeAutospacing="1" w:after="100" w:afterAutospacing="1"/>
+              <w:spacing w:before="100" w:beforeAutospacing="1" w:after="100" w:afterAutospacing="1" w:line="360" w:lineRule="auto"/>
               <w:jc w:val="center"/>
               <w:rPr>
                 <w:rFonts w:eastAsia="Times New Roman" w:cs="Times New Roman"/>
@@ -8623,7 +8660,7 @@
           </w:tcPr>
           <w:p>
             <w:pPr>
-              <w:spacing w:before="100" w:beforeAutospacing="1" w:after="100" w:afterAutospacing="1"/>
+              <w:spacing w:before="100" w:beforeAutospacing="1" w:after="100" w:afterAutospacing="1" w:line="360" w:lineRule="auto"/>
               <w:jc w:val="center"/>
               <w:rPr>
                 <w:rFonts w:eastAsia="Times New Roman" w:cs="Times New Roman"/>
@@ -8650,7 +8687,7 @@
           </w:tcPr>
           <w:p>
             <w:pPr>
-              <w:spacing w:before="100" w:beforeAutospacing="1" w:after="100" w:afterAutospacing="1"/>
+              <w:spacing w:before="100" w:beforeAutospacing="1" w:after="100" w:afterAutospacing="1" w:line="360" w:lineRule="auto"/>
               <w:jc w:val="center"/>
               <w:rPr>
                 <w:rFonts w:eastAsia="Times New Roman" w:cs="Times New Roman"/>
@@ -8680,7 +8717,7 @@
           </w:tcPr>
           <w:p>
             <w:pPr>
-              <w:spacing w:before="100" w:beforeAutospacing="1" w:after="100" w:afterAutospacing="1"/>
+              <w:spacing w:before="100" w:beforeAutospacing="1" w:after="100" w:afterAutospacing="1" w:line="360" w:lineRule="auto"/>
               <w:jc w:val="left"/>
               <w:rPr>
                 <w:rFonts w:eastAsia="Times New Roman" w:cs="Times New Roman"/>
@@ -8692,6 +8729,7 @@
                 <w:rFonts w:eastAsia="Times New Roman" w:cs="Times New Roman"/>
                 <w:szCs w:val="24"/>
               </w:rPr>
+              <w:lastRenderedPageBreak/>
               <w:t>Beans</w:t>
             </w:r>
           </w:p>
@@ -8704,7 +8742,7 @@
           </w:tcPr>
           <w:p>
             <w:pPr>
-              <w:spacing w:before="100" w:beforeAutospacing="1" w:after="100" w:afterAutospacing="1"/>
+              <w:spacing w:before="100" w:beforeAutospacing="1" w:after="100" w:afterAutospacing="1" w:line="360" w:lineRule="auto"/>
               <w:jc w:val="center"/>
               <w:rPr>
                 <w:rFonts w:eastAsia="Times New Roman" w:cs="Times New Roman"/>
@@ -8727,7 +8765,7 @@
           </w:tcPr>
           <w:p>
             <w:pPr>
-              <w:spacing w:before="100" w:beforeAutospacing="1" w:after="100" w:afterAutospacing="1"/>
+              <w:spacing w:before="100" w:beforeAutospacing="1" w:after="100" w:afterAutospacing="1" w:line="360" w:lineRule="auto"/>
               <w:jc w:val="center"/>
               <w:rPr>
                 <w:rFonts w:eastAsia="Times New Roman" w:cs="Times New Roman"/>
@@ -8753,7 +8791,7 @@
           </w:tcPr>
           <w:p>
             <w:pPr>
-              <w:spacing w:before="100" w:beforeAutospacing="1" w:after="100" w:afterAutospacing="1"/>
+              <w:spacing w:before="100" w:beforeAutospacing="1" w:after="100" w:afterAutospacing="1" w:line="360" w:lineRule="auto"/>
               <w:jc w:val="left"/>
               <w:rPr>
                 <w:rFonts w:eastAsia="Times New Roman" w:cs="Times New Roman"/>
@@ -8777,7 +8815,7 @@
           </w:tcPr>
           <w:p>
             <w:pPr>
-              <w:spacing w:before="100" w:beforeAutospacing="1" w:after="100" w:afterAutospacing="1"/>
+              <w:spacing w:before="100" w:beforeAutospacing="1" w:after="100" w:afterAutospacing="1" w:line="360" w:lineRule="auto"/>
               <w:jc w:val="center"/>
               <w:rPr>
                 <w:rFonts w:eastAsia="Times New Roman" w:cs="Times New Roman"/>
@@ -8800,7 +8838,7 @@
           </w:tcPr>
           <w:p>
             <w:pPr>
-              <w:spacing w:before="100" w:beforeAutospacing="1" w:after="100" w:afterAutospacing="1"/>
+              <w:spacing w:before="100" w:beforeAutospacing="1" w:after="100" w:afterAutospacing="1" w:line="360" w:lineRule="auto"/>
               <w:jc w:val="center"/>
               <w:rPr>
                 <w:rFonts w:eastAsia="Times New Roman" w:cs="Times New Roman"/>
@@ -8826,7 +8864,7 @@
           </w:tcPr>
           <w:p>
             <w:pPr>
-              <w:spacing w:before="100" w:beforeAutospacing="1" w:after="100" w:afterAutospacing="1"/>
+              <w:spacing w:before="100" w:beforeAutospacing="1" w:after="100" w:afterAutospacing="1" w:line="360" w:lineRule="auto"/>
               <w:jc w:val="left"/>
               <w:rPr>
                 <w:rFonts w:eastAsia="Times New Roman" w:cs="Times New Roman"/>
@@ -8850,7 +8888,7 @@
           </w:tcPr>
           <w:p>
             <w:pPr>
-              <w:spacing w:before="100" w:beforeAutospacing="1" w:after="100" w:afterAutospacing="1"/>
+              <w:spacing w:before="100" w:beforeAutospacing="1" w:after="100" w:afterAutospacing="1" w:line="360" w:lineRule="auto"/>
               <w:jc w:val="center"/>
               <w:rPr>
                 <w:rFonts w:eastAsia="Times New Roman" w:cs="Times New Roman"/>
@@ -8873,7 +8911,7 @@
           </w:tcPr>
           <w:p>
             <w:pPr>
-              <w:spacing w:before="100" w:beforeAutospacing="1" w:after="100" w:afterAutospacing="1"/>
+              <w:spacing w:before="100" w:beforeAutospacing="1" w:after="100" w:afterAutospacing="1" w:line="360" w:lineRule="auto"/>
               <w:jc w:val="center"/>
               <w:rPr>
                 <w:rFonts w:eastAsia="Times New Roman" w:cs="Times New Roman"/>
@@ -8899,7 +8937,7 @@
           </w:tcPr>
           <w:p>
             <w:pPr>
-              <w:spacing w:before="100" w:beforeAutospacing="1" w:after="100" w:afterAutospacing="1"/>
+              <w:spacing w:before="100" w:beforeAutospacing="1" w:after="100" w:afterAutospacing="1" w:line="360" w:lineRule="auto"/>
               <w:jc w:val="left"/>
               <w:rPr>
                 <w:rFonts w:eastAsia="Times New Roman" w:cs="Times New Roman"/>
@@ -8923,7 +8961,7 @@
           </w:tcPr>
           <w:p>
             <w:pPr>
-              <w:spacing w:before="100" w:beforeAutospacing="1" w:after="100" w:afterAutospacing="1"/>
+              <w:spacing w:before="100" w:beforeAutospacing="1" w:after="100" w:afterAutospacing="1" w:line="360" w:lineRule="auto"/>
               <w:jc w:val="center"/>
               <w:rPr>
                 <w:rFonts w:eastAsia="Times New Roman" w:cs="Times New Roman"/>
@@ -8946,7 +8984,7 @@
           </w:tcPr>
           <w:p>
             <w:pPr>
-              <w:spacing w:before="100" w:beforeAutospacing="1" w:after="100" w:afterAutospacing="1"/>
+              <w:spacing w:before="100" w:beforeAutospacing="1" w:after="100" w:afterAutospacing="1" w:line="360" w:lineRule="auto"/>
               <w:jc w:val="center"/>
               <w:rPr>
                 <w:rFonts w:eastAsia="Times New Roman" w:cs="Times New Roman"/>
@@ -8972,7 +9010,7 @@
           </w:tcPr>
           <w:p>
             <w:pPr>
-              <w:spacing w:before="100" w:beforeAutospacing="1" w:after="100" w:afterAutospacing="1"/>
+              <w:spacing w:before="100" w:beforeAutospacing="1" w:after="100" w:afterAutospacing="1" w:line="360" w:lineRule="auto"/>
               <w:jc w:val="left"/>
               <w:rPr>
                 <w:rFonts w:eastAsia="Times New Roman" w:cs="Times New Roman"/>
@@ -8996,7 +9034,7 @@
           </w:tcPr>
           <w:p>
             <w:pPr>
-              <w:spacing w:before="100" w:beforeAutospacing="1" w:after="100" w:afterAutospacing="1"/>
+              <w:spacing w:before="100" w:beforeAutospacing="1" w:after="100" w:afterAutospacing="1" w:line="360" w:lineRule="auto"/>
               <w:jc w:val="center"/>
               <w:rPr>
                 <w:rFonts w:eastAsia="Times New Roman" w:cs="Times New Roman"/>
@@ -9019,7 +9057,7 @@
           </w:tcPr>
           <w:p>
             <w:pPr>
-              <w:spacing w:before="100" w:beforeAutospacing="1" w:after="100" w:afterAutospacing="1"/>
+              <w:spacing w:before="100" w:beforeAutospacing="1" w:after="100" w:afterAutospacing="1" w:line="360" w:lineRule="auto"/>
               <w:jc w:val="center"/>
               <w:rPr>
                 <w:rFonts w:eastAsia="Times New Roman" w:cs="Times New Roman"/>
@@ -9045,7 +9083,7 @@
           </w:tcPr>
           <w:p>
             <w:pPr>
-              <w:spacing w:before="100" w:beforeAutospacing="1" w:after="100" w:afterAutospacing="1"/>
+              <w:spacing w:before="100" w:beforeAutospacing="1" w:after="100" w:afterAutospacing="1" w:line="360" w:lineRule="auto"/>
               <w:jc w:val="left"/>
               <w:rPr>
                 <w:rFonts w:eastAsia="Times New Roman" w:cs="Times New Roman"/>
@@ -9069,7 +9107,7 @@
           </w:tcPr>
           <w:p>
             <w:pPr>
-              <w:spacing w:before="100" w:beforeAutospacing="1" w:after="100" w:afterAutospacing="1"/>
+              <w:spacing w:before="100" w:beforeAutospacing="1" w:after="100" w:afterAutospacing="1" w:line="360" w:lineRule="auto"/>
               <w:jc w:val="center"/>
               <w:rPr>
                 <w:rFonts w:eastAsia="Times New Roman" w:cs="Times New Roman"/>
@@ -9092,7 +9130,7 @@
           </w:tcPr>
           <w:p>
             <w:pPr>
-              <w:spacing w:before="100" w:beforeAutospacing="1" w:after="100" w:afterAutospacing="1"/>
+              <w:spacing w:before="100" w:beforeAutospacing="1" w:after="100" w:afterAutospacing="1" w:line="360" w:lineRule="auto"/>
               <w:jc w:val="center"/>
               <w:rPr>
                 <w:rFonts w:eastAsia="Times New Roman" w:cs="Times New Roman"/>
@@ -9118,7 +9156,7 @@
           </w:tcPr>
           <w:p>
             <w:pPr>
-              <w:spacing w:before="100" w:beforeAutospacing="1" w:after="100" w:afterAutospacing="1"/>
+              <w:spacing w:before="100" w:beforeAutospacing="1" w:after="100" w:afterAutospacing="1" w:line="360" w:lineRule="auto"/>
               <w:jc w:val="left"/>
               <w:rPr>
                 <w:rFonts w:eastAsia="Times New Roman" w:cs="Times New Roman"/>
@@ -9142,7 +9180,7 @@
           </w:tcPr>
           <w:p>
             <w:pPr>
-              <w:spacing w:before="100" w:beforeAutospacing="1" w:after="100" w:afterAutospacing="1"/>
+              <w:spacing w:before="100" w:beforeAutospacing="1" w:after="100" w:afterAutospacing="1" w:line="360" w:lineRule="auto"/>
               <w:jc w:val="center"/>
               <w:rPr>
                 <w:rFonts w:eastAsia="Times New Roman" w:cs="Times New Roman"/>
@@ -9165,7 +9203,7 @@
           </w:tcPr>
           <w:p>
             <w:pPr>
-              <w:spacing w:before="100" w:beforeAutospacing="1" w:after="100" w:afterAutospacing="1"/>
+              <w:spacing w:before="100" w:beforeAutospacing="1" w:after="100" w:afterAutospacing="1" w:line="360" w:lineRule="auto"/>
               <w:jc w:val="center"/>
               <w:rPr>
                 <w:rFonts w:eastAsia="Times New Roman" w:cs="Times New Roman"/>
@@ -9191,7 +9229,7 @@
           </w:tcPr>
           <w:p>
             <w:pPr>
-              <w:spacing w:before="100" w:beforeAutospacing="1" w:after="100" w:afterAutospacing="1"/>
+              <w:spacing w:before="100" w:beforeAutospacing="1" w:after="100" w:afterAutospacing="1" w:line="360" w:lineRule="auto"/>
               <w:jc w:val="left"/>
               <w:rPr>
                 <w:rFonts w:eastAsia="Times New Roman" w:cs="Times New Roman"/>
@@ -9215,7 +9253,7 @@
           </w:tcPr>
           <w:p>
             <w:pPr>
-              <w:spacing w:before="100" w:beforeAutospacing="1" w:after="100" w:afterAutospacing="1"/>
+              <w:spacing w:before="100" w:beforeAutospacing="1" w:after="100" w:afterAutospacing="1" w:line="360" w:lineRule="auto"/>
               <w:jc w:val="center"/>
               <w:rPr>
                 <w:rFonts w:eastAsia="Times New Roman" w:cs="Times New Roman"/>
@@ -9238,7 +9276,7 @@
           </w:tcPr>
           <w:p>
             <w:pPr>
-              <w:spacing w:before="100" w:beforeAutospacing="1" w:after="100" w:afterAutospacing="1"/>
+              <w:spacing w:before="100" w:beforeAutospacing="1" w:after="100" w:afterAutospacing="1" w:line="360" w:lineRule="auto"/>
               <w:jc w:val="center"/>
               <w:rPr>
                 <w:rFonts w:eastAsia="Times New Roman" w:cs="Times New Roman"/>
@@ -9263,7 +9301,7 @@
           </w:tcPr>
           <w:p>
             <w:pPr>
-              <w:spacing w:before="100" w:beforeAutospacing="1" w:after="100" w:afterAutospacing="1"/>
+              <w:spacing w:before="100" w:beforeAutospacing="1" w:after="100" w:afterAutospacing="1" w:line="360" w:lineRule="auto"/>
               <w:jc w:val="left"/>
               <w:rPr>
                 <w:rFonts w:eastAsia="Times New Roman" w:cs="Times New Roman"/>
@@ -9279,7 +9317,7 @@
           </w:tcPr>
           <w:p>
             <w:pPr>
-              <w:spacing w:before="100" w:beforeAutospacing="1" w:after="100" w:afterAutospacing="1"/>
+              <w:spacing w:before="100" w:beforeAutospacing="1" w:after="100" w:afterAutospacing="1" w:line="360" w:lineRule="auto"/>
               <w:jc w:val="center"/>
               <w:rPr>
                 <w:rFonts w:eastAsia="Times New Roman" w:cs="Times New Roman"/>
@@ -9295,7 +9333,7 @@
           </w:tcPr>
           <w:p>
             <w:pPr>
-              <w:spacing w:before="100" w:beforeAutospacing="1" w:after="100" w:afterAutospacing="1"/>
+              <w:spacing w:before="100" w:beforeAutospacing="1" w:after="100" w:afterAutospacing="1" w:line="360" w:lineRule="auto"/>
               <w:jc w:val="center"/>
               <w:rPr>
                 <w:rFonts w:eastAsia="Times New Roman" w:cs="Times New Roman"/>
@@ -9308,34 +9346,24 @@
     </w:tbl>
     <w:p>
       <w:pPr>
-        <w:rPr>
-          <w:rFonts w:cs="Times New Roman"/>
-        </w:rPr>
-      </w:pPr>
-    </w:p>
-    <w:p>
-      <w:pPr>
-        <w:rPr>
-          <w:rFonts w:cs="Times New Roman"/>
-        </w:rPr>
-      </w:pPr>
-      <w:r>
-        <w:rPr>
-          <w:rFonts w:cs="Times New Roman"/>
-        </w:rPr>
-        <w:t>T</w:t>
-      </w:r>
-      <w:r>
-        <w:rPr>
-          <w:rFonts w:cs="Times New Roman"/>
-        </w:rPr>
-        <w:t>here is a large variation of values not only between crops, but also within one crop type. In general, it can be assumed that the growing period for a certain crop is longer when the climate is cool and shorter when the climate is warm</w:t>
-      </w:r>
-      <w:r>
-        <w:rPr>
-          <w:rFonts w:cs="Times New Roman"/>
-        </w:rPr>
-        <w:t>.</w:t>
+        <w:spacing w:line="360" w:lineRule="auto"/>
+        <w:rPr>
+          <w:rFonts w:cs="Times New Roman"/>
+        </w:rPr>
+      </w:pPr>
+    </w:p>
+    <w:p>
+      <w:pPr>
+        <w:spacing w:line="360" w:lineRule="auto"/>
+        <w:rPr>
+          <w:rFonts w:cs="Times New Roman"/>
+        </w:rPr>
+      </w:pPr>
+      <w:r>
+        <w:rPr>
+          <w:rFonts w:cs="Times New Roman"/>
+        </w:rPr>
+        <w:t>There is a large variation of values not only between crops, but also within one crop type. In general, it can be assumed that the growing period for a certain crop is longer when the climate is cool and shorter when the climate is warm.</w:t>
       </w:r>
     </w:p>
     <w:p>
@@ -9348,6 +9376,7 @@
     </w:p>
     <w:p>
       <w:pPr>
+        <w:spacing w:line="360" w:lineRule="auto"/>
         <w:rPr>
           <w:rFonts w:cs="Times New Roman"/>
         </w:rPr>
@@ -9380,7 +9409,7 @@
           </w:tcPr>
           <w:p>
             <w:pPr>
-              <w:spacing w:before="100" w:beforeAutospacing="1" w:after="100" w:afterAutospacing="1"/>
+              <w:spacing w:before="100" w:beforeAutospacing="1" w:after="100" w:afterAutospacing="1" w:line="360" w:lineRule="auto"/>
               <w:jc w:val="center"/>
               <w:rPr>
                 <w:rFonts w:eastAsia="Times New Roman" w:cs="Times New Roman"/>
@@ -9404,7 +9433,7 @@
           </w:tcPr>
           <w:p>
             <w:pPr>
-              <w:spacing w:before="100" w:beforeAutospacing="1" w:after="100" w:afterAutospacing="1"/>
+              <w:spacing w:before="100" w:beforeAutospacing="1" w:after="100" w:afterAutospacing="1" w:line="360" w:lineRule="auto"/>
               <w:jc w:val="left"/>
               <w:rPr>
                 <w:rFonts w:eastAsia="Times New Roman" w:cs="Times New Roman"/>
@@ -9428,7 +9457,7 @@
           </w:tcPr>
           <w:p>
             <w:pPr>
-              <w:spacing w:before="100" w:beforeAutospacing="1" w:after="100" w:afterAutospacing="1"/>
+              <w:spacing w:before="100" w:beforeAutospacing="1" w:after="100" w:afterAutospacing="1" w:line="360" w:lineRule="auto"/>
               <w:jc w:val="left"/>
               <w:rPr>
                 <w:rFonts w:eastAsia="Times New Roman" w:cs="Times New Roman"/>
@@ -9455,7 +9484,7 @@
           </w:tcPr>
           <w:p>
             <w:pPr>
-              <w:spacing w:before="100" w:beforeAutospacing="1" w:after="100" w:afterAutospacing="1"/>
+              <w:spacing w:before="100" w:beforeAutospacing="1" w:after="100" w:afterAutospacing="1" w:line="360" w:lineRule="auto"/>
               <w:jc w:val="left"/>
               <w:rPr>
                 <w:rFonts w:eastAsia="Times New Roman" w:cs="Times New Roman"/>
@@ -9472,7 +9501,7 @@
           </w:tcPr>
           <w:p>
             <w:pPr>
-              <w:spacing w:before="100" w:beforeAutospacing="1" w:after="100" w:afterAutospacing="1"/>
+              <w:spacing w:before="100" w:beforeAutospacing="1" w:after="100" w:afterAutospacing="1" w:line="360" w:lineRule="auto"/>
               <w:jc w:val="center"/>
               <w:rPr>
                 <w:rFonts w:eastAsia="Times New Roman" w:cs="Times New Roman"/>
@@ -9496,7 +9525,7 @@
           </w:tcPr>
           <w:p>
             <w:pPr>
-              <w:spacing w:before="100" w:beforeAutospacing="1" w:after="100" w:afterAutospacing="1"/>
+              <w:spacing w:before="100" w:beforeAutospacing="1" w:after="100" w:afterAutospacing="1" w:line="360" w:lineRule="auto"/>
               <w:jc w:val="left"/>
               <w:rPr>
                 <w:rFonts w:eastAsia="Times New Roman" w:cs="Times New Roman"/>
@@ -9523,7 +9552,7 @@
           </w:tcPr>
           <w:p>
             <w:pPr>
-              <w:spacing w:before="100" w:beforeAutospacing="1" w:after="100" w:afterAutospacing="1"/>
+              <w:spacing w:before="100" w:beforeAutospacing="1" w:after="100" w:afterAutospacing="1" w:line="360" w:lineRule="auto"/>
               <w:jc w:val="center"/>
               <w:rPr>
                 <w:rFonts w:eastAsia="Times New Roman" w:cs="Times New Roman"/>
@@ -9547,7 +9576,7 @@
           </w:tcPr>
           <w:p>
             <w:pPr>
-              <w:spacing w:before="100" w:beforeAutospacing="1" w:after="100" w:afterAutospacing="1"/>
+              <w:spacing w:before="100" w:beforeAutospacing="1" w:after="100" w:afterAutospacing="1" w:line="360" w:lineRule="auto"/>
               <w:jc w:val="center"/>
               <w:rPr>
                 <w:rFonts w:eastAsia="Times New Roman" w:cs="Times New Roman"/>
@@ -9571,7 +9600,7 @@
           </w:tcPr>
           <w:p>
             <w:pPr>
-              <w:spacing w:before="100" w:beforeAutospacing="1" w:after="100" w:afterAutospacing="1"/>
+              <w:spacing w:before="100" w:beforeAutospacing="1" w:after="100" w:afterAutospacing="1" w:line="360" w:lineRule="auto"/>
               <w:jc w:val="left"/>
               <w:rPr>
                 <w:rFonts w:eastAsia="Times New Roman" w:cs="Times New Roman"/>
@@ -9598,7 +9627,7 @@
           </w:tcPr>
           <w:p>
             <w:pPr>
-              <w:spacing w:before="100" w:beforeAutospacing="1" w:after="100" w:afterAutospacing="1"/>
+              <w:spacing w:before="100" w:beforeAutospacing="1" w:after="100" w:afterAutospacing="1" w:line="360" w:lineRule="auto"/>
               <w:jc w:val="left"/>
               <w:rPr>
                 <w:rFonts w:eastAsia="Times New Roman" w:cs="Times New Roman"/>
@@ -9615,7 +9644,7 @@
           </w:tcPr>
           <w:p>
             <w:pPr>
-              <w:spacing w:before="100" w:beforeAutospacing="1" w:after="100" w:afterAutospacing="1"/>
+              <w:spacing w:before="100" w:beforeAutospacing="1" w:after="100" w:afterAutospacing="1" w:line="360" w:lineRule="auto"/>
               <w:jc w:val="center"/>
               <w:rPr>
                 <w:rFonts w:eastAsia="Times New Roman" w:cs="Times New Roman"/>
@@ -9639,7 +9668,7 @@
           </w:tcPr>
           <w:p>
             <w:pPr>
-              <w:spacing w:before="100" w:beforeAutospacing="1" w:after="100" w:afterAutospacing="1"/>
+              <w:spacing w:before="100" w:beforeAutospacing="1" w:after="100" w:afterAutospacing="1" w:line="360" w:lineRule="auto"/>
               <w:jc w:val="left"/>
               <w:rPr>
                 <w:rFonts w:eastAsia="Times New Roman" w:cs="Times New Roman"/>
@@ -9666,7 +9695,7 @@
           </w:tcPr>
           <w:p>
             <w:pPr>
-              <w:spacing w:before="100" w:beforeAutospacing="1" w:after="100" w:afterAutospacing="1"/>
+              <w:spacing w:before="100" w:beforeAutospacing="1" w:after="100" w:afterAutospacing="1" w:line="360" w:lineRule="auto"/>
               <w:jc w:val="left"/>
               <w:rPr>
                 <w:rFonts w:eastAsia="Times New Roman" w:cs="Times New Roman"/>
@@ -9683,7 +9712,7 @@
           </w:tcPr>
           <w:p>
             <w:pPr>
-              <w:spacing w:before="100" w:beforeAutospacing="1" w:after="100" w:afterAutospacing="1"/>
+              <w:spacing w:before="100" w:beforeAutospacing="1" w:after="100" w:afterAutospacing="1" w:line="360" w:lineRule="auto"/>
               <w:jc w:val="center"/>
               <w:rPr>
                 <w:rFonts w:eastAsia="Times New Roman" w:cs="Times New Roman"/>
@@ -9707,7 +9736,7 @@
           </w:tcPr>
           <w:p>
             <w:pPr>
-              <w:spacing w:before="100" w:beforeAutospacing="1" w:after="100" w:afterAutospacing="1"/>
+              <w:spacing w:before="100" w:beforeAutospacing="1" w:after="100" w:afterAutospacing="1" w:line="360" w:lineRule="auto"/>
               <w:jc w:val="left"/>
               <w:rPr>
                 <w:rFonts w:eastAsia="Times New Roman" w:cs="Times New Roman"/>
@@ -9733,7 +9762,7 @@
           </w:tcPr>
           <w:p>
             <w:pPr>
-              <w:spacing w:before="100" w:beforeAutospacing="1" w:after="100" w:afterAutospacing="1"/>
+              <w:spacing w:before="100" w:beforeAutospacing="1" w:after="100" w:afterAutospacing="1" w:line="360" w:lineRule="auto"/>
               <w:jc w:val="left"/>
               <w:rPr>
                 <w:rFonts w:eastAsia="Times New Roman" w:cs="Times New Roman"/>
@@ -9757,7 +9786,7 @@
           </w:tcPr>
           <w:p>
             <w:pPr>
-              <w:spacing w:before="100" w:beforeAutospacing="1" w:after="100" w:afterAutospacing="1"/>
+              <w:spacing w:before="100" w:beforeAutospacing="1" w:after="100" w:afterAutospacing="1" w:line="360" w:lineRule="auto"/>
               <w:jc w:val="center"/>
               <w:rPr>
                 <w:rFonts w:eastAsia="Times New Roman" w:cs="Times New Roman"/>
@@ -9781,7 +9810,7 @@
           </w:tcPr>
           <w:p>
             <w:pPr>
-              <w:spacing w:before="100" w:beforeAutospacing="1" w:after="100" w:afterAutospacing="1"/>
+              <w:spacing w:before="100" w:beforeAutospacing="1" w:after="100" w:afterAutospacing="1" w:line="360" w:lineRule="auto"/>
               <w:jc w:val="left"/>
               <w:rPr>
                 <w:rFonts w:eastAsia="Times New Roman" w:cs="Times New Roman"/>
@@ -9807,7 +9836,7 @@
           </w:tcPr>
           <w:p>
             <w:pPr>
-              <w:spacing w:before="100" w:beforeAutospacing="1" w:after="100" w:afterAutospacing="1"/>
+              <w:spacing w:before="100" w:beforeAutospacing="1" w:after="100" w:afterAutospacing="1" w:line="360" w:lineRule="auto"/>
               <w:jc w:val="left"/>
               <w:rPr>
                 <w:rFonts w:eastAsia="Times New Roman" w:cs="Times New Roman"/>
@@ -9831,7 +9860,7 @@
           </w:tcPr>
           <w:p>
             <w:pPr>
-              <w:spacing w:before="100" w:beforeAutospacing="1" w:after="100" w:afterAutospacing="1"/>
+              <w:spacing w:before="100" w:beforeAutospacing="1" w:after="100" w:afterAutospacing="1" w:line="360" w:lineRule="auto"/>
               <w:jc w:val="left"/>
               <w:rPr>
                 <w:rFonts w:eastAsia="Times New Roman" w:cs="Times New Roman"/>
@@ -9855,7 +9884,7 @@
           </w:tcPr>
           <w:p>
             <w:pPr>
-              <w:spacing w:before="100" w:beforeAutospacing="1" w:after="100" w:afterAutospacing="1"/>
+              <w:spacing w:before="100" w:beforeAutospacing="1" w:after="100" w:afterAutospacing="1" w:line="360" w:lineRule="auto"/>
               <w:jc w:val="left"/>
               <w:rPr>
                 <w:rFonts w:eastAsia="Times New Roman" w:cs="Times New Roman"/>
@@ -9875,6 +9904,7 @@
     </w:tbl>
     <w:p>
       <w:pPr>
+        <w:spacing w:line="360" w:lineRule="auto"/>
         <w:rPr>
           <w:rFonts w:cs="Times New Roman"/>
         </w:rPr>
@@ -9885,6 +9915,7 @@
         <w:pStyle w:val="Heading3"/>
       </w:pPr>
       <w:r>
+        <w:lastRenderedPageBreak/>
         <w:t>Importance of Water to Plants</w:t>
       </w:r>
     </w:p>
@@ -9895,6 +9926,7 @@
           <w:ilvl w:val="0"/>
           <w:numId w:val="8"/>
         </w:numPr>
+        <w:spacing w:line="360" w:lineRule="auto"/>
         <w:rPr>
           <w:rFonts w:cs="Times New Roman"/>
           <w:lang w:val="en-ZA"/>
@@ -9915,6 +9947,7 @@
           <w:ilvl w:val="0"/>
           <w:numId w:val="8"/>
         </w:numPr>
+        <w:spacing w:line="360" w:lineRule="auto"/>
         <w:rPr>
           <w:rFonts w:cs="Times New Roman"/>
           <w:lang w:val="en-ZA"/>
@@ -9935,6 +9968,7 @@
           <w:ilvl w:val="0"/>
           <w:numId w:val="8"/>
         </w:numPr>
+        <w:spacing w:line="360" w:lineRule="auto"/>
         <w:rPr>
           <w:rFonts w:cs="Times New Roman"/>
           <w:lang w:val="en-ZA"/>
@@ -9955,6 +9989,7 @@
           <w:ilvl w:val="0"/>
           <w:numId w:val="8"/>
         </w:numPr>
+        <w:spacing w:line="360" w:lineRule="auto"/>
         <w:rPr>
           <w:rFonts w:cs="Times New Roman"/>
           <w:lang w:val="en-ZA"/>
@@ -9975,6 +10010,7 @@
           <w:ilvl w:val="0"/>
           <w:numId w:val="8"/>
         </w:numPr>
+        <w:spacing w:line="360" w:lineRule="auto"/>
         <w:rPr>
           <w:rFonts w:cs="Times New Roman"/>
           <w:lang w:val="en-ZA"/>
@@ -9995,17 +10031,17 @@
           <w:ilvl w:val="0"/>
           <w:numId w:val="8"/>
         </w:numPr>
-        <w:rPr>
-          <w:rFonts w:cs="Times New Roman"/>
-          <w:lang w:val="en-ZA"/>
-        </w:rPr>
-      </w:pPr>
-      <w:r>
-        <w:rPr>
-          <w:rFonts w:cs="Times New Roman"/>
-          <w:lang w:val="en-ZA"/>
-        </w:rPr>
-        <w:lastRenderedPageBreak/>
+        <w:spacing w:line="360" w:lineRule="auto"/>
+        <w:rPr>
+          <w:rFonts w:cs="Times New Roman"/>
+          <w:lang w:val="en-ZA"/>
+        </w:rPr>
+      </w:pPr>
+      <w:r>
+        <w:rPr>
+          <w:rFonts w:cs="Times New Roman"/>
+          <w:lang w:val="en-ZA"/>
+        </w:rPr>
         <w:t>It is an important ingredient in photosynthesis</w:t>
       </w:r>
     </w:p>
@@ -10025,17 +10061,44 @@
       </w:r>
     </w:p>
     <w:p>
-      <w:r>
+      <w:pPr>
+        <w:spacing w:line="360" w:lineRule="auto"/>
+        <w:rPr>
+          <w:rFonts w:cs="Times New Roman"/>
+        </w:rPr>
+      </w:pPr>
+      <w:r>
+        <w:rPr>
+          <w:rFonts w:cs="Times New Roman"/>
+        </w:rPr>
         <w:t>A control system is a set of mechanical or electronic devices that regulates other devices or systems by way of control loops. Typically, control systems are computerized.</w:t>
       </w:r>
     </w:p>
     <w:p>
-      <w:r>
+      <w:pPr>
+        <w:spacing w:line="360" w:lineRule="auto"/>
+        <w:rPr>
+          <w:rFonts w:cs="Times New Roman"/>
+        </w:rPr>
+      </w:pPr>
+      <w:r>
+        <w:rPr>
+          <w:rFonts w:cs="Times New Roman"/>
+        </w:rPr>
         <w:t>Control systems are a central part of industry and of automation. The types of control loops that regulate these processes include industrial control systems (ICS) such as supervisory control and data acquisition (SCADA) and distributed control systems (DCS).</w:t>
       </w:r>
     </w:p>
     <w:p>
-      <w:r>
+      <w:pPr>
+        <w:spacing w:line="360" w:lineRule="auto"/>
+        <w:rPr>
+          <w:rFonts w:cs="Times New Roman"/>
+        </w:rPr>
+      </w:pPr>
+      <w:r>
+        <w:rPr>
+          <w:rFonts w:cs="Times New Roman"/>
+        </w:rPr>
         <w:t>Control systems are used to enhance production, efficiency and safety in many areas, including:</w:t>
       </w:r>
     </w:p>
@@ -10046,8 +10109,15 @@
           <w:ilvl w:val="0"/>
           <w:numId w:val="9"/>
         </w:numPr>
-      </w:pPr>
-      <w:r>
+        <w:spacing w:line="360" w:lineRule="auto"/>
+        <w:rPr>
+          <w:rFonts w:cs="Times New Roman"/>
+        </w:rPr>
+      </w:pPr>
+      <w:r>
+        <w:rPr>
+          <w:rFonts w:cs="Times New Roman"/>
+        </w:rPr>
         <w:t>Agriculture</w:t>
       </w:r>
     </w:p>
@@ -10058,8 +10128,15 @@
           <w:ilvl w:val="0"/>
           <w:numId w:val="9"/>
         </w:numPr>
-      </w:pPr>
-      <w:r>
+        <w:spacing w:line="360" w:lineRule="auto"/>
+        <w:rPr>
+          <w:rFonts w:cs="Times New Roman"/>
+        </w:rPr>
+      </w:pPr>
+      <w:r>
+        <w:rPr>
+          <w:rFonts w:cs="Times New Roman"/>
+        </w:rPr>
         <w:t>Chemical plants</w:t>
       </w:r>
     </w:p>
@@ -10070,8 +10147,15 @@
           <w:ilvl w:val="0"/>
           <w:numId w:val="9"/>
         </w:numPr>
-      </w:pPr>
-      <w:r>
+        <w:spacing w:line="360" w:lineRule="auto"/>
+        <w:rPr>
+          <w:rFonts w:cs="Times New Roman"/>
+        </w:rPr>
+      </w:pPr>
+      <w:r>
+        <w:rPr>
+          <w:rFonts w:cs="Times New Roman"/>
+        </w:rPr>
         <w:t>Quality control</w:t>
       </w:r>
     </w:p>
@@ -10082,12 +10166,16 @@
           <w:ilvl w:val="0"/>
           <w:numId w:val="9"/>
         </w:numPr>
-      </w:pPr>
-      <w:r>
-        <w:t>P</w:t>
-      </w:r>
-      <w:r>
-        <w:t>ower plant</w:t>
+        <w:spacing w:line="360" w:lineRule="auto"/>
+        <w:rPr>
+          <w:rFonts w:cs="Times New Roman"/>
+        </w:rPr>
+      </w:pPr>
+      <w:r>
+        <w:rPr>
+          <w:rFonts w:cs="Times New Roman"/>
+        </w:rPr>
+        <w:t>Power plant</w:t>
       </w:r>
     </w:p>
     <w:p>
@@ -10097,8 +10185,15 @@
           <w:ilvl w:val="0"/>
           <w:numId w:val="9"/>
         </w:numPr>
-      </w:pPr>
-      <w:r>
+        <w:spacing w:line="360" w:lineRule="auto"/>
+        <w:rPr>
+          <w:rFonts w:cs="Times New Roman"/>
+        </w:rPr>
+      </w:pPr>
+      <w:r>
+        <w:rPr>
+          <w:rFonts w:cs="Times New Roman"/>
+        </w:rPr>
         <w:t>Environmental control</w:t>
       </w:r>
     </w:p>
@@ -10109,12 +10204,16 @@
           <w:ilvl w:val="0"/>
           <w:numId w:val="9"/>
         </w:numPr>
-      </w:pPr>
-      <w:r>
-        <w:t>T</w:t>
-      </w:r>
-      <w:r>
-        <w:t>reatment plants</w:t>
+        <w:spacing w:line="360" w:lineRule="auto"/>
+        <w:rPr>
+          <w:rFonts w:cs="Times New Roman"/>
+        </w:rPr>
+      </w:pPr>
+      <w:r>
+        <w:rPr>
+          <w:rFonts w:cs="Times New Roman"/>
+        </w:rPr>
+        <w:t>Treatment plants</w:t>
       </w:r>
     </w:p>
     <w:p>
@@ -10124,8 +10223,15 @@
           <w:ilvl w:val="0"/>
           <w:numId w:val="9"/>
         </w:numPr>
-      </w:pPr>
-      <w:r>
+        <w:spacing w:line="360" w:lineRule="auto"/>
+        <w:rPr>
+          <w:rFonts w:cs="Times New Roman"/>
+        </w:rPr>
+      </w:pPr>
+      <w:r>
+        <w:rPr>
+          <w:rFonts w:cs="Times New Roman"/>
+        </w:rPr>
         <w:t>Food and food processing</w:t>
       </w:r>
     </w:p>
@@ -10136,12 +10242,16 @@
           <w:ilvl w:val="0"/>
           <w:numId w:val="9"/>
         </w:numPr>
-      </w:pPr>
-      <w:r>
-        <w:t>R</w:t>
-      </w:r>
-      <w:r>
-        <w:t>efining plants</w:t>
+        <w:spacing w:line="360" w:lineRule="auto"/>
+        <w:rPr>
+          <w:rFonts w:cs="Times New Roman"/>
+        </w:rPr>
+      </w:pPr>
+      <w:r>
+        <w:rPr>
+          <w:rFonts w:cs="Times New Roman"/>
+        </w:rPr>
+        <w:t>Refining plants</w:t>
       </w:r>
     </w:p>
     <w:p>
@@ -10155,12 +10265,15 @@
     <w:p>
       <w:pPr>
         <w:pStyle w:val="Heading4"/>
-        <w:rPr>
-          <w:lang w:val="en-ZA"/>
-        </w:rPr>
-      </w:pPr>
-      <w:r>
-        <w:rPr>
+        <w:spacing w:line="360" w:lineRule="auto"/>
+        <w:rPr>
+          <w:rFonts w:cs="Times New Roman"/>
+          <w:lang w:val="en-ZA"/>
+        </w:rPr>
+      </w:pPr>
+      <w:r>
+        <w:rPr>
+          <w:rFonts w:cs="Times New Roman"/>
           <w:lang w:val="en-ZA"/>
         </w:rPr>
         <w:t>Open Loop</w:t>
@@ -10168,31 +10281,39 @@
     </w:p>
     <w:p>
       <w:pPr>
-        <w:rPr>
-          <w:lang w:val="en-ZA"/>
-        </w:rPr>
-      </w:pPr>
-      <w:r>
-        <w:rPr>
-          <w:lang w:val="en-ZA"/>
-        </w:rPr>
-        <w:t xml:space="preserve">It is </w:t>
-      </w:r>
-      <w:r>
-        <w:rPr>
-          <w:lang w:val="en-ZA"/>
-        </w:rPr>
-        <w:t>a type of continuous control system in which the output has no influence or effect on the control action of the input signal. In other words, in an open-loop control system the output is neither measured nor “fed back” for comparison with the input. Therefore, an open-loop system is expected to faithfully follow its input command or set point regardless of the final result.</w:t>
-      </w:r>
-    </w:p>
-    <w:p>
-      <w:pPr>
-        <w:rPr>
-          <w:lang w:val="en-ZA"/>
-        </w:rPr>
-      </w:pPr>
-      <w:r>
-        <w:rPr>
+        <w:spacing w:line="360" w:lineRule="auto"/>
+        <w:rPr>
+          <w:rFonts w:cs="Times New Roman"/>
+          <w:lang w:val="en-ZA"/>
+        </w:rPr>
+      </w:pPr>
+      <w:r>
+        <w:rPr>
+          <w:rFonts w:cs="Times New Roman"/>
+          <w:lang w:val="en-ZA"/>
+        </w:rPr>
+        <w:t xml:space="preserve">It is a type of continuous control system in which the output has no influence or effect on the control action of the input signal. In other words, in an open-loop control system the output is </w:t>
+      </w:r>
+      <w:r>
+        <w:rPr>
+          <w:rFonts w:cs="Times New Roman"/>
+          <w:lang w:val="en-ZA"/>
+        </w:rPr>
+        <w:lastRenderedPageBreak/>
+        <w:t>neither measured nor “fed back” for comparison with the input. Therefore, an open-loop system is expected to faithfully follow its input command or set point regardless of the final result.</w:t>
+      </w:r>
+    </w:p>
+    <w:p>
+      <w:pPr>
+        <w:spacing w:line="360" w:lineRule="auto"/>
+        <w:rPr>
+          <w:rFonts w:cs="Times New Roman"/>
+          <w:lang w:val="en-ZA"/>
+        </w:rPr>
+      </w:pPr>
+      <w:r>
+        <w:rPr>
+          <w:rFonts w:cs="Times New Roman"/>
           <w:lang w:val="en-ZA"/>
         </w:rPr>
         <w:t>Also, an open-loop system has no knowledge of the output condition so cannot self-correct any errors it could make when the preset value drifts, even if this results in large deviations from the preset value.</w:t>
@@ -10200,12 +10321,15 @@
     </w:p>
     <w:p>
       <w:pPr>
-        <w:rPr>
-          <w:lang w:val="en-ZA"/>
-        </w:rPr>
-      </w:pPr>
-      <w:r>
-        <w:rPr>
+        <w:spacing w:line="360" w:lineRule="auto"/>
+        <w:rPr>
+          <w:rFonts w:cs="Times New Roman"/>
+          <w:lang w:val="en-ZA"/>
+        </w:rPr>
+      </w:pPr>
+      <w:r>
+        <w:rPr>
+          <w:rFonts w:cs="Times New Roman"/>
           <w:noProof/>
         </w:rPr>
         <w:drawing>
@@ -10261,62 +10385,73 @@
     <w:p>
       <w:pPr>
         <w:pStyle w:val="Heading4"/>
-        <w:rPr>
-          <w:lang w:val="en-ZA"/>
-        </w:rPr>
-      </w:pPr>
-      <w:r>
-        <w:rPr>
-          <w:lang w:val="en-ZA"/>
+        <w:spacing w:line="360" w:lineRule="auto"/>
+        <w:rPr>
+          <w:rFonts w:cs="Times New Roman"/>
+          <w:lang w:val="en-ZA"/>
+        </w:rPr>
+      </w:pPr>
+      <w:r>
+        <w:rPr>
+          <w:rFonts w:cs="Times New Roman"/>
+          <w:lang w:val="en-ZA"/>
+        </w:rPr>
+        <w:t>Closed Loop</w:t>
+      </w:r>
+    </w:p>
+    <w:p>
+      <w:pPr>
+        <w:spacing w:line="360" w:lineRule="auto"/>
+        <w:rPr>
+          <w:rFonts w:cs="Times New Roman"/>
+          <w:lang w:val="en-ZA"/>
+        </w:rPr>
+      </w:pPr>
+      <w:r>
+        <w:rPr>
+          <w:rFonts w:cs="Times New Roman"/>
+          <w:lang w:val="en-ZA"/>
+        </w:rPr>
+        <w:t>A Closed-loop Control System, also known as a feedback control system is a control system which uses the concept of an open loop system as its forward path but has one or more feedback loops between its output and its input. The reference to “feedback”, simply means that some portion of the output is returned “back” to the inpu</w:t>
+      </w:r>
+      <w:r>
+        <w:rPr>
+          <w:rFonts w:cs="Times New Roman"/>
+          <w:lang w:val="en-ZA"/>
+        </w:rPr>
+        <w:t>t.</w:t>
+      </w:r>
+    </w:p>
+    <w:p>
+      <w:pPr>
+        <w:spacing w:line="360" w:lineRule="auto"/>
+        <w:rPr>
+          <w:rFonts w:cs="Times New Roman"/>
+          <w:lang w:val="en-ZA"/>
+        </w:rPr>
+      </w:pPr>
+      <w:r>
+        <w:rPr>
+          <w:rFonts w:cs="Times New Roman"/>
+          <w:lang w:val="en-ZA"/>
+        </w:rPr>
+        <w:t>Closed-loop systems are designed to automatically achieve and maintain the desired output condition by comparing it with the actual condition. It does this by generating an error signal which is the difference between the output and the reference input. In other words, a “closed-loop system” is a fully automatic control system in which its control action being dependent on the output in some way.</w:t>
+      </w:r>
+    </w:p>
+    <w:p>
+      <w:pPr>
+        <w:spacing w:line="360" w:lineRule="auto"/>
+        <w:rPr>
+          <w:rFonts w:cs="Times New Roman"/>
+          <w:lang w:val="en-ZA"/>
+        </w:rPr>
+      </w:pPr>
+      <w:r>
+        <w:rPr>
+          <w:rFonts w:cs="Times New Roman"/>
+          <w:noProof/>
         </w:rPr>
         <w:lastRenderedPageBreak/>
-        <w:t>Closed Loop</w:t>
-      </w:r>
-    </w:p>
-    <w:p>
-      <w:pPr>
-        <w:rPr>
-          <w:lang w:val="en-ZA"/>
-        </w:rPr>
-      </w:pPr>
-      <w:r>
-        <w:rPr>
-          <w:lang w:val="en-ZA"/>
-        </w:rPr>
-        <w:t>A Closed-loop Control System, also known as a feedback control system is a control system which uses the concept of an open loop system as its forward path but has one or more feedback loops between its output and its input. The reference to “feedback”, simply means that some portion of the output is returned “back” to the inpu</w:t>
-      </w:r>
-      <w:r>
-        <w:rPr>
-          <w:lang w:val="en-ZA"/>
-        </w:rPr>
-        <w:t>t.</w:t>
-      </w:r>
-    </w:p>
-    <w:p>
-      <w:pPr>
-        <w:rPr>
-          <w:lang w:val="en-ZA"/>
-        </w:rPr>
-      </w:pPr>
-      <w:bookmarkStart w:id="36" w:name="_GoBack"/>
-      <w:bookmarkEnd w:id="36"/>
-      <w:r>
-        <w:rPr>
-          <w:lang w:val="en-ZA"/>
-        </w:rPr>
-        <w:t>Closed-loop systems are designed to automatically achieve and maintain the desired output condition by comparing it with the actual condition. It does this by generating an error signal which is the difference between the output and the reference input. In other words, a “closed-loop system” is a fully automatic control system in which its control action being dependent on the output in some way.</w:t>
-      </w:r>
-    </w:p>
-    <w:p>
-      <w:pPr>
-        <w:rPr>
-          <w:lang w:val="en-ZA"/>
-        </w:rPr>
-      </w:pPr>
-      <w:r>
-        <w:rPr>
-          <w:noProof/>
-        </w:rPr>
         <w:drawing>
           <wp:inline distT="0" distB="0" distL="0" distR="0">
             <wp:extent cx="5715000" cy="2724150"/>
@@ -10390,6 +10525,355 @@
     </w:p>
     <w:p>
       <w:pPr>
+        <w:spacing w:line="360" w:lineRule="auto"/>
+        <w:rPr>
+          <w:rFonts w:cs="Times New Roman"/>
+        </w:rPr>
+      </w:pPr>
+      <w:r>
+        <w:rPr>
+          <w:rFonts w:cs="Times New Roman"/>
+        </w:rPr>
+        <w:t>Cloud services provide many IT services traditionally hosted in-house, including provisioning an application/database server from the cloud, replacing in-house storage/backup with cloud storage and accessing software and applications directly from a web browser without prior installation.</w:t>
+      </w:r>
+    </w:p>
+    <w:p>
+      <w:pPr>
+        <w:spacing w:line="360" w:lineRule="auto"/>
+        <w:rPr>
+          <w:rFonts w:cs="Times New Roman"/>
+        </w:rPr>
+      </w:pPr>
+      <w:r>
+        <w:rPr>
+          <w:rFonts w:cs="Times New Roman"/>
+        </w:rPr>
+        <w:t>Cloud services provide great flexibility in provisioning, duplicating and scaling resources to balance the requirements of users, hosted applications and solutions. Cloud services are built, operated and managed by a cloud service provider, which works to ensure end-to-end availability, reliability and security of the cloud.</w:t>
+      </w:r>
+    </w:p>
+    <w:p>
+      <w:pPr>
+        <w:spacing w:line="360" w:lineRule="auto"/>
+        <w:rPr>
+          <w:rFonts w:cs="Times New Roman"/>
+        </w:rPr>
+      </w:pPr>
+    </w:p>
+    <w:p>
+      <w:pPr>
+        <w:pStyle w:val="Heading3"/>
+      </w:pPr>
+      <w:r>
+        <w:t>T</w:t>
+      </w:r>
+      <w:r>
+        <w:t xml:space="preserve">ypes of </w:t>
+      </w:r>
+      <w:r>
+        <w:t>C</w:t>
+      </w:r>
+      <w:r>
+        <w:t xml:space="preserve">loud </w:t>
+      </w:r>
+      <w:r>
+        <w:t>S</w:t>
+      </w:r>
+      <w:r>
+        <w:t>ervices:</w:t>
+      </w:r>
+    </w:p>
+    <w:p>
+      <w:pPr>
+        <w:pStyle w:val="Heading4"/>
+        <w:spacing w:line="360" w:lineRule="auto"/>
+        <w:rPr>
+          <w:rFonts w:cs="Times New Roman"/>
+        </w:rPr>
+      </w:pPr>
+      <w:r>
+        <w:rPr>
+          <w:rFonts w:cs="Times New Roman"/>
+        </w:rPr>
+        <w:t>Software as a service (SaaS)</w:t>
+      </w:r>
+    </w:p>
+    <w:p>
+      <w:pPr>
+        <w:spacing w:line="360" w:lineRule="auto"/>
+        <w:rPr>
+          <w:rFonts w:cs="Times New Roman"/>
+        </w:rPr>
+      </w:pPr>
+      <w:r>
+        <w:rPr>
+          <w:rFonts w:cs="Times New Roman"/>
+        </w:rPr>
+        <w:t>Used for web-based applications. SaaS is a method for delivering software applications over the Internet where cloud providers host and manage the software applications making it easier to have the same application on all of your devices at once by accessing it in the cloud.</w:t>
+      </w:r>
+    </w:p>
+    <w:p>
+      <w:pPr>
+        <w:pStyle w:val="Heading4"/>
+        <w:spacing w:line="360" w:lineRule="auto"/>
+        <w:rPr>
+          <w:rFonts w:cs="Times New Roman"/>
+        </w:rPr>
+      </w:pPr>
+      <w:r>
+        <w:rPr>
+          <w:rFonts w:cs="Times New Roman"/>
+        </w:rPr>
+        <w:lastRenderedPageBreak/>
+        <w:t>Infrastructure as a service (IaaS)</w:t>
+      </w:r>
+    </w:p>
+    <w:p>
+      <w:pPr>
+        <w:spacing w:line="360" w:lineRule="auto"/>
+        <w:rPr>
+          <w:rFonts w:cs="Times New Roman"/>
+        </w:rPr>
+      </w:pPr>
+      <w:r>
+        <w:rPr>
+          <w:rFonts w:cs="Times New Roman"/>
+        </w:rPr>
+        <w:t>Used for Internet-based access to storage and computing power. The most basic category of cloud computing types, IaaS lets you rent IT infrastructure - servers and virtual machines, storage, networks, and operating systems - from a cloud provider on a pay-as-you-go basis.</w:t>
+      </w:r>
+    </w:p>
+    <w:p>
+      <w:pPr>
+        <w:spacing w:line="360" w:lineRule="auto"/>
+        <w:rPr>
+          <w:rFonts w:cs="Times New Roman"/>
+        </w:rPr>
+      </w:pPr>
+    </w:p>
+    <w:p>
+      <w:pPr>
+        <w:pStyle w:val="Heading4"/>
+        <w:spacing w:line="360" w:lineRule="auto"/>
+        <w:rPr>
+          <w:rFonts w:cs="Times New Roman"/>
+        </w:rPr>
+      </w:pPr>
+      <w:r>
+        <w:rPr>
+          <w:rFonts w:cs="Times New Roman"/>
+        </w:rPr>
+        <w:t>Platform as a service (PaaS)</w:t>
+      </w:r>
+    </w:p>
+    <w:p>
+      <w:pPr>
+        <w:spacing w:line="360" w:lineRule="auto"/>
+        <w:rPr>
+          <w:rFonts w:cs="Times New Roman"/>
+        </w:rPr>
+      </w:pPr>
+      <w:r>
+        <w:rPr>
+          <w:rFonts w:cs="Times New Roman"/>
+        </w:rPr>
+        <w:t>Gives developers the tools to build and host web applications. PaaS is designed to give users access to the components they require to quickly develop and operate web or mobile applications over the Internet, without worrying about setting up or managing the underlying infrastructure of servers, storage, networks, and databases.</w:t>
+      </w:r>
+    </w:p>
+    <w:p>
+      <w:pPr>
+        <w:pStyle w:val="Heading3"/>
+      </w:pPr>
+      <w:r>
+        <w:t>C</w:t>
+      </w:r>
+      <w:r>
+        <w:t xml:space="preserve">loud </w:t>
+      </w:r>
+      <w:r>
+        <w:t>S</w:t>
+      </w:r>
+      <w:r>
+        <w:t xml:space="preserve">ervices </w:t>
+      </w:r>
+      <w:r>
+        <w:t>P</w:t>
+      </w:r>
+      <w:r>
+        <w:t>roviders</w:t>
+      </w:r>
+    </w:p>
+    <w:p>
+      <w:pPr>
+        <w:pStyle w:val="ListParagraph"/>
+        <w:numPr>
+          <w:ilvl w:val="0"/>
+          <w:numId w:val="10"/>
+        </w:numPr>
+        <w:spacing w:line="360" w:lineRule="auto"/>
+        <w:rPr>
+          <w:lang w:val="en-ZA"/>
+        </w:rPr>
+      </w:pPr>
+      <w:r>
+        <w:rPr>
+          <w:lang w:val="en-ZA"/>
+        </w:rPr>
+        <w:t>Amazon Web Service (AWS)</w:t>
+      </w:r>
+    </w:p>
+    <w:p>
+      <w:pPr>
+        <w:pStyle w:val="ListParagraph"/>
+        <w:numPr>
+          <w:ilvl w:val="0"/>
+          <w:numId w:val="10"/>
+        </w:numPr>
+        <w:spacing w:line="360" w:lineRule="auto"/>
+        <w:rPr>
+          <w:lang w:val="en-ZA"/>
+        </w:rPr>
+      </w:pPr>
+      <w:r>
+        <w:rPr>
+          <w:lang w:val="en-ZA"/>
+        </w:rPr>
+        <w:t>Heroku</w:t>
+      </w:r>
+    </w:p>
+    <w:p>
+      <w:pPr>
+        <w:pStyle w:val="ListParagraph"/>
+        <w:numPr>
+          <w:ilvl w:val="0"/>
+          <w:numId w:val="10"/>
+        </w:numPr>
+        <w:spacing w:line="360" w:lineRule="auto"/>
+        <w:rPr>
+          <w:lang w:val="en-ZA"/>
+        </w:rPr>
+      </w:pPr>
+      <w:r>
+        <w:rPr>
+          <w:lang w:val="en-ZA"/>
+        </w:rPr>
+        <w:t>Microsoft Azure</w:t>
+      </w:r>
+    </w:p>
+    <w:p>
+      <w:pPr>
+        <w:pStyle w:val="ListParagraph"/>
+        <w:numPr>
+          <w:ilvl w:val="0"/>
+          <w:numId w:val="10"/>
+        </w:numPr>
+        <w:spacing w:line="360" w:lineRule="auto"/>
+        <w:rPr>
+          <w:lang w:val="en-ZA"/>
+        </w:rPr>
+      </w:pPr>
+      <w:r>
+        <w:rPr>
+          <w:lang w:val="en-ZA"/>
+        </w:rPr>
+        <w:t>Google Cloud Platform</w:t>
+      </w:r>
+    </w:p>
+    <w:p>
+      <w:pPr>
+        <w:pStyle w:val="ListParagraph"/>
+        <w:numPr>
+          <w:ilvl w:val="0"/>
+          <w:numId w:val="10"/>
+        </w:numPr>
+        <w:spacing w:line="360" w:lineRule="auto"/>
+        <w:rPr>
+          <w:lang w:val="en-ZA"/>
+        </w:rPr>
+      </w:pPr>
+      <w:r>
+        <w:rPr>
+          <w:lang w:val="en-ZA"/>
+        </w:rPr>
+        <w:t>IBM Cloud Services</w:t>
+      </w:r>
+    </w:p>
+    <w:p>
+      <w:pPr>
+        <w:pStyle w:val="ListParagraph"/>
+        <w:numPr>
+          <w:ilvl w:val="0"/>
+          <w:numId w:val="10"/>
+        </w:numPr>
+        <w:spacing w:line="360" w:lineRule="auto"/>
+        <w:rPr>
+          <w:lang w:val="en-ZA"/>
+        </w:rPr>
+      </w:pPr>
+      <w:r>
+        <w:rPr>
+          <w:lang w:val="en-ZA"/>
+        </w:rPr>
+        <w:t>Adobe Creative Cloud</w:t>
+      </w:r>
+    </w:p>
+    <w:p>
+      <w:pPr>
+        <w:pStyle w:val="ListParagraph"/>
+        <w:numPr>
+          <w:ilvl w:val="0"/>
+          <w:numId w:val="10"/>
+        </w:numPr>
+        <w:spacing w:line="360" w:lineRule="auto"/>
+        <w:rPr>
+          <w:lang w:val="en-ZA"/>
+        </w:rPr>
+      </w:pPr>
+      <w:r>
+        <w:rPr>
+          <w:lang w:val="en-ZA"/>
+        </w:rPr>
+        <w:t>Oracle Cloud</w:t>
+      </w:r>
+    </w:p>
+    <w:p>
+      <w:pPr>
+        <w:pStyle w:val="ListParagraph"/>
+        <w:numPr>
+          <w:ilvl w:val="0"/>
+          <w:numId w:val="10"/>
+        </w:numPr>
+        <w:spacing w:line="360" w:lineRule="auto"/>
+        <w:rPr>
+          <w:lang w:val="en-ZA"/>
+        </w:rPr>
+      </w:pPr>
+      <w:r>
+        <w:rPr>
+          <w:lang w:val="en-ZA"/>
+        </w:rPr>
+        <w:t>SAP</w:t>
+      </w:r>
+    </w:p>
+    <w:p>
+      <w:pPr>
+        <w:pStyle w:val="ListParagraph"/>
+        <w:numPr>
+          <w:ilvl w:val="0"/>
+          <w:numId w:val="10"/>
+        </w:numPr>
+        <w:spacing w:line="360" w:lineRule="auto"/>
+        <w:rPr>
+          <w:lang w:val="en-ZA"/>
+        </w:rPr>
+      </w:pPr>
+      <w:r>
+        <w:rPr>
+          <w:lang w:val="en-ZA"/>
+        </w:rPr>
+        <w:t>Dropbox</w:t>
+      </w:r>
+    </w:p>
+    <w:p>
+      <w:pPr>
         <w:pStyle w:val="Heading2"/>
         <w:spacing w:line="360" w:lineRule="auto"/>
         <w:rPr>
@@ -10426,35 +10910,1843 @@
     </w:p>
     <w:p>
       <w:pPr>
-        <w:spacing w:line="360" w:lineRule="auto"/>
-        <w:rPr>
-          <w:rFonts w:cs="Times New Roman"/>
-        </w:rPr>
-      </w:pPr>
-    </w:p>
-    <w:p>
-      <w:pPr>
-        <w:spacing w:line="360" w:lineRule="auto"/>
-        <w:rPr>
-          <w:rFonts w:cs="Times New Roman"/>
-        </w:rPr>
-      </w:pPr>
-    </w:p>
-    <w:p>
-      <w:pPr>
-        <w:spacing w:line="360" w:lineRule="auto"/>
-        <w:rPr>
-          <w:rFonts w:cs="Times New Roman"/>
-        </w:rPr>
-      </w:pPr>
-    </w:p>
-    <w:p>
-      <w:pPr>
-        <w:spacing w:line="360" w:lineRule="auto"/>
-        <w:rPr>
-          <w:rFonts w:cs="Times New Roman"/>
-        </w:rPr>
-      </w:pPr>
+        <w:pStyle w:val="Heading3"/>
+      </w:pPr>
+      <w:r>
+        <w:t>Micro-controllers and Processors</w:t>
+      </w:r>
+    </w:p>
+    <w:p>
+      <w:pPr>
+        <w:spacing w:line="360" w:lineRule="auto"/>
+        <w:rPr>
+          <w:lang w:val="en-ZA"/>
+        </w:rPr>
+      </w:pPr>
+      <w:r>
+        <w:rPr>
+          <w:lang w:val="en-ZA"/>
+        </w:rPr>
+        <w:t>A microcontroller is a single on chip computer which includes number of peripherals like RAM,</w:t>
+      </w:r>
+      <w:r>
+        <w:rPr>
+          <w:lang w:val="en-ZA"/>
+        </w:rPr>
+        <w:t xml:space="preserve"> </w:t>
+      </w:r>
+      <w:r>
+        <w:rPr>
+          <w:lang w:val="en-ZA"/>
+        </w:rPr>
+        <w:t>EEPROM, Timers etc., required to perform some predefined task.  There are different</w:t>
+      </w:r>
+      <w:r>
+        <w:rPr>
+          <w:lang w:val="en-ZA"/>
+        </w:rPr>
+        <w:t xml:space="preserve"> </w:t>
+      </w:r>
+      <w:r>
+        <w:rPr>
+          <w:lang w:val="en-ZA"/>
+        </w:rPr>
+        <w:lastRenderedPageBreak/>
+        <w:t>microcontroller families including: 8051, PIC (Programmable Interface Controller) and AVR.</w:t>
+      </w:r>
+      <w:r>
+        <w:rPr>
+          <w:lang w:val="en-ZA"/>
+        </w:rPr>
+        <w:t xml:space="preserve"> </w:t>
+      </w:r>
+      <w:r>
+        <w:rPr>
+          <w:lang w:val="en-ZA"/>
+        </w:rPr>
+        <w:t>Microcontrollers are used in digital applications as control units.  Some microcontrollers</w:t>
+      </w:r>
+      <w:r>
+        <w:rPr>
+          <w:lang w:val="en-ZA"/>
+        </w:rPr>
+        <w:t xml:space="preserve"> </w:t>
+      </w:r>
+      <w:r>
+        <w:rPr>
+          <w:lang w:val="en-ZA"/>
+        </w:rPr>
+        <w:t>come with their in-build circuits like Analog to digital convertors or digital to analog convertors.19</w:t>
+      </w:r>
+      <w:r>
+        <w:rPr>
+          <w:lang w:val="en-ZA"/>
+        </w:rPr>
+        <w:t xml:space="preserve"> </w:t>
+      </w:r>
+      <w:r>
+        <w:rPr>
+          <w:lang w:val="en-ZA"/>
+        </w:rPr>
+        <w:t>Microcontrollers are mostly programmed using assembly language but in recent years high level</w:t>
+      </w:r>
+      <w:r>
+        <w:rPr>
+          <w:lang w:val="en-ZA"/>
+        </w:rPr>
+        <w:t xml:space="preserve"> </w:t>
+      </w:r>
+      <w:r>
+        <w:rPr>
+          <w:lang w:val="en-ZA"/>
+        </w:rPr>
+        <w:t>languages like C, C++ PASCAL and java have been used.  High level programming of</w:t>
+      </w:r>
+      <w:r>
+        <w:rPr>
+          <w:lang w:val="en-ZA"/>
+        </w:rPr>
+        <w:t xml:space="preserve"> </w:t>
+      </w:r>
+      <w:r>
+        <w:rPr>
+          <w:lang w:val="en-ZA"/>
+        </w:rPr>
+        <w:t xml:space="preserve">microcontrollers </w:t>
+      </w:r>
+      <w:r>
+        <w:rPr>
+          <w:lang w:val="en-ZA"/>
+        </w:rPr>
+        <w:t>bring</w:t>
+      </w:r>
+      <w:r>
+        <w:rPr>
+          <w:lang w:val="en-ZA"/>
+        </w:rPr>
+        <w:t xml:space="preserve"> the advantage of not having a different program for each microcontroller</w:t>
+      </w:r>
+    </w:p>
+    <w:p>
+      <w:pPr>
+        <w:spacing w:line="360" w:lineRule="auto"/>
+        <w:rPr>
+          <w:lang w:val="en-ZA"/>
+        </w:rPr>
+      </w:pPr>
+      <w:r>
+        <w:rPr>
+          <w:lang w:val="en-ZA"/>
+        </w:rPr>
+        <w:t>manufacturer. High level programming is also neat, easy to document and maintain and user</w:t>
+      </w:r>
+    </w:p>
+    <w:p>
+      <w:pPr>
+        <w:spacing w:line="360" w:lineRule="auto"/>
+        <w:rPr>
+          <w:lang w:val="en-ZA"/>
+        </w:rPr>
+      </w:pPr>
+      <w:r>
+        <w:rPr>
+          <w:lang w:val="en-ZA"/>
+        </w:rPr>
+        <w:t>friendly.</w:t>
+      </w:r>
+    </w:p>
+    <w:p>
+      <w:pPr>
+        <w:pStyle w:val="Heading4"/>
+        <w:spacing w:line="360" w:lineRule="auto"/>
+        <w:rPr>
+          <w:lang w:val="en-ZA"/>
+        </w:rPr>
+      </w:pPr>
+      <w:r>
+        <w:rPr>
+          <w:lang w:val="en-ZA"/>
+        </w:rPr>
+        <w:t>Types of Micro-controllers</w:t>
+      </w:r>
+    </w:p>
+    <w:p>
+      <w:pPr>
+        <w:pStyle w:val="Heading5"/>
+      </w:pPr>
+      <w:r>
+        <w:t>8051</w:t>
+      </w:r>
+    </w:p>
+    <w:p>
+      <w:pPr>
+        <w:spacing w:line="360" w:lineRule="auto"/>
+        <w:rPr>
+          <w:lang w:val="en-ZA"/>
+        </w:rPr>
+      </w:pPr>
+      <w:r>
+        <w:rPr>
+          <w:lang w:val="en-ZA"/>
+        </w:rPr>
+        <w:t>These are among the earlier microcontrollers to be fabricated. Due to superiority in technology in</w:t>
+      </w:r>
+      <w:r>
+        <w:rPr>
+          <w:lang w:val="en-ZA"/>
+        </w:rPr>
+        <w:t xml:space="preserve"> </w:t>
+      </w:r>
+      <w:r>
+        <w:rPr>
+          <w:lang w:val="en-ZA"/>
+        </w:rPr>
+        <w:t>the newer versions, very few companies still fabricate 8051. Earlier types of 8051 have 12 clocks</w:t>
+      </w:r>
+      <w:r>
+        <w:rPr>
+          <w:lang w:val="en-ZA"/>
+        </w:rPr>
+        <w:t xml:space="preserve"> </w:t>
+      </w:r>
+      <w:r>
+        <w:rPr>
+          <w:lang w:val="en-ZA"/>
+        </w:rPr>
+        <w:t>per instruction whereas the newer versions have 6 clocks per instruction. 8051 microcontroller</w:t>
+      </w:r>
+      <w:r>
+        <w:rPr>
+          <w:lang w:val="en-ZA"/>
+        </w:rPr>
+        <w:t xml:space="preserve"> </w:t>
+      </w:r>
+      <w:r>
+        <w:rPr>
+          <w:lang w:val="en-ZA"/>
+        </w:rPr>
+        <w:t>does not have an in built memory bus and ADC. First 8051 microcontroller to be fabricated with</w:t>
+      </w:r>
+    </w:p>
+    <w:p>
+      <w:pPr>
+        <w:spacing w:line="360" w:lineRule="auto"/>
+        <w:rPr>
+          <w:lang w:val="en-ZA"/>
+        </w:rPr>
+      </w:pPr>
+      <w:r>
+        <w:rPr>
+          <w:lang w:val="en-ZA"/>
+        </w:rPr>
+        <w:t>Harvard architecture was done in 1980 by Intel.</w:t>
+      </w:r>
+    </w:p>
+    <w:p>
+      <w:pPr>
+        <w:spacing w:line="360" w:lineRule="auto"/>
+        <w:rPr>
+          <w:lang w:val="en-ZA"/>
+        </w:rPr>
+      </w:pPr>
+      <w:r>
+        <w:rPr>
+          <w:noProof/>
+        </w:rPr>
+        <w:drawing>
+          <wp:inline distT="0" distB="0" distL="0" distR="0">
+            <wp:extent cx="3838575" cy="2341695"/>
+            <wp:effectExtent l="0" t="0" r="0" b="1905"/>
+            <wp:docPr id="30" name="Picture 30" descr="Image result for 8051"/>
+            <wp:cNvGraphicFramePr>
+              <a:graphicFrameLocks xmlns:a="http://schemas.openxmlformats.org/drawingml/2006/main" noChangeAspect="1"/>
+            </wp:cNvGraphicFramePr>
+            <a:graphic xmlns:a="http://schemas.openxmlformats.org/drawingml/2006/main">
+              <a:graphicData uri="http://schemas.openxmlformats.org/drawingml/2006/picture">
+                <pic:pic xmlns:pic="http://schemas.openxmlformats.org/drawingml/2006/picture">
+                  <pic:nvPicPr>
+                    <pic:cNvPr id="0" name="Picture 7" descr="Image result for 8051"/>
+                    <pic:cNvPicPr>
+                      <a:picLocks noChangeAspect="1" noChangeArrowheads="1"/>
+                    </pic:cNvPicPr>
+                  </pic:nvPicPr>
+                  <pic:blipFill>
+                    <a:blip r:embed="rId29" cstate="print">
+                      <a:extLst>
+                        <a:ext uri="{28A0092B-C50C-407E-A947-70E740481C1C}">
+                          <a14:useLocalDpi xmlns:a14="http://schemas.microsoft.com/office/drawing/2010/main" val="0"/>
+                        </a:ext>
+                      </a:extLst>
+                    </a:blip>
+                    <a:srcRect/>
+                    <a:stretch>
+                      <a:fillRect/>
+                    </a:stretch>
+                  </pic:blipFill>
+                  <pic:spPr bwMode="auto">
+                    <a:xfrm>
+                      <a:off x="0" y="0"/>
+                      <a:ext cx="3843408" cy="2344644"/>
+                    </a:xfrm>
+                    <a:prstGeom prst="rect">
+                      <a:avLst/>
+                    </a:prstGeom>
+                    <a:noFill/>
+                    <a:ln>
+                      <a:noFill/>
+                    </a:ln>
+                  </pic:spPr>
+                </pic:pic>
+              </a:graphicData>
+            </a:graphic>
+          </wp:inline>
+        </w:drawing>
+      </w:r>
+    </w:p>
+    <w:p>
+      <w:pPr>
+        <w:pStyle w:val="Heading5"/>
+      </w:pPr>
+      <w:r>
+        <w:lastRenderedPageBreak/>
+        <w:t>Programmable Interface Controller (PIC)</w:t>
+      </w:r>
+    </w:p>
+    <w:p>
+      <w:pPr>
+        <w:spacing w:line="360" w:lineRule="auto"/>
+        <w:rPr>
+          <w:lang w:val="en-ZA"/>
+        </w:rPr>
+      </w:pPr>
+      <w:r>
+        <w:rPr>
+          <w:lang w:val="en-ZA"/>
+        </w:rPr>
+        <w:t>Programmable Interface Controllers are commonly referred to as PIC. PICs are slightly older</w:t>
+      </w:r>
+      <w:r>
+        <w:rPr>
+          <w:lang w:val="en-ZA"/>
+        </w:rPr>
+        <w:t xml:space="preserve"> </w:t>
+      </w:r>
+      <w:r>
+        <w:rPr>
+          <w:lang w:val="en-ZA"/>
+        </w:rPr>
+        <w:t>than 8051 microcontrollers. PICs are preferred to 8051 because of their small low pin count</w:t>
+      </w:r>
+      <w:r>
+        <w:rPr>
+          <w:lang w:val="en-ZA"/>
+        </w:rPr>
+        <w:t xml:space="preserve"> </w:t>
+      </w:r>
+      <w:r>
+        <w:rPr>
+          <w:lang w:val="en-ZA"/>
+        </w:rPr>
+        <w:t>devices. PICs perform better and are affordable than 8051. [3] The Microchip technology</w:t>
+      </w:r>
+      <w:r>
+        <w:rPr>
+          <w:lang w:val="en-ZA"/>
+        </w:rPr>
+        <w:t xml:space="preserve"> </w:t>
+      </w:r>
+      <w:r>
+        <w:rPr>
+          <w:lang w:val="en-ZA"/>
+        </w:rPr>
+        <w:t>fabricated the single chip microcontroller PIC with Harvard architecture. The only major</w:t>
+      </w:r>
+      <w:r>
+        <w:rPr>
+          <w:lang w:val="en-ZA"/>
+        </w:rPr>
+        <w:t xml:space="preserve"> </w:t>
+      </w:r>
+      <w:r>
+        <w:rPr>
+          <w:lang w:val="en-ZA"/>
+        </w:rPr>
+        <w:t>downside of PIC is its programming part is very tedious. PICs are hence not recommended for</w:t>
+      </w:r>
+      <w:r>
+        <w:rPr>
+          <w:lang w:val="en-ZA"/>
+        </w:rPr>
+        <w:t xml:space="preserve"> </w:t>
+      </w:r>
+      <w:r>
+        <w:rPr>
+          <w:lang w:val="en-ZA"/>
+        </w:rPr>
+        <w:t>beginners.</w:t>
+      </w:r>
+    </w:p>
+    <w:p>
+      <w:pPr>
+        <w:rPr>
+          <w:lang w:val="en-ZA"/>
+        </w:rPr>
+      </w:pPr>
+      <w:r>
+        <w:rPr>
+          <w:noProof/>
+        </w:rPr>
+        <w:drawing>
+          <wp:inline distT="0" distB="0" distL="0" distR="0">
+            <wp:extent cx="5943600" cy="2661920"/>
+            <wp:effectExtent l="0" t="0" r="0" b="5080"/>
+            <wp:docPr id="31" name="Picture 31" descr="Image result for pic16f877a"/>
+            <wp:cNvGraphicFramePr>
+              <a:graphicFrameLocks xmlns:a="http://schemas.openxmlformats.org/drawingml/2006/main" noChangeAspect="1"/>
+            </wp:cNvGraphicFramePr>
+            <a:graphic xmlns:a="http://schemas.openxmlformats.org/drawingml/2006/main">
+              <a:graphicData uri="http://schemas.openxmlformats.org/drawingml/2006/picture">
+                <pic:pic xmlns:pic="http://schemas.openxmlformats.org/drawingml/2006/picture">
+                  <pic:nvPicPr>
+                    <pic:cNvPr id="0" name="Picture 9" descr="Image result for pic16f877a"/>
+                    <pic:cNvPicPr>
+                      <a:picLocks noChangeAspect="1" noChangeArrowheads="1"/>
+                    </pic:cNvPicPr>
+                  </pic:nvPicPr>
+                  <pic:blipFill>
+                    <a:blip r:embed="rId30">
+                      <a:extLst>
+                        <a:ext uri="{28A0092B-C50C-407E-A947-70E740481C1C}">
+                          <a14:useLocalDpi xmlns:a14="http://schemas.microsoft.com/office/drawing/2010/main" val="0"/>
+                        </a:ext>
+                      </a:extLst>
+                    </a:blip>
+                    <a:srcRect/>
+                    <a:stretch>
+                      <a:fillRect/>
+                    </a:stretch>
+                  </pic:blipFill>
+                  <pic:spPr bwMode="auto">
+                    <a:xfrm>
+                      <a:off x="0" y="0"/>
+                      <a:ext cx="5943600" cy="2661920"/>
+                    </a:xfrm>
+                    <a:prstGeom prst="rect">
+                      <a:avLst/>
+                    </a:prstGeom>
+                    <a:noFill/>
+                    <a:ln>
+                      <a:noFill/>
+                    </a:ln>
+                  </pic:spPr>
+                </pic:pic>
+              </a:graphicData>
+            </a:graphic>
+          </wp:inline>
+        </w:drawing>
+      </w:r>
+    </w:p>
+    <w:p>
+      <w:pPr>
+        <w:pStyle w:val="Heading5"/>
+      </w:pPr>
+      <w:r>
+        <w:t>AVR</w:t>
+      </w:r>
+    </w:p>
+    <w:p>
+      <w:pPr>
+        <w:spacing w:line="360" w:lineRule="auto"/>
+        <w:rPr>
+          <w:lang w:val="en-ZA"/>
+        </w:rPr>
+      </w:pPr>
+      <w:r>
+        <w:rPr>
+          <w:lang w:val="en-ZA"/>
+        </w:rPr>
+        <w:t>In 1996, Atmel fabricated this single chip microcontroller with a modified Harvard Architecture.</w:t>
+      </w:r>
+      <w:r>
+        <w:rPr>
+          <w:lang w:val="en-ZA"/>
+        </w:rPr>
+        <w:t xml:space="preserve"> </w:t>
+      </w:r>
+      <w:r>
+        <w:rPr>
+          <w:lang w:val="en-ZA"/>
+        </w:rPr>
+        <w:t>This chip is loaded with C- compiler and a free IDE. Like PIC, AVR microcontrollers are</w:t>
+      </w:r>
+      <w:r>
+        <w:rPr>
+          <w:lang w:val="en-ZA"/>
+        </w:rPr>
+        <w:t xml:space="preserve"> </w:t>
+      </w:r>
+      <w:r>
+        <w:rPr>
+          <w:lang w:val="en-ZA"/>
+        </w:rPr>
+        <w:t>difficult for the beginners to work with. AVR microcontroller has on-chip boot-loader thus AVR</w:t>
+      </w:r>
+      <w:r>
+        <w:rPr>
+          <w:lang w:val="en-ZA"/>
+        </w:rPr>
+        <w:t xml:space="preserve"> </w:t>
+      </w:r>
+      <w:r>
+        <w:rPr>
+          <w:lang w:val="en-ZA"/>
+        </w:rPr>
+        <w:t>can be programmed easily without any external programmer. [3] AVR controllers has number of</w:t>
+      </w:r>
+      <w:r>
+        <w:rPr>
+          <w:lang w:val="en-ZA"/>
+        </w:rPr>
+        <w:t xml:space="preserve"> </w:t>
+      </w:r>
+      <w:r>
+        <w:rPr>
+          <w:lang w:val="en-ZA"/>
+        </w:rPr>
+        <w:t>I/O ports, timers/counters, interrupts, A/D converters, USART, I2C interfaces, PWM channels,</w:t>
+      </w:r>
+      <w:r>
+        <w:rPr>
+          <w:lang w:val="en-ZA"/>
+        </w:rPr>
+        <w:t xml:space="preserve"> </w:t>
+      </w:r>
+      <w:r>
+        <w:rPr>
+          <w:lang w:val="en-ZA"/>
+        </w:rPr>
+        <w:t>on-chip analog comparators.</w:t>
+      </w:r>
+    </w:p>
+    <w:p>
+      <w:pPr>
+        <w:spacing w:line="360" w:lineRule="auto"/>
+        <w:rPr>
+          <w:lang w:val="en-ZA"/>
+        </w:rPr>
+      </w:pPr>
+      <w:r>
+        <w:rPr>
+          <w:noProof/>
+        </w:rPr>
+        <w:lastRenderedPageBreak/>
+        <w:drawing>
+          <wp:inline distT="0" distB="0" distL="0" distR="0">
+            <wp:extent cx="3524250" cy="2270807"/>
+            <wp:effectExtent l="0" t="0" r="0" b="0"/>
+            <wp:docPr id="27680" name="Picture 27680" descr="Image result for avr microcontroller"/>
+            <wp:cNvGraphicFramePr>
+              <a:graphicFrameLocks xmlns:a="http://schemas.openxmlformats.org/drawingml/2006/main" noChangeAspect="1"/>
+            </wp:cNvGraphicFramePr>
+            <a:graphic xmlns:a="http://schemas.openxmlformats.org/drawingml/2006/main">
+              <a:graphicData uri="http://schemas.openxmlformats.org/drawingml/2006/picture">
+                <pic:pic xmlns:pic="http://schemas.openxmlformats.org/drawingml/2006/picture">
+                  <pic:nvPicPr>
+                    <pic:cNvPr id="0" name="Picture 11" descr="Image result for avr microcontroller"/>
+                    <pic:cNvPicPr>
+                      <a:picLocks noChangeAspect="1" noChangeArrowheads="1"/>
+                    </pic:cNvPicPr>
+                  </pic:nvPicPr>
+                  <pic:blipFill>
+                    <a:blip r:embed="rId31" cstate="print">
+                      <a:extLst>
+                        <a:ext uri="{28A0092B-C50C-407E-A947-70E740481C1C}">
+                          <a14:useLocalDpi xmlns:a14="http://schemas.microsoft.com/office/drawing/2010/main" val="0"/>
+                        </a:ext>
+                      </a:extLst>
+                    </a:blip>
+                    <a:srcRect/>
+                    <a:stretch>
+                      <a:fillRect/>
+                    </a:stretch>
+                  </pic:blipFill>
+                  <pic:spPr bwMode="auto">
+                    <a:xfrm>
+                      <a:off x="0" y="0"/>
+                      <a:ext cx="3530678" cy="2274949"/>
+                    </a:xfrm>
+                    <a:prstGeom prst="rect">
+                      <a:avLst/>
+                    </a:prstGeom>
+                    <a:noFill/>
+                    <a:ln>
+                      <a:noFill/>
+                    </a:ln>
+                  </pic:spPr>
+                </pic:pic>
+              </a:graphicData>
+            </a:graphic>
+          </wp:inline>
+        </w:drawing>
+      </w:r>
+    </w:p>
+    <w:p>
+      <w:pPr>
+        <w:pStyle w:val="Heading4"/>
+        <w:spacing w:line="360" w:lineRule="auto"/>
+        <w:rPr>
+          <w:lang w:val="en-ZA"/>
+        </w:rPr>
+      </w:pPr>
+      <w:r>
+        <w:rPr>
+          <w:lang w:val="en-ZA"/>
+        </w:rPr>
+        <w:t>Arduino</w:t>
+      </w:r>
+      <w:r>
+        <w:rPr>
+          <w:lang w:val="en-ZA"/>
+        </w:rPr>
+        <w:t xml:space="preserve"> </w:t>
+      </w:r>
+      <w:r>
+        <w:t>B</w:t>
+      </w:r>
+      <w:r>
+        <w:t>oards</w:t>
+      </w:r>
+    </w:p>
+    <w:p>
+      <w:pPr>
+        <w:spacing w:line="360" w:lineRule="auto"/>
+        <w:rPr>
+          <w:lang w:val="en-ZA"/>
+        </w:rPr>
+      </w:pPr>
+      <w:r>
+        <w:rPr>
+          <w:lang w:val="en-ZA"/>
+        </w:rPr>
+        <w:t>Arduino is an open-source electronics design platform. The Arduino board is specially designed</w:t>
+      </w:r>
+      <w:r>
+        <w:rPr>
+          <w:lang w:val="en-ZA"/>
+        </w:rPr>
+        <w:t xml:space="preserve"> </w:t>
+      </w:r>
+      <w:r>
+        <w:rPr>
+          <w:lang w:val="en-ZA"/>
+        </w:rPr>
+        <w:t>for programming and prototyping with Atmel microcontrollers. [5] An arduino interacts with</w:t>
+      </w:r>
+      <w:r>
+        <w:rPr>
+          <w:lang w:val="en-ZA"/>
+        </w:rPr>
+        <w:t xml:space="preserve"> </w:t>
+      </w:r>
+      <w:r>
+        <w:rPr>
+          <w:lang w:val="en-ZA"/>
+        </w:rPr>
+        <w:t>physical world via sensors. Using arduino; electric equipments can be designed to respond to</w:t>
+      </w:r>
+      <w:r>
+        <w:rPr>
+          <w:lang w:val="en-ZA"/>
+        </w:rPr>
+        <w:t xml:space="preserve"> </w:t>
+      </w:r>
+      <w:r>
+        <w:rPr>
+          <w:lang w:val="en-ZA"/>
+        </w:rPr>
+        <w:t>change in physical elements like temperature, humidity, heat or even light. [5] This is the</w:t>
+      </w:r>
+      <w:r>
+        <w:rPr>
+          <w:lang w:val="en-ZA"/>
+        </w:rPr>
+        <w:t xml:space="preserve"> </w:t>
+      </w:r>
+      <w:r>
+        <w:rPr>
+          <w:lang w:val="en-ZA"/>
+        </w:rPr>
+        <w:t>automation process. For example, reading a humidity sensor and turning on and off of an</w:t>
+      </w:r>
+      <w:r>
+        <w:rPr>
+          <w:lang w:val="en-ZA"/>
+        </w:rPr>
+        <w:t xml:space="preserve"> </w:t>
+      </w:r>
+      <w:r>
+        <w:rPr>
+          <w:lang w:val="en-ZA"/>
+        </w:rPr>
+        <w:t>automatic irrigation system. There several types of arduino boards.</w:t>
+      </w:r>
+      <w:r>
+        <w:rPr>
+          <w:lang w:val="en-ZA"/>
+        </w:rPr>
+        <w:t xml:space="preserve"> </w:t>
+      </w:r>
+      <w:r>
+        <w:rPr>
+          <w:lang w:val="en-ZA"/>
+        </w:rPr>
+        <w:t>The open-source Arduino environment allows one to write code and load it onto the</w:t>
+      </w:r>
+      <w:r>
+        <w:rPr>
+          <w:lang w:val="en-ZA"/>
+        </w:rPr>
+        <w:t xml:space="preserve"> </w:t>
+      </w:r>
+      <w:r>
+        <w:rPr>
+          <w:lang w:val="en-ZA"/>
+        </w:rPr>
+        <w:t>Arduino board's memory. The development environment is written in Java and based on</w:t>
+      </w:r>
+      <w:r>
+        <w:rPr>
+          <w:lang w:val="en-ZA"/>
+        </w:rPr>
+        <w:t xml:space="preserve"> </w:t>
+      </w:r>
+      <w:r>
+        <w:rPr>
+          <w:lang w:val="en-ZA"/>
+        </w:rPr>
+        <w:t>Processing, AVR-GCC, and other open source software. [5] The Arduino programming</w:t>
+      </w:r>
+      <w:r>
+        <w:rPr>
+          <w:lang w:val="en-ZA"/>
+        </w:rPr>
+        <w:t xml:space="preserve"> </w:t>
+      </w:r>
+      <w:r>
+        <w:rPr>
+          <w:lang w:val="en-ZA"/>
+        </w:rPr>
+        <w:t>language is an implementation of Wiring, a similar physical computing platform, which is</w:t>
+      </w:r>
+      <w:r>
+        <w:rPr>
+          <w:lang w:val="en-ZA"/>
+        </w:rPr>
+        <w:t xml:space="preserve"> </w:t>
+      </w:r>
+      <w:r>
+        <w:rPr>
+          <w:lang w:val="en-ZA"/>
+        </w:rPr>
+        <w:t>based on the Processing multimedia programming environment. The arduino software is</w:t>
+      </w:r>
+      <w:r>
+        <w:rPr>
+          <w:lang w:val="en-ZA"/>
+        </w:rPr>
+        <w:t xml:space="preserve"> </w:t>
+      </w:r>
+      <w:r>
+        <w:rPr>
+          <w:lang w:val="en-ZA"/>
+        </w:rPr>
+        <w:t>published as open source tools, available for extension by experienced programmers. The</w:t>
+      </w:r>
+      <w:r>
+        <w:rPr>
+          <w:lang w:val="en-ZA"/>
+        </w:rPr>
+        <w:t xml:space="preserve"> </w:t>
+      </w:r>
+      <w:r>
+        <w:rPr>
+          <w:lang w:val="en-ZA"/>
+        </w:rPr>
+        <w:t>language can be expanded through C++ libraries, and people wanting to understand the</w:t>
+      </w:r>
+      <w:r>
+        <w:rPr>
+          <w:lang w:val="en-ZA"/>
+        </w:rPr>
+        <w:t xml:space="preserve"> </w:t>
+      </w:r>
+      <w:r>
+        <w:rPr>
+          <w:lang w:val="en-ZA"/>
+        </w:rPr>
+        <w:t>technical details can make the leap from Arduino to the AVR C programming language on</w:t>
+      </w:r>
+      <w:r>
+        <w:rPr>
+          <w:lang w:val="en-ZA"/>
+        </w:rPr>
+        <w:t xml:space="preserve"> </w:t>
+      </w:r>
+      <w:r>
+        <w:rPr>
+          <w:lang w:val="en-ZA"/>
+        </w:rPr>
+        <w:t>which it's based. Similarly, AVR-C code can be added directly into the Arduino programs if one</w:t>
+      </w:r>
+      <w:r>
+        <w:rPr>
+          <w:lang w:val="en-ZA"/>
+        </w:rPr>
+        <w:t xml:space="preserve"> </w:t>
+      </w:r>
+      <w:r>
+        <w:rPr>
+          <w:lang w:val="en-ZA"/>
+        </w:rPr>
+        <w:t>so wishes.</w:t>
+      </w:r>
+    </w:p>
+    <w:p>
+      <w:pPr>
+        <w:pStyle w:val="Heading5"/>
+      </w:pPr>
+      <w:r>
+        <w:t>A</w:t>
+      </w:r>
+      <w:r>
+        <w:t xml:space="preserve">rduino </w:t>
+      </w:r>
+      <w:r>
+        <w:t>Uno</w:t>
+      </w:r>
+    </w:p>
+    <w:p>
+      <w:pPr>
+        <w:spacing w:line="360" w:lineRule="auto"/>
+        <w:rPr>
+          <w:lang w:val="en-ZA"/>
+        </w:rPr>
+      </w:pPr>
+      <w:r>
+        <w:rPr>
+          <w:lang w:val="en-ZA"/>
+        </w:rPr>
+        <w:t>This is the most common arduino type. This arduino type uses ATmega328 AVR</w:t>
+      </w:r>
+      <w:r>
+        <w:rPr>
+          <w:lang w:val="en-ZA"/>
+        </w:rPr>
+        <w:t xml:space="preserve"> </w:t>
+      </w:r>
+      <w:r>
+        <w:rPr>
+          <w:lang w:val="en-ZA"/>
+        </w:rPr>
+        <w:t>microcontroller.</w:t>
+      </w:r>
+    </w:p>
+    <w:p>
+      <w:pPr>
+        <w:spacing w:line="360" w:lineRule="auto"/>
+        <w:rPr>
+          <w:lang w:val="en-ZA"/>
+        </w:rPr>
+      </w:pPr>
+      <w:r>
+        <w:rPr>
+          <w:lang w:val="en-ZA"/>
+        </w:rPr>
+        <w:t>Features of the Arduino UNO:</w:t>
+      </w:r>
+    </w:p>
+    <w:p>
+      <w:pPr>
+        <w:pStyle w:val="ListParagraph"/>
+        <w:numPr>
+          <w:ilvl w:val="0"/>
+          <w:numId w:val="11"/>
+        </w:numPr>
+        <w:spacing w:line="360" w:lineRule="auto"/>
+        <w:rPr>
+          <w:lang w:val="en-ZA"/>
+        </w:rPr>
+      </w:pPr>
+      <w:r>
+        <w:rPr>
+          <w:lang w:val="en-ZA"/>
+        </w:rPr>
+        <w:lastRenderedPageBreak/>
+        <w:t>Microcontroller: ATmega328</w:t>
+      </w:r>
+    </w:p>
+    <w:p>
+      <w:pPr>
+        <w:pStyle w:val="ListParagraph"/>
+        <w:numPr>
+          <w:ilvl w:val="0"/>
+          <w:numId w:val="11"/>
+        </w:numPr>
+        <w:spacing w:line="360" w:lineRule="auto"/>
+        <w:rPr>
+          <w:lang w:val="en-ZA"/>
+        </w:rPr>
+      </w:pPr>
+      <w:r>
+        <w:rPr>
+          <w:lang w:val="en-ZA"/>
+        </w:rPr>
+        <w:t>Operating Voltage: 5V</w:t>
+      </w:r>
+    </w:p>
+    <w:p>
+      <w:pPr>
+        <w:pStyle w:val="ListParagraph"/>
+        <w:numPr>
+          <w:ilvl w:val="0"/>
+          <w:numId w:val="11"/>
+        </w:numPr>
+        <w:spacing w:line="360" w:lineRule="auto"/>
+        <w:rPr>
+          <w:lang w:val="en-ZA"/>
+        </w:rPr>
+      </w:pPr>
+      <w:r>
+        <w:rPr>
+          <w:lang w:val="en-ZA"/>
+        </w:rPr>
+        <w:t>Input Voltage (recommended): 7-12V</w:t>
+      </w:r>
+    </w:p>
+    <w:p>
+      <w:pPr>
+        <w:pStyle w:val="ListParagraph"/>
+        <w:numPr>
+          <w:ilvl w:val="0"/>
+          <w:numId w:val="11"/>
+        </w:numPr>
+        <w:spacing w:line="360" w:lineRule="auto"/>
+        <w:rPr>
+          <w:lang w:val="en-ZA"/>
+        </w:rPr>
+      </w:pPr>
+      <w:r>
+        <w:rPr>
+          <w:lang w:val="en-ZA"/>
+        </w:rPr>
+        <w:t>Input Voltage (limits): 6-20V</w:t>
+      </w:r>
+    </w:p>
+    <w:p>
+      <w:pPr>
+        <w:pStyle w:val="ListParagraph"/>
+        <w:numPr>
+          <w:ilvl w:val="0"/>
+          <w:numId w:val="11"/>
+        </w:numPr>
+        <w:spacing w:line="360" w:lineRule="auto"/>
+        <w:rPr>
+          <w:lang w:val="en-ZA"/>
+        </w:rPr>
+      </w:pPr>
+      <w:r>
+        <w:rPr>
+          <w:lang w:val="en-ZA"/>
+        </w:rPr>
+        <w:t>Digital I/O Pins: 14 (of which 6 provide PWM output)</w:t>
+      </w:r>
+    </w:p>
+    <w:p>
+      <w:pPr>
+        <w:pStyle w:val="ListParagraph"/>
+        <w:numPr>
+          <w:ilvl w:val="0"/>
+          <w:numId w:val="11"/>
+        </w:numPr>
+        <w:spacing w:line="360" w:lineRule="auto"/>
+        <w:rPr>
+          <w:lang w:val="en-ZA"/>
+        </w:rPr>
+      </w:pPr>
+      <w:r>
+        <w:rPr>
+          <w:lang w:val="en-ZA"/>
+        </w:rPr>
+        <w:t>Analog Input Pins: 6</w:t>
+      </w:r>
+    </w:p>
+    <w:p>
+      <w:pPr>
+        <w:pStyle w:val="ListParagraph"/>
+        <w:numPr>
+          <w:ilvl w:val="0"/>
+          <w:numId w:val="11"/>
+        </w:numPr>
+        <w:spacing w:line="360" w:lineRule="auto"/>
+        <w:rPr>
+          <w:lang w:val="en-ZA"/>
+        </w:rPr>
+      </w:pPr>
+      <w:r>
+        <w:rPr>
+          <w:lang w:val="en-ZA"/>
+        </w:rPr>
+        <w:t>DC Current per I/O Pin: 40 mA</w:t>
+      </w:r>
+    </w:p>
+    <w:p>
+      <w:pPr>
+        <w:pStyle w:val="ListParagraph"/>
+        <w:numPr>
+          <w:ilvl w:val="0"/>
+          <w:numId w:val="11"/>
+        </w:numPr>
+        <w:spacing w:line="360" w:lineRule="auto"/>
+        <w:rPr>
+          <w:lang w:val="en-ZA"/>
+        </w:rPr>
+      </w:pPr>
+      <w:r>
+        <w:rPr>
+          <w:lang w:val="en-ZA"/>
+        </w:rPr>
+        <w:t>DC Current for 3.3V Pin: 50 mA</w:t>
+      </w:r>
+    </w:p>
+    <w:p>
+      <w:pPr>
+        <w:pStyle w:val="ListParagraph"/>
+        <w:numPr>
+          <w:ilvl w:val="0"/>
+          <w:numId w:val="11"/>
+        </w:numPr>
+        <w:spacing w:line="360" w:lineRule="auto"/>
+        <w:rPr>
+          <w:lang w:val="en-ZA"/>
+        </w:rPr>
+      </w:pPr>
+      <w:r>
+        <w:rPr>
+          <w:lang w:val="en-ZA"/>
+        </w:rPr>
+        <w:t>Flash Memory: 32 KB of which 0.5 KB used by bootloader</w:t>
+      </w:r>
+    </w:p>
+    <w:p>
+      <w:pPr>
+        <w:pStyle w:val="ListParagraph"/>
+        <w:numPr>
+          <w:ilvl w:val="0"/>
+          <w:numId w:val="11"/>
+        </w:numPr>
+        <w:spacing w:line="360" w:lineRule="auto"/>
+        <w:rPr>
+          <w:lang w:val="en-ZA"/>
+        </w:rPr>
+      </w:pPr>
+      <w:r>
+        <w:rPr>
+          <w:lang w:val="en-ZA"/>
+        </w:rPr>
+        <w:t>SRAM: 2 KB (ATmega328)</w:t>
+      </w:r>
+    </w:p>
+    <w:p>
+      <w:pPr>
+        <w:pStyle w:val="ListParagraph"/>
+        <w:numPr>
+          <w:ilvl w:val="0"/>
+          <w:numId w:val="11"/>
+        </w:numPr>
+        <w:spacing w:line="360" w:lineRule="auto"/>
+        <w:rPr>
+          <w:lang w:val="en-ZA"/>
+        </w:rPr>
+      </w:pPr>
+      <w:r>
+        <w:rPr>
+          <w:lang w:val="en-ZA"/>
+        </w:rPr>
+        <w:t>EEPROM: 1 KB (ATmega328)</w:t>
+      </w:r>
+    </w:p>
+    <w:p>
+      <w:pPr>
+        <w:pStyle w:val="ListParagraph"/>
+        <w:numPr>
+          <w:ilvl w:val="0"/>
+          <w:numId w:val="11"/>
+        </w:numPr>
+        <w:spacing w:line="360" w:lineRule="auto"/>
+        <w:rPr>
+          <w:lang w:val="en-ZA"/>
+        </w:rPr>
+      </w:pPr>
+      <w:r>
+        <w:rPr>
+          <w:lang w:val="en-ZA"/>
+        </w:rPr>
+        <w:t>Clock Speed: 16 MHz</w:t>
+      </w:r>
+    </w:p>
+    <w:p>
+      <w:pPr>
+        <w:spacing w:line="360" w:lineRule="auto"/>
+        <w:rPr>
+          <w:noProof/>
+        </w:rPr>
+      </w:pPr>
+    </w:p>
+    <w:p>
+      <w:pPr>
+        <w:spacing w:line="360" w:lineRule="auto"/>
+        <w:rPr>
+          <w:lang w:val="en-ZA"/>
+        </w:rPr>
+      </w:pPr>
+      <w:r>
+        <w:rPr>
+          <w:noProof/>
+        </w:rPr>
+        <w:drawing>
+          <wp:inline distT="0" distB="0" distL="0" distR="0">
+            <wp:extent cx="5133975" cy="3448050"/>
+            <wp:effectExtent l="0" t="0" r="9525" b="0"/>
+            <wp:docPr id="27" name="Picture 27" descr="Image result for arduino uno"/>
+            <wp:cNvGraphicFramePr>
+              <a:graphicFrameLocks xmlns:a="http://schemas.openxmlformats.org/drawingml/2006/main" noChangeAspect="1"/>
+            </wp:cNvGraphicFramePr>
+            <a:graphic xmlns:a="http://schemas.openxmlformats.org/drawingml/2006/main">
+              <a:graphicData uri="http://schemas.openxmlformats.org/drawingml/2006/picture">
+                <pic:pic xmlns:pic="http://schemas.openxmlformats.org/drawingml/2006/picture">
+                  <pic:nvPicPr>
+                    <pic:cNvPr id="0" name="Picture 1" descr="Image result for arduino uno"/>
+                    <pic:cNvPicPr>
+                      <a:picLocks noChangeAspect="1" noChangeArrowheads="1"/>
+                    </pic:cNvPicPr>
+                  </pic:nvPicPr>
+                  <pic:blipFill rotWithShape="1">
+                    <a:blip r:embed="rId32">
+                      <a:extLst>
+                        <a:ext uri="{28A0092B-C50C-407E-A947-70E740481C1C}">
+                          <a14:useLocalDpi xmlns:a14="http://schemas.microsoft.com/office/drawing/2010/main" val="0"/>
+                        </a:ext>
+                      </a:extLst>
+                    </a:blip>
+                    <a:srcRect l="5666" t="4039" r="4500" b="9953"/>
+                    <a:stretch/>
+                  </pic:blipFill>
+                  <pic:spPr bwMode="auto">
+                    <a:xfrm>
+                      <a:off x="0" y="0"/>
+                      <a:ext cx="5133975" cy="3448050"/>
+                    </a:xfrm>
+                    <a:prstGeom prst="rect">
+                      <a:avLst/>
+                    </a:prstGeom>
+                    <a:noFill/>
+                    <a:ln>
+                      <a:noFill/>
+                    </a:ln>
+                    <a:extLst>
+                      <a:ext uri="{53640926-AAD7-44D8-BBD7-CCE9431645EC}">
+                        <a14:shadowObscured xmlns:a14="http://schemas.microsoft.com/office/drawing/2010/main"/>
+                      </a:ext>
+                    </a:extLst>
+                  </pic:spPr>
+                </pic:pic>
+              </a:graphicData>
+            </a:graphic>
+          </wp:inline>
+        </w:drawing>
+      </w:r>
+    </w:p>
+    <w:p>
+      <w:pPr>
+        <w:spacing w:line="360" w:lineRule="auto"/>
+        <w:rPr>
+          <w:lang w:val="en-ZA"/>
+        </w:rPr>
+      </w:pPr>
+    </w:p>
+    <w:p>
+      <w:pPr>
+        <w:pStyle w:val="Heading5"/>
+      </w:pPr>
+      <w:r>
+        <w:lastRenderedPageBreak/>
+        <w:t>Arduino Mega 2560</w:t>
+      </w:r>
+    </w:p>
+    <w:p>
+      <w:pPr>
+        <w:spacing w:line="360" w:lineRule="auto"/>
+        <w:rPr>
+          <w:lang w:val="en-ZA"/>
+        </w:rPr>
+      </w:pPr>
+      <w:r>
+        <w:rPr>
+          <w:lang w:val="en-ZA"/>
+        </w:rPr>
+        <w:t xml:space="preserve">This is regarded as an advancement of </w:t>
+      </w:r>
+      <w:r>
+        <w:rPr>
+          <w:lang w:val="en-ZA"/>
+        </w:rPr>
+        <w:t>Arduino</w:t>
+      </w:r>
+      <w:r>
+        <w:rPr>
+          <w:lang w:val="en-ZA"/>
+        </w:rPr>
+        <w:t xml:space="preserve"> uno. It has more memory than arduino uno. It has</w:t>
+      </w:r>
+    </w:p>
+    <w:p>
+      <w:pPr>
+        <w:spacing w:line="360" w:lineRule="auto"/>
+        <w:rPr>
+          <w:lang w:val="en-ZA"/>
+        </w:rPr>
+      </w:pPr>
+      <w:r>
+        <w:rPr>
+          <w:lang w:val="en-ZA"/>
+        </w:rPr>
+        <w:t>a total of 54 input pins of which 16 are analog inputs. It has a larger PCB board than arduino.</w:t>
+      </w:r>
+    </w:p>
+    <w:p>
+      <w:pPr>
+        <w:spacing w:line="360" w:lineRule="auto"/>
+        <w:rPr>
+          <w:lang w:val="en-ZA"/>
+        </w:rPr>
+      </w:pPr>
+      <w:r>
+        <w:rPr>
+          <w:lang w:val="en-ZA"/>
+        </w:rPr>
+        <w:t>Overall it is more powerful than arduino uno. This arduino board is based on ATmega2560</w:t>
+      </w:r>
+    </w:p>
+    <w:p>
+      <w:pPr>
+        <w:spacing w:line="360" w:lineRule="auto"/>
+        <w:rPr>
+          <w:noProof/>
+        </w:rPr>
+      </w:pPr>
+    </w:p>
+    <w:p>
+      <w:pPr>
+        <w:spacing w:line="360" w:lineRule="auto"/>
+        <w:rPr>
+          <w:lang w:val="en-ZA"/>
+        </w:rPr>
+      </w:pPr>
+      <w:r>
+        <w:rPr>
+          <w:noProof/>
+        </w:rPr>
+        <w:drawing>
+          <wp:inline distT="0" distB="0" distL="0" distR="0">
+            <wp:extent cx="6486525" cy="3038372"/>
+            <wp:effectExtent l="0" t="0" r="0" b="0"/>
+            <wp:docPr id="29" name="Picture 29" descr="Image result for Arduino mega"/>
+            <wp:cNvGraphicFramePr>
+              <a:graphicFrameLocks xmlns:a="http://schemas.openxmlformats.org/drawingml/2006/main" noChangeAspect="1"/>
+            </wp:cNvGraphicFramePr>
+            <a:graphic xmlns:a="http://schemas.openxmlformats.org/drawingml/2006/main">
+              <a:graphicData uri="http://schemas.openxmlformats.org/drawingml/2006/picture">
+                <pic:pic xmlns:pic="http://schemas.openxmlformats.org/drawingml/2006/picture">
+                  <pic:nvPicPr>
+                    <pic:cNvPr id="0" name="Picture 5" descr="Image result for Arduino mega"/>
+                    <pic:cNvPicPr>
+                      <a:picLocks noChangeAspect="1" noChangeArrowheads="1"/>
+                    </pic:cNvPicPr>
+                  </pic:nvPicPr>
+                  <pic:blipFill rotWithShape="1">
+                    <a:blip r:embed="rId33">
+                      <a:extLst>
+                        <a:ext uri="{28A0092B-C50C-407E-A947-70E740481C1C}">
+                          <a14:useLocalDpi xmlns:a14="http://schemas.microsoft.com/office/drawing/2010/main" val="0"/>
+                        </a:ext>
+                      </a:extLst>
+                    </a:blip>
+                    <a:srcRect l="1753" t="3805" r="3485" b="13580"/>
+                    <a:stretch/>
+                  </pic:blipFill>
+                  <pic:spPr bwMode="auto">
+                    <a:xfrm>
+                      <a:off x="0" y="0"/>
+                      <a:ext cx="6502793" cy="3045992"/>
+                    </a:xfrm>
+                    <a:prstGeom prst="rect">
+                      <a:avLst/>
+                    </a:prstGeom>
+                    <a:noFill/>
+                    <a:ln>
+                      <a:noFill/>
+                    </a:ln>
+                    <a:extLst>
+                      <a:ext uri="{53640926-AAD7-44D8-BBD7-CCE9431645EC}">
+                        <a14:shadowObscured xmlns:a14="http://schemas.microsoft.com/office/drawing/2010/main"/>
+                      </a:ext>
+                    </a:extLst>
+                  </pic:spPr>
+                </pic:pic>
+              </a:graphicData>
+            </a:graphic>
+          </wp:inline>
+        </w:drawing>
+      </w:r>
+    </w:p>
+    <w:p>
+      <w:pPr>
+        <w:pStyle w:val="Heading5"/>
+      </w:pPr>
+      <w:r>
+        <w:t>Arduino LilyPad</w:t>
+      </w:r>
+    </w:p>
+    <w:p>
+      <w:pPr>
+        <w:spacing w:line="360" w:lineRule="auto"/>
+        <w:rPr>
+          <w:lang w:val="en-ZA"/>
+        </w:rPr>
+      </w:pPr>
+      <w:r>
+        <w:rPr>
+          <w:lang w:val="en-ZA"/>
+        </w:rPr>
+        <w:t>This arduino board is designed for wearable applications. It is usually sewn on fabric. This board</w:t>
+      </w:r>
+    </w:p>
+    <w:p>
+      <w:pPr>
+        <w:spacing w:line="360" w:lineRule="auto"/>
+        <w:rPr>
+          <w:lang w:val="en-ZA"/>
+        </w:rPr>
+      </w:pPr>
+      <w:r>
+        <w:rPr>
+          <w:lang w:val="en-ZA"/>
+        </w:rPr>
+        <w:t>requires the use of a special FTDI-USB TTL serial programming cable. Arduino LilyPad is used</w:t>
+      </w:r>
+    </w:p>
+    <w:p>
+      <w:pPr>
+        <w:spacing w:line="360" w:lineRule="auto"/>
+        <w:rPr>
+          <w:lang w:val="en-ZA"/>
+        </w:rPr>
+      </w:pPr>
+      <w:r>
+        <w:rPr>
+          <w:lang w:val="en-ZA"/>
+        </w:rPr>
+        <w:t>to design "smart" wearable</w:t>
+      </w:r>
+      <w:r>
+        <w:rPr>
+          <w:lang w:val="en-ZA"/>
+        </w:rPr>
+        <w:t>.</w:t>
+      </w:r>
+    </w:p>
+    <w:p>
+      <w:pPr>
+        <w:spacing w:line="360" w:lineRule="auto"/>
+        <w:rPr>
+          <w:lang w:val="en-ZA"/>
+        </w:rPr>
+      </w:pPr>
+      <w:r>
+        <w:rPr>
+          <w:noProof/>
+        </w:rPr>
+        <w:lastRenderedPageBreak/>
+        <w:drawing>
+          <wp:inline distT="0" distB="0" distL="0" distR="0">
+            <wp:extent cx="2619375" cy="2619375"/>
+            <wp:effectExtent l="0" t="0" r="9525" b="9525"/>
+            <wp:docPr id="28" name="Picture 28" descr="Image result for Arduino LilyPad"/>
+            <wp:cNvGraphicFramePr>
+              <a:graphicFrameLocks xmlns:a="http://schemas.openxmlformats.org/drawingml/2006/main" noChangeAspect="1"/>
+            </wp:cNvGraphicFramePr>
+            <a:graphic xmlns:a="http://schemas.openxmlformats.org/drawingml/2006/main">
+              <a:graphicData uri="http://schemas.openxmlformats.org/drawingml/2006/picture">
+                <pic:pic xmlns:pic="http://schemas.openxmlformats.org/drawingml/2006/picture">
+                  <pic:nvPicPr>
+                    <pic:cNvPr id="0" name="Picture 3" descr="Image result for Arduino LilyPad"/>
+                    <pic:cNvPicPr>
+                      <a:picLocks noChangeAspect="1" noChangeArrowheads="1"/>
+                    </pic:cNvPicPr>
+                  </pic:nvPicPr>
+                  <pic:blipFill>
+                    <a:blip r:embed="rId34">
+                      <a:extLst>
+                        <a:ext uri="{28A0092B-C50C-407E-A947-70E740481C1C}">
+                          <a14:useLocalDpi xmlns:a14="http://schemas.microsoft.com/office/drawing/2010/main" val="0"/>
+                        </a:ext>
+                      </a:extLst>
+                    </a:blip>
+                    <a:srcRect/>
+                    <a:stretch>
+                      <a:fillRect/>
+                    </a:stretch>
+                  </pic:blipFill>
+                  <pic:spPr bwMode="auto">
+                    <a:xfrm>
+                      <a:off x="0" y="0"/>
+                      <a:ext cx="2619375" cy="2619375"/>
+                    </a:xfrm>
+                    <a:prstGeom prst="rect">
+                      <a:avLst/>
+                    </a:prstGeom>
+                    <a:noFill/>
+                    <a:ln>
+                      <a:noFill/>
+                    </a:ln>
+                  </pic:spPr>
+                </pic:pic>
+              </a:graphicData>
+            </a:graphic>
+          </wp:inline>
+        </w:drawing>
+      </w:r>
+    </w:p>
+    <w:p>
+      <w:pPr>
+        <w:pStyle w:val="Heading3"/>
+      </w:pPr>
+      <w:r>
+        <w:t>Communication</w:t>
+      </w:r>
+    </w:p>
+    <w:p>
+      <w:pPr>
+        <w:spacing w:line="360" w:lineRule="auto"/>
+        <w:rPr>
+          <w:lang w:val="en-ZA"/>
+        </w:rPr>
+      </w:pPr>
+      <w:r>
+        <w:rPr>
+          <w:lang w:val="en-ZA"/>
+        </w:rPr>
+        <w:t>Electronic communication is the meaningful exchange of information at a distance by technological means, particularly through electrical signals or electromagnetic waves.</w:t>
+      </w:r>
+    </w:p>
+    <w:p>
+      <w:pPr>
+        <w:pStyle w:val="Heading4"/>
+        <w:spacing w:line="360" w:lineRule="auto"/>
+        <w:rPr>
+          <w:lang w:val="en-ZA"/>
+        </w:rPr>
+      </w:pPr>
+      <w:r>
+        <w:rPr>
+          <w:lang w:val="en-ZA"/>
+        </w:rPr>
+        <w:t>Gsm</w:t>
+      </w:r>
+      <w:r>
+        <w:rPr>
+          <w:lang w:val="en-ZA"/>
+        </w:rPr>
+        <w:t xml:space="preserve"> Sim800L</w:t>
+      </w:r>
+    </w:p>
+    <w:p>
+      <w:pPr>
+        <w:pStyle w:val="Heading4"/>
+        <w:spacing w:line="360" w:lineRule="auto"/>
+        <w:rPr>
+          <w:lang w:val="en-ZA"/>
+        </w:rPr>
+      </w:pPr>
+      <w:r>
+        <w:rPr>
+          <w:lang w:val="en-ZA"/>
+        </w:rPr>
+        <w:t>Esp8266</w:t>
+      </w:r>
+    </w:p>
+    <w:p>
+      <w:pPr>
+        <w:pStyle w:val="Heading3"/>
+      </w:pPr>
+      <w:r>
+        <w:t>Data Storage</w:t>
+      </w:r>
+    </w:p>
+    <w:p>
+      <w:pPr>
+        <w:pStyle w:val="Heading3"/>
+      </w:pPr>
+      <w:r>
+        <w:t>Sensors</w:t>
+      </w:r>
+    </w:p>
+    <w:p>
+      <w:pPr>
+        <w:spacing w:line="360" w:lineRule="auto"/>
+        <w:rPr>
+          <w:lang w:val="en-ZA"/>
+        </w:rPr>
+      </w:pPr>
+      <w:r>
+        <w:rPr>
+          <w:lang w:val="en-ZA"/>
+        </w:rPr>
+        <w:t>A sensor is a device that detects and measures a physical quantity from the environment and</w:t>
+      </w:r>
+    </w:p>
+    <w:p>
+      <w:pPr>
+        <w:spacing w:line="360" w:lineRule="auto"/>
+        <w:rPr>
+          <w:lang w:val="en-ZA"/>
+        </w:rPr>
+      </w:pPr>
+      <w:r>
+        <w:rPr>
+          <w:lang w:val="en-ZA"/>
+        </w:rPr>
+        <w:t>converts it into an electronic signal. The physical quantity could be moisture, temperature,</w:t>
+      </w:r>
+    </w:p>
+    <w:p>
+      <w:pPr>
+        <w:spacing w:line="360" w:lineRule="auto"/>
+        <w:rPr>
+          <w:lang w:val="en-ZA"/>
+        </w:rPr>
+      </w:pPr>
+      <w:r>
+        <w:rPr>
+          <w:lang w:val="en-ZA"/>
+        </w:rPr>
+        <w:t>motion, light or any other physical phenomenon. Examples of sensors include: oxygen sensors,</w:t>
+      </w:r>
+    </w:p>
+    <w:p>
+      <w:pPr>
+        <w:spacing w:line="360" w:lineRule="auto"/>
+        <w:rPr>
+          <w:lang w:val="en-ZA"/>
+        </w:rPr>
+      </w:pPr>
+      <w:r>
+        <w:rPr>
+          <w:lang w:val="en-ZA"/>
+        </w:rPr>
+        <w:t>temperature sensors, infra red sensors, humidly sensors, soil moisture sensors and motion</w:t>
+      </w:r>
+    </w:p>
+    <w:p>
+      <w:pPr>
+        <w:spacing w:line="360" w:lineRule="auto"/>
+        <w:rPr>
+          <w:lang w:val="en-ZA"/>
+        </w:rPr>
+      </w:pPr>
+      <w:r>
+        <w:rPr>
+          <w:lang w:val="en-ZA"/>
+        </w:rPr>
+        <w:t>detection sensors. The output of the sensors is usually charge, current or voltage. Of interest in</w:t>
+      </w:r>
+    </w:p>
+    <w:p>
+      <w:pPr>
+        <w:spacing w:line="360" w:lineRule="auto"/>
+        <w:rPr>
+          <w:lang w:val="en-ZA"/>
+        </w:rPr>
+      </w:pPr>
+      <w:r>
+        <w:rPr>
+          <w:lang w:val="en-ZA"/>
+        </w:rPr>
+        <w:t>this paper is the soil moisture sensor.</w:t>
+      </w:r>
+    </w:p>
+    <w:p>
+      <w:pPr>
+        <w:pStyle w:val="Heading4"/>
+        <w:spacing w:line="360" w:lineRule="auto"/>
+        <w:rPr>
+          <w:lang w:val="en-ZA"/>
+        </w:rPr>
+      </w:pPr>
+      <w:r>
+        <w:rPr>
+          <w:lang w:val="en-ZA"/>
+        </w:rPr>
+        <w:lastRenderedPageBreak/>
+        <w:t>Soil Moisture Sensors</w:t>
+      </w:r>
+    </w:p>
+    <w:p>
+      <w:pPr>
+        <w:pStyle w:val="Heading4"/>
+        <w:spacing w:line="360" w:lineRule="auto"/>
+        <w:rPr>
+          <w:lang w:val="en-ZA"/>
+        </w:rPr>
+      </w:pPr>
+      <w:r>
+        <w:rPr>
+          <w:lang w:val="en-ZA"/>
+        </w:rPr>
+        <w:t>Temperature Sensors</w:t>
+      </w:r>
+    </w:p>
+    <w:p>
+      <w:pPr>
+        <w:pStyle w:val="Heading4"/>
+        <w:spacing w:line="360" w:lineRule="auto"/>
+        <w:rPr>
+          <w:lang w:val="en-ZA"/>
+        </w:rPr>
+      </w:pPr>
+      <w:r>
+        <w:rPr>
+          <w:lang w:val="en-ZA"/>
+        </w:rPr>
+        <w:t>Humidity Sensors</w:t>
+      </w:r>
+    </w:p>
+    <w:p>
+      <w:pPr>
+        <w:pStyle w:val="Heading4"/>
+        <w:spacing w:line="360" w:lineRule="auto"/>
+        <w:rPr>
+          <w:lang w:val="en-ZA"/>
+        </w:rPr>
+      </w:pPr>
+      <w:r>
+        <w:rPr>
+          <w:lang w:val="en-ZA"/>
+        </w:rPr>
+        <w:t>pH Sensors</w:t>
+      </w:r>
+    </w:p>
+    <w:p>
+      <w:pPr>
+        <w:pStyle w:val="Heading4"/>
+        <w:spacing w:line="360" w:lineRule="auto"/>
+        <w:rPr>
+          <w:lang w:val="en-ZA"/>
+        </w:rPr>
+      </w:pPr>
+      <w:r>
+        <w:rPr>
+          <w:lang w:val="en-ZA"/>
+        </w:rPr>
+        <w:t>Sensor Selection</w:t>
+      </w:r>
+    </w:p>
+    <w:p>
+      <w:pPr>
+        <w:spacing w:line="360" w:lineRule="auto"/>
+        <w:rPr>
+          <w:lang w:val="en-ZA"/>
+        </w:rPr>
+      </w:pPr>
+    </w:p>
+    <w:p>
+      <w:pPr>
+        <w:pStyle w:val="Heading3"/>
+      </w:pPr>
+      <w:r>
+        <w:t>Actuators</w:t>
+      </w:r>
+    </w:p>
+    <w:p>
+      <w:pPr>
+        <w:pStyle w:val="Heading3"/>
+      </w:pPr>
+      <w:r>
+        <w:t xml:space="preserve">Displays </w:t>
+      </w:r>
+    </w:p>
+    <w:p>
+      <w:pPr>
+        <w:spacing w:line="360" w:lineRule="auto"/>
+        <w:rPr>
+          <w:rFonts w:cs="Times New Roman"/>
+        </w:rPr>
+      </w:pPr>
+      <w:r>
+        <w:rPr>
+          <w:rFonts w:cs="Times New Roman"/>
+          <w:color w:val="000000"/>
+          <w:szCs w:val="24"/>
+        </w:rPr>
+        <w:t>Liquid Crystal Display (LCD) screen is an electronic display module. An LCD has a wide range</w:t>
+      </w:r>
+      <w:r>
+        <w:rPr>
+          <w:color w:val="000000"/>
+        </w:rPr>
+        <w:br/>
+      </w:r>
+      <w:r>
+        <w:rPr>
+          <w:rFonts w:cs="Times New Roman"/>
+          <w:color w:val="000000"/>
+          <w:szCs w:val="24"/>
+        </w:rPr>
+        <w:t>of applications in electronics. The most basic and commonly used LCD in circuits is the 16x2</w:t>
+      </w:r>
+      <w:r>
+        <w:rPr>
+          <w:color w:val="000000"/>
+        </w:rPr>
+        <w:br/>
+      </w:r>
+      <w:r>
+        <w:rPr>
+          <w:rFonts w:cs="Times New Roman"/>
+          <w:color w:val="000000"/>
+          <w:szCs w:val="24"/>
+        </w:rPr>
+        <w:t>display. LCDs are commonly preferred in display because they are cheap, easy to program</w:t>
+      </w:r>
+      <w:r>
+        <w:rPr>
+          <w:color w:val="000000"/>
+        </w:rPr>
+        <w:br/>
+      </w:r>
+      <w:r>
+        <w:rPr>
+          <w:rFonts w:cs="Times New Roman"/>
+          <w:color w:val="000000"/>
+          <w:szCs w:val="24"/>
+        </w:rPr>
+        <w:t>and can display a wide range of characters and animations.</w:t>
+      </w:r>
+      <w:r>
+        <w:rPr>
+          <w:color w:val="000000"/>
+        </w:rPr>
+        <w:br/>
+      </w:r>
+      <w:r>
+        <w:rPr>
+          <w:rFonts w:cs="Times New Roman"/>
+          <w:color w:val="000000"/>
+          <w:szCs w:val="24"/>
+        </w:rPr>
+        <w:t>A 16x2 LCD have two display lines each capable of displaying 16 characters. This LCD has</w:t>
+      </w:r>
+      <w:r>
+        <w:rPr>
+          <w:color w:val="000000"/>
+        </w:rPr>
+        <w:br/>
+      </w:r>
+      <w:r>
+        <w:rPr>
+          <w:rFonts w:cs="Times New Roman"/>
+          <w:color w:val="000000"/>
+          <w:szCs w:val="24"/>
+        </w:rPr>
+        <w:t>Command and Data registers. The command register stores command instructions given to the</w:t>
+      </w:r>
+      <w:r>
+        <w:rPr>
+          <w:color w:val="000000"/>
+        </w:rPr>
+        <w:br/>
+      </w:r>
+      <w:r>
+        <w:rPr>
+          <w:rFonts w:cs="Times New Roman"/>
+          <w:color w:val="000000"/>
+          <w:szCs w:val="24"/>
+        </w:rPr>
+        <w:t>LCD while the Data register stores the data to be displayed by the LCD.</w:t>
+      </w:r>
+    </w:p>
+    <w:p>
+      <w:pPr>
+        <w:spacing w:line="360" w:lineRule="auto"/>
+        <w:rPr>
+          <w:rFonts w:cs="Times New Roman"/>
+        </w:rPr>
+      </w:pPr>
+      <w:bookmarkStart w:id="36" w:name="_GoBack"/>
+      <w:r>
+        <w:rPr>
+          <w:noProof/>
+        </w:rPr>
+        <w:drawing>
+          <wp:inline distT="0" distB="0" distL="0" distR="0">
+            <wp:extent cx="3943350" cy="2618384"/>
+            <wp:effectExtent l="0" t="0" r="0" b="0"/>
+            <wp:docPr id="27681" name="Picture 27681" descr="Image result for 20 x 4 lcd"/>
+            <wp:cNvGraphicFramePr>
+              <a:graphicFrameLocks xmlns:a="http://schemas.openxmlformats.org/drawingml/2006/main" noChangeAspect="1"/>
+            </wp:cNvGraphicFramePr>
+            <a:graphic xmlns:a="http://schemas.openxmlformats.org/drawingml/2006/main">
+              <a:graphicData uri="http://schemas.openxmlformats.org/drawingml/2006/picture">
+                <pic:pic xmlns:pic="http://schemas.openxmlformats.org/drawingml/2006/picture">
+                  <pic:nvPicPr>
+                    <pic:cNvPr id="0" name="Picture 13" descr="Image result for 20 x 4 lcd"/>
+                    <pic:cNvPicPr>
+                      <a:picLocks noChangeAspect="1" noChangeArrowheads="1"/>
+                    </pic:cNvPicPr>
+                  </pic:nvPicPr>
+                  <pic:blipFill>
+                    <a:blip r:embed="rId35">
+                      <a:extLst>
+                        <a:ext uri="{28A0092B-C50C-407E-A947-70E740481C1C}">
+                          <a14:useLocalDpi xmlns:a14="http://schemas.microsoft.com/office/drawing/2010/main" val="0"/>
+                        </a:ext>
+                      </a:extLst>
+                    </a:blip>
+                    <a:srcRect/>
+                    <a:stretch>
+                      <a:fillRect/>
+                    </a:stretch>
+                  </pic:blipFill>
+                  <pic:spPr bwMode="auto">
+                    <a:xfrm>
+                      <a:off x="0" y="0"/>
+                      <a:ext cx="3945653" cy="2619913"/>
+                    </a:xfrm>
+                    <a:prstGeom prst="rect">
+                      <a:avLst/>
+                    </a:prstGeom>
+                    <a:noFill/>
+                    <a:ln>
+                      <a:noFill/>
+                    </a:ln>
+                  </pic:spPr>
+                </pic:pic>
+              </a:graphicData>
+            </a:graphic>
+          </wp:inline>
+        </w:drawing>
+      </w:r>
+      <w:bookmarkEnd w:id="36"/>
     </w:p>
     <w:p>
       <w:pPr>
@@ -10877,7 +13169,7 @@
           <w:rFonts w:cs="Times New Roman"/>
         </w:rPr>
       </w:pPr>
-      <w:hyperlink r:id="rId29" w:history="1">
+      <w:hyperlink r:id="rId36" w:history="1">
         <w:r>
           <w:rPr>
             <w:rStyle w:val="Hyperlink"/>
@@ -10897,7 +13189,7 @@
           <w:lang w:val="en-ZA"/>
         </w:rPr>
       </w:pPr>
-      <w:hyperlink r:id="rId30" w:history="1">
+      <w:hyperlink r:id="rId37" w:history="1">
         <w:r>
           <w:rPr>
             <w:rStyle w:val="Hyperlink"/>
@@ -10908,7 +13200,7 @@
       </w:hyperlink>
     </w:p>
     <w:sectPr>
-      <w:footerReference w:type="default" r:id="rId31"/>
+      <w:footerReference w:type="default" r:id="rId38"/>
       <w:pgSz w:w="12240" w:h="15840"/>
       <w:pgMar w:top="1440" w:right="1440" w:bottom="1440" w:left="1440" w:header="720" w:footer="720" w:gutter="0"/>
       <w:pgNumType w:start="1"/>
@@ -11179,11 +13471,6 @@
             <w:shd w:val="clear" w:color="auto" w:fill="FFFFFF" w:themeFill="background1"/>
           </w:rPr>
           <w:tab/>
-        </w:r>
-        <w:r>
-          <w:rPr>
-            <w:shd w:val="clear" w:color="auto" w:fill="FFFFFF" w:themeFill="background1"/>
-          </w:rPr>
           <w:t xml:space="preserve">Page | </w:t>
         </w:r>
         <w:r>
@@ -11234,7 +13521,6 @@
         <w:docPartUnique/>
       </w:docPartObj>
     </w:sdtPr>
-    <w:sdtEndPr/>
     <w:sdtContent>
       <w:p>
         <w:pPr>
@@ -11727,7 +14013,6 @@
         <w:docPartUnique/>
       </w:docPartObj>
     </w:sdtPr>
-    <w:sdtEndPr/>
     <w:sdtContent>
       <w:p>
         <w:pPr>
@@ -12445,6 +14730,119 @@
     </w:lvl>
   </w:abstractNum>
   <w:abstractNum w:abstractNumId="2" w15:restartNumberingAfterBreak="0">
+    <w:nsid w:val="28933E7D"/>
+    <w:multiLevelType w:val="hybridMultilevel"/>
+    <w:tmpl w:val="2A160BFE"/>
+    <w:lvl w:ilvl="0" w:tplc="04090001">
+      <w:start w:val="1"/>
+      <w:numFmt w:val="bullet"/>
+      <w:lvlText w:val=""/>
+      <w:lvlJc w:val="left"/>
+      <w:pPr>
+        <w:ind w:left="720" w:hanging="360"/>
+      </w:pPr>
+      <w:rPr>
+        <w:rFonts w:ascii="Symbol" w:hAnsi="Symbol" w:hint="default"/>
+      </w:rPr>
+    </w:lvl>
+    <w:lvl w:ilvl="1" w:tplc="04090003" w:tentative="1">
+      <w:start w:val="1"/>
+      <w:numFmt w:val="bullet"/>
+      <w:lvlText w:val="o"/>
+      <w:lvlJc w:val="left"/>
+      <w:pPr>
+        <w:ind w:left="1440" w:hanging="360"/>
+      </w:pPr>
+      <w:rPr>
+        <w:rFonts w:ascii="Courier New" w:hAnsi="Courier New" w:cs="Courier New" w:hint="default"/>
+      </w:rPr>
+    </w:lvl>
+    <w:lvl w:ilvl="2" w:tplc="04090005" w:tentative="1">
+      <w:start w:val="1"/>
+      <w:numFmt w:val="bullet"/>
+      <w:lvlText w:val=""/>
+      <w:lvlJc w:val="left"/>
+      <w:pPr>
+        <w:ind w:left="2160" w:hanging="360"/>
+      </w:pPr>
+      <w:rPr>
+        <w:rFonts w:ascii="Wingdings" w:hAnsi="Wingdings" w:hint="default"/>
+      </w:rPr>
+    </w:lvl>
+    <w:lvl w:ilvl="3" w:tplc="04090001" w:tentative="1">
+      <w:start w:val="1"/>
+      <w:numFmt w:val="bullet"/>
+      <w:lvlText w:val=""/>
+      <w:lvlJc w:val="left"/>
+      <w:pPr>
+        <w:ind w:left="2880" w:hanging="360"/>
+      </w:pPr>
+      <w:rPr>
+        <w:rFonts w:ascii="Symbol" w:hAnsi="Symbol" w:hint="default"/>
+      </w:rPr>
+    </w:lvl>
+    <w:lvl w:ilvl="4" w:tplc="04090003" w:tentative="1">
+      <w:start w:val="1"/>
+      <w:numFmt w:val="bullet"/>
+      <w:lvlText w:val="o"/>
+      <w:lvlJc w:val="left"/>
+      <w:pPr>
+        <w:ind w:left="3600" w:hanging="360"/>
+      </w:pPr>
+      <w:rPr>
+        <w:rFonts w:ascii="Courier New" w:hAnsi="Courier New" w:cs="Courier New" w:hint="default"/>
+      </w:rPr>
+    </w:lvl>
+    <w:lvl w:ilvl="5" w:tplc="04090005" w:tentative="1">
+      <w:start w:val="1"/>
+      <w:numFmt w:val="bullet"/>
+      <w:lvlText w:val=""/>
+      <w:lvlJc w:val="left"/>
+      <w:pPr>
+        <w:ind w:left="4320" w:hanging="360"/>
+      </w:pPr>
+      <w:rPr>
+        <w:rFonts w:ascii="Wingdings" w:hAnsi="Wingdings" w:hint="default"/>
+      </w:rPr>
+    </w:lvl>
+    <w:lvl w:ilvl="6" w:tplc="04090001" w:tentative="1">
+      <w:start w:val="1"/>
+      <w:numFmt w:val="bullet"/>
+      <w:lvlText w:val=""/>
+      <w:lvlJc w:val="left"/>
+      <w:pPr>
+        <w:ind w:left="5040" w:hanging="360"/>
+      </w:pPr>
+      <w:rPr>
+        <w:rFonts w:ascii="Symbol" w:hAnsi="Symbol" w:hint="default"/>
+      </w:rPr>
+    </w:lvl>
+    <w:lvl w:ilvl="7" w:tplc="04090003" w:tentative="1">
+      <w:start w:val="1"/>
+      <w:numFmt w:val="bullet"/>
+      <w:lvlText w:val="o"/>
+      <w:lvlJc w:val="left"/>
+      <w:pPr>
+        <w:ind w:left="5760" w:hanging="360"/>
+      </w:pPr>
+      <w:rPr>
+        <w:rFonts w:ascii="Courier New" w:hAnsi="Courier New" w:cs="Courier New" w:hint="default"/>
+      </w:rPr>
+    </w:lvl>
+    <w:lvl w:ilvl="8" w:tplc="04090005" w:tentative="1">
+      <w:start w:val="1"/>
+      <w:numFmt w:val="bullet"/>
+      <w:lvlText w:val=""/>
+      <w:lvlJc w:val="left"/>
+      <w:pPr>
+        <w:ind w:left="6480" w:hanging="360"/>
+      </w:pPr>
+      <w:rPr>
+        <w:rFonts w:ascii="Wingdings" w:hAnsi="Wingdings" w:hint="default"/>
+      </w:rPr>
+    </w:lvl>
+  </w:abstractNum>
+  <w:abstractNum w:abstractNumId="3" w15:restartNumberingAfterBreak="0">
     <w:nsid w:val="35AF370E"/>
     <w:multiLevelType w:val="multilevel"/>
     <w:tmpl w:val="435A69BC"/>
@@ -12539,7 +14937,7 @@
       </w:pPr>
     </w:lvl>
   </w:abstractNum>
-  <w:abstractNum w:abstractNumId="3" w15:restartNumberingAfterBreak="0">
+  <w:abstractNum w:abstractNumId="4" w15:restartNumberingAfterBreak="0">
     <w:nsid w:val="4F2216B6"/>
     <w:multiLevelType w:val="hybridMultilevel"/>
     <w:tmpl w:val="E584A000"/>
@@ -12652,7 +15050,7 @@
       </w:rPr>
     </w:lvl>
   </w:abstractNum>
-  <w:abstractNum w:abstractNumId="4" w15:restartNumberingAfterBreak="0">
+  <w:abstractNum w:abstractNumId="5" w15:restartNumberingAfterBreak="0">
     <w:nsid w:val="51F43BF7"/>
     <w:multiLevelType w:val="hybridMultilevel"/>
     <w:tmpl w:val="6B284A12"/>
@@ -12765,7 +15163,7 @@
       </w:rPr>
     </w:lvl>
   </w:abstractNum>
-  <w:abstractNum w:abstractNumId="5" w15:restartNumberingAfterBreak="0">
+  <w:abstractNum w:abstractNumId="6" w15:restartNumberingAfterBreak="0">
     <w:nsid w:val="5E437666"/>
     <w:multiLevelType w:val="multilevel"/>
     <w:tmpl w:val="CCF09768"/>
@@ -12878,7 +15276,7 @@
       </w:rPr>
     </w:lvl>
   </w:abstractNum>
-  <w:abstractNum w:abstractNumId="6" w15:restartNumberingAfterBreak="0">
+  <w:abstractNum w:abstractNumId="7" w15:restartNumberingAfterBreak="0">
     <w:nsid w:val="67A6109D"/>
     <w:multiLevelType w:val="hybridMultilevel"/>
     <w:tmpl w:val="15CCB07C"/>
@@ -12991,7 +15389,7 @@
       </w:rPr>
     </w:lvl>
   </w:abstractNum>
-  <w:abstractNum w:abstractNumId="7" w15:restartNumberingAfterBreak="0">
+  <w:abstractNum w:abstractNumId="8" w15:restartNumberingAfterBreak="0">
     <w:nsid w:val="6AAE5F7C"/>
     <w:multiLevelType w:val="hybridMultilevel"/>
     <w:tmpl w:val="E13A1A24"/>
@@ -13104,10 +15502,10 @@
       </w:rPr>
     </w:lvl>
   </w:abstractNum>
-  <w:abstractNum w:abstractNumId="8" w15:restartNumberingAfterBreak="0">
-    <w:nsid w:val="7DFB5A85"/>
+  <w:abstractNum w:abstractNumId="9" w15:restartNumberingAfterBreak="0">
+    <w:nsid w:val="6D146DB4"/>
     <w:multiLevelType w:val="hybridMultilevel"/>
-    <w:tmpl w:val="CBFC168E"/>
+    <w:tmpl w:val="AD7AB1C6"/>
     <w:lvl w:ilvl="0" w:tplc="04090001">
       <w:start w:val="1"/>
       <w:numFmt w:val="bullet"/>
@@ -13217,32 +15615,151 @@
       </w:rPr>
     </w:lvl>
   </w:abstractNum>
+  <w:abstractNum w:abstractNumId="10" w15:restartNumberingAfterBreak="0">
+    <w:nsid w:val="7DFB5A85"/>
+    <w:multiLevelType w:val="hybridMultilevel"/>
+    <w:tmpl w:val="CBFC168E"/>
+    <w:lvl w:ilvl="0" w:tplc="04090001">
+      <w:start w:val="1"/>
+      <w:numFmt w:val="bullet"/>
+      <w:lvlText w:val=""/>
+      <w:lvlJc w:val="left"/>
+      <w:pPr>
+        <w:ind w:left="720" w:hanging="360"/>
+      </w:pPr>
+      <w:rPr>
+        <w:rFonts w:ascii="Symbol" w:hAnsi="Symbol" w:hint="default"/>
+      </w:rPr>
+    </w:lvl>
+    <w:lvl w:ilvl="1" w:tplc="04090003" w:tentative="1">
+      <w:start w:val="1"/>
+      <w:numFmt w:val="bullet"/>
+      <w:lvlText w:val="o"/>
+      <w:lvlJc w:val="left"/>
+      <w:pPr>
+        <w:ind w:left="1440" w:hanging="360"/>
+      </w:pPr>
+      <w:rPr>
+        <w:rFonts w:ascii="Courier New" w:hAnsi="Courier New" w:cs="Courier New" w:hint="default"/>
+      </w:rPr>
+    </w:lvl>
+    <w:lvl w:ilvl="2" w:tplc="04090005" w:tentative="1">
+      <w:start w:val="1"/>
+      <w:numFmt w:val="bullet"/>
+      <w:lvlText w:val=""/>
+      <w:lvlJc w:val="left"/>
+      <w:pPr>
+        <w:ind w:left="2160" w:hanging="360"/>
+      </w:pPr>
+      <w:rPr>
+        <w:rFonts w:ascii="Wingdings" w:hAnsi="Wingdings" w:hint="default"/>
+      </w:rPr>
+    </w:lvl>
+    <w:lvl w:ilvl="3" w:tplc="04090001" w:tentative="1">
+      <w:start w:val="1"/>
+      <w:numFmt w:val="bullet"/>
+      <w:lvlText w:val=""/>
+      <w:lvlJc w:val="left"/>
+      <w:pPr>
+        <w:ind w:left="2880" w:hanging="360"/>
+      </w:pPr>
+      <w:rPr>
+        <w:rFonts w:ascii="Symbol" w:hAnsi="Symbol" w:hint="default"/>
+      </w:rPr>
+    </w:lvl>
+    <w:lvl w:ilvl="4" w:tplc="04090003" w:tentative="1">
+      <w:start w:val="1"/>
+      <w:numFmt w:val="bullet"/>
+      <w:lvlText w:val="o"/>
+      <w:lvlJc w:val="left"/>
+      <w:pPr>
+        <w:ind w:left="3600" w:hanging="360"/>
+      </w:pPr>
+      <w:rPr>
+        <w:rFonts w:ascii="Courier New" w:hAnsi="Courier New" w:cs="Courier New" w:hint="default"/>
+      </w:rPr>
+    </w:lvl>
+    <w:lvl w:ilvl="5" w:tplc="04090005" w:tentative="1">
+      <w:start w:val="1"/>
+      <w:numFmt w:val="bullet"/>
+      <w:lvlText w:val=""/>
+      <w:lvlJc w:val="left"/>
+      <w:pPr>
+        <w:ind w:left="4320" w:hanging="360"/>
+      </w:pPr>
+      <w:rPr>
+        <w:rFonts w:ascii="Wingdings" w:hAnsi="Wingdings" w:hint="default"/>
+      </w:rPr>
+    </w:lvl>
+    <w:lvl w:ilvl="6" w:tplc="04090001" w:tentative="1">
+      <w:start w:val="1"/>
+      <w:numFmt w:val="bullet"/>
+      <w:lvlText w:val=""/>
+      <w:lvlJc w:val="left"/>
+      <w:pPr>
+        <w:ind w:left="5040" w:hanging="360"/>
+      </w:pPr>
+      <w:rPr>
+        <w:rFonts w:ascii="Symbol" w:hAnsi="Symbol" w:hint="default"/>
+      </w:rPr>
+    </w:lvl>
+    <w:lvl w:ilvl="7" w:tplc="04090003" w:tentative="1">
+      <w:start w:val="1"/>
+      <w:numFmt w:val="bullet"/>
+      <w:lvlText w:val="o"/>
+      <w:lvlJc w:val="left"/>
+      <w:pPr>
+        <w:ind w:left="5760" w:hanging="360"/>
+      </w:pPr>
+      <w:rPr>
+        <w:rFonts w:ascii="Courier New" w:hAnsi="Courier New" w:cs="Courier New" w:hint="default"/>
+      </w:rPr>
+    </w:lvl>
+    <w:lvl w:ilvl="8" w:tplc="04090005" w:tentative="1">
+      <w:start w:val="1"/>
+      <w:numFmt w:val="bullet"/>
+      <w:lvlText w:val=""/>
+      <w:lvlJc w:val="left"/>
+      <w:pPr>
+        <w:ind w:left="6480" w:hanging="360"/>
+      </w:pPr>
+      <w:rPr>
+        <w:rFonts w:ascii="Wingdings" w:hAnsi="Wingdings" w:hint="default"/>
+      </w:rPr>
+    </w:lvl>
+  </w:abstractNum>
   <w:num w:numId="1">
-    <w:abstractNumId w:val="2"/>
+    <w:abstractNumId w:val="3"/>
   </w:num>
   <w:num w:numId="2">
     <w:abstractNumId w:val="1"/>
   </w:num>
   <w:num w:numId="3">
-    <w:abstractNumId w:val="5"/>
+    <w:abstractNumId w:val="6"/>
   </w:num>
   <w:num w:numId="4">
     <w:abstractNumId w:val="0"/>
   </w:num>
   <w:num w:numId="5">
+    <w:abstractNumId w:val="8"/>
+  </w:num>
+  <w:num w:numId="6">
+    <w:abstractNumId w:val="4"/>
+  </w:num>
+  <w:num w:numId="7">
+    <w:abstractNumId w:val="5"/>
+  </w:num>
+  <w:num w:numId="8">
     <w:abstractNumId w:val="7"/>
   </w:num>
-  <w:num w:numId="6">
-    <w:abstractNumId w:val="3"/>
+  <w:num w:numId="9">
+    <w:abstractNumId w:val="10"/>
   </w:num>
-  <w:num w:numId="7">
-    <w:abstractNumId w:val="4"/>
+  <w:num w:numId="10">
+    <w:abstractNumId w:val="9"/>
   </w:num>
-  <w:num w:numId="8">
-    <w:abstractNumId w:val="6"/>
-  </w:num>
-  <w:num w:numId="9">
-    <w:abstractNumId w:val="8"/>
+  <w:num w:numId="11">
+    <w:abstractNumId w:val="2"/>
   </w:num>
   <w:numIdMacAtCleanup w:val="8"/>
 </w:numbering>
@@ -15016,7 +17533,7 @@
 </file>
 
 <file path=customXml/itemProps2.xml><?xml version="1.0" encoding="utf-8"?>
-<ds:datastoreItem xmlns:ds="http://schemas.openxmlformats.org/officeDocument/2006/customXml" ds:itemID="{681BDA29-38C5-4CE4-BF4B-6158B554E87D}">
+<ds:datastoreItem xmlns:ds="http://schemas.openxmlformats.org/officeDocument/2006/customXml" ds:itemID="{00636B3D-DC2A-4DD2-89F4-B9CE489555E5}">
   <ds:schemaRefs>
     <ds:schemaRef ds:uri="http://schemas.openxmlformats.org/officeDocument/2006/bibliography"/>
   </ds:schemaRefs>

</xml_diff>